<commit_message>
[TASK] The initial introductions
</commit_message>
<xml_diff>
--- a/NotesJoao/2019-01-24 Introduction to important sections/IntroductionsToImportantSections.docx
+++ b/NotesJoao/2019-01-24 Introduction to important sections/IntroductionsToImportantSections.docx
@@ -24,7 +24,23 @@
       </w:pPr>
       <w:r>
         <w:tab/>
-        <w:t xml:space="preserve">6.4.1 Trajectory Set Approximation of Reach Set </w:t>
+        <w:t xml:space="preserve">6.4.1 Trajectory Set Approximation </w:t>
+      </w:r>
+      <w:commentRangeStart w:id="0"/>
+      <w:r>
+        <w:t>of Reach Set</w:t>
+      </w:r>
+      <w:commentRangeEnd w:id="0"/>
+      <w:r>
+        <w:rPr>
+          <w:rStyle w:val="CommentReference"/>
+          <w:rFonts w:asciiTheme="minorHAnsi" w:eastAsiaTheme="minorHAnsi" w:hAnsiTheme="minorHAnsi" w:cstheme="minorBidi"/>
+          <w:color w:val="auto"/>
+        </w:rPr>
+        <w:commentReference w:id="0"/>
+      </w:r>
+      <w:r>
+        <w:t xml:space="preserve"> </w:t>
       </w:r>
     </w:p>
     <w:p>
@@ -56,8 +72,6 @@
       <w:r>
         <w:t>Approximation</w:t>
       </w:r>
-      <w:bookmarkStart w:id="0" w:name="_GoBack"/>
-      <w:bookmarkEnd w:id="0"/>
       <w:r>
         <w:t xml:space="preserve"> </w:t>
       </w:r>
@@ -165,38 +179,319 @@
       </w:pPr>
       <w:r>
         <w:tab/>
-        <w:t xml:space="preserve">6.6.3 Computation Complexity </w:t>
+      </w:r>
+      <w:commentRangeStart w:id="1"/>
+      <w:r>
+        <w:t>6.6.3 Computation</w:t>
+      </w:r>
+      <w:ins w:id="2" w:author="Gomola, Alojz (Alojz Gomola)" w:date="2019-01-24T14:35:00Z">
+        <w:r>
+          <w:t>al</w:t>
+        </w:r>
+      </w:ins>
+      <w:r>
+        <w:t xml:space="preserve"> Complexity </w:t>
+      </w:r>
+      <w:commentRangeEnd w:id="1"/>
+      <w:r>
+        <w:rPr>
+          <w:rStyle w:val="CommentReference"/>
+          <w:rFonts w:asciiTheme="minorHAnsi" w:eastAsiaTheme="minorHAnsi" w:hAnsiTheme="minorHAnsi" w:cstheme="minorBidi"/>
+          <w:color w:val="auto"/>
+        </w:rPr>
+        <w:commentReference w:id="1"/>
       </w:r>
     </w:p>
     <w:p>
       <w:pPr>
         <w:pStyle w:val="Heading1"/>
-      </w:pPr>
+        <w:rPr>
+          <w:ins w:id="3" w:author="Gomola, Alojz (Alojz Gomola)" w:date="2019-01-24T14:50:00Z"/>
+        </w:rPr>
+      </w:pPr>
+      <w:commentRangeStart w:id="4"/>
       <w:r>
         <w:t xml:space="preserve">6.7 UTM Prototype Implementation </w:t>
       </w:r>
-    </w:p>
-    <w:p>
-      <w:pPr>
-        <w:pStyle w:val="Heading2"/>
-      </w:pPr>
-      <w:r>
-        <w:tab/>
-        <w:t xml:space="preserve">6.7.1 UTM Architecture </w:t>
-      </w:r>
-    </w:p>
-    <w:p>
-      <w:pPr>
-        <w:pStyle w:val="Heading2"/>
-      </w:pPr>
-      <w:r>
+      <w:commentRangeEnd w:id="4"/>
+      <w:r>
+        <w:rPr>
+          <w:rStyle w:val="CommentReference"/>
+          <w:rFonts w:asciiTheme="minorHAnsi" w:eastAsiaTheme="minorHAnsi" w:hAnsiTheme="minorHAnsi" w:cstheme="minorBidi"/>
+          <w:color w:val="auto"/>
+        </w:rPr>
+        <w:commentReference w:id="4"/>
+      </w:r>
+    </w:p>
+    <w:p>
+      <w:pPr>
+        <w:pPrChange w:id="5" w:author="Gomola, Alojz (Alojz Gomola)" w:date="2019-01-24T14:50:00Z">
+          <w:pPr>
+            <w:pStyle w:val="Heading1"/>
+          </w:pPr>
+        </w:pPrChange>
+      </w:pPr>
+      <w:ins w:id="6" w:author="Gomola, Alojz (Alojz Gomola)" w:date="2019-01-24T14:50:00Z">
+        <w:r>
+          <w:tab/>
+        </w:r>
+        <w:r>
+          <w:t xml:space="preserve">The UAS system is already equipeed to fend the treat </w:t>
+        </w:r>
+      </w:ins>
+      <w:ins w:id="7" w:author="Gomola, Alojz (Alojz Gomola)" w:date="2019-01-24T14:51:00Z">
+        <w:r>
+          <w:t>itself</w:t>
+        </w:r>
+      </w:ins>
+      <w:ins w:id="8" w:author="Gomola, Alojz (Alojz Gomola)" w:date="2019-01-24T14:50:00Z">
+        <w:r>
+          <w:t>.</w:t>
+        </w:r>
+      </w:ins>
+      <w:ins w:id="9" w:author="Gomola, Alojz (Alojz Gomola)" w:date="2019-01-24T14:51:00Z">
+        <w:r>
+          <w:t xml:space="preserve"> The practical applications require some degree of cooperation with authority (</w:t>
+        </w:r>
+      </w:ins>
+      <w:ins w:id="10" w:author="Gomola, Alojz (Alojz Gomola)" w:date="2019-01-24T14:52:00Z">
+        <w:r>
+          <w:t>UTM</w:t>
+        </w:r>
+      </w:ins>
+      <w:ins w:id="11" w:author="Gomola, Alojz (Alojz Gomola)" w:date="2019-01-24T14:51:00Z">
+        <w:r>
+          <w:t>)</w:t>
+        </w:r>
+      </w:ins>
+      <w:ins w:id="12" w:author="Gomola, Alojz (Alojz Gomola)" w:date="2019-01-24T14:52:00Z">
+        <w:r>
+          <w:t>. The requirements for UTM supervised operations are outlined in (</w:t>
+        </w:r>
+      </w:ins>
+      <w:ins w:id="13" w:author="Gomola, Alojz (Alojz Gomola)" w:date="2019-01-24T14:53:00Z">
+        <w:r>
+          <w:t>sec 2.5</w:t>
+        </w:r>
+      </w:ins>
+      <w:ins w:id="14" w:author="Gomola, Alojz (Alojz Gomola)" w:date="2019-01-24T14:52:00Z">
+        <w:r>
+          <w:t>)</w:t>
+        </w:r>
+      </w:ins>
+      <w:ins w:id="15" w:author="Gomola, Alojz (Alojz Gomola)" w:date="2019-01-24T14:53:00Z">
+        <w:r>
+          <w:t xml:space="preserve">. First the interaction architecture is established. The notable maneuvers and situations are analyzed under VFR/IFR conditions. The position notification message and handling is proposed to </w:t>
+        </w:r>
+      </w:ins>
+      <w:ins w:id="16" w:author="Gomola, Alojz (Alojz Gomola)" w:date="2019-01-24T14:55:00Z">
+        <w:r>
+          <w:t>support</w:t>
+        </w:r>
+      </w:ins>
+      <w:ins w:id="17" w:author="Gomola, Alojz (Alojz Gomola)" w:date="2019-01-24T14:53:00Z">
+        <w:r>
+          <w:t xml:space="preserve"> collision case calculation</w:t>
+        </w:r>
+      </w:ins>
+      <w:ins w:id="18" w:author="Gomola, Alojz (Alojz Gomola)" w:date="2019-01-24T14:55:00Z">
+        <w:r>
+          <w:t>s</w:t>
+        </w:r>
+      </w:ins>
+      <w:ins w:id="19" w:author="Gomola, Alojz (Alojz Gomola)" w:date="2019-01-24T14:53:00Z">
+        <w:r>
+          <w:t xml:space="preserve"> and l</w:t>
+        </w:r>
+      </w:ins>
+      <w:ins w:id="20" w:author="Gomola, Alojz (Alojz Gomola)" w:date="2019-01-24T14:54:00Z">
+        <w:r>
+          <w:t>ife-cycle management.</w:t>
+        </w:r>
+      </w:ins>
+    </w:p>
+    <w:p>
+      <w:pPr>
+        <w:pStyle w:val="Heading2"/>
+        <w:rPr>
+          <w:ins w:id="21" w:author="Gomola, Alojz (Alojz Gomola)" w:date="2019-01-24T14:55:00Z"/>
+        </w:rPr>
+      </w:pPr>
+      <w:r>
+        <w:tab/>
+        <w:t>6.7.1 UTM Architecture</w:t>
+      </w:r>
+    </w:p>
+    <w:p>
+      <w:pPr>
+        <w:pStyle w:val="Heading2"/>
+        <w:rPr>
+          <w:ins w:id="22" w:author="Gomola, Alojz (Alojz Gomola)" w:date="2019-01-24T14:54:00Z"/>
+        </w:rPr>
+      </w:pPr>
+      <w:ins w:id="23" w:author="Gomola, Alojz (Alojz Gomola)" w:date="2019-01-24T14:55:00Z">
+        <w:r>
+          <w:tab/>
+          <w:t xml:space="preserve">The UTM </w:t>
+        </w:r>
+      </w:ins>
+      <w:ins w:id="24" w:author="Gomola, Alojz (Alojz Gomola)" w:date="2019-01-24T14:56:00Z">
+        <w:r>
+          <w:t>authority</w:t>
+        </w:r>
+      </w:ins>
+      <w:ins w:id="25" w:author="Gomola, Alojz (Alojz Gomola)" w:date="2019-01-24T14:55:00Z">
+        <w:r>
+          <w:t xml:space="preserve"> </w:t>
+        </w:r>
+      </w:ins>
+      <w:ins w:id="26" w:author="Gomola, Alojz (Alojz Gomola)" w:date="2019-01-24T14:56:00Z">
+        <w:r>
+          <w:t xml:space="preserve">needs to communicate with the UAS </w:t>
+        </w:r>
+      </w:ins>
+      <w:ins w:id="27" w:author="Gomola, Alojz (Alojz Gomola)" w:date="2019-01-24T14:58:00Z">
+        <w:r>
+          <w:t xml:space="preserve">attendants. </w:t>
+        </w:r>
+      </w:ins>
+      <w:ins w:id="28" w:author="Gomola, Alojz (Alojz Gomola)" w:date="2019-01-24T14:56:00Z">
+        <w:r>
+          <w:t xml:space="preserve">The communication scheme is </w:t>
+        </w:r>
+      </w:ins>
+      <w:ins w:id="29" w:author="Gomola, Alojz (Alojz Gomola)" w:date="2019-01-24T14:57:00Z">
+        <w:r>
+          <w:t>asynchronous</w:t>
+        </w:r>
+      </w:ins>
+      <w:ins w:id="30" w:author="Gomola, Alojz (Alojz Gomola)" w:date="2019-01-24T14:56:00Z">
+        <w:r>
+          <w:t xml:space="preserve"> </w:t>
+        </w:r>
+      </w:ins>
+      <w:ins w:id="31" w:author="Gomola, Alojz (Alojz Gomola)" w:date="2019-01-24T14:57:00Z">
+        <w:r>
+          <w:t>notification(UAS)-directive(UTM).</w:t>
+        </w:r>
+      </w:ins>
+      <w:r>
+        <w:t xml:space="preserve"> </w:t>
+      </w:r>
+    </w:p>
+    <w:p>
+      <w:pPr>
+        <w:pPrChange w:id="32" w:author="Gomola, Alojz (Alojz Gomola)" w:date="2019-01-24T14:54:00Z">
+          <w:pPr>
+            <w:pStyle w:val="Heading2"/>
+          </w:pPr>
+        </w:pPrChange>
+      </w:pPr>
+    </w:p>
+    <w:p>
+      <w:pPr>
+        <w:pStyle w:val="Heading2"/>
+        <w:rPr>
+          <w:ins w:id="33" w:author="Gomola, Alojz (Alojz Gomola)" w:date="2019-01-24T14:59:00Z"/>
+        </w:rPr>
+      </w:pPr>
+      <w:r>
+        <w:lastRenderedPageBreak/>
         <w:tab/>
         <w:t xml:space="preserve">6.7.2 Handling Head-on Approach </w:t>
       </w:r>
     </w:p>
     <w:p>
       <w:pPr>
-        <w:pStyle w:val="Heading2"/>
+        <w:pPrChange w:id="34" w:author="Gomola, Alojz (Alojz Gomola)" w:date="2019-01-24T14:59:00Z">
+          <w:pPr>
+            <w:pStyle w:val="Heading2"/>
+          </w:pPr>
+        </w:pPrChange>
+      </w:pPr>
+      <w:ins w:id="35" w:author="Gomola, Alojz (Alojz Gomola)" w:date="2019-01-24T14:59:00Z">
+        <w:r>
+          <w:tab/>
+          <w:t>Two UAS are facing each other head-on</w:t>
+        </w:r>
+      </w:ins>
+      <w:ins w:id="36" w:author="Gomola, Alojz (Alojz Gomola)" w:date="2019-01-24T15:00:00Z">
+        <w:r>
+          <w:t>.</w:t>
+        </w:r>
+      </w:ins>
+      <w:ins w:id="37" w:author="Gomola, Alojz (Alojz Gomola)" w:date="2019-01-24T14:59:00Z">
+        <w:r>
+          <w:t xml:space="preserve"> </w:t>
+        </w:r>
+      </w:ins>
+      <w:ins w:id="38" w:author="Gomola, Alojz (Alojz Gomola)" w:date="2019-01-24T15:02:00Z">
+        <w:r>
+          <w:t>There is a need to define triggers for detection</w:t>
+        </w:r>
+      </w:ins>
+      <w:ins w:id="39" w:author="Gomola, Alojz (Alojz Gomola)" w:date="2019-01-24T15:03:00Z">
+        <w:r>
+          <w:t xml:space="preserve"> and</w:t>
+        </w:r>
+      </w:ins>
+      <w:ins w:id="40" w:author="Gomola, Alojz (Alojz Gomola)" w:date="2019-01-24T15:02:00Z">
+        <w:r>
+          <w:t xml:space="preserve"> resolution approach for autonomous UAS. </w:t>
+        </w:r>
+      </w:ins>
+      <w:ins w:id="41" w:author="Gomola, Alojz (Alojz Gomola)" w:date="2019-01-24T15:03:00Z">
+        <w:r>
+          <w:t xml:space="preserve"> R</w:t>
+        </w:r>
+      </w:ins>
+      <w:ins w:id="42" w:author="Gomola, Alojz (Alojz Gomola)" w:date="2019-01-24T14:59:00Z">
+        <w:r>
+          <w:t xml:space="preserve">ules for VFR/IFR modes in manned aviation </w:t>
+        </w:r>
+      </w:ins>
+      <w:ins w:id="43" w:author="Gomola, Alojz (Alojz Gomola)" w:date="2019-01-24T15:03:00Z">
+        <w:r>
+          <w:t xml:space="preserve"> </w:t>
+        </w:r>
+      </w:ins>
+      <w:ins w:id="44" w:author="Gomola, Alojz (Alojz Gomola)" w:date="2019-01-24T14:59:00Z">
+        <w:r>
+          <w:t xml:space="preserve">are </w:t>
+        </w:r>
+      </w:ins>
+      <w:ins w:id="45" w:author="Gomola, Alojz (Alojz Gomola)" w:date="2019-01-24T15:03:00Z">
+        <w:r>
+          <w:t xml:space="preserve">the </w:t>
+        </w:r>
+      </w:ins>
+      <w:ins w:id="46" w:author="Gomola, Alojz (Alojz Gomola)" w:date="2019-01-24T14:59:00Z">
+        <w:r>
+          <w:t xml:space="preserve">base </w:t>
+        </w:r>
+      </w:ins>
+      <w:ins w:id="47" w:author="Gomola, Alojz (Alojz Gomola)" w:date="2019-01-24T15:04:00Z">
+        <w:r>
+          <w:t>for</w:t>
+        </w:r>
+      </w:ins>
+      <w:ins w:id="48" w:author="Gomola, Alojz (Alojz Gomola)" w:date="2019-01-24T14:59:00Z">
+        <w:r>
+          <w:t xml:space="preserve"> the autonomous collision resolution</w:t>
+        </w:r>
+      </w:ins>
+      <w:ins w:id="49" w:author="Gomola, Alojz (Alojz Gomola)" w:date="2019-01-24T15:00:00Z">
+        <w:r>
+          <w:t>. The concept of virtual roundabout is introduced.</w:t>
+        </w:r>
+      </w:ins>
+    </w:p>
+    <w:p>
+      <w:pPr>
+        <w:pStyle w:val="Heading2"/>
+        <w:rPr>
+          <w:ins w:id="50" w:author="Gomola, Alojz (Alojz Gomola)" w:date="2019-01-24T15:04:00Z"/>
+        </w:rPr>
       </w:pPr>
       <w:r>
         <w:tab/>
@@ -205,7 +500,69 @@
     </w:p>
     <w:p>
       <w:pPr>
-        <w:pStyle w:val="Heading2"/>
+        <w:pPrChange w:id="51" w:author="Gomola, Alojz (Alojz Gomola)" w:date="2019-01-24T15:04:00Z">
+          <w:pPr>
+            <w:pStyle w:val="Heading2"/>
+          </w:pPr>
+        </w:pPrChange>
+      </w:pPr>
+      <w:ins w:id="52" w:author="Gomola, Alojz (Alojz Gomola)" w:date="2019-01-24T15:04:00Z">
+        <w:r>
+          <w:tab/>
+        </w:r>
+      </w:ins>
+      <w:ins w:id="53" w:author="Gomola, Alojz (Alojz Gomola)" w:date="2019-01-24T15:06:00Z">
+        <w:r>
+          <w:t>Two</w:t>
+        </w:r>
+      </w:ins>
+      <w:ins w:id="54" w:author="Gomola, Alojz (Alojz Gomola)" w:date="2019-01-24T15:04:00Z">
+        <w:r>
+          <w:t xml:space="preserve"> </w:t>
+        </w:r>
+      </w:ins>
+      <w:ins w:id="55" w:author="Gomola, Alojz (Alojz Gomola)" w:date="2019-01-24T15:07:00Z">
+        <w:r>
+          <w:t xml:space="preserve">planned </w:t>
+        </w:r>
+      </w:ins>
+      <w:ins w:id="56" w:author="Gomola, Alojz (Alojz Gomola)" w:date="2019-01-24T15:04:00Z">
+        <w:r>
+          <w:t>trajectories</w:t>
+        </w:r>
+      </w:ins>
+      <w:ins w:id="57" w:author="Gomola, Alojz (Alojz Gomola)" w:date="2019-01-24T15:06:00Z">
+        <w:r>
+          <w:t xml:space="preserve"> of the UAS</w:t>
+        </w:r>
+      </w:ins>
+      <w:ins w:id="58" w:author="Gomola, Alojz (Alojz Gomola)" w:date="2019-01-24T15:04:00Z">
+        <w:r>
+          <w:t xml:space="preserve"> are perpendicular</w:t>
+        </w:r>
+      </w:ins>
+      <w:ins w:id="59" w:author="Gomola, Alojz (Alojz Gomola)" w:date="2019-01-24T15:06:00Z">
+        <w:r>
+          <w:t xml:space="preserve">, thus resulting in protentional collision. </w:t>
+        </w:r>
+      </w:ins>
+      <w:ins w:id="60" w:author="Gomola, Alojz (Alojz Gomola)" w:date="2019-01-24T15:05:00Z">
+        <w:r>
+          <w:t xml:space="preserve"> </w:t>
+        </w:r>
+      </w:ins>
+      <w:ins w:id="61" w:author="Gomola, Alojz (Alojz Gomola)" w:date="2019-01-24T15:08:00Z">
+        <w:r>
+          <w:t>There is a need to define triggers for detection and resolution approach for autonomous UAS.  Rules for VFR/IFR modes in manned aviation  are the base for the autonomous collision resolution.</w:t>
+        </w:r>
+      </w:ins>
+    </w:p>
+    <w:p>
+      <w:pPr>
+        <w:pStyle w:val="Heading2"/>
+        <w:rPr>
+          <w:ins w:id="62" w:author="Gomola, Alojz (Alojz Gomola)" w:date="2019-01-24T15:08:00Z"/>
+        </w:rPr>
       </w:pPr>
       <w:r>
         <w:tab/>
@@ -214,7 +571,95 @@
     </w:p>
     <w:p>
       <w:pPr>
-        <w:pStyle w:val="Heading2"/>
+        <w:pPrChange w:id="63" w:author="Gomola, Alojz (Alojz Gomola)" w:date="2019-01-24T15:08:00Z">
+          <w:pPr>
+            <w:pStyle w:val="Heading2"/>
+          </w:pPr>
+        </w:pPrChange>
+      </w:pPr>
+      <w:ins w:id="64" w:author="Gomola, Alojz (Alojz Gomola)" w:date="2019-01-24T15:08:00Z">
+        <w:r>
+          <w:tab/>
+          <w:t xml:space="preserve">Two UAS are on same airway, </w:t>
+        </w:r>
+      </w:ins>
+      <w:ins w:id="65" w:author="Gomola, Alojz (Alojz Gomola)" w:date="2019-01-24T15:10:00Z">
+        <w:r>
+          <w:t>flying in the same direction</w:t>
+        </w:r>
+      </w:ins>
+      <w:ins w:id="66" w:author="Gomola, Alojz (Alojz Gomola)" w:date="2019-01-24T15:11:00Z">
+        <w:r>
+          <w:t>.</w:t>
+        </w:r>
+      </w:ins>
+      <w:ins w:id="67" w:author="Gomola, Alojz (Alojz Gomola)" w:date="2019-01-24T15:10:00Z">
+        <w:r>
+          <w:t xml:space="preserve"> </w:t>
+        </w:r>
+      </w:ins>
+      <w:ins w:id="68" w:author="Gomola, Alojz (Alojz Gomola)" w:date="2019-01-24T15:11:00Z">
+        <w:r>
+          <w:t>The s</w:t>
+        </w:r>
+      </w:ins>
+      <w:ins w:id="69" w:author="Gomola, Alojz (Alojz Gomola)" w:date="2019-01-24T15:08:00Z">
+        <w:r>
+          <w:t>lower UAS is in front of t</w:t>
+        </w:r>
+      </w:ins>
+      <w:ins w:id="70" w:author="Gomola, Alojz (Alojz Gomola)" w:date="2019-01-24T15:09:00Z">
+        <w:r>
+          <w:t>he faster UAS</w:t>
+        </w:r>
+      </w:ins>
+      <w:ins w:id="71" w:author="Gomola, Alojz (Alojz Gomola)" w:date="2019-01-24T15:10:00Z">
+        <w:r>
+          <w:t>.</w:t>
+        </w:r>
+        <w:r>
+          <w:t xml:space="preserve"> The slower UAS has the rig</w:t>
+        </w:r>
+      </w:ins>
+      <w:ins w:id="72" w:author="Gomola, Alojz (Alojz Gomola)" w:date="2019-01-24T15:11:00Z">
+        <w:r>
+          <w:t>ht of the way</w:t>
+        </w:r>
+      </w:ins>
+      <w:ins w:id="73" w:author="Gomola, Alojz (Alojz Gomola)" w:date="2019-01-24T15:12:00Z">
+        <w:r>
+          <w:t xml:space="preserve"> ,and</w:t>
+        </w:r>
+      </w:ins>
+      <w:ins w:id="74" w:author="Gomola, Alojz (Alojz Gomola)" w:date="2019-01-24T15:11:00Z">
+        <w:r>
+          <w:t xml:space="preserve"> </w:t>
+        </w:r>
+        <w:r>
+          <w:t xml:space="preserve">the </w:t>
+        </w:r>
+        <w:r>
+          <w:t>faster UAS needs to make an overtake.</w:t>
+        </w:r>
+      </w:ins>
+      <w:ins w:id="75" w:author="Gomola, Alojz (Alojz Gomola)" w:date="2019-01-24T15:12:00Z">
+        <w:r>
+          <w:t xml:space="preserve"> </w:t>
+        </w:r>
+        <w:r>
+          <w:t>There is a need to define triggers for detection and resolution approach for autonomous UAS.  Rules for VFR/IFR modes in manned aviation  are the base for the autonomous collision resolution</w:t>
+        </w:r>
+        <w:r>
+          <w:t>.</w:t>
+        </w:r>
+      </w:ins>
+    </w:p>
+    <w:p>
+      <w:pPr>
+        <w:pStyle w:val="Heading2"/>
+        <w:rPr>
+          <w:ins w:id="76" w:author="Gomola, Alojz (Alojz Gomola)" w:date="2019-01-24T15:12:00Z"/>
+        </w:rPr>
       </w:pPr>
       <w:r>
         <w:tab/>
@@ -223,7 +668,40 @@
     </w:p>
     <w:p>
       <w:pPr>
-        <w:pStyle w:val="Heading2"/>
+        <w:pPrChange w:id="77" w:author="Gomola, Alojz (Alojz Gomola)" w:date="2019-01-24T15:12:00Z">
+          <w:pPr>
+            <w:pStyle w:val="Heading2"/>
+          </w:pPr>
+        </w:pPrChange>
+      </w:pPr>
+      <w:ins w:id="78" w:author="Gomola, Alojz (Alojz Gomola)" w:date="2019-01-24T15:12:00Z">
+        <w:r>
+          <w:tab/>
+          <w:t xml:space="preserve">There is a need to define a “minimal </w:t>
+        </w:r>
+      </w:ins>
+      <w:ins w:id="79" w:author="Gomola, Alojz (Alojz Gomola)" w:date="2019-01-24T15:13:00Z">
+        <w:r>
+          <w:t>“</w:t>
+        </w:r>
+      </w:ins>
+      <w:ins w:id="80" w:author="Gomola, Alojz (Alojz Gomola)" w:date="2019-01-24T15:12:00Z">
+        <w:r>
+          <w:t xml:space="preserve">data-set for </w:t>
+        </w:r>
+      </w:ins>
+      <w:ins w:id="81" w:author="Gomola, Alojz (Alojz Gomola)" w:date="2019-01-24T15:13:00Z">
+        <w:r>
+          <w:t>UAS position notification. The base of such notification is the ADS-B message.</w:t>
+        </w:r>
+      </w:ins>
+    </w:p>
+    <w:p>
+      <w:pPr>
+        <w:pStyle w:val="Heading2"/>
+        <w:rPr>
+          <w:ins w:id="82" w:author="Gomola, Alojz (Alojz Gomola)" w:date="2019-01-24T15:14:00Z"/>
+        </w:rPr>
       </w:pPr>
       <w:r>
         <w:tab/>
@@ -232,38 +710,193 @@
     </w:p>
     <w:p>
       <w:pPr>
+        <w:pPrChange w:id="83" w:author="Gomola, Alojz (Alojz Gomola)" w:date="2019-01-24T15:14:00Z">
+          <w:pPr>
+            <w:pStyle w:val="Heading2"/>
+          </w:pPr>
+        </w:pPrChange>
+      </w:pPr>
+      <w:ins w:id="84" w:author="Gomola, Alojz (Alojz Gomola)" w:date="2019-01-24T15:14:00Z">
+        <w:r>
+          <w:tab/>
+          <w:t xml:space="preserve">The UTM needs to detect and prevent possible collisions. The collision case is a record of such event detection, processing, and closure. Two detection methods are defined, one using linear intersection and other using planned </w:t>
+        </w:r>
+      </w:ins>
+      <w:ins w:id="85" w:author="Gomola, Alojz (Alojz Gomola)" w:date="2019-01-24T15:16:00Z">
+        <w:r>
+          <w:t>trajectories</w:t>
+        </w:r>
+      </w:ins>
+      <w:ins w:id="86" w:author="Gomola, Alojz (Alojz Gomola)" w:date="2019-01-24T15:14:00Z">
+        <w:r>
+          <w:t xml:space="preserve"> intersection. </w:t>
+        </w:r>
+      </w:ins>
+      <w:ins w:id="87" w:author="Gomola, Alojz (Alojz Gomola)" w:date="2019-01-24T15:16:00Z">
+        <w:r>
+          <w:t xml:space="preserve"> The angle of approach and UAS </w:t>
+        </w:r>
+      </w:ins>
+      <w:ins w:id="88" w:author="Gomola, Alojz (Alojz Gomola)" w:date="2019-01-24T15:17:00Z">
+        <w:r>
+          <w:t>relative</w:t>
+        </w:r>
+      </w:ins>
+      <w:ins w:id="89" w:author="Gomola, Alojz (Alojz Gomola)" w:date="2019-01-24T15:16:00Z">
+        <w:r>
+          <w:t xml:space="preserve"> speed d</w:t>
+        </w:r>
+      </w:ins>
+      <w:ins w:id="90" w:author="Gomola, Alojz (Alojz Gomola)" w:date="2019-01-24T15:17:00Z">
+        <w:r>
+          <w:t>etermines the maneuver to be used in situation handling.</w:t>
+        </w:r>
+      </w:ins>
+    </w:p>
+    <w:p>
+      <w:pPr>
         <w:pStyle w:val="Heading1"/>
-      </w:pPr>
-      <w:r>
-        <w:t xml:space="preserve">6.8 UTM Directives Implementation on UAS </w:t>
-      </w:r>
-    </w:p>
-    <w:p>
-      <w:pPr>
-        <w:pStyle w:val="Heading2"/>
-      </w:pPr>
-      <w:r>
-        <w:tab/>
-        <w:t xml:space="preserve">6.8.1 Rule Engine Architecture </w:t>
-      </w:r>
-    </w:p>
-    <w:p>
-      <w:pPr>
-        <w:pStyle w:val="Heading2"/>
+        <w:rPr>
+          <w:ins w:id="91" w:author="Gomola, Alojz (Alojz Gomola)" w:date="2019-01-24T15:17:00Z"/>
+        </w:rPr>
+      </w:pPr>
+      <w:commentRangeStart w:id="92"/>
+      <w:r>
+        <w:t xml:space="preserve">6.8 UTM Directives </w:t>
+      </w:r>
+      <w:ins w:id="93" w:author="Gomola, Alojz (Alojz Gomola)" w:date="2019-01-24T14:43:00Z">
+        <w:r>
+          <w:t xml:space="preserve">Framework </w:t>
+        </w:r>
+      </w:ins>
+      <w:r>
+        <w:t xml:space="preserve">Implementation on UAS </w:t>
+      </w:r>
+      <w:commentRangeEnd w:id="92"/>
+    </w:p>
+    <w:p>
+      <w:pPr>
+        <w:pPrChange w:id="94" w:author="Gomola, Alojz (Alojz Gomola)" w:date="2019-01-24T15:18:00Z">
+          <w:pPr>
+            <w:pStyle w:val="Heading1"/>
+          </w:pPr>
+        </w:pPrChange>
+      </w:pPr>
+      <w:ins w:id="95" w:author="Gomola, Alojz (Alojz Gomola)" w:date="2019-01-24T15:17:00Z">
+        <w:r>
+          <w:tab/>
+        </w:r>
+      </w:ins>
+      <w:ins w:id="96" w:author="Gomola, Alojz (Alojz Gomola)" w:date="2019-01-24T15:18:00Z">
+        <w:r>
+          <w:t xml:space="preserve">The standard framework implemention (sec. 6.5) needs to be enhanced for UTM directives following. The rule engine software architecture </w:t>
+        </w:r>
+      </w:ins>
+      <w:ins w:id="97" w:author="Gomola, Alojz (Alojz Gomola)" w:date="2019-01-24T15:19:00Z">
+        <w:r>
+          <w:t>supports  the addition and removal of rules and regulations</w:t>
+        </w:r>
+      </w:ins>
+      <w:r>
+        <w:rPr>
+          <w:rStyle w:val="CommentReference"/>
+        </w:rPr>
+        <w:commentReference w:id="92"/>
+      </w:r>
+      <w:ins w:id="98" w:author="Gomola, Alojz (Alojz Gomola)" w:date="2019-01-24T15:20:00Z">
+        <w:r>
+          <w:t>.</w:t>
+        </w:r>
+      </w:ins>
+    </w:p>
+    <w:p>
+      <w:pPr>
+        <w:pStyle w:val="Heading2"/>
+        <w:rPr>
+          <w:ins w:id="99" w:author="Gomola, Alojz (Alojz Gomola)" w:date="2019-01-24T15:20:00Z"/>
+        </w:rPr>
+      </w:pPr>
+      <w:r>
+        <w:tab/>
+        <w:t>6.8.1 Rule Engine Architecture</w:t>
+      </w:r>
+    </w:p>
+    <w:p>
+      <w:pPr>
+        <w:pPrChange w:id="100" w:author="Gomola, Alojz (Alojz Gomola)" w:date="2019-01-24T15:20:00Z">
+          <w:pPr>
+            <w:pStyle w:val="Heading2"/>
+          </w:pPr>
+        </w:pPrChange>
+      </w:pPr>
+      <w:ins w:id="101" w:author="Gomola, Alojz (Alojz Gomola)" w:date="2019-01-24T15:20:00Z">
+        <w:r>
+          <w:tab/>
+          <w:t>The implementation of the rule engine architecture in our framework environment.</w:t>
+        </w:r>
+      </w:ins>
+      <w:r>
+        <w:t xml:space="preserve"> </w:t>
+      </w:r>
+    </w:p>
+    <w:p>
+      <w:pPr>
+        <w:pStyle w:val="Heading2"/>
+        <w:rPr>
+          <w:ins w:id="102" w:author="Gomola, Alojz (Alojz Gomola)" w:date="2019-01-24T15:20:00Z"/>
+        </w:rPr>
       </w:pPr>
       <w:r>
         <w:tab/>
         <w:t xml:space="preserve">6.8.2 Rule Engine Setup </w:t>
       </w:r>
     </w:p>
+    <w:p>
+      <w:pPr>
+        <w:pPrChange w:id="103" w:author="Gomola, Alojz (Alojz Gomola)" w:date="2019-01-24T15:20:00Z">
+          <w:pPr>
+            <w:pStyle w:val="Heading2"/>
+          </w:pPr>
+        </w:pPrChange>
+      </w:pPr>
+      <w:ins w:id="104" w:author="Gomola, Alojz (Alojz Gomola)" w:date="2019-01-24T15:20:00Z">
+        <w:r>
+          <w:tab/>
+          <w:t>The setup to cover collision case resolution according to (</w:t>
+        </w:r>
+      </w:ins>
+      <w:ins w:id="105" w:author="Gomola, Alojz (Alojz Gomola)" w:date="2019-01-24T15:21:00Z">
+        <w:r>
+          <w:t>sec. 6.7.</w:t>
+        </w:r>
+        <w:bookmarkStart w:id="106" w:name="_GoBack"/>
+        <w:bookmarkEnd w:id="106"/>
+        <w:r>
+          <w:t>6</w:t>
+        </w:r>
+      </w:ins>
+      <w:ins w:id="107" w:author="Gomola, Alojz (Alojz Gomola)" w:date="2019-01-24T15:20:00Z">
+        <w:r>
+          <w:t>)</w:t>
+        </w:r>
+      </w:ins>
+    </w:p>
     <w:p/>
     <w:p>
       <w:pPr>
         <w:pStyle w:val="Title"/>
       </w:pPr>
       <w:r>
+        <w:t>Appendixes – structure check + Intro ??</w:t>
+      </w:r>
+    </w:p>
+    <w:p>
+      <w:pPr>
+        <w:pStyle w:val="Heading1"/>
+      </w:pPr>
+      <w:r>
         <w:lastRenderedPageBreak/>
-        <w:t>Appendixes – structure check + Intro ??</w:t>
+        <w:t>A Complementary Definitions</w:t>
       </w:r>
     </w:p>
     <w:p>
@@ -271,7 +904,20 @@
         <w:pStyle w:val="Heading1"/>
       </w:pPr>
       <w:r>
-        <w:t>A Complementary Definitions</w:t>
+        <w:t xml:space="preserve">B </w:t>
+      </w:r>
+      <w:commentRangeStart w:id="108"/>
+      <w:r>
+        <w:t>Simplified Framework Conceptual Scheme</w:t>
+      </w:r>
+      <w:commentRangeEnd w:id="108"/>
+      <w:r>
+        <w:rPr>
+          <w:rStyle w:val="CommentReference"/>
+          <w:rFonts w:asciiTheme="minorHAnsi" w:eastAsiaTheme="minorHAnsi" w:hAnsiTheme="minorHAnsi" w:cstheme="minorBidi"/>
+          <w:color w:val="auto"/>
+        </w:rPr>
+        <w:commentReference w:id="108"/>
       </w:r>
     </w:p>
     <w:p>
@@ -279,51 +925,109 @@
         <w:pStyle w:val="Heading1"/>
       </w:pPr>
       <w:r>
-        <w:t>B Simplified Framework Conceptual Scheme</w:t>
+        <w:t>C Movement Automaton Theory</w:t>
+      </w:r>
+    </w:p>
+    <w:p>
+      <w:pPr>
+        <w:pStyle w:val="Heading2"/>
+      </w:pPr>
+      <w:r>
+        <w:tab/>
+        <w:t>C.1 Specialization of Hybrid Automaton</w:t>
+      </w:r>
+    </w:p>
+    <w:p>
+      <w:pPr>
+        <w:pStyle w:val="Heading2"/>
+      </w:pPr>
+      <w:r>
+        <w:tab/>
+        <w:t>C.2 Formal Movement Automaton Definition</w:t>
+      </w:r>
+    </w:p>
+    <w:p>
+      <w:pPr>
+        <w:pStyle w:val="Heading2"/>
+      </w:pPr>
+      <w:r>
+        <w:tab/>
+        <w:t>C.3 Segmented Movement Automaton</w:t>
+      </w:r>
+    </w:p>
+    <w:p>
+      <w:pPr>
+        <w:pStyle w:val="Heading2"/>
+      </w:pPr>
+      <w:r>
+        <w:tab/>
+        <w:t>C.4 Reference Trajectory Generator</w:t>
       </w:r>
     </w:p>
     <w:p>
       <w:pPr>
         <w:pStyle w:val="Heading1"/>
       </w:pPr>
-      <w:r>
-        <w:t>C Movement Automaton Theory</w:t>
-      </w:r>
-    </w:p>
-    <w:p>
-      <w:pPr>
-        <w:pStyle w:val="Heading2"/>
-      </w:pPr>
-      <w:r>
-        <w:tab/>
-        <w:t>C.1 Specialization of Hybrid Automaton</w:t>
-      </w:r>
-    </w:p>
-    <w:p>
-      <w:pPr>
-        <w:pStyle w:val="Heading2"/>
-      </w:pPr>
-      <w:r>
-        <w:tab/>
-        <w:t>C.2 Formal Movement Automaton Definition</w:t>
-      </w:r>
-    </w:p>
-    <w:p>
-      <w:pPr>
-        <w:pStyle w:val="Heading2"/>
-      </w:pPr>
-      <w:r>
-        <w:tab/>
-        <w:t>C.3 Segmented Movement Automaton</w:t>
-      </w:r>
-    </w:p>
-    <w:p>
-      <w:pPr>
-        <w:pStyle w:val="Heading2"/>
-      </w:pPr>
-      <w:r>
-        <w:tab/>
-        <w:t>C.4 Reference Trajectory Generator</w:t>
+      <w:commentRangeStart w:id="109"/>
+      <w:r>
+        <w:t xml:space="preserve">D Intruder Probabilistic Models </w:t>
+      </w:r>
+      <w:commentRangeEnd w:id="109"/>
+      <w:r>
+        <w:rPr>
+          <w:rStyle w:val="CommentReference"/>
+          <w:rFonts w:asciiTheme="minorHAnsi" w:eastAsiaTheme="minorHAnsi" w:hAnsiTheme="minorHAnsi" w:cstheme="minorBidi"/>
+          <w:color w:val="auto"/>
+        </w:rPr>
+        <w:commentReference w:id="109"/>
+      </w:r>
+    </w:p>
+    <w:p>
+      <w:pPr>
+        <w:pStyle w:val="Heading2"/>
+      </w:pPr>
+      <w:r>
+        <w:tab/>
+      </w:r>
+      <w:commentRangeStart w:id="110"/>
+      <w:r>
+        <w:t xml:space="preserve">D.1 </w:t>
+      </w:r>
+      <w:r>
+        <w:t>Small body direct movement Intruder intersection</w:t>
+      </w:r>
+    </w:p>
+    <w:p>
+      <w:pPr>
+        <w:pStyle w:val="Heading2"/>
+      </w:pPr>
+      <w:r>
+        <w:tab/>
+        <w:t xml:space="preserve">D.2 </w:t>
+      </w:r>
+      <w:r>
+        <w:t>Notable body direct movement intruder intersection</w:t>
+      </w:r>
+    </w:p>
+    <w:p>
+      <w:pPr>
+        <w:pStyle w:val="Heading2"/>
+      </w:pPr>
+      <w:r>
+        <w:tab/>
+        <w:t>D.3 Maneuver</w:t>
+      </w:r>
+      <w:r>
+        <w:t>ing Intruder Intersection</w:t>
+      </w:r>
+      <w:commentRangeEnd w:id="110"/>
+      <w:r>
+        <w:rPr>
+          <w:rStyle w:val="CommentReference"/>
+          <w:rFonts w:asciiTheme="minorHAnsi" w:eastAsiaTheme="minorHAnsi" w:hAnsiTheme="minorHAnsi" w:cstheme="minorBidi"/>
+          <w:color w:val="auto"/>
+        </w:rPr>
+        <w:commentReference w:id="110"/>
       </w:r>
     </w:p>
     <w:p>
@@ -331,34 +1035,25 @@
         <w:pStyle w:val="Heading1"/>
       </w:pPr>
       <w:r>
-        <w:t xml:space="preserve">D Intruder Probabilistic Models </w:t>
-      </w:r>
-    </w:p>
-    <w:p>
-      <w:pPr>
-        <w:pStyle w:val="Heading2"/>
-      </w:pPr>
-      <w:r>
-        <w:tab/>
-        <w:t xml:space="preserve">D.1 Linear Intersection </w:t>
-      </w:r>
-    </w:p>
-    <w:p>
-      <w:pPr>
-        <w:pStyle w:val="Heading2"/>
-      </w:pPr>
-      <w:r>
-        <w:tab/>
-        <w:t xml:space="preserve">D.2 Body-volume Intersection </w:t>
-      </w:r>
-    </w:p>
-    <w:p>
-      <w:pPr>
-        <w:pStyle w:val="Heading2"/>
-      </w:pPr>
-      <w:r>
-        <w:tab/>
-        <w:t xml:space="preserve">D.3 Maneuverability Uncertainty Intersection </w:t>
+        <w:t xml:space="preserve">E Conflict Resolution Schemes </w:t>
+      </w:r>
+    </w:p>
+    <w:p>
+      <w:pPr>
+        <w:pStyle w:val="Heading2"/>
+      </w:pPr>
+      <w:r>
+        <w:tab/>
+        <w:t>E.1 Cooperative Conflict Resolution</w:t>
+      </w:r>
+    </w:p>
+    <w:p>
+      <w:pPr>
+        <w:pStyle w:val="Heading2"/>
+      </w:pPr>
+      <w:r>
+        <w:tab/>
+        <w:t>E.2 Non-Cooperative Conflict Resolution</w:t>
       </w:r>
     </w:p>
     <w:p>
@@ -366,32 +1061,6 @@
         <w:pStyle w:val="Heading1"/>
       </w:pPr>
       <w:r>
-        <w:t xml:space="preserve">E Conflict Resolution Schemes </w:t>
-      </w:r>
-    </w:p>
-    <w:p>
-      <w:pPr>
-        <w:pStyle w:val="Heading2"/>
-      </w:pPr>
-      <w:r>
-        <w:tab/>
-        <w:t>E.1 Cooperative Conflict Resolution</w:t>
-      </w:r>
-    </w:p>
-    <w:p>
-      <w:pPr>
-        <w:pStyle w:val="Heading2"/>
-      </w:pPr>
-      <w:r>
-        <w:tab/>
-        <w:t>E.2 Non-Cooperative Conflict Resolution</w:t>
-      </w:r>
-    </w:p>
-    <w:p>
-      <w:pPr>
-        <w:pStyle w:val="Heading1"/>
-      </w:pPr>
-      <w:r>
         <w:t xml:space="preserve">F Additional UTM functionality </w:t>
       </w:r>
     </w:p>
@@ -401,7 +1070,28 @@
       </w:pPr>
       <w:r>
         <w:tab/>
+      </w:r>
+      <w:commentRangeStart w:id="111"/>
+      <w:r>
         <w:t>F.1 Weather Case</w:t>
+      </w:r>
+      <w:r>
+        <w:t xml:space="preserve"> </w:t>
+      </w:r>
+      <w:r>
+        <w:t>Implementation</w:t>
+      </w:r>
+      <w:commentRangeEnd w:id="111"/>
+      <w:r>
+        <w:rPr>
+          <w:rStyle w:val="CommentReference"/>
+          <w:rFonts w:asciiTheme="minorHAnsi" w:eastAsiaTheme="minorHAnsi" w:hAnsiTheme="minorHAnsi" w:cstheme="minorBidi"/>
+          <w:color w:val="auto"/>
+        </w:rPr>
+        <w:commentReference w:id="111"/>
+      </w:r>
+      <w:r>
+        <w:t xml:space="preserve"> </w:t>
       </w:r>
     </w:p>
     <w:p>
@@ -510,6 +1200,296 @@
     </w:sectPr>
   </w:body>
 </w:document>
+</file>
+
+<file path=word/comments.xml><?xml version="1.0" encoding="utf-8"?>
+<w:comments xmlns:wpc="http://schemas.microsoft.com/office/word/2010/wordprocessingCanvas" xmlns:cx="http://schemas.microsoft.com/office/drawing/2014/chartex" xmlns:cx1="http://schemas.microsoft.com/office/drawing/2015/9/8/chartex" xmlns:cx2="http://schemas.microsoft.com/office/drawing/2015/10/21/chartex" xmlns:cx3="http://schemas.microsoft.com/office/drawing/2016/5/9/chartex" xmlns:cx4="http://schemas.microsoft.com/office/drawing/2016/5/10/chartex" xmlns:cx5="http://schemas.microsoft.com/office/drawing/2016/5/11/chartex" xmlns:mc="http://schemas.openxmlformats.org/markup-compatibility/2006" xmlns:o="urn:schemas-microsoft-com:office:office" xmlns:r="http://schemas.openxmlformats.org/officeDocument/2006/relationships" xmlns:m="http://schemas.openxmlformats.org/officeDocument/2006/math" xmlns:v="urn:schemas-microsoft-com:vml" xmlns:wp14="http://schemas.microsoft.com/office/word/2010/wordprocessingDrawing" xmlns:wp="http://schemas.openxmlformats.org/drawingml/2006/wordprocessingDrawing" xmlns:w10="urn:schemas-microsoft-com:office:word" xmlns:w="http://schemas.openxmlformats.org/wordprocessingml/2006/main" xmlns:w14="http://schemas.microsoft.com/office/word/2010/wordml" xmlns:w15="http://schemas.microsoft.com/office/word/2012/wordml" xmlns:w16se="http://schemas.microsoft.com/office/word/2015/wordml/symex" xmlns:wpg="http://schemas.microsoft.com/office/word/2010/wordprocessingGroup" xmlns:wpi="http://schemas.microsoft.com/office/word/2010/wordprocessingInk" xmlns:wne="http://schemas.microsoft.com/office/word/2006/wordml" xmlns:wps="http://schemas.microsoft.com/office/word/2010/wordprocessingShape" mc:Ignorable="w14 w15 w16se wp14">
+  <w:comment w:id="0" w:author="Gomola, Alojz (Alojz Gomola)" w:date="2019-01-24T14:31:00Z" w:initials="GA(G">
+    <w:p>
+      <w:pPr>
+        <w:pStyle w:val="CommentText"/>
+      </w:pPr>
+      <w:r>
+        <w:rPr>
+          <w:rStyle w:val="CommentReference"/>
+        </w:rPr>
+        <w:annotationRef/>
+      </w:r>
+      <w:r>
+        <w:t>Remove this its in section header</w:t>
+      </w:r>
+    </w:p>
+  </w:comment>
+  <w:comment w:id="1" w:author="Gomola, Alojz (Alojz Gomola)" w:date="2019-01-24T14:35:00Z" w:initials="GA(G">
+    <w:p>
+      <w:pPr>
+        <w:pStyle w:val="CommentText"/>
+      </w:pPr>
+      <w:r>
+        <w:rPr>
+          <w:rStyle w:val="CommentReference"/>
+        </w:rPr>
+        <w:annotationRef/>
+      </w:r>
+      <w:r>
+        <w:t>Check computation complexity occurrence and replace with proper computational</w:t>
+      </w:r>
+    </w:p>
+  </w:comment>
+  <w:comment w:id="4" w:author="Gomola, Alojz (Alojz Gomola)" w:date="2019-01-24T14:37:00Z" w:initials="GA(G">
+    <w:p>
+      <w:pPr>
+        <w:pStyle w:val="CommentText"/>
+      </w:pPr>
+      <w:r>
+        <w:rPr>
+          <w:rStyle w:val="CommentReference"/>
+        </w:rPr>
+        <w:annotationRef/>
+      </w:r>
+      <w:r>
+        <w:t>Section 2.5 Put (UTM ) after section name</w:t>
+      </w:r>
+    </w:p>
+  </w:comment>
+  <w:comment w:id="92" w:author="Gomola, Alojz (Alojz Gomola)" w:date="2019-01-24T14:43:00Z" w:initials="GA(G">
+    <w:p>
+      <w:pPr>
+        <w:pStyle w:val="CommentText"/>
+      </w:pPr>
+      <w:r>
+        <w:rPr>
+          <w:rStyle w:val="CommentReference"/>
+        </w:rPr>
+        <w:annotationRef/>
+      </w:r>
+    </w:p>
+  </w:comment>
+  <w:comment w:id="108" w:author="Gomola, Alojz (Alojz Gomola)" w:date="2019-01-24T14:18:00Z" w:initials="GA(G">
+    <w:p>
+      <w:pPr>
+        <w:pStyle w:val="CommentText"/>
+      </w:pPr>
+      <w:r>
+        <w:rPr>
+          <w:rStyle w:val="CommentReference"/>
+        </w:rPr>
+        <w:annotationRef/>
+      </w:r>
+      <w:r>
+        <w:t>Move this before th</w:t>
+      </w:r>
+      <w:r>
+        <w:t>e Guidelines</w:t>
+      </w:r>
+    </w:p>
+    <w:p>
+      <w:pPr>
+        <w:pStyle w:val="CommentText"/>
+        <w:numPr>
+          <w:ilvl w:val="0"/>
+          <w:numId w:val="1"/>
+        </w:numPr>
+      </w:pPr>
+      <w:r>
+        <w:t>Comparison to the Previous version of the framework</w:t>
+      </w:r>
+    </w:p>
+  </w:comment>
+  <w:comment w:id="109" w:author="Gomola, Alojz (Alojz Gomola)" w:date="2019-01-24T14:19:00Z" w:initials="GA(G">
+    <w:p>
+      <w:pPr>
+        <w:pStyle w:val="CommentText"/>
+        <w:numPr>
+          <w:ilvl w:val="0"/>
+          <w:numId w:val="1"/>
+        </w:numPr>
+      </w:pPr>
+      <w:r>
+        <w:rPr>
+          <w:rStyle w:val="CommentReference"/>
+        </w:rPr>
+        <w:annotationRef/>
+      </w:r>
+      <w:r>
+        <w:t>Intruder intersection models</w:t>
+      </w:r>
+    </w:p>
+  </w:comment>
+  <w:comment w:id="110" w:author="Gomola, Alojz (Alojz Gomola)" w:date="2019-01-24T14:28:00Z" w:initials="GA(G">
+    <w:p>
+      <w:pPr>
+        <w:pStyle w:val="CommentText"/>
+      </w:pPr>
+      <w:r>
+        <w:rPr>
+          <w:rStyle w:val="CommentReference"/>
+        </w:rPr>
+        <w:annotationRef/>
+      </w:r>
+      <w:r>
+        <w:t>Change the names of the sections</w:t>
+      </w:r>
+    </w:p>
+  </w:comment>
+  <w:comment w:id="111" w:author="Gomola, Alojz (Alojz Gomola)" w:date="2019-01-24T14:29:00Z" w:initials="GA(G">
+    <w:p>
+      <w:pPr>
+        <w:pStyle w:val="CommentText"/>
+      </w:pPr>
+      <w:r>
+        <w:rPr>
+          <w:rStyle w:val="CommentReference"/>
+        </w:rPr>
+        <w:annotationRef/>
+      </w:r>
+      <w:r>
+        <w:t>+ Implementaiton</w:t>
+      </w:r>
+    </w:p>
+  </w:comment>
+</w:comments>
+</file>
+
+<file path=word/commentsExtended.xml><?xml version="1.0" encoding="utf-8"?>
+<w15:commentsEx xmlns:wpc="http://schemas.microsoft.com/office/word/2010/wordprocessingCanvas" xmlns:cx="http://schemas.microsoft.com/office/drawing/2014/chartex" xmlns:cx1="http://schemas.microsoft.com/office/drawing/2015/9/8/chartex" xmlns:cx2="http://schemas.microsoft.com/office/drawing/2015/10/21/chartex" xmlns:cx3="http://schemas.microsoft.com/office/drawing/2016/5/9/chartex" xmlns:cx4="http://schemas.microsoft.com/office/drawing/2016/5/10/chartex" xmlns:cx5="http://schemas.microsoft.com/office/drawing/2016/5/11/chartex" xmlns:mc="http://schemas.openxmlformats.org/markup-compatibility/2006" xmlns:o="urn:schemas-microsoft-com:office:office" xmlns:r="http://schemas.openxmlformats.org/officeDocument/2006/relationships" xmlns:m="http://schemas.openxmlformats.org/officeDocument/2006/math" xmlns:v="urn:schemas-microsoft-com:vml" xmlns:wp14="http://schemas.microsoft.com/office/word/2010/wordprocessingDrawing" xmlns:wp="http://schemas.openxmlformats.org/drawingml/2006/wordprocessingDrawing" xmlns:w10="urn:schemas-microsoft-com:office:word" xmlns:w="http://schemas.openxmlformats.org/wordprocessingml/2006/main" xmlns:w14="http://schemas.microsoft.com/office/word/2010/wordml" xmlns:w15="http://schemas.microsoft.com/office/word/2012/wordml" xmlns:w16se="http://schemas.microsoft.com/office/word/2015/wordml/symex" xmlns:wpg="http://schemas.microsoft.com/office/word/2010/wordprocessingGroup" xmlns:wpi="http://schemas.microsoft.com/office/word/2010/wordprocessingInk" xmlns:wne="http://schemas.microsoft.com/office/word/2006/wordml" xmlns:wps="http://schemas.microsoft.com/office/word/2010/wordprocessingShape" mc:Ignorable="w14 w15 w16se wp14">
+  <w15:commentEx w15:paraId="5B95C759" w15:done="0"/>
+  <w15:commentEx w15:paraId="76EA3FEF" w15:done="0"/>
+  <w15:commentEx w15:paraId="39F96D5A" w15:done="0"/>
+  <w15:commentEx w15:paraId="49B9BC00" w15:done="0"/>
+  <w15:commentEx w15:paraId="7A204B40" w15:done="0"/>
+  <w15:commentEx w15:paraId="43F3C1B3" w15:done="0"/>
+  <w15:commentEx w15:paraId="234C7D0C" w15:done="0"/>
+  <w15:commentEx w15:paraId="43A2B3C0" w15:done="0"/>
+</w15:commentsEx>
+</file>
+
+<file path=word/numbering.xml><?xml version="1.0" encoding="utf-8"?>
+<w:numbering xmlns:wpc="http://schemas.microsoft.com/office/word/2010/wordprocessingCanvas" xmlns:cx="http://schemas.microsoft.com/office/drawing/2014/chartex" xmlns:cx1="http://schemas.microsoft.com/office/drawing/2015/9/8/chartex" xmlns:cx2="http://schemas.microsoft.com/office/drawing/2015/10/21/chartex" xmlns:cx3="http://schemas.microsoft.com/office/drawing/2016/5/9/chartex" xmlns:cx4="http://schemas.microsoft.com/office/drawing/2016/5/10/chartex" xmlns:cx5="http://schemas.microsoft.com/office/drawing/2016/5/11/chartex" xmlns:mc="http://schemas.openxmlformats.org/markup-compatibility/2006" xmlns:o="urn:schemas-microsoft-com:office:office" xmlns:r="http://schemas.openxmlformats.org/officeDocument/2006/relationships" xmlns:m="http://schemas.openxmlformats.org/officeDocument/2006/math" xmlns:v="urn:schemas-microsoft-com:vml" xmlns:wp14="http://schemas.microsoft.com/office/word/2010/wordprocessingDrawing" xmlns:wp="http://schemas.openxmlformats.org/drawingml/2006/wordprocessingDrawing" xmlns:w10="urn:schemas-microsoft-com:office:word" xmlns:w="http://schemas.openxmlformats.org/wordprocessingml/2006/main" xmlns:w14="http://schemas.microsoft.com/office/word/2010/wordml" xmlns:w15="http://schemas.microsoft.com/office/word/2012/wordml" xmlns:w16se="http://schemas.microsoft.com/office/word/2015/wordml/symex" xmlns:wpg="http://schemas.microsoft.com/office/word/2010/wordprocessingGroup" xmlns:wpi="http://schemas.microsoft.com/office/word/2010/wordprocessingInk" xmlns:wne="http://schemas.microsoft.com/office/word/2006/wordml" xmlns:wps="http://schemas.microsoft.com/office/word/2010/wordprocessingShape" mc:Ignorable="w14 w15 w16se wp14">
+  <w:abstractNum w:abstractNumId="0" w15:restartNumberingAfterBreak="0">
+    <w:nsid w:val="382A6802"/>
+    <w:multiLevelType w:val="hybridMultilevel"/>
+    <w:tmpl w:val="D0EA614C"/>
+    <w:lvl w:ilvl="0" w:tplc="435EE9AA">
+      <w:numFmt w:val="bullet"/>
+      <w:lvlText w:val=""/>
+      <w:lvlJc w:val="left"/>
+      <w:pPr>
+        <w:ind w:left="720" w:hanging="360"/>
+      </w:pPr>
+      <w:rPr>
+        <w:rFonts w:ascii="Wingdings" w:eastAsiaTheme="minorHAnsi" w:hAnsi="Wingdings" w:cstheme="minorBidi" w:hint="default"/>
+      </w:rPr>
+    </w:lvl>
+    <w:lvl w:ilvl="1" w:tplc="04090003" w:tentative="1">
+      <w:start w:val="1"/>
+      <w:numFmt w:val="bullet"/>
+      <w:lvlText w:val="o"/>
+      <w:lvlJc w:val="left"/>
+      <w:pPr>
+        <w:ind w:left="1440" w:hanging="360"/>
+      </w:pPr>
+      <w:rPr>
+        <w:rFonts w:ascii="Courier New" w:hAnsi="Courier New" w:cs="Courier New" w:hint="default"/>
+      </w:rPr>
+    </w:lvl>
+    <w:lvl w:ilvl="2" w:tplc="04090005" w:tentative="1">
+      <w:start w:val="1"/>
+      <w:numFmt w:val="bullet"/>
+      <w:lvlText w:val=""/>
+      <w:lvlJc w:val="left"/>
+      <w:pPr>
+        <w:ind w:left="2160" w:hanging="360"/>
+      </w:pPr>
+      <w:rPr>
+        <w:rFonts w:ascii="Wingdings" w:hAnsi="Wingdings" w:hint="default"/>
+      </w:rPr>
+    </w:lvl>
+    <w:lvl w:ilvl="3" w:tplc="04090001" w:tentative="1">
+      <w:start w:val="1"/>
+      <w:numFmt w:val="bullet"/>
+      <w:lvlText w:val=""/>
+      <w:lvlJc w:val="left"/>
+      <w:pPr>
+        <w:ind w:left="2880" w:hanging="360"/>
+      </w:pPr>
+      <w:rPr>
+        <w:rFonts w:ascii="Symbol" w:hAnsi="Symbol" w:hint="default"/>
+      </w:rPr>
+    </w:lvl>
+    <w:lvl w:ilvl="4" w:tplc="04090003" w:tentative="1">
+      <w:start w:val="1"/>
+      <w:numFmt w:val="bullet"/>
+      <w:lvlText w:val="o"/>
+      <w:lvlJc w:val="left"/>
+      <w:pPr>
+        <w:ind w:left="3600" w:hanging="360"/>
+      </w:pPr>
+      <w:rPr>
+        <w:rFonts w:ascii="Courier New" w:hAnsi="Courier New" w:cs="Courier New" w:hint="default"/>
+      </w:rPr>
+    </w:lvl>
+    <w:lvl w:ilvl="5" w:tplc="04090005" w:tentative="1">
+      <w:start w:val="1"/>
+      <w:numFmt w:val="bullet"/>
+      <w:lvlText w:val=""/>
+      <w:lvlJc w:val="left"/>
+      <w:pPr>
+        <w:ind w:left="4320" w:hanging="360"/>
+      </w:pPr>
+      <w:rPr>
+        <w:rFonts w:ascii="Wingdings" w:hAnsi="Wingdings" w:hint="default"/>
+      </w:rPr>
+    </w:lvl>
+    <w:lvl w:ilvl="6" w:tplc="04090001" w:tentative="1">
+      <w:start w:val="1"/>
+      <w:numFmt w:val="bullet"/>
+      <w:lvlText w:val=""/>
+      <w:lvlJc w:val="left"/>
+      <w:pPr>
+        <w:ind w:left="5040" w:hanging="360"/>
+      </w:pPr>
+      <w:rPr>
+        <w:rFonts w:ascii="Symbol" w:hAnsi="Symbol" w:hint="default"/>
+      </w:rPr>
+    </w:lvl>
+    <w:lvl w:ilvl="7" w:tplc="04090003" w:tentative="1">
+      <w:start w:val="1"/>
+      <w:numFmt w:val="bullet"/>
+      <w:lvlText w:val="o"/>
+      <w:lvlJc w:val="left"/>
+      <w:pPr>
+        <w:ind w:left="5760" w:hanging="360"/>
+      </w:pPr>
+      <w:rPr>
+        <w:rFonts w:ascii="Courier New" w:hAnsi="Courier New" w:cs="Courier New" w:hint="default"/>
+      </w:rPr>
+    </w:lvl>
+    <w:lvl w:ilvl="8" w:tplc="04090005" w:tentative="1">
+      <w:start w:val="1"/>
+      <w:numFmt w:val="bullet"/>
+      <w:lvlText w:val=""/>
+      <w:lvlJc w:val="left"/>
+      <w:pPr>
+        <w:ind w:left="6480" w:hanging="360"/>
+      </w:pPr>
+      <w:rPr>
+        <w:rFonts w:ascii="Wingdings" w:hAnsi="Wingdings" w:hint="default"/>
+      </w:rPr>
+    </w:lvl>
+  </w:abstractNum>
+  <w:num w:numId="1">
+    <w:abstractNumId w:val="0"/>
+  </w:num>
+</w:numbering>
+</file>
+
+<file path=word/people.xml><?xml version="1.0" encoding="utf-8"?>
+<w15:people xmlns:wpc="http://schemas.microsoft.com/office/word/2010/wordprocessingCanvas" xmlns:cx="http://schemas.microsoft.com/office/drawing/2014/chartex" xmlns:cx1="http://schemas.microsoft.com/office/drawing/2015/9/8/chartex" xmlns:cx2="http://schemas.microsoft.com/office/drawing/2015/10/21/chartex" xmlns:cx3="http://schemas.microsoft.com/office/drawing/2016/5/9/chartex" xmlns:cx4="http://schemas.microsoft.com/office/drawing/2016/5/10/chartex" xmlns:cx5="http://schemas.microsoft.com/office/drawing/2016/5/11/chartex" xmlns:mc="http://schemas.openxmlformats.org/markup-compatibility/2006" xmlns:o="urn:schemas-microsoft-com:office:office" xmlns:r="http://schemas.openxmlformats.org/officeDocument/2006/relationships" xmlns:m="http://schemas.openxmlformats.org/officeDocument/2006/math" xmlns:v="urn:schemas-microsoft-com:vml" xmlns:wp14="http://schemas.microsoft.com/office/word/2010/wordprocessingDrawing" xmlns:wp="http://schemas.openxmlformats.org/drawingml/2006/wordprocessingDrawing" xmlns:w10="urn:schemas-microsoft-com:office:word" xmlns:w="http://schemas.openxmlformats.org/wordprocessingml/2006/main" xmlns:w14="http://schemas.microsoft.com/office/word/2010/wordml" xmlns:w15="http://schemas.microsoft.com/office/word/2012/wordml" xmlns:w16se="http://schemas.microsoft.com/office/word/2015/wordml/symex" xmlns:wpg="http://schemas.microsoft.com/office/word/2010/wordprocessingGroup" xmlns:wpi="http://schemas.microsoft.com/office/word/2010/wordprocessingInk" xmlns:wne="http://schemas.microsoft.com/office/word/2006/wordml" xmlns:wps="http://schemas.microsoft.com/office/word/2010/wordprocessingShape" mc:Ignorable="w14 w15 w16se wp14">
+  <w15:person w15:author="Gomola, Alojz (Alojz Gomola)">
+    <w15:presenceInfo w15:providerId="AD" w15:userId="S-1-5-21-3588447096-1463914-869570945-1432209"/>
+  </w15:person>
+</w15:people>
 </file>
 
 <file path=word/styles.xml><?xml version="1.0" encoding="utf-8"?>
@@ -1039,6 +2019,104 @@
       <w:szCs w:val="56"/>
     </w:rPr>
   </w:style>
+  <w:style w:type="character" w:styleId="CommentReference">
+    <w:name w:val="annotation reference"/>
+    <w:basedOn w:val="DefaultParagraphFont"/>
+    <w:uiPriority w:val="99"/>
+    <w:semiHidden/>
+    <w:unhideWhenUsed/>
+    <w:rsid w:val="00DD37FA"/>
+    <w:rPr>
+      <w:sz w:val="16"/>
+      <w:szCs w:val="16"/>
+    </w:rPr>
+  </w:style>
+  <w:style w:type="paragraph" w:styleId="CommentText">
+    <w:name w:val="annotation text"/>
+    <w:basedOn w:val="Normal"/>
+    <w:link w:val="CommentTextChar"/>
+    <w:uiPriority w:val="99"/>
+    <w:semiHidden/>
+    <w:unhideWhenUsed/>
+    <w:rsid w:val="00DD37FA"/>
+    <w:pPr>
+      <w:spacing w:line="240" w:lineRule="auto"/>
+    </w:pPr>
+    <w:rPr>
+      <w:sz w:val="20"/>
+      <w:szCs w:val="20"/>
+    </w:rPr>
+  </w:style>
+  <w:style w:type="character" w:customStyle="1" w:styleId="CommentTextChar">
+    <w:name w:val="Comment Text Char"/>
+    <w:basedOn w:val="DefaultParagraphFont"/>
+    <w:link w:val="CommentText"/>
+    <w:uiPriority w:val="99"/>
+    <w:semiHidden/>
+    <w:rsid w:val="00DD37FA"/>
+    <w:rPr>
+      <w:sz w:val="20"/>
+      <w:szCs w:val="20"/>
+    </w:rPr>
+  </w:style>
+  <w:style w:type="paragraph" w:styleId="CommentSubject">
+    <w:name w:val="annotation subject"/>
+    <w:basedOn w:val="CommentText"/>
+    <w:next w:val="CommentText"/>
+    <w:link w:val="CommentSubjectChar"/>
+    <w:uiPriority w:val="99"/>
+    <w:semiHidden/>
+    <w:unhideWhenUsed/>
+    <w:rsid w:val="00DD37FA"/>
+    <w:rPr>
+      <w:b/>
+      <w:bCs/>
+    </w:rPr>
+  </w:style>
+  <w:style w:type="character" w:customStyle="1" w:styleId="CommentSubjectChar">
+    <w:name w:val="Comment Subject Char"/>
+    <w:basedOn w:val="CommentTextChar"/>
+    <w:link w:val="CommentSubject"/>
+    <w:uiPriority w:val="99"/>
+    <w:semiHidden/>
+    <w:rsid w:val="00DD37FA"/>
+    <w:rPr>
+      <w:b/>
+      <w:bCs/>
+      <w:sz w:val="20"/>
+      <w:szCs w:val="20"/>
+    </w:rPr>
+  </w:style>
+  <w:style w:type="paragraph" w:styleId="BalloonText">
+    <w:name w:val="Balloon Text"/>
+    <w:basedOn w:val="Normal"/>
+    <w:link w:val="BalloonTextChar"/>
+    <w:uiPriority w:val="99"/>
+    <w:semiHidden/>
+    <w:unhideWhenUsed/>
+    <w:rsid w:val="00DD37FA"/>
+    <w:pPr>
+      <w:spacing w:after="0" w:line="240" w:lineRule="auto"/>
+    </w:pPr>
+    <w:rPr>
+      <w:rFonts w:ascii="Segoe UI" w:hAnsi="Segoe UI" w:cs="Segoe UI"/>
+      <w:sz w:val="18"/>
+      <w:szCs w:val="18"/>
+    </w:rPr>
+  </w:style>
+  <w:style w:type="character" w:customStyle="1" w:styleId="BalloonTextChar">
+    <w:name w:val="Balloon Text Char"/>
+    <w:basedOn w:val="DefaultParagraphFont"/>
+    <w:link w:val="BalloonText"/>
+    <w:uiPriority w:val="99"/>
+    <w:semiHidden/>
+    <w:rsid w:val="00DD37FA"/>
+    <w:rPr>
+      <w:rFonts w:ascii="Segoe UI" w:hAnsi="Segoe UI" w:cs="Segoe UI"/>
+      <w:sz w:val="18"/>
+      <w:szCs w:val="18"/>
+    </w:rPr>
+  </w:style>
 </w:styles>
 </file>
 

</xml_diff>

<commit_message>
[Review] Intro for Encounters ...
</commit_message>
<xml_diff>
--- a/NotesJoao/2019-01-24 Introduction to important sections/IntroductionsToImportantSections.docx
+++ b/NotesJoao/2019-01-24 Introduction to important sections/IntroductionsToImportantSections.docx
@@ -106,273 +106,95 @@
     <w:p>
       <w:pPr>
         <w:pStyle w:val="Heading1"/>
-      </w:pPr>
-      <w:r>
-        <w:t xml:space="preserve">6.5 Situation Representation in the Avoidance Grid </w:t>
-      </w:r>
-    </w:p>
-    <w:p>
-      <w:pPr>
-        <w:pStyle w:val="Heading2"/>
-      </w:pPr>
-      <w:r>
-        <w:tab/>
-        <w:t xml:space="preserve">6.5.1 Obstacles </w:t>
-      </w:r>
-    </w:p>
-    <w:p>
-      <w:pPr>
-        <w:pStyle w:val="Heading2"/>
-      </w:pPr>
-      <w:r>
-        <w:tab/>
-        <w:t xml:space="preserve">6.5.2 Intruders </w:t>
-      </w:r>
-    </w:p>
-    <w:p>
-      <w:pPr>
-        <w:pStyle w:val="Heading2"/>
-      </w:pPr>
-      <w:r>
-        <w:tab/>
-        <w:t xml:space="preserve">6.5.3 Constraints </w:t>
-      </w:r>
-    </w:p>
-    <w:p>
-      <w:pPr>
-        <w:pStyle w:val="Heading2"/>
-      </w:pPr>
-      <w:r>
-        <w:tab/>
-        <w:t xml:space="preserve">6.5.4 Data fusion </w:t>
-      </w:r>
-    </w:p>
-    <w:p>
-      <w:pPr>
-        <w:pStyle w:val="Heading1"/>
-      </w:pPr>
-      <w:r>
-        <w:t xml:space="preserve">6.6 Avoidance Concept </w:t>
-      </w:r>
-    </w:p>
-    <w:p>
-      <w:pPr>
-        <w:pStyle w:val="Heading2"/>
-      </w:pPr>
-      <w:r>
-        <w:tab/>
-        <w:t xml:space="preserve">6.6.1 Avoidance Grid Run </w:t>
-      </w:r>
-    </w:p>
-    <w:p>
-      <w:pPr>
-        <w:pStyle w:val="Heading2"/>
-      </w:pPr>
-      <w:r>
-        <w:tab/>
-        <w:t xml:space="preserve">6.6.2 Mission Control Run </w:t>
-      </w:r>
-    </w:p>
-    <w:p>
-      <w:pPr>
-        <w:pStyle w:val="Heading2"/>
-      </w:pPr>
-      <w:r>
-        <w:tab/>
-      </w:r>
-      <w:commentRangeStart w:id="1"/>
-      <w:r>
-        <w:t>6.6.3 Computation</w:t>
-      </w:r>
-      <w:ins w:id="2" w:author="Gomola, Alojz (Alojz Gomola)" w:date="2019-01-24T14:35:00Z">
-        <w:r>
-          <w:t>al</w:t>
-        </w:r>
-      </w:ins>
-      <w:r>
-        <w:t xml:space="preserve"> Complexity </w:t>
-      </w:r>
-      <w:commentRangeEnd w:id="1"/>
-      <w:r>
-        <w:rPr>
-          <w:rStyle w:val="CommentReference"/>
-          <w:rFonts w:asciiTheme="minorHAnsi" w:eastAsiaTheme="minorHAnsi" w:hAnsiTheme="minorHAnsi" w:cstheme="minorBidi"/>
-          <w:color w:val="auto"/>
-        </w:rPr>
-        <w:commentReference w:id="1"/>
-      </w:r>
-    </w:p>
-    <w:p>
-      <w:pPr>
-        <w:pStyle w:val="Heading1"/>
-        <w:rPr>
-          <w:ins w:id="3" w:author="Gomola, Alojz (Alojz Gomola)" w:date="2019-01-24T14:50:00Z"/>
-        </w:rPr>
-      </w:pPr>
-      <w:commentRangeStart w:id="4"/>
-      <w:r>
-        <w:t xml:space="preserve">6.7 UTM Prototype Implementation </w:t>
-      </w:r>
-      <w:commentRangeEnd w:id="4"/>
-      <w:r>
-        <w:rPr>
-          <w:rStyle w:val="CommentReference"/>
-          <w:rFonts w:asciiTheme="minorHAnsi" w:eastAsiaTheme="minorHAnsi" w:hAnsiTheme="minorHAnsi" w:cstheme="minorBidi"/>
-          <w:color w:val="auto"/>
-        </w:rPr>
-        <w:commentReference w:id="4"/>
-      </w:r>
-    </w:p>
-    <w:p>
-      <w:pPr>
-        <w:pPrChange w:id="5" w:author="Gomola, Alojz (Alojz Gomola)" w:date="2019-01-24T14:50:00Z">
+        <w:rPr>
+          <w:ins w:id="1" w:author="Gomola, Alojz (Alojz Gomola)" w:date="2019-01-24T15:44:00Z"/>
+        </w:rPr>
+      </w:pPr>
+      <w:r>
+        <w:t>6.5 Situation Representation in the Avoidance Grid</w:t>
+      </w:r>
+    </w:p>
+    <w:p>
+      <w:pPr>
+        <w:pPrChange w:id="2" w:author="Gomola, Alojz (Alojz Gomola)" w:date="2019-01-24T15:44:00Z">
           <w:pPr>
             <w:pStyle w:val="Heading1"/>
           </w:pPr>
         </w:pPrChange>
       </w:pPr>
-      <w:ins w:id="6" w:author="Gomola, Alojz (Alojz Gomola)" w:date="2019-01-24T14:50:00Z">
+      <w:ins w:id="3" w:author="Gomola, Alojz (Alojz Gomola)" w:date="2019-01-24T15:44:00Z">
         <w:r>
           <w:tab/>
         </w:r>
-        <w:r>
-          <w:t xml:space="preserve">The UAS system is already equipeed to fend the treat </w:t>
-        </w:r>
-      </w:ins>
-      <w:ins w:id="7" w:author="Gomola, Alojz (Alojz Gomola)" w:date="2019-01-24T14:51:00Z">
-        <w:r>
-          <w:t>itself</w:t>
-        </w:r>
-      </w:ins>
-      <w:ins w:id="8" w:author="Gomola, Alojz (Alojz Gomola)" w:date="2019-01-24T14:50:00Z">
-        <w:r>
-          <w:t>.</w:t>
-        </w:r>
-      </w:ins>
-      <w:ins w:id="9" w:author="Gomola, Alojz (Alojz Gomola)" w:date="2019-01-24T14:51:00Z">
-        <w:r>
-          <w:t xml:space="preserve"> The practical applications require some degree of cooperation with authority (</w:t>
-        </w:r>
-      </w:ins>
-      <w:ins w:id="10" w:author="Gomola, Alojz (Alojz Gomola)" w:date="2019-01-24T14:52:00Z">
-        <w:r>
-          <w:t>UTM</w:t>
-        </w:r>
-      </w:ins>
-      <w:ins w:id="11" w:author="Gomola, Alojz (Alojz Gomola)" w:date="2019-01-24T14:51:00Z">
-        <w:r>
-          <w:t>)</w:t>
-        </w:r>
-      </w:ins>
-      <w:ins w:id="12" w:author="Gomola, Alojz (Alojz Gomola)" w:date="2019-01-24T14:52:00Z">
-        <w:r>
-          <w:t>. The requirements for UTM supervised operations are outlined in (</w:t>
-        </w:r>
-      </w:ins>
-      <w:ins w:id="13" w:author="Gomola, Alojz (Alojz Gomola)" w:date="2019-01-24T14:53:00Z">
-        <w:r>
-          <w:t>sec 2.5</w:t>
-        </w:r>
-      </w:ins>
-      <w:ins w:id="14" w:author="Gomola, Alojz (Alojz Gomola)" w:date="2019-01-24T14:52:00Z">
-        <w:r>
-          <w:t>)</w:t>
-        </w:r>
-      </w:ins>
-      <w:ins w:id="15" w:author="Gomola, Alojz (Alojz Gomola)" w:date="2019-01-24T14:53:00Z">
-        <w:r>
-          <w:t xml:space="preserve">. First the interaction architecture is established. The notable maneuvers and situations are analyzed under VFR/IFR conditions. The position notification message and handling is proposed to </w:t>
-        </w:r>
-      </w:ins>
-      <w:ins w:id="16" w:author="Gomola, Alojz (Alojz Gomola)" w:date="2019-01-24T14:55:00Z">
-        <w:r>
-          <w:t>support</w:t>
-        </w:r>
-      </w:ins>
-      <w:ins w:id="17" w:author="Gomola, Alojz (Alojz Gomola)" w:date="2019-01-24T14:53:00Z">
-        <w:r>
-          <w:t xml:space="preserve"> collision case calculation</w:t>
-        </w:r>
-      </w:ins>
-      <w:ins w:id="18" w:author="Gomola, Alojz (Alojz Gomola)" w:date="2019-01-24T14:55:00Z">
-        <w:r>
-          <w:t>s</w:t>
-        </w:r>
-      </w:ins>
-      <w:ins w:id="19" w:author="Gomola, Alojz (Alojz Gomola)" w:date="2019-01-24T14:53:00Z">
-        <w:r>
-          <w:t xml:space="preserve"> and l</w:t>
-        </w:r>
-      </w:ins>
-      <w:ins w:id="20" w:author="Gomola, Alojz (Alojz Gomola)" w:date="2019-01-24T14:54:00Z">
-        <w:r>
-          <w:t>ife-cycle management.</w:t>
-        </w:r>
-      </w:ins>
-    </w:p>
-    <w:p>
-      <w:pPr>
-        <w:pStyle w:val="Heading2"/>
-        <w:rPr>
-          <w:ins w:id="21" w:author="Gomola, Alojz (Alojz Gomola)" w:date="2019-01-24T14:55:00Z"/>
-        </w:rPr>
-      </w:pPr>
-      <w:r>
-        <w:tab/>
-        <w:t>6.7.1 UTM Architecture</w:t>
-      </w:r>
-    </w:p>
-    <w:p>
-      <w:pPr>
-        <w:pStyle w:val="Heading2"/>
-        <w:rPr>
-          <w:ins w:id="22" w:author="Gomola, Alojz (Alojz Gomola)" w:date="2019-01-24T14:54:00Z"/>
-        </w:rPr>
-      </w:pPr>
-      <w:ins w:id="23" w:author="Gomola, Alojz (Alojz Gomola)" w:date="2019-01-24T14:55:00Z">
-        <w:r>
-          <w:tab/>
-          <w:t xml:space="preserve">The UTM </w:t>
-        </w:r>
-      </w:ins>
-      <w:ins w:id="24" w:author="Gomola, Alojz (Alojz Gomola)" w:date="2019-01-24T14:56:00Z">
-        <w:r>
-          <w:t>authority</w:t>
-        </w:r>
-      </w:ins>
-      <w:ins w:id="25" w:author="Gomola, Alojz (Alojz Gomola)" w:date="2019-01-24T14:55:00Z">
+      </w:ins>
+      <w:ins w:id="4" w:author="Gomola, Alojz (Alojz Gomola)" w:date="2019-01-24T15:46:00Z">
+        <w:r>
+          <w:t xml:space="preserve">There is a need to have a safety assessment of the operational space in form of the Avoidance Grid. </w:t>
+        </w:r>
+      </w:ins>
+      <w:ins w:id="5" w:author="Gomola, Alojz (Alojz Gomola)" w:date="2019-01-24T15:49:00Z">
+        <w:r>
+          <w:t>E</w:t>
+        </w:r>
+      </w:ins>
+      <w:ins w:id="6" w:author="Gomola, Alojz (Alojz Gomola)" w:date="2019-01-24T15:46:00Z">
+        <w:r>
+          <w:t xml:space="preserve">ach type of </w:t>
+        </w:r>
+      </w:ins>
+      <w:ins w:id="7" w:author="Gomola, Alojz (Alojz Gomola)" w:date="2019-01-24T15:47:00Z">
+        <w:r>
+          <w:t>threat</w:t>
+        </w:r>
+      </w:ins>
+      <w:ins w:id="8" w:author="Gomola, Alojz (Alojz Gomola)" w:date="2019-01-24T15:46:00Z">
         <w:r>
           <w:t xml:space="preserve"> </w:t>
         </w:r>
       </w:ins>
-      <w:ins w:id="26" w:author="Gomola, Alojz (Alojz Gomola)" w:date="2019-01-24T14:56:00Z">
-        <w:r>
-          <w:t xml:space="preserve">needs to communicate with the UAS </w:t>
-        </w:r>
-      </w:ins>
-      <w:ins w:id="27" w:author="Gomola, Alojz (Alojz Gomola)" w:date="2019-01-24T14:58:00Z">
-        <w:r>
-          <w:t xml:space="preserve">attendants. </w:t>
-        </w:r>
-      </w:ins>
-      <w:ins w:id="28" w:author="Gomola, Alojz (Alojz Gomola)" w:date="2019-01-24T14:56:00Z">
-        <w:r>
-          <w:t xml:space="preserve">The communication scheme is </w:t>
-        </w:r>
-      </w:ins>
-      <w:ins w:id="29" w:author="Gomola, Alojz (Alojz Gomola)" w:date="2019-01-24T14:57:00Z">
-        <w:r>
-          <w:t>asynchronous</w:t>
-        </w:r>
-      </w:ins>
-      <w:ins w:id="30" w:author="Gomola, Alojz (Alojz Gomola)" w:date="2019-01-24T14:56:00Z">
+      <w:ins w:id="9" w:author="Gomola, Alojz (Alojz Gomola)" w:date="2019-01-24T15:47:00Z">
+        <w:r>
+          <w:t>coming</w:t>
+        </w:r>
+      </w:ins>
+      <w:ins w:id="10" w:author="Gomola, Alojz (Alojz Gomola)" w:date="2019-01-24T15:46:00Z">
         <w:r>
           <w:t xml:space="preserve"> </w:t>
         </w:r>
       </w:ins>
-      <w:ins w:id="31" w:author="Gomola, Alojz (Alojz Gomola)" w:date="2019-01-24T14:57:00Z">
-        <w:r>
-          <w:t>notification(UAS)-directive(UTM).</w:t>
+      <w:ins w:id="11" w:author="Gomola, Alojz (Alojz Gomola)" w:date="2019-01-24T15:47:00Z">
+        <w:r>
+          <w:t xml:space="preserve">from different sources (sensors, maps) </w:t>
+        </w:r>
+      </w:ins>
+      <w:ins w:id="12" w:author="Gomola, Alojz (Alojz Gomola)" w:date="2019-01-24T15:51:00Z">
+        <w:r>
+          <w:t xml:space="preserve">like </w:t>
+        </w:r>
+      </w:ins>
+      <w:ins w:id="13" w:author="Gomola, Alojz (Alojz Gomola)" w:date="2019-01-24T15:47:00Z">
+        <w:r>
+          <w:t xml:space="preserve">obstacles, intruders, and constraints </w:t>
+        </w:r>
+      </w:ins>
+      <w:ins w:id="14" w:author="Gomola, Alojz (Alojz Gomola)" w:date="2019-01-24T15:48:00Z">
+        <w:r>
+          <w:t>is</w:t>
+        </w:r>
+      </w:ins>
+      <w:ins w:id="15" w:author="Gomola, Alojz (Alojz Gomola)" w:date="2019-01-24T15:50:00Z">
+        <w:r>
+          <w:t xml:space="preserve"> </w:t>
+        </w:r>
+      </w:ins>
+      <w:ins w:id="16" w:author="Gomola, Alojz (Alojz Gomola)" w:date="2019-01-24T15:51:00Z">
+        <w:r>
+          <w:t>handled separately. The data fusion procedure provides unified representation of sourced threats.</w:t>
+        </w:r>
+      </w:ins>
+      <w:ins w:id="17" w:author="Gomola, Alojz (Alojz Gomola)" w:date="2019-01-24T15:48:00Z">
+        <w:r>
+          <w:t xml:space="preserve"> </w:t>
         </w:r>
       </w:ins>
       <w:r>
@@ -381,373 +203,837 @@
     </w:p>
     <w:p>
       <w:pPr>
-        <w:pPrChange w:id="32" w:author="Gomola, Alojz (Alojz Gomola)" w:date="2019-01-24T14:54:00Z">
+        <w:pStyle w:val="Heading2"/>
+        <w:rPr>
+          <w:ins w:id="18" w:author="Gomola, Alojz (Alojz Gomola)" w:date="2019-01-24T15:52:00Z"/>
+        </w:rPr>
+      </w:pPr>
+      <w:r>
+        <w:tab/>
+        <w:t>6.5.1 Obstacles</w:t>
+      </w:r>
+    </w:p>
+    <w:p>
+      <w:pPr>
+        <w:pPrChange w:id="19" w:author="Gomola, Alojz (Alojz Gomola)" w:date="2019-01-24T15:52:00Z">
           <w:pPr>
             <w:pStyle w:val="Heading2"/>
           </w:pPr>
         </w:pPrChange>
       </w:pPr>
-    </w:p>
-    <w:p>
-      <w:pPr>
-        <w:pStyle w:val="Heading2"/>
-        <w:rPr>
-          <w:ins w:id="33" w:author="Gomola, Alojz (Alojz Gomola)" w:date="2019-01-24T14:59:00Z"/>
-        </w:rPr>
-      </w:pPr>
-      <w:r>
-        <w:lastRenderedPageBreak/>
-        <w:tab/>
-        <w:t xml:space="preserve">6.7.2 Handling Head-on Approach </w:t>
-      </w:r>
-    </w:p>
-    <w:p>
-      <w:pPr>
-        <w:pPrChange w:id="34" w:author="Gomola, Alojz (Alojz Gomola)" w:date="2019-01-24T14:59:00Z">
+      <w:ins w:id="20" w:author="Gomola, Alojz (Alojz Gomola)" w:date="2019-01-24T15:52:00Z">
+        <w:r>
+          <w:tab/>
+        </w:r>
+        <w:r>
+          <w:t xml:space="preserve">There is need to asses filtered LiDAR readings into detected obstacle </w:t>
+        </w:r>
+      </w:ins>
+      <w:ins w:id="21" w:author="Gomola, Alojz (Alojz Gomola)" w:date="2019-01-24T15:53:00Z">
+        <w:r>
+          <w:t xml:space="preserve">rating associated to each cell. </w:t>
+        </w:r>
+      </w:ins>
+      <w:ins w:id="22" w:author="Gomola, Alojz (Alojz Gomola)" w:date="2019-01-24T15:54:00Z">
+        <w:r>
+          <w:t xml:space="preserve">There are known obstacles in form of a map which </w:t>
+        </w:r>
+      </w:ins>
+      <w:ins w:id="23" w:author="Gomola, Alojz (Alojz Gomola)" w:date="2019-01-24T15:55:00Z">
+        <w:r>
+          <w:t xml:space="preserve">are verified taking into the account </w:t>
+        </w:r>
+      </w:ins>
+      <w:ins w:id="24" w:author="Gomola, Alojz (Alojz Gomola)" w:date="2019-01-24T15:56:00Z">
+        <w:r>
+          <w:t>visibility constraints.</w:t>
+        </w:r>
+      </w:ins>
+      <w:del w:id="25" w:author="Gomola, Alojz (Alojz Gomola)" w:date="2019-01-24T15:54:00Z">
+        <w:r>
+          <w:delText xml:space="preserve"> </w:delText>
+        </w:r>
+      </w:del>
+    </w:p>
+    <w:p>
+      <w:pPr>
+        <w:pStyle w:val="Heading2"/>
+        <w:rPr>
+          <w:ins w:id="26" w:author="Gomola, Alojz (Alojz Gomola)" w:date="2019-01-24T15:56:00Z"/>
+        </w:rPr>
+      </w:pPr>
+      <w:r>
+        <w:tab/>
+        <w:t>6.5.2 Intruders</w:t>
+      </w:r>
+    </w:p>
+    <w:p>
+      <w:pPr>
+        <w:pPrChange w:id="27" w:author="Gomola, Alojz (Alojz Gomola)" w:date="2019-01-24T16:02:00Z">
           <w:pPr>
             <w:pStyle w:val="Heading2"/>
           </w:pPr>
         </w:pPrChange>
       </w:pPr>
-      <w:ins w:id="35" w:author="Gomola, Alojz (Alojz Gomola)" w:date="2019-01-24T14:59:00Z">
+      <w:ins w:id="28" w:author="Gomola, Alojz (Alojz Gomola)" w:date="2019-01-24T15:56:00Z">
         <w:r>
           <w:tab/>
-          <w:t>Two UAS are facing each other head-on</w:t>
-        </w:r>
-      </w:ins>
-      <w:ins w:id="36" w:author="Gomola, Alojz (Alojz Gomola)" w:date="2019-01-24T15:00:00Z">
-        <w:r>
-          <w:t>.</w:t>
-        </w:r>
-      </w:ins>
-      <w:ins w:id="37" w:author="Gomola, Alojz (Alojz Gomola)" w:date="2019-01-24T14:59:00Z">
-        <w:r>
-          <w:t xml:space="preserve"> </w:t>
-        </w:r>
-      </w:ins>
-      <w:ins w:id="38" w:author="Gomola, Alojz (Alojz Gomola)" w:date="2019-01-24T15:02:00Z">
-        <w:r>
-          <w:t>There is a need to define triggers for detection</w:t>
-        </w:r>
-      </w:ins>
-      <w:ins w:id="39" w:author="Gomola, Alojz (Alojz Gomola)" w:date="2019-01-24T15:03:00Z">
-        <w:r>
-          <w:t xml:space="preserve"> and</w:t>
-        </w:r>
-      </w:ins>
-      <w:ins w:id="40" w:author="Gomola, Alojz (Alojz Gomola)" w:date="2019-01-24T15:02:00Z">
-        <w:r>
-          <w:t xml:space="preserve"> resolution approach for autonomous UAS. </w:t>
-        </w:r>
-      </w:ins>
-      <w:ins w:id="41" w:author="Gomola, Alojz (Alojz Gomola)" w:date="2019-01-24T15:03:00Z">
-        <w:r>
-          <w:t xml:space="preserve"> R</w:t>
-        </w:r>
-      </w:ins>
-      <w:ins w:id="42" w:author="Gomola, Alojz (Alojz Gomola)" w:date="2019-01-24T14:59:00Z">
-        <w:r>
-          <w:t xml:space="preserve">ules for VFR/IFR modes in manned aviation </w:t>
-        </w:r>
-      </w:ins>
-      <w:ins w:id="43" w:author="Gomola, Alojz (Alojz Gomola)" w:date="2019-01-24T15:03:00Z">
-        <w:r>
-          <w:t xml:space="preserve"> </w:t>
-        </w:r>
-      </w:ins>
-      <w:ins w:id="44" w:author="Gomola, Alojz (Alojz Gomola)" w:date="2019-01-24T14:59:00Z">
-        <w:r>
-          <w:t xml:space="preserve">are </w:t>
-        </w:r>
-      </w:ins>
-      <w:ins w:id="45" w:author="Gomola, Alojz (Alojz Gomola)" w:date="2019-01-24T15:03:00Z">
-        <w:r>
-          <w:t xml:space="preserve">the </w:t>
-        </w:r>
-      </w:ins>
-      <w:ins w:id="46" w:author="Gomola, Alojz (Alojz Gomola)" w:date="2019-01-24T14:59:00Z">
-        <w:r>
-          <w:t xml:space="preserve">base </w:t>
-        </w:r>
-      </w:ins>
-      <w:ins w:id="47" w:author="Gomola, Alojz (Alojz Gomola)" w:date="2019-01-24T15:04:00Z">
-        <w:r>
-          <w:t>for</w:t>
-        </w:r>
-      </w:ins>
-      <w:ins w:id="48" w:author="Gomola, Alojz (Alojz Gomola)" w:date="2019-01-24T14:59:00Z">
-        <w:r>
-          <w:t xml:space="preserve"> the autonomous collision resolution</w:t>
-        </w:r>
-      </w:ins>
-      <w:ins w:id="49" w:author="Gomola, Alojz (Alojz Gomola)" w:date="2019-01-24T15:00:00Z">
-        <w:r>
-          <w:t>. The concept of virtual roundabout is introduced.</w:t>
-        </w:r>
-      </w:ins>
-    </w:p>
-    <w:p>
-      <w:pPr>
-        <w:pStyle w:val="Heading2"/>
-        <w:rPr>
-          <w:ins w:id="50" w:author="Gomola, Alojz (Alojz Gomola)" w:date="2019-01-24T15:04:00Z"/>
-        </w:rPr>
-      </w:pPr>
-      <w:r>
-        <w:tab/>
-        <w:t xml:space="preserve">6.7.3 Handling Converging Maneuver </w:t>
-      </w:r>
-    </w:p>
-    <w:p>
-      <w:pPr>
-        <w:pPrChange w:id="51" w:author="Gomola, Alojz (Alojz Gomola)" w:date="2019-01-24T15:04:00Z">
+          <w:t xml:space="preserve">The intruder information coming from ADS-B needs to be assessed in relationship to the Avoidance Grid. </w:t>
+        </w:r>
+      </w:ins>
+      <w:ins w:id="29" w:author="Gomola, Alojz (Alojz Gomola)" w:date="2019-01-24T15:57:00Z">
+        <w:r>
+          <w:t xml:space="preserve"> The final assessment consist of time encounter and space encounter</w:t>
+        </w:r>
+      </w:ins>
+      <w:ins w:id="30" w:author="Gomola, Alojz (Alojz Gomola)" w:date="2019-01-24T15:58:00Z">
+        <w:r>
+          <w:t xml:space="preserve"> ratings</w:t>
+        </w:r>
+      </w:ins>
+      <w:ins w:id="31" w:author="Gomola, Alojz (Alojz Gomola)" w:date="2019-01-24T15:57:00Z">
+        <w:r>
+          <w:t>. The space enco</w:t>
+        </w:r>
+      </w:ins>
+      <w:ins w:id="32" w:author="Gomola, Alojz (Alojz Gomola)" w:date="2019-01-24T15:58:00Z">
+        <w:r>
+          <w:t xml:space="preserve">unter rating describes the probability of UAS meeting intruder in same space. The time encounter rating is </w:t>
+        </w:r>
+      </w:ins>
+      <w:ins w:id="33" w:author="Gomola, Alojz (Alojz Gomola)" w:date="2019-01-24T15:59:00Z">
+        <w:r>
+          <w:t xml:space="preserve">reflecting </w:t>
+        </w:r>
+      </w:ins>
+      <w:ins w:id="34" w:author="Gomola, Alojz (Alojz Gomola)" w:date="2019-01-24T16:00:00Z">
+        <w:r>
+          <w:t>simulations</w:t>
+        </w:r>
+      </w:ins>
+      <w:ins w:id="35" w:author="Gomola, Alojz (Alojz Gomola)" w:date="2019-01-24T15:59:00Z">
+        <w:r>
+          <w:t xml:space="preserve"> time in the same cell.</w:t>
+        </w:r>
+      </w:ins>
+      <w:r>
+        <w:t xml:space="preserve"> </w:t>
+      </w:r>
+    </w:p>
+    <w:p>
+      <w:pPr>
+        <w:pStyle w:val="Heading2"/>
+        <w:rPr>
+          <w:ins w:id="36" w:author="Gomola, Alojz (Alojz Gomola)" w:date="2019-01-24T16:00:00Z"/>
+        </w:rPr>
+      </w:pPr>
+      <w:r>
+        <w:tab/>
+        <w:t>6.5.3 Constraints</w:t>
+      </w:r>
+    </w:p>
+    <w:p>
+      <w:pPr>
+        <w:pPrChange w:id="37" w:author="Gomola, Alojz (Alojz Gomola)" w:date="2019-01-24T16:03:00Z">
           <w:pPr>
             <w:pStyle w:val="Heading2"/>
           </w:pPr>
         </w:pPrChange>
       </w:pPr>
-      <w:ins w:id="52" w:author="Gomola, Alojz (Alojz Gomola)" w:date="2019-01-24T15:04:00Z">
+      <w:ins w:id="38" w:author="Gomola, Alojz (Alojz Gomola)" w:date="2019-01-24T16:00:00Z">
         <w:r>
           <w:tab/>
-        </w:r>
-      </w:ins>
-      <w:ins w:id="53" w:author="Gomola, Alojz (Alojz Gomola)" w:date="2019-01-24T15:06:00Z">
-        <w:r>
-          <w:t>Two</w:t>
-        </w:r>
-      </w:ins>
-      <w:ins w:id="54" w:author="Gomola, Alojz (Alojz Gomola)" w:date="2019-01-24T15:04:00Z">
-        <w:r>
-          <w:t xml:space="preserve"> </w:t>
-        </w:r>
-      </w:ins>
-      <w:ins w:id="55" w:author="Gomola, Alojz (Alojz Gomola)" w:date="2019-01-24T15:07:00Z">
-        <w:r>
-          <w:t xml:space="preserve">planned </w:t>
-        </w:r>
-      </w:ins>
-      <w:ins w:id="56" w:author="Gomola, Alojz (Alojz Gomola)" w:date="2019-01-24T15:04:00Z">
-        <w:r>
-          <w:t>trajectories</w:t>
-        </w:r>
-      </w:ins>
-      <w:ins w:id="57" w:author="Gomola, Alojz (Alojz Gomola)" w:date="2019-01-24T15:06:00Z">
-        <w:r>
-          <w:t xml:space="preserve"> of the UAS</w:t>
-        </w:r>
-      </w:ins>
-      <w:ins w:id="58" w:author="Gomola, Alojz (Alojz Gomola)" w:date="2019-01-24T15:04:00Z">
-        <w:r>
-          <w:t xml:space="preserve"> are perpendicular</w:t>
-        </w:r>
-      </w:ins>
-      <w:ins w:id="59" w:author="Gomola, Alojz (Alojz Gomola)" w:date="2019-01-24T15:06:00Z">
-        <w:r>
-          <w:t xml:space="preserve">, thus resulting in protentional collision. </w:t>
-        </w:r>
-      </w:ins>
-      <w:ins w:id="60" w:author="Gomola, Alojz (Alojz Gomola)" w:date="2019-01-24T15:05:00Z">
-        <w:r>
-          <w:t xml:space="preserve"> </w:t>
-        </w:r>
-      </w:ins>
-      <w:ins w:id="61" w:author="Gomola, Alojz (Alojz Gomola)" w:date="2019-01-24T15:08:00Z">
-        <w:r>
-          <w:t>There is a need to define triggers for detection and resolution approach for autonomous UAS.  Rules for VFR/IFR modes in manned aviation  are the base for the autonomous collision resolution.</w:t>
-        </w:r>
-      </w:ins>
-    </w:p>
-    <w:p>
-      <w:pPr>
-        <w:pStyle w:val="Heading2"/>
-        <w:rPr>
-          <w:ins w:id="62" w:author="Gomola, Alojz (Alojz Gomola)" w:date="2019-01-24T15:08:00Z"/>
-        </w:rPr>
-      </w:pPr>
-      <w:r>
-        <w:tab/>
-        <w:t xml:space="preserve">6.7.4 Handling Overtake Maneuver </w:t>
-      </w:r>
-    </w:p>
-    <w:p>
-      <w:pPr>
-        <w:pPrChange w:id="63" w:author="Gomola, Alojz (Alojz Gomola)" w:date="2019-01-24T15:08:00Z">
+          <w:t xml:space="preserve">There are different constraints from various sources with different impacts. There is a need of </w:t>
+        </w:r>
+      </w:ins>
+      <w:ins w:id="39" w:author="Gomola, Alojz (Alojz Gomola)" w:date="2019-01-24T16:01:00Z">
+        <w:r>
+          <w:t>constraint impact assessment on the cells in the Avoidance Grid.</w:t>
+        </w:r>
+      </w:ins>
+      <w:r>
+        <w:t xml:space="preserve"> </w:t>
+      </w:r>
+    </w:p>
+    <w:p>
+      <w:pPr>
+        <w:pStyle w:val="Heading2"/>
+        <w:rPr>
+          <w:ins w:id="40" w:author="Gomola, Alojz (Alojz Gomola)" w:date="2019-01-24T16:01:00Z"/>
+        </w:rPr>
+      </w:pPr>
+      <w:r>
+        <w:tab/>
+        <w:t xml:space="preserve">6.5.4 Data fusion </w:t>
+      </w:r>
+    </w:p>
+    <w:p>
+      <w:pPr>
+        <w:pPrChange w:id="41" w:author="Gomola, Alojz (Alojz Gomola)" w:date="2019-01-24T16:01:00Z">
           <w:pPr>
             <w:pStyle w:val="Heading2"/>
           </w:pPr>
         </w:pPrChange>
       </w:pPr>
-      <w:ins w:id="64" w:author="Gomola, Alojz (Alojz Gomola)" w:date="2019-01-24T15:08:00Z">
+      <w:ins w:id="42" w:author="Gomola, Alojz (Alojz Gomola)" w:date="2019-01-24T16:01:00Z">
         <w:r>
           <w:tab/>
-          <w:t xml:space="preserve">Two UAS are on same airway, </w:t>
-        </w:r>
-      </w:ins>
-      <w:ins w:id="65" w:author="Gomola, Alojz (Alojz Gomola)" w:date="2019-01-24T15:10:00Z">
-        <w:r>
-          <w:t>flying in the same direction</w:t>
-        </w:r>
-      </w:ins>
-      <w:ins w:id="66" w:author="Gomola, Alojz (Alojz Gomola)" w:date="2019-01-24T15:11:00Z">
+          <w:t xml:space="preserve">There is a need for the final </w:t>
+        </w:r>
+      </w:ins>
+      <w:ins w:id="43" w:author="Gomola, Alojz (Alojz Gomola)" w:date="2019-01-24T16:02:00Z">
+        <w:r>
+          <w:t xml:space="preserve">threat assessment in the Avoidance Grid. The data fusion provides mechanisms to </w:t>
+        </w:r>
+      </w:ins>
+      <w:ins w:id="44" w:author="Gomola, Alojz (Alojz Gomola)" w:date="2019-01-24T16:03:00Z">
+        <w:r>
+          <w:t xml:space="preserve">represent, process, and </w:t>
+        </w:r>
+      </w:ins>
+      <w:ins w:id="45" w:author="Gomola, Alojz (Alojz Gomola)" w:date="2019-01-24T16:02:00Z">
+        <w:r>
+          <w:t xml:space="preserve">assess threat </w:t>
+        </w:r>
+        <w:r>
+          <w:t>in the cell including</w:t>
+        </w:r>
+        <w:r>
+          <w:t xml:space="preserve"> safety of trajectories in the RSA</w:t>
+        </w:r>
+      </w:ins>
+      <w:ins w:id="46" w:author="Gomola, Alojz (Alojz Gomola)" w:date="2019-01-24T16:03:00Z">
         <w:r>
           <w:t>.</w:t>
         </w:r>
       </w:ins>
-      <w:ins w:id="67" w:author="Gomola, Alojz (Alojz Gomola)" w:date="2019-01-24T15:10:00Z">
+      <w:ins w:id="47" w:author="Gomola, Alojz (Alojz Gomola)" w:date="2019-01-24T16:01:00Z">
         <w:r>
           <w:t xml:space="preserve"> </w:t>
         </w:r>
       </w:ins>
-      <w:ins w:id="68" w:author="Gomola, Alojz (Alojz Gomola)" w:date="2019-01-24T15:11:00Z">
-        <w:r>
-          <w:t>The s</w:t>
-        </w:r>
-      </w:ins>
-      <w:ins w:id="69" w:author="Gomola, Alojz (Alojz Gomola)" w:date="2019-01-24T15:08:00Z">
-        <w:r>
-          <w:t>lower UAS is in front of t</w:t>
-        </w:r>
-      </w:ins>
-      <w:ins w:id="70" w:author="Gomola, Alojz (Alojz Gomola)" w:date="2019-01-24T15:09:00Z">
-        <w:r>
-          <w:t>he faster UAS</w:t>
-        </w:r>
-      </w:ins>
-      <w:ins w:id="71" w:author="Gomola, Alojz (Alojz Gomola)" w:date="2019-01-24T15:10:00Z">
+      <w:ins w:id="48" w:author="Gomola, Alojz (Alojz Gomola)" w:date="2019-01-24T16:04:00Z">
+        <w:r>
+          <w:t>The output of the data fusion procedure is used further in Avoidance run (6.6.1)</w:t>
+        </w:r>
+      </w:ins>
+      <w:ins w:id="49" w:author="Gomola, Alojz (Alojz Gomola)" w:date="2019-01-24T16:05:00Z">
         <w:r>
           <w:t>.</w:t>
         </w:r>
-        <w:r>
-          <w:t xml:space="preserve"> The slower UAS has the rig</w:t>
-        </w:r>
-      </w:ins>
-      <w:ins w:id="72" w:author="Gomola, Alojz (Alojz Gomola)" w:date="2019-01-24T15:11:00Z">
-        <w:r>
-          <w:t>ht of the way</w:t>
-        </w:r>
-      </w:ins>
-      <w:ins w:id="73" w:author="Gomola, Alojz (Alojz Gomola)" w:date="2019-01-24T15:12:00Z">
-        <w:r>
-          <w:t xml:space="preserve"> ,and</w:t>
-        </w:r>
-      </w:ins>
-      <w:ins w:id="74" w:author="Gomola, Alojz (Alojz Gomola)" w:date="2019-01-24T15:11:00Z">
+      </w:ins>
+      <w:bookmarkStart w:id="50" w:name="_GoBack"/>
+      <w:bookmarkEnd w:id="50"/>
+    </w:p>
+    <w:p>
+      <w:pPr>
+        <w:pStyle w:val="Heading1"/>
+      </w:pPr>
+      <w:r>
+        <w:lastRenderedPageBreak/>
+        <w:t xml:space="preserve">6.6 Avoidance Concept </w:t>
+      </w:r>
+    </w:p>
+    <w:p>
+      <w:pPr>
+        <w:pStyle w:val="Heading2"/>
+      </w:pPr>
+      <w:r>
+        <w:tab/>
+        <w:t xml:space="preserve">6.6.1 Avoidance Grid Run </w:t>
+      </w:r>
+    </w:p>
+    <w:p>
+      <w:pPr>
+        <w:pStyle w:val="Heading2"/>
+      </w:pPr>
+      <w:r>
+        <w:tab/>
+        <w:t xml:space="preserve">6.6.2 Mission Control Run </w:t>
+      </w:r>
+    </w:p>
+    <w:p>
+      <w:pPr>
+        <w:pStyle w:val="Heading2"/>
+      </w:pPr>
+      <w:r>
+        <w:tab/>
+      </w:r>
+      <w:commentRangeStart w:id="51"/>
+      <w:r>
+        <w:t>6.6.3 Computation</w:t>
+      </w:r>
+      <w:ins w:id="52" w:author="Gomola, Alojz (Alojz Gomola)" w:date="2019-01-24T14:35:00Z">
+        <w:r>
+          <w:t>al</w:t>
+        </w:r>
+      </w:ins>
+      <w:r>
+        <w:t xml:space="preserve"> Complexity </w:t>
+      </w:r>
+      <w:commentRangeEnd w:id="51"/>
+      <w:r>
+        <w:rPr>
+          <w:rStyle w:val="CommentReference"/>
+          <w:rFonts w:asciiTheme="minorHAnsi" w:eastAsiaTheme="minorHAnsi" w:hAnsiTheme="minorHAnsi" w:cstheme="minorBidi"/>
+          <w:color w:val="auto"/>
+        </w:rPr>
+        <w:commentReference w:id="51"/>
+      </w:r>
+    </w:p>
+    <w:p>
+      <w:pPr>
+        <w:pStyle w:val="Heading1"/>
+        <w:rPr>
+          <w:ins w:id="53" w:author="Gomola, Alojz (Alojz Gomola)" w:date="2019-01-24T14:50:00Z"/>
+        </w:rPr>
+      </w:pPr>
+      <w:commentRangeStart w:id="54"/>
+      <w:r>
+        <w:t xml:space="preserve">6.7 UTM Prototype Implementation </w:t>
+      </w:r>
+      <w:commentRangeEnd w:id="54"/>
+      <w:r>
+        <w:rPr>
+          <w:rStyle w:val="CommentReference"/>
+          <w:rFonts w:asciiTheme="minorHAnsi" w:eastAsiaTheme="minorHAnsi" w:hAnsiTheme="minorHAnsi" w:cstheme="minorBidi"/>
+          <w:color w:val="auto"/>
+        </w:rPr>
+        <w:commentReference w:id="54"/>
+      </w:r>
+    </w:p>
+    <w:p>
+      <w:pPr>
+        <w:pPrChange w:id="55" w:author="Gomola, Alojz (Alojz Gomola)" w:date="2019-01-24T14:50:00Z">
+          <w:pPr>
+            <w:pStyle w:val="Heading1"/>
+          </w:pPr>
+        </w:pPrChange>
+      </w:pPr>
+      <w:ins w:id="56" w:author="Gomola, Alojz (Alojz Gomola)" w:date="2019-01-24T14:50:00Z">
+        <w:r>
+          <w:tab/>
+        </w:r>
+        <w:r>
+          <w:t xml:space="preserve">The UAS system is already </w:t>
+        </w:r>
+        <w:proofErr w:type="spellStart"/>
+        <w:r>
+          <w:t>equipeed</w:t>
+        </w:r>
+        <w:proofErr w:type="spellEnd"/>
+        <w:r>
+          <w:t xml:space="preserve"> to fend the treat </w:t>
+        </w:r>
+      </w:ins>
+      <w:ins w:id="57" w:author="Gomola, Alojz (Alojz Gomola)" w:date="2019-01-24T14:51:00Z">
+        <w:r>
+          <w:t>itself</w:t>
+        </w:r>
+      </w:ins>
+      <w:ins w:id="58" w:author="Gomola, Alojz (Alojz Gomola)" w:date="2019-01-24T14:50:00Z">
+        <w:r>
+          <w:t>.</w:t>
+        </w:r>
+      </w:ins>
+      <w:ins w:id="59" w:author="Gomola, Alojz (Alojz Gomola)" w:date="2019-01-24T14:51:00Z">
+        <w:r>
+          <w:t xml:space="preserve"> The practical applications require some degree of cooperation with authority (</w:t>
+        </w:r>
+      </w:ins>
+      <w:ins w:id="60" w:author="Gomola, Alojz (Alojz Gomola)" w:date="2019-01-24T14:52:00Z">
+        <w:r>
+          <w:t>UTM</w:t>
+        </w:r>
+      </w:ins>
+      <w:ins w:id="61" w:author="Gomola, Alojz (Alojz Gomola)" w:date="2019-01-24T14:51:00Z">
+        <w:r>
+          <w:t>)</w:t>
+        </w:r>
+      </w:ins>
+      <w:ins w:id="62" w:author="Gomola, Alojz (Alojz Gomola)" w:date="2019-01-24T14:52:00Z">
+        <w:r>
+          <w:t>. The requirements for UTM supervised operations are outlined in (</w:t>
+        </w:r>
+      </w:ins>
+      <w:ins w:id="63" w:author="Gomola, Alojz (Alojz Gomola)" w:date="2019-01-24T14:53:00Z">
+        <w:r>
+          <w:t>sec 2.5</w:t>
+        </w:r>
+      </w:ins>
+      <w:ins w:id="64" w:author="Gomola, Alojz (Alojz Gomola)" w:date="2019-01-24T14:52:00Z">
+        <w:r>
+          <w:t>)</w:t>
+        </w:r>
+      </w:ins>
+      <w:ins w:id="65" w:author="Gomola, Alojz (Alojz Gomola)" w:date="2019-01-24T14:53:00Z">
+        <w:r>
+          <w:t xml:space="preserve">. First the interaction architecture is established. The notable maneuvers and situations are analyzed under VFR/IFR conditions. The position notification message and handling is proposed to </w:t>
+        </w:r>
+      </w:ins>
+      <w:ins w:id="66" w:author="Gomola, Alojz (Alojz Gomola)" w:date="2019-01-24T14:55:00Z">
+        <w:r>
+          <w:t>support</w:t>
+        </w:r>
+      </w:ins>
+      <w:ins w:id="67" w:author="Gomola, Alojz (Alojz Gomola)" w:date="2019-01-24T14:53:00Z">
+        <w:r>
+          <w:t xml:space="preserve"> collision case calculation</w:t>
+        </w:r>
+      </w:ins>
+      <w:ins w:id="68" w:author="Gomola, Alojz (Alojz Gomola)" w:date="2019-01-24T14:55:00Z">
+        <w:r>
+          <w:t>s</w:t>
+        </w:r>
+      </w:ins>
+      <w:ins w:id="69" w:author="Gomola, Alojz (Alojz Gomola)" w:date="2019-01-24T14:53:00Z">
+        <w:r>
+          <w:t xml:space="preserve"> and l</w:t>
+        </w:r>
+      </w:ins>
+      <w:ins w:id="70" w:author="Gomola, Alojz (Alojz Gomola)" w:date="2019-01-24T14:54:00Z">
+        <w:r>
+          <w:t>ife-cycle management.</w:t>
+        </w:r>
+      </w:ins>
+    </w:p>
+    <w:p>
+      <w:pPr>
+        <w:pStyle w:val="Heading2"/>
+        <w:rPr>
+          <w:ins w:id="71" w:author="Gomola, Alojz (Alojz Gomola)" w:date="2019-01-24T14:55:00Z"/>
+        </w:rPr>
+      </w:pPr>
+      <w:r>
+        <w:tab/>
+        <w:t>6.7.1 UTM Architecture</w:t>
+      </w:r>
+    </w:p>
+    <w:p>
+      <w:pPr>
+        <w:pStyle w:val="Heading2"/>
+        <w:rPr>
+          <w:ins w:id="72" w:author="Gomola, Alojz (Alojz Gomola)" w:date="2019-01-24T14:54:00Z"/>
+        </w:rPr>
+      </w:pPr>
+      <w:ins w:id="73" w:author="Gomola, Alojz (Alojz Gomola)" w:date="2019-01-24T14:55:00Z">
+        <w:r>
+          <w:tab/>
+          <w:t xml:space="preserve">The UTM </w:t>
+        </w:r>
+      </w:ins>
+      <w:ins w:id="74" w:author="Gomola, Alojz (Alojz Gomola)" w:date="2019-01-24T14:56:00Z">
+        <w:r>
+          <w:t>authority</w:t>
+        </w:r>
+      </w:ins>
+      <w:ins w:id="75" w:author="Gomola, Alojz (Alojz Gomola)" w:date="2019-01-24T14:55:00Z">
         <w:r>
           <w:t xml:space="preserve"> </w:t>
         </w:r>
-        <w:r>
-          <w:t xml:space="preserve">the </w:t>
-        </w:r>
-        <w:r>
-          <w:t>faster UAS needs to make an overtake.</w:t>
-        </w:r>
-      </w:ins>
-      <w:ins w:id="75" w:author="Gomola, Alojz (Alojz Gomola)" w:date="2019-01-24T15:12:00Z">
+      </w:ins>
+      <w:ins w:id="76" w:author="Gomola, Alojz (Alojz Gomola)" w:date="2019-01-24T14:56:00Z">
+        <w:r>
+          <w:t xml:space="preserve">needs to communicate with the UAS </w:t>
+        </w:r>
+      </w:ins>
+      <w:ins w:id="77" w:author="Gomola, Alojz (Alojz Gomola)" w:date="2019-01-24T14:58:00Z">
+        <w:r>
+          <w:t xml:space="preserve">attendants. </w:t>
+        </w:r>
+      </w:ins>
+      <w:ins w:id="78" w:author="Gomola, Alojz (Alojz Gomola)" w:date="2019-01-24T14:56:00Z">
+        <w:r>
+          <w:t xml:space="preserve">The communication scheme is </w:t>
+        </w:r>
+      </w:ins>
+      <w:ins w:id="79" w:author="Gomola, Alojz (Alojz Gomola)" w:date="2019-01-24T14:57:00Z">
+        <w:r>
+          <w:t>asynchronous</w:t>
+        </w:r>
+      </w:ins>
+      <w:ins w:id="80" w:author="Gomola, Alojz (Alojz Gomola)" w:date="2019-01-24T14:56:00Z">
         <w:r>
           <w:t xml:space="preserve"> </w:t>
         </w:r>
-        <w:r>
-          <w:t>There is a need to define triggers for detection and resolution approach for autonomous UAS.  Rules for VFR/IFR modes in manned aviation  are the base for the autonomous collision resolution</w:t>
-        </w:r>
-        <w:r>
-          <w:t>.</w:t>
-        </w:r>
-      </w:ins>
-    </w:p>
-    <w:p>
-      <w:pPr>
-        <w:pStyle w:val="Heading2"/>
-        <w:rPr>
-          <w:ins w:id="76" w:author="Gomola, Alojz (Alojz Gomola)" w:date="2019-01-24T15:12:00Z"/>
-        </w:rPr>
-      </w:pPr>
-      <w:r>
-        <w:tab/>
-        <w:t xml:space="preserve">6.7.5 Position Notification Implementation </w:t>
-      </w:r>
-    </w:p>
-    <w:p>
-      <w:pPr>
-        <w:pPrChange w:id="77" w:author="Gomola, Alojz (Alojz Gomola)" w:date="2019-01-24T15:12:00Z">
+      </w:ins>
+      <w:ins w:id="81" w:author="Gomola, Alojz (Alojz Gomola)" w:date="2019-01-24T14:57:00Z">
+        <w:r>
+          <w:t>notification(UAS)-directive(UTM).</w:t>
+        </w:r>
+      </w:ins>
+      <w:r>
+        <w:t xml:space="preserve"> </w:t>
+      </w:r>
+    </w:p>
+    <w:p>
+      <w:pPr>
+        <w:pPrChange w:id="82" w:author="Gomola, Alojz (Alojz Gomola)" w:date="2019-01-24T14:54:00Z">
           <w:pPr>
             <w:pStyle w:val="Heading2"/>
           </w:pPr>
         </w:pPrChange>
       </w:pPr>
-      <w:ins w:id="78" w:author="Gomola, Alojz (Alojz Gomola)" w:date="2019-01-24T15:12:00Z">
-        <w:r>
-          <w:tab/>
-          <w:t xml:space="preserve">There is a need to define a “minimal </w:t>
-        </w:r>
-      </w:ins>
-      <w:ins w:id="79" w:author="Gomola, Alojz (Alojz Gomola)" w:date="2019-01-24T15:13:00Z">
-        <w:r>
-          <w:t>“</w:t>
-        </w:r>
-      </w:ins>
-      <w:ins w:id="80" w:author="Gomola, Alojz (Alojz Gomola)" w:date="2019-01-24T15:12:00Z">
-        <w:r>
-          <w:t xml:space="preserve">data-set for </w:t>
-        </w:r>
-      </w:ins>
-      <w:ins w:id="81" w:author="Gomola, Alojz (Alojz Gomola)" w:date="2019-01-24T15:13:00Z">
-        <w:r>
-          <w:t>UAS position notification. The base of such notification is the ADS-B message.</w:t>
-        </w:r>
-      </w:ins>
-    </w:p>
-    <w:p>
-      <w:pPr>
-        <w:pStyle w:val="Heading2"/>
-        <w:rPr>
-          <w:ins w:id="82" w:author="Gomola, Alojz (Alojz Gomola)" w:date="2019-01-24T15:14:00Z"/>
-        </w:rPr>
-      </w:pPr>
-      <w:r>
-        <w:tab/>
-        <w:t>6.7.6 Collision Case Implementation</w:t>
-      </w:r>
-    </w:p>
-    <w:p>
-      <w:pPr>
-        <w:pPrChange w:id="83" w:author="Gomola, Alojz (Alojz Gomola)" w:date="2019-01-24T15:14:00Z">
+    </w:p>
+    <w:p>
+      <w:pPr>
+        <w:pStyle w:val="Heading2"/>
+        <w:rPr>
+          <w:ins w:id="83" w:author="Gomola, Alojz (Alojz Gomola)" w:date="2019-01-24T14:59:00Z"/>
+        </w:rPr>
+      </w:pPr>
+      <w:r>
+        <w:tab/>
+        <w:t xml:space="preserve">6.7.2 Handling Head-on Approach </w:t>
+      </w:r>
+    </w:p>
+    <w:p>
+      <w:pPr>
+        <w:pPrChange w:id="84" w:author="Gomola, Alojz (Alojz Gomola)" w:date="2019-01-24T14:59:00Z">
           <w:pPr>
             <w:pStyle w:val="Heading2"/>
           </w:pPr>
         </w:pPrChange>
       </w:pPr>
-      <w:ins w:id="84" w:author="Gomola, Alojz (Alojz Gomola)" w:date="2019-01-24T15:14:00Z">
+      <w:ins w:id="85" w:author="Gomola, Alojz (Alojz Gomola)" w:date="2019-01-24T14:59:00Z">
+        <w:r>
+          <w:tab/>
+          <w:t>Two UAS are facing each other head-on</w:t>
+        </w:r>
+      </w:ins>
+      <w:ins w:id="86" w:author="Gomola, Alojz (Alojz Gomola)" w:date="2019-01-24T15:00:00Z">
+        <w:r>
+          <w:t>.</w:t>
+        </w:r>
+      </w:ins>
+      <w:ins w:id="87" w:author="Gomola, Alojz (Alojz Gomola)" w:date="2019-01-24T14:59:00Z">
+        <w:r>
+          <w:t xml:space="preserve"> </w:t>
+        </w:r>
+      </w:ins>
+      <w:ins w:id="88" w:author="Gomola, Alojz (Alojz Gomola)" w:date="2019-01-24T15:02:00Z">
+        <w:r>
+          <w:t>There is a need to define triggers for detection</w:t>
+        </w:r>
+      </w:ins>
+      <w:ins w:id="89" w:author="Gomola, Alojz (Alojz Gomola)" w:date="2019-01-24T15:03:00Z">
+        <w:r>
+          <w:t xml:space="preserve"> and</w:t>
+        </w:r>
+      </w:ins>
+      <w:ins w:id="90" w:author="Gomola, Alojz (Alojz Gomola)" w:date="2019-01-24T15:02:00Z">
+        <w:r>
+          <w:t xml:space="preserve"> resolution approach for autonomous UAS. </w:t>
+        </w:r>
+      </w:ins>
+      <w:ins w:id="91" w:author="Gomola, Alojz (Alojz Gomola)" w:date="2019-01-24T15:03:00Z">
+        <w:r>
+          <w:t xml:space="preserve"> R</w:t>
+        </w:r>
+      </w:ins>
+      <w:ins w:id="92" w:author="Gomola, Alojz (Alojz Gomola)" w:date="2019-01-24T14:59:00Z">
+        <w:r>
+          <w:t xml:space="preserve">ules for VFR/IFR modes in manned aviation </w:t>
+        </w:r>
+      </w:ins>
+      <w:ins w:id="93" w:author="Gomola, Alojz (Alojz Gomola)" w:date="2019-01-24T15:03:00Z">
+        <w:r>
+          <w:t xml:space="preserve"> </w:t>
+        </w:r>
+      </w:ins>
+      <w:ins w:id="94" w:author="Gomola, Alojz (Alojz Gomola)" w:date="2019-01-24T14:59:00Z">
+        <w:r>
+          <w:t xml:space="preserve">are </w:t>
+        </w:r>
+      </w:ins>
+      <w:ins w:id="95" w:author="Gomola, Alojz (Alojz Gomola)" w:date="2019-01-24T15:03:00Z">
+        <w:r>
+          <w:t xml:space="preserve">the </w:t>
+        </w:r>
+      </w:ins>
+      <w:ins w:id="96" w:author="Gomola, Alojz (Alojz Gomola)" w:date="2019-01-24T14:59:00Z">
+        <w:r>
+          <w:t xml:space="preserve">base </w:t>
+        </w:r>
+      </w:ins>
+      <w:ins w:id="97" w:author="Gomola, Alojz (Alojz Gomola)" w:date="2019-01-24T15:04:00Z">
+        <w:r>
+          <w:t>for</w:t>
+        </w:r>
+      </w:ins>
+      <w:ins w:id="98" w:author="Gomola, Alojz (Alojz Gomola)" w:date="2019-01-24T14:59:00Z">
+        <w:r>
+          <w:t xml:space="preserve"> the autonomous collision resolution</w:t>
+        </w:r>
+      </w:ins>
+      <w:ins w:id="99" w:author="Gomola, Alojz (Alojz Gomola)" w:date="2019-01-24T15:00:00Z">
+        <w:r>
+          <w:t>. The concept of virtual roundabout is introduced.</w:t>
+        </w:r>
+      </w:ins>
+    </w:p>
+    <w:p>
+      <w:pPr>
+        <w:pStyle w:val="Heading2"/>
+        <w:rPr>
+          <w:ins w:id="100" w:author="Gomola, Alojz (Alojz Gomola)" w:date="2019-01-24T15:04:00Z"/>
+        </w:rPr>
+      </w:pPr>
+      <w:r>
+        <w:tab/>
+        <w:t xml:space="preserve">6.7.3 Handling Converging Maneuver </w:t>
+      </w:r>
+    </w:p>
+    <w:p>
+      <w:pPr>
+        <w:pPrChange w:id="101" w:author="Gomola, Alojz (Alojz Gomola)" w:date="2019-01-24T15:04:00Z">
+          <w:pPr>
+            <w:pStyle w:val="Heading2"/>
+          </w:pPr>
+        </w:pPrChange>
+      </w:pPr>
+      <w:ins w:id="102" w:author="Gomola, Alojz (Alojz Gomola)" w:date="2019-01-24T15:04:00Z">
+        <w:r>
+          <w:tab/>
+        </w:r>
+      </w:ins>
+      <w:ins w:id="103" w:author="Gomola, Alojz (Alojz Gomola)" w:date="2019-01-24T15:06:00Z">
+        <w:r>
+          <w:t>Two</w:t>
+        </w:r>
+      </w:ins>
+      <w:ins w:id="104" w:author="Gomola, Alojz (Alojz Gomola)" w:date="2019-01-24T15:04:00Z">
+        <w:r>
+          <w:t xml:space="preserve"> </w:t>
+        </w:r>
+      </w:ins>
+      <w:ins w:id="105" w:author="Gomola, Alojz (Alojz Gomola)" w:date="2019-01-24T15:07:00Z">
+        <w:r>
+          <w:t xml:space="preserve">planned </w:t>
+        </w:r>
+      </w:ins>
+      <w:ins w:id="106" w:author="Gomola, Alojz (Alojz Gomola)" w:date="2019-01-24T15:04:00Z">
+        <w:r>
+          <w:t>trajectories</w:t>
+        </w:r>
+      </w:ins>
+      <w:ins w:id="107" w:author="Gomola, Alojz (Alojz Gomola)" w:date="2019-01-24T15:06:00Z">
+        <w:r>
+          <w:t xml:space="preserve"> of the UAS</w:t>
+        </w:r>
+      </w:ins>
+      <w:ins w:id="108" w:author="Gomola, Alojz (Alojz Gomola)" w:date="2019-01-24T15:04:00Z">
+        <w:r>
+          <w:t xml:space="preserve"> are perpendicular</w:t>
+        </w:r>
+      </w:ins>
+      <w:ins w:id="109" w:author="Gomola, Alojz (Alojz Gomola)" w:date="2019-01-24T15:06:00Z">
+        <w:r>
+          <w:t xml:space="preserve">, thus resulting in protentional collision. </w:t>
+        </w:r>
+      </w:ins>
+      <w:ins w:id="110" w:author="Gomola, Alojz (Alojz Gomola)" w:date="2019-01-24T15:05:00Z">
+        <w:r>
+          <w:t xml:space="preserve"> </w:t>
+        </w:r>
+      </w:ins>
+      <w:ins w:id="111" w:author="Gomola, Alojz (Alojz Gomola)" w:date="2019-01-24T15:08:00Z">
+        <w:r>
+          <w:t>There is a need to define triggers for detection and resolution approach for autonomous UAS.  Rules for VFR/IFR modes in manned aviation  are the base for the autonomous collision resolution.</w:t>
+        </w:r>
+      </w:ins>
+    </w:p>
+    <w:p>
+      <w:pPr>
+        <w:pStyle w:val="Heading2"/>
+        <w:rPr>
+          <w:ins w:id="112" w:author="Gomola, Alojz (Alojz Gomola)" w:date="2019-01-24T15:08:00Z"/>
+        </w:rPr>
+      </w:pPr>
+      <w:r>
+        <w:tab/>
+        <w:t xml:space="preserve">6.7.4 Handling Overtake Maneuver </w:t>
+      </w:r>
+    </w:p>
+    <w:p>
+      <w:pPr>
+        <w:pPrChange w:id="113" w:author="Gomola, Alojz (Alojz Gomola)" w:date="2019-01-24T15:08:00Z">
+          <w:pPr>
+            <w:pStyle w:val="Heading2"/>
+          </w:pPr>
+        </w:pPrChange>
+      </w:pPr>
+      <w:ins w:id="114" w:author="Gomola, Alojz (Alojz Gomola)" w:date="2019-01-24T15:08:00Z">
+        <w:r>
+          <w:tab/>
+          <w:t xml:space="preserve">Two UAS are on same airway, </w:t>
+        </w:r>
+      </w:ins>
+      <w:ins w:id="115" w:author="Gomola, Alojz (Alojz Gomola)" w:date="2019-01-24T15:10:00Z">
+        <w:r>
+          <w:t>flying in the same direction</w:t>
+        </w:r>
+      </w:ins>
+      <w:ins w:id="116" w:author="Gomola, Alojz (Alojz Gomola)" w:date="2019-01-24T15:11:00Z">
+        <w:r>
+          <w:t>.</w:t>
+        </w:r>
+      </w:ins>
+      <w:ins w:id="117" w:author="Gomola, Alojz (Alojz Gomola)" w:date="2019-01-24T15:10:00Z">
+        <w:r>
+          <w:t xml:space="preserve"> </w:t>
+        </w:r>
+      </w:ins>
+      <w:ins w:id="118" w:author="Gomola, Alojz (Alojz Gomola)" w:date="2019-01-24T15:11:00Z">
+        <w:r>
+          <w:t>The s</w:t>
+        </w:r>
+      </w:ins>
+      <w:ins w:id="119" w:author="Gomola, Alojz (Alojz Gomola)" w:date="2019-01-24T15:08:00Z">
+        <w:r>
+          <w:t>lower UAS is in front of t</w:t>
+        </w:r>
+      </w:ins>
+      <w:ins w:id="120" w:author="Gomola, Alojz (Alojz Gomola)" w:date="2019-01-24T15:09:00Z">
+        <w:r>
+          <w:t>he faster UAS</w:t>
+        </w:r>
+      </w:ins>
+      <w:ins w:id="121" w:author="Gomola, Alojz (Alojz Gomola)" w:date="2019-01-24T15:10:00Z">
+        <w:r>
+          <w:t>.</w:t>
+        </w:r>
+        <w:r>
+          <w:t xml:space="preserve"> The slower UAS has the rig</w:t>
+        </w:r>
+      </w:ins>
+      <w:ins w:id="122" w:author="Gomola, Alojz (Alojz Gomola)" w:date="2019-01-24T15:11:00Z">
+        <w:r>
+          <w:t>ht of the way</w:t>
+        </w:r>
+      </w:ins>
+      <w:ins w:id="123" w:author="Gomola, Alojz (Alojz Gomola)" w:date="2019-01-24T15:12:00Z">
+        <w:r>
+          <w:t xml:space="preserve"> ,and</w:t>
+        </w:r>
+      </w:ins>
+      <w:ins w:id="124" w:author="Gomola, Alojz (Alojz Gomola)" w:date="2019-01-24T15:11:00Z">
+        <w:r>
+          <w:t xml:space="preserve"> </w:t>
+        </w:r>
+        <w:r>
+          <w:t xml:space="preserve">the </w:t>
+        </w:r>
+        <w:r>
+          <w:t>faster UAS needs to make an overtake.</w:t>
+        </w:r>
+      </w:ins>
+      <w:ins w:id="125" w:author="Gomola, Alojz (Alojz Gomola)" w:date="2019-01-24T15:12:00Z">
+        <w:r>
+          <w:t xml:space="preserve"> </w:t>
+        </w:r>
+        <w:r>
+          <w:t>There is a need to define triggers for detection and resolution approach for autonomous UAS.  Rules for VFR/IFR modes in manned aviation  are the base for the autonomous collision resolution</w:t>
+        </w:r>
+        <w:r>
+          <w:t>.</w:t>
+        </w:r>
+      </w:ins>
+    </w:p>
+    <w:p>
+      <w:pPr>
+        <w:pStyle w:val="Heading2"/>
+        <w:rPr>
+          <w:ins w:id="126" w:author="Gomola, Alojz (Alojz Gomola)" w:date="2019-01-24T15:12:00Z"/>
+        </w:rPr>
+      </w:pPr>
+      <w:r>
+        <w:tab/>
+        <w:t xml:space="preserve">6.7.5 Position Notification Implementation </w:t>
+      </w:r>
+    </w:p>
+    <w:p>
+      <w:pPr>
+        <w:pPrChange w:id="127" w:author="Gomola, Alojz (Alojz Gomola)" w:date="2019-01-24T15:12:00Z">
+          <w:pPr>
+            <w:pStyle w:val="Heading2"/>
+          </w:pPr>
+        </w:pPrChange>
+      </w:pPr>
+      <w:ins w:id="128" w:author="Gomola, Alojz (Alojz Gomola)" w:date="2019-01-24T15:12:00Z">
+        <w:r>
+          <w:tab/>
+          <w:t xml:space="preserve">There is a need to define a “minimal </w:t>
+        </w:r>
+      </w:ins>
+      <w:ins w:id="129" w:author="Gomola, Alojz (Alojz Gomola)" w:date="2019-01-24T15:13:00Z">
+        <w:r>
+          <w:t>“</w:t>
+        </w:r>
+      </w:ins>
+      <w:ins w:id="130" w:author="Gomola, Alojz (Alojz Gomola)" w:date="2019-01-24T15:12:00Z">
+        <w:r>
+          <w:t xml:space="preserve">data-set for </w:t>
+        </w:r>
+      </w:ins>
+      <w:ins w:id="131" w:author="Gomola, Alojz (Alojz Gomola)" w:date="2019-01-24T15:13:00Z">
+        <w:r>
+          <w:t>UAS position notification. The base of such notification is the ADS-B message.</w:t>
+        </w:r>
+      </w:ins>
+    </w:p>
+    <w:p>
+      <w:pPr>
+        <w:pStyle w:val="Heading2"/>
+        <w:rPr>
+          <w:ins w:id="132" w:author="Gomola, Alojz (Alojz Gomola)" w:date="2019-01-24T15:14:00Z"/>
+        </w:rPr>
+      </w:pPr>
+      <w:r>
+        <w:tab/>
+        <w:t>6.7.6 Collision Case Implementation</w:t>
+      </w:r>
+    </w:p>
+    <w:p>
+      <w:pPr>
+        <w:pPrChange w:id="133" w:author="Gomola, Alojz (Alojz Gomola)" w:date="2019-01-24T15:14:00Z">
+          <w:pPr>
+            <w:pStyle w:val="Heading2"/>
+          </w:pPr>
+        </w:pPrChange>
+      </w:pPr>
+      <w:ins w:id="134" w:author="Gomola, Alojz (Alojz Gomola)" w:date="2019-01-24T15:14:00Z">
         <w:r>
           <w:tab/>
           <w:t xml:space="preserve">The UTM needs to detect and prevent possible collisions. The collision case is a record of such event detection, processing, and closure. Two detection methods are defined, one using linear intersection and other using planned </w:t>
         </w:r>
       </w:ins>
-      <w:ins w:id="85" w:author="Gomola, Alojz (Alojz Gomola)" w:date="2019-01-24T15:16:00Z">
+      <w:ins w:id="135" w:author="Gomola, Alojz (Alojz Gomola)" w:date="2019-01-24T15:16:00Z">
         <w:r>
           <w:t>trajectories</w:t>
         </w:r>
       </w:ins>
-      <w:ins w:id="86" w:author="Gomola, Alojz (Alojz Gomola)" w:date="2019-01-24T15:14:00Z">
+      <w:ins w:id="136" w:author="Gomola, Alojz (Alojz Gomola)" w:date="2019-01-24T15:14:00Z">
         <w:r>
           <w:t xml:space="preserve"> intersection. </w:t>
         </w:r>
       </w:ins>
-      <w:ins w:id="87" w:author="Gomola, Alojz (Alojz Gomola)" w:date="2019-01-24T15:16:00Z">
+      <w:ins w:id="137" w:author="Gomola, Alojz (Alojz Gomola)" w:date="2019-01-24T15:16:00Z">
         <w:r>
           <w:t xml:space="preserve"> The angle of approach and UAS </w:t>
         </w:r>
       </w:ins>
-      <w:ins w:id="88" w:author="Gomola, Alojz (Alojz Gomola)" w:date="2019-01-24T15:17:00Z">
+      <w:ins w:id="138" w:author="Gomola, Alojz (Alojz Gomola)" w:date="2019-01-24T15:17:00Z">
         <w:r>
           <w:t>relative</w:t>
         </w:r>
       </w:ins>
-      <w:ins w:id="89" w:author="Gomola, Alojz (Alojz Gomola)" w:date="2019-01-24T15:16:00Z">
+      <w:ins w:id="139" w:author="Gomola, Alojz (Alojz Gomola)" w:date="2019-01-24T15:16:00Z">
         <w:r>
           <w:t xml:space="preserve"> speed d</w:t>
         </w:r>
       </w:ins>
-      <w:ins w:id="90" w:author="Gomola, Alojz (Alojz Gomola)" w:date="2019-01-24T15:17:00Z">
+      <w:ins w:id="140" w:author="Gomola, Alojz (Alojz Gomola)" w:date="2019-01-24T15:17:00Z">
         <w:r>
           <w:t>etermines the maneuver to be used in situation handling.</w:t>
         </w:r>
@@ -757,14 +1043,15 @@
       <w:pPr>
         <w:pStyle w:val="Heading1"/>
         <w:rPr>
-          <w:ins w:id="91" w:author="Gomola, Alojz (Alojz Gomola)" w:date="2019-01-24T15:17:00Z"/>
-        </w:rPr>
-      </w:pPr>
-      <w:commentRangeStart w:id="92"/>
-      <w:r>
+          <w:ins w:id="141" w:author="Gomola, Alojz (Alojz Gomola)" w:date="2019-01-24T15:17:00Z"/>
+        </w:rPr>
+      </w:pPr>
+      <w:commentRangeStart w:id="142"/>
+      <w:r>
+        <w:lastRenderedPageBreak/>
         <w:t xml:space="preserve">6.8 UTM Directives </w:t>
       </w:r>
-      <w:ins w:id="93" w:author="Gomola, Alojz (Alojz Gomola)" w:date="2019-01-24T14:43:00Z">
+      <w:ins w:id="143" w:author="Gomola, Alojz (Alojz Gomola)" w:date="2019-01-24T14:43:00Z">
         <w:r>
           <w:t xml:space="preserve">Framework </w:t>
         </w:r>
@@ -772,27 +1059,35 @@
       <w:r>
         <w:t xml:space="preserve">Implementation on UAS </w:t>
       </w:r>
-      <w:commentRangeEnd w:id="92"/>
-    </w:p>
-    <w:p>
-      <w:pPr>
-        <w:pPrChange w:id="94" w:author="Gomola, Alojz (Alojz Gomola)" w:date="2019-01-24T15:18:00Z">
+      <w:commentRangeEnd w:id="142"/>
+    </w:p>
+    <w:p>
+      <w:pPr>
+        <w:pPrChange w:id="144" w:author="Gomola, Alojz (Alojz Gomola)" w:date="2019-01-24T15:18:00Z">
           <w:pPr>
             <w:pStyle w:val="Heading1"/>
           </w:pPr>
         </w:pPrChange>
       </w:pPr>
-      <w:ins w:id="95" w:author="Gomola, Alojz (Alojz Gomola)" w:date="2019-01-24T15:17:00Z">
+      <w:ins w:id="145" w:author="Gomola, Alojz (Alojz Gomola)" w:date="2019-01-24T15:17:00Z">
         <w:r>
           <w:tab/>
         </w:r>
       </w:ins>
-      <w:ins w:id="96" w:author="Gomola, Alojz (Alojz Gomola)" w:date="2019-01-24T15:18:00Z">
-        <w:r>
-          <w:t xml:space="preserve">The standard framework implemention (sec. 6.5) needs to be enhanced for UTM directives following. The rule engine software architecture </w:t>
-        </w:r>
-      </w:ins>
-      <w:ins w:id="97" w:author="Gomola, Alojz (Alojz Gomola)" w:date="2019-01-24T15:19:00Z">
+      <w:ins w:id="146" w:author="Gomola, Alojz (Alojz Gomola)" w:date="2019-01-24T15:18:00Z">
+        <w:r>
+          <w:t xml:space="preserve">The standard framework </w:t>
+        </w:r>
+        <w:proofErr w:type="spellStart"/>
+        <w:r>
+          <w:t>implemention</w:t>
+        </w:r>
+        <w:proofErr w:type="spellEnd"/>
+        <w:r>
+          <w:t xml:space="preserve"> (sec. 6.5) needs to be enhanced for UTM directives following. The rule engine software architecture </w:t>
+        </w:r>
+      </w:ins>
+      <w:ins w:id="147" w:author="Gomola, Alojz (Alojz Gomola)" w:date="2019-01-24T15:19:00Z">
         <w:r>
           <w:t>supports  the addition and removal of rules and regulations</w:t>
         </w:r>
@@ -801,9 +1096,9 @@
         <w:rPr>
           <w:rStyle w:val="CommentReference"/>
         </w:rPr>
-        <w:commentReference w:id="92"/>
-      </w:r>
-      <w:ins w:id="98" w:author="Gomola, Alojz (Alojz Gomola)" w:date="2019-01-24T15:20:00Z">
+        <w:commentReference w:id="142"/>
+      </w:r>
+      <w:ins w:id="148" w:author="Gomola, Alojz (Alojz Gomola)" w:date="2019-01-24T15:20:00Z">
         <w:r>
           <w:t>.</w:t>
         </w:r>
@@ -813,7 +1108,7 @@
       <w:pPr>
         <w:pStyle w:val="Heading2"/>
         <w:rPr>
-          <w:ins w:id="99" w:author="Gomola, Alojz (Alojz Gomola)" w:date="2019-01-24T15:20:00Z"/>
+          <w:ins w:id="149" w:author="Gomola, Alojz (Alojz Gomola)" w:date="2019-01-24T15:20:00Z"/>
         </w:rPr>
       </w:pPr>
       <w:r>
@@ -823,13 +1118,13 @@
     </w:p>
     <w:p>
       <w:pPr>
-        <w:pPrChange w:id="100" w:author="Gomola, Alojz (Alojz Gomola)" w:date="2019-01-24T15:20:00Z">
+        <w:pPrChange w:id="150" w:author="Gomola, Alojz (Alojz Gomola)" w:date="2019-01-24T15:20:00Z">
           <w:pPr>
             <w:pStyle w:val="Heading2"/>
           </w:pPr>
         </w:pPrChange>
       </w:pPr>
-      <w:ins w:id="101" w:author="Gomola, Alojz (Alojz Gomola)" w:date="2019-01-24T15:20:00Z">
+      <w:ins w:id="151" w:author="Gomola, Alojz (Alojz Gomola)" w:date="2019-01-24T15:20:00Z">
         <w:r>
           <w:tab/>
           <w:t>The implementation of the rule engine architecture in our framework environment.</w:t>
@@ -843,7 +1138,7 @@
       <w:pPr>
         <w:pStyle w:val="Heading2"/>
         <w:rPr>
-          <w:ins w:id="102" w:author="Gomola, Alojz (Alojz Gomola)" w:date="2019-01-24T15:20:00Z"/>
+          <w:ins w:id="152" w:author="Gomola, Alojz (Alojz Gomola)" w:date="2019-01-24T15:20:00Z"/>
         </w:rPr>
       </w:pPr>
       <w:r>
@@ -853,29 +1148,24 @@
     </w:p>
     <w:p>
       <w:pPr>
-        <w:pPrChange w:id="103" w:author="Gomola, Alojz (Alojz Gomola)" w:date="2019-01-24T15:20:00Z">
+        <w:pPrChange w:id="153" w:author="Gomola, Alojz (Alojz Gomola)" w:date="2019-01-24T15:20:00Z">
           <w:pPr>
             <w:pStyle w:val="Heading2"/>
           </w:pPr>
         </w:pPrChange>
       </w:pPr>
-      <w:ins w:id="104" w:author="Gomola, Alojz (Alojz Gomola)" w:date="2019-01-24T15:20:00Z">
+      <w:ins w:id="154" w:author="Gomola, Alojz (Alojz Gomola)" w:date="2019-01-24T15:20:00Z">
         <w:r>
           <w:tab/>
           <w:t>The setup to cover collision case resolution according to (</w:t>
         </w:r>
       </w:ins>
-      <w:ins w:id="105" w:author="Gomola, Alojz (Alojz Gomola)" w:date="2019-01-24T15:21:00Z">
-        <w:r>
-          <w:t>sec. 6.7.</w:t>
-        </w:r>
-        <w:bookmarkStart w:id="106" w:name="_GoBack"/>
-        <w:bookmarkEnd w:id="106"/>
-        <w:r>
-          <w:t>6</w:t>
-        </w:r>
-      </w:ins>
-      <w:ins w:id="107" w:author="Gomola, Alojz (Alojz Gomola)" w:date="2019-01-24T15:20:00Z">
+      <w:ins w:id="155" w:author="Gomola, Alojz (Alojz Gomola)" w:date="2019-01-24T15:21:00Z">
+        <w:r>
+          <w:t>sec. 6.7.6</w:t>
+        </w:r>
+      </w:ins>
+      <w:ins w:id="156" w:author="Gomola, Alojz (Alojz Gomola)" w:date="2019-01-24T15:20:00Z">
         <w:r>
           <w:t>)</w:t>
         </w:r>
@@ -906,18 +1196,18 @@
       <w:r>
         <w:t xml:space="preserve">B </w:t>
       </w:r>
-      <w:commentRangeStart w:id="108"/>
+      <w:commentRangeStart w:id="157"/>
       <w:r>
         <w:t>Simplified Framework Conceptual Scheme</w:t>
       </w:r>
-      <w:commentRangeEnd w:id="108"/>
+      <w:commentRangeEnd w:id="157"/>
       <w:r>
         <w:rPr>
           <w:rStyle w:val="CommentReference"/>
           <w:rFonts w:asciiTheme="minorHAnsi" w:eastAsiaTheme="minorHAnsi" w:hAnsiTheme="minorHAnsi" w:cstheme="minorBidi"/>
           <w:color w:val="auto"/>
         </w:rPr>
-        <w:commentReference w:id="108"/>
+        <w:commentReference w:id="157"/>
       </w:r>
     </w:p>
     <w:p>
@@ -968,28 +1258,28 @@
       <w:pPr>
         <w:pStyle w:val="Heading1"/>
       </w:pPr>
-      <w:commentRangeStart w:id="109"/>
+      <w:commentRangeStart w:id="158"/>
       <w:r>
         <w:t xml:space="preserve">D Intruder Probabilistic Models </w:t>
       </w:r>
-      <w:commentRangeEnd w:id="109"/>
+      <w:commentRangeEnd w:id="158"/>
       <w:r>
         <w:rPr>
           <w:rStyle w:val="CommentReference"/>
           <w:rFonts w:asciiTheme="minorHAnsi" w:eastAsiaTheme="minorHAnsi" w:hAnsiTheme="minorHAnsi" w:cstheme="minorBidi"/>
           <w:color w:val="auto"/>
         </w:rPr>
-        <w:commentReference w:id="109"/>
-      </w:r>
-    </w:p>
-    <w:p>
-      <w:pPr>
-        <w:pStyle w:val="Heading2"/>
-      </w:pPr>
-      <w:r>
-        <w:tab/>
-      </w:r>
-      <w:commentRangeStart w:id="110"/>
+        <w:commentReference w:id="158"/>
+      </w:r>
+    </w:p>
+    <w:p>
+      <w:pPr>
+        <w:pStyle w:val="Heading2"/>
+      </w:pPr>
+      <w:r>
+        <w:tab/>
+      </w:r>
+      <w:commentRangeStart w:id="159"/>
       <w:r>
         <w:t xml:space="preserve">D.1 </w:t>
       </w:r>
@@ -1020,14 +1310,14 @@
       <w:r>
         <w:t>ing Intruder Intersection</w:t>
       </w:r>
-      <w:commentRangeEnd w:id="110"/>
+      <w:commentRangeEnd w:id="159"/>
       <w:r>
         <w:rPr>
           <w:rStyle w:val="CommentReference"/>
           <w:rFonts w:asciiTheme="minorHAnsi" w:eastAsiaTheme="minorHAnsi" w:hAnsiTheme="minorHAnsi" w:cstheme="minorBidi"/>
           <w:color w:val="auto"/>
         </w:rPr>
-        <w:commentReference w:id="110"/>
+        <w:commentReference w:id="159"/>
       </w:r>
     </w:p>
     <w:p>
@@ -1071,7 +1361,7 @@
       <w:r>
         <w:tab/>
       </w:r>
-      <w:commentRangeStart w:id="111"/>
+      <w:commentRangeStart w:id="160"/>
       <w:r>
         <w:t>F.1 Weather Case</w:t>
       </w:r>
@@ -1081,14 +1371,14 @@
       <w:r>
         <w:t>Implementation</w:t>
       </w:r>
-      <w:commentRangeEnd w:id="111"/>
+      <w:commentRangeEnd w:id="160"/>
       <w:r>
         <w:rPr>
           <w:rStyle w:val="CommentReference"/>
           <w:rFonts w:asciiTheme="minorHAnsi" w:eastAsiaTheme="minorHAnsi" w:hAnsiTheme="minorHAnsi" w:cstheme="minorBidi"/>
           <w:color w:val="auto"/>
         </w:rPr>
-        <w:commentReference w:id="111"/>
+        <w:commentReference w:id="160"/>
       </w:r>
       <w:r>
         <w:t xml:space="preserve"> </w:t>
@@ -1216,11 +1506,19 @@
         <w:annotationRef/>
       </w:r>
       <w:r>
-        <w:t>Remove this its in section header</w:t>
+        <w:t xml:space="preserve">Remove this </w:t>
+      </w:r>
+      <w:proofErr w:type="spellStart"/>
+      <w:r>
+        <w:t>its</w:t>
+      </w:r>
+      <w:proofErr w:type="spellEnd"/>
+      <w:r>
+        <w:t xml:space="preserve"> in section header</w:t>
       </w:r>
     </w:p>
   </w:comment>
-  <w:comment w:id="1" w:author="Gomola, Alojz (Alojz Gomola)" w:date="2019-01-24T14:35:00Z" w:initials="GA(G">
+  <w:comment w:id="51" w:author="Gomola, Alojz (Alojz Gomola)" w:date="2019-01-24T14:35:00Z" w:initials="GA(G">
     <w:p>
       <w:pPr>
         <w:pStyle w:val="CommentText"/>
@@ -1236,7 +1534,7 @@
       </w:r>
     </w:p>
   </w:comment>
-  <w:comment w:id="4" w:author="Gomola, Alojz (Alojz Gomola)" w:date="2019-01-24T14:37:00Z" w:initials="GA(G">
+  <w:comment w:id="54" w:author="Gomola, Alojz (Alojz Gomola)" w:date="2019-01-24T14:37:00Z" w:initials="GA(G">
     <w:p>
       <w:pPr>
         <w:pStyle w:val="CommentText"/>
@@ -1248,11 +1546,14 @@
         <w:annotationRef/>
       </w:r>
       <w:r>
-        <w:t>Section 2.5 Put (UTM ) after section name</w:t>
+        <w:t>Section 2.5 Put (</w:t>
+      </w:r>
+      <w:r>
+        <w:t>UTM ) after section name</w:t>
       </w:r>
     </w:p>
   </w:comment>
-  <w:comment w:id="92" w:author="Gomola, Alojz (Alojz Gomola)" w:date="2019-01-24T14:43:00Z" w:initials="GA(G">
+  <w:comment w:id="142" w:author="Gomola, Alojz (Alojz Gomola)" w:date="2019-01-24T14:43:00Z" w:initials="GA(G">
     <w:p>
       <w:pPr>
         <w:pStyle w:val="CommentText"/>
@@ -1265,7 +1566,7 @@
       </w:r>
     </w:p>
   </w:comment>
-  <w:comment w:id="108" w:author="Gomola, Alojz (Alojz Gomola)" w:date="2019-01-24T14:18:00Z" w:initials="GA(G">
+  <w:comment w:id="157" w:author="Gomola, Alojz (Alojz Gomola)" w:date="2019-01-24T14:18:00Z" w:initials="GA(G">
     <w:p>
       <w:pPr>
         <w:pStyle w:val="CommentText"/>
@@ -1296,7 +1597,7 @@
       </w:r>
     </w:p>
   </w:comment>
-  <w:comment w:id="109" w:author="Gomola, Alojz (Alojz Gomola)" w:date="2019-01-24T14:19:00Z" w:initials="GA(G">
+  <w:comment w:id="158" w:author="Gomola, Alojz (Alojz Gomola)" w:date="2019-01-24T14:19:00Z" w:initials="GA(G">
     <w:p>
       <w:pPr>
         <w:pStyle w:val="CommentText"/>
@@ -1316,7 +1617,7 @@
       </w:r>
     </w:p>
   </w:comment>
-  <w:comment w:id="110" w:author="Gomola, Alojz (Alojz Gomola)" w:date="2019-01-24T14:28:00Z" w:initials="GA(G">
+  <w:comment w:id="159" w:author="Gomola, Alojz (Alojz Gomola)" w:date="2019-01-24T14:28:00Z" w:initials="GA(G">
     <w:p>
       <w:pPr>
         <w:pStyle w:val="CommentText"/>
@@ -1332,7 +1633,7 @@
       </w:r>
     </w:p>
   </w:comment>
-  <w:comment w:id="111" w:author="Gomola, Alojz (Alojz Gomola)" w:date="2019-01-24T14:29:00Z" w:initials="GA(G">
+  <w:comment w:id="160" w:author="Gomola, Alojz (Alojz Gomola)" w:date="2019-01-24T14:29:00Z" w:initials="GA(G">
     <w:p>
       <w:pPr>
         <w:pStyle w:val="CommentText"/>
@@ -1344,8 +1645,13 @@
         <w:annotationRef/>
       </w:r>
       <w:r>
-        <w:t>+ Implementaiton</w:t>
-      </w:r>
+        <w:t xml:space="preserve">+ </w:t>
+      </w:r>
+      <w:proofErr w:type="spellStart"/>
+      <w:r>
+        <w:t>Implementaiton</w:t>
+      </w:r>
+      <w:proofErr w:type="spellEnd"/>
     </w:p>
   </w:comment>
 </w:comments>

</xml_diff>

<commit_message>
[TASK] Summary for each section
</commit_message>
<xml_diff>
--- a/NotesJoao/2019-01-24 Introduction to important sections/IntroductionsToImportantSections.docx
+++ b/NotesJoao/2019-01-24 Introduction to important sections/IntroductionsToImportantSections.docx
@@ -13,6 +13,9 @@
     <w:p>
       <w:pPr>
         <w:pStyle w:val="Heading1"/>
+        <w:rPr>
+          <w:ins w:id="0" w:author="Gomola, Alojz (Alojz Gomola)" w:date="2019-01-24T16:23:00Z"/>
+        </w:rPr>
       </w:pPr>
       <w:r>
         <w:t xml:space="preserve">6.4 Reach Set Approximation </w:t>
@@ -20,406 +23,473 @@
     </w:p>
     <w:p>
       <w:pPr>
-        <w:pStyle w:val="Heading2"/>
-      </w:pPr>
-      <w:r>
-        <w:tab/>
-        <w:t xml:space="preserve">6.4.1 Trajectory Set Approximation </w:t>
-      </w:r>
-      <w:commentRangeStart w:id="0"/>
-      <w:r>
-        <w:t>of Reach Set</w:t>
-      </w:r>
-      <w:commentRangeEnd w:id="0"/>
-      <w:r>
-        <w:rPr>
-          <w:rStyle w:val="CommentReference"/>
-          <w:rFonts w:asciiTheme="minorHAnsi" w:eastAsiaTheme="minorHAnsi" w:hAnsiTheme="minorHAnsi" w:cstheme="minorBidi"/>
-          <w:color w:val="auto"/>
-        </w:rPr>
-        <w:commentReference w:id="0"/>
-      </w:r>
-      <w:r>
-        <w:t xml:space="preserve"> </w:t>
-      </w:r>
-    </w:p>
-    <w:p>
-      <w:pPr>
-        <w:pStyle w:val="Heading2"/>
-      </w:pPr>
-      <w:r>
-        <w:tab/>
-        <w:t xml:space="preserve">6.4.2 Distinctive Properties of the Trajectories </w:t>
-      </w:r>
-    </w:p>
-    <w:p>
-      <w:pPr>
-        <w:pStyle w:val="Heading2"/>
-      </w:pPr>
-      <w:r>
-        <w:tab/>
-        <w:t xml:space="preserve">6.4.3 Heuristic Trajectory Tree Building </w:t>
-      </w:r>
-    </w:p>
-    <w:p>
-      <w:pPr>
-        <w:pStyle w:val="Heading2"/>
-      </w:pPr>
-      <w:r>
-        <w:tab/>
-        <w:t xml:space="preserve">6.4.4 Coverage-Maximizing Reach Set </w:t>
-      </w:r>
-      <w:r>
-        <w:t>Approximation</w:t>
-      </w:r>
-      <w:r>
-        <w:t xml:space="preserve"> </w:t>
-      </w:r>
-    </w:p>
-    <w:p>
-      <w:pPr>
-        <w:pStyle w:val="Heading2"/>
-      </w:pPr>
-      <w:r>
-        <w:tab/>
-        <w:t xml:space="preserve">6.4.5 Turn-Minimizing Reach Set Approximation </w:t>
-      </w:r>
-    </w:p>
-    <w:p>
-      <w:pPr>
-        <w:pStyle w:val="Heading2"/>
-      </w:pPr>
-      <w:r>
-        <w:tab/>
-        <w:t xml:space="preserve">6.4.6 ACAS-X like Reach Set Approximation </w:t>
-      </w:r>
-    </w:p>
-    <w:p>
-      <w:pPr>
-        <w:pStyle w:val="Heading2"/>
-      </w:pPr>
-      <w:r>
-        <w:tab/>
-        <w:t xml:space="preserve">6.4.7 Combined Reach Set Approximation - Tree Merge </w:t>
-      </w:r>
-    </w:p>
-    <w:p>
-      <w:pPr>
-        <w:pStyle w:val="Heading1"/>
-        <w:rPr>
-          <w:ins w:id="1" w:author="Gomola, Alojz (Alojz Gomola)" w:date="2019-01-24T15:44:00Z"/>
-        </w:rPr>
-      </w:pPr>
-      <w:r>
-        <w:t>6.5 Situation Representation in the Avoidance Grid</w:t>
-      </w:r>
-    </w:p>
-    <w:p>
-      <w:pPr>
-        <w:pPrChange w:id="2" w:author="Gomola, Alojz (Alojz Gomola)" w:date="2019-01-24T15:44:00Z">
+        <w:pPrChange w:id="1" w:author="Gomola, Alojz (Alojz Gomola)" w:date="2019-01-24T16:23:00Z">
           <w:pPr>
             <w:pStyle w:val="Heading1"/>
           </w:pPr>
         </w:pPrChange>
       </w:pPr>
-      <w:ins w:id="3" w:author="Gomola, Alojz (Alojz Gomola)" w:date="2019-01-24T15:44:00Z">
+      <w:ins w:id="2" w:author="Gomola, Alojz (Alojz Gomola)" w:date="2019-01-24T16:23:00Z">
         <w:r>
           <w:tab/>
         </w:r>
       </w:ins>
-      <w:ins w:id="4" w:author="Gomola, Alojz (Alojz Gomola)" w:date="2019-01-24T15:46:00Z">
-        <w:r>
-          <w:t xml:space="preserve">There is a need to have a safety assessment of the operational space in form of the Avoidance Grid. </w:t>
-        </w:r>
-      </w:ins>
-      <w:ins w:id="5" w:author="Gomola, Alojz (Alojz Gomola)" w:date="2019-01-24T15:49:00Z">
-        <w:r>
-          <w:t>E</w:t>
-        </w:r>
-      </w:ins>
-      <w:ins w:id="6" w:author="Gomola, Alojz (Alojz Gomola)" w:date="2019-01-24T15:46:00Z">
-        <w:r>
-          <w:t xml:space="preserve">ach type of </w:t>
-        </w:r>
-      </w:ins>
-      <w:ins w:id="7" w:author="Gomola, Alojz (Alojz Gomola)" w:date="2019-01-24T15:47:00Z">
-        <w:r>
-          <w:t>threat</w:t>
-        </w:r>
-      </w:ins>
-      <w:ins w:id="8" w:author="Gomola, Alojz (Alojz Gomola)" w:date="2019-01-24T15:46:00Z">
-        <w:r>
-          <w:t xml:space="preserve"> </w:t>
-        </w:r>
-      </w:ins>
-      <w:ins w:id="9" w:author="Gomola, Alojz (Alojz Gomola)" w:date="2019-01-24T15:47:00Z">
-        <w:r>
-          <w:t>coming</w:t>
-        </w:r>
-      </w:ins>
-      <w:ins w:id="10" w:author="Gomola, Alojz (Alojz Gomola)" w:date="2019-01-24T15:46:00Z">
-        <w:r>
-          <w:t xml:space="preserve"> </w:t>
-        </w:r>
-      </w:ins>
-      <w:ins w:id="11" w:author="Gomola, Alojz (Alojz Gomola)" w:date="2019-01-24T15:47:00Z">
-        <w:r>
-          <w:t xml:space="preserve">from different sources (sensors, maps) </w:t>
-        </w:r>
-      </w:ins>
-      <w:ins w:id="12" w:author="Gomola, Alojz (Alojz Gomola)" w:date="2019-01-24T15:51:00Z">
-        <w:r>
-          <w:t xml:space="preserve">like </w:t>
-        </w:r>
-      </w:ins>
-      <w:ins w:id="13" w:author="Gomola, Alojz (Alojz Gomola)" w:date="2019-01-24T15:47:00Z">
-        <w:r>
-          <w:t xml:space="preserve">obstacles, intruders, and constraints </w:t>
-        </w:r>
-      </w:ins>
-      <w:ins w:id="14" w:author="Gomola, Alojz (Alojz Gomola)" w:date="2019-01-24T15:48:00Z">
-        <w:r>
-          <w:t>is</w:t>
-        </w:r>
-      </w:ins>
-      <w:ins w:id="15" w:author="Gomola, Alojz (Alojz Gomola)" w:date="2019-01-24T15:50:00Z">
-        <w:r>
-          <w:t xml:space="preserve"> </w:t>
-        </w:r>
-      </w:ins>
-      <w:ins w:id="16" w:author="Gomola, Alojz (Alojz Gomola)" w:date="2019-01-24T15:51:00Z">
-        <w:r>
-          <w:t>handled separately. The data fusion procedure provides unified representation of sourced threats.</w:t>
-        </w:r>
-      </w:ins>
-      <w:ins w:id="17" w:author="Gomola, Alojz (Alojz Gomola)" w:date="2019-01-24T15:48:00Z">
-        <w:r>
-          <w:t xml:space="preserve"> </w:t>
-        </w:r>
-      </w:ins>
+      <w:ins w:id="3" w:author="Gomola, Alojz (Alojz Gomola)" w:date="2019-01-24T16:24:00Z">
+        <w:r>
+          <w:t xml:space="preserve">There is a need to have a tool with finite count of trajectories, which has enough variability to support avoidance task. The reach set covers all possible </w:t>
+        </w:r>
+        <w:proofErr w:type="spellStart"/>
+        <w:r>
+          <w:t>trajectiories</w:t>
+        </w:r>
+        <w:proofErr w:type="spellEnd"/>
+        <w:r>
+          <w:t xml:space="preserve"> , but it is </w:t>
+        </w:r>
+      </w:ins>
+      <w:ins w:id="4" w:author="Gomola, Alojz (Alojz Gomola)" w:date="2019-01-24T16:26:00Z">
+        <w:r>
+          <w:t>not countable. Trajectories represented as tree originating in t</w:t>
+        </w:r>
+      </w:ins>
+      <w:ins w:id="5" w:author="Gomola, Alojz (Alojz Gomola)" w:date="2019-01-24T16:28:00Z">
+        <w:r>
+          <w:t xml:space="preserve">he same initial state can be considered as a skeleton of the reach set. </w:t>
+        </w:r>
+      </w:ins>
+      <w:ins w:id="6" w:author="Gomola, Alojz (Alojz Gomola)" w:date="2019-01-24T16:30:00Z">
+        <w:r>
+          <w:t xml:space="preserve">There is a need to compare trajectories in terms of avoidance capability. To achieve this it is necessary to </w:t>
+        </w:r>
+      </w:ins>
+      <w:ins w:id="7" w:author="Gomola, Alojz (Alojz Gomola)" w:date="2019-01-24T16:31:00Z">
+        <w:r>
+          <w:t>distinguish</w:t>
+        </w:r>
+      </w:ins>
+      <w:ins w:id="8" w:author="Gomola, Alojz (Alojz Gomola)" w:date="2019-01-24T16:30:00Z">
+        <w:r>
+          <w:t xml:space="preserve"> them based on </w:t>
+        </w:r>
+      </w:ins>
+      <w:ins w:id="9" w:author="Gomola, Alojz (Alojz Gomola)" w:date="2019-01-24T16:31:00Z">
+        <w:r>
+          <w:t>measurable</w:t>
+        </w:r>
+      </w:ins>
+      <w:ins w:id="10" w:author="Gomola, Alojz (Alojz Gomola)" w:date="2019-01-24T16:30:00Z">
+        <w:r>
+          <w:t xml:space="preserve"> criteria</w:t>
+        </w:r>
+      </w:ins>
+      <w:ins w:id="11" w:author="Gomola, Alojz (Alojz Gomola)" w:date="2019-01-24T16:31:00Z">
+        <w:r>
+          <w:t>.</w:t>
+        </w:r>
+      </w:ins>
+      <w:ins w:id="12" w:author="Gomola, Alojz (Alojz Gomola)" w:date="2019-01-24T16:32:00Z">
+        <w:r>
+          <w:t xml:space="preserve"> Different approximation based on the measurable criteria are introduced to cover different avoidance behaviors. </w:t>
+        </w:r>
+      </w:ins>
+    </w:p>
+    <w:p>
+      <w:pPr>
+        <w:pStyle w:val="Heading2"/>
+        <w:rPr>
+          <w:ins w:id="13" w:author="Gomola, Alojz (Alojz Gomola)" w:date="2019-01-24T16:33:00Z"/>
+        </w:rPr>
+      </w:pPr>
+      <w:r>
+        <w:tab/>
+        <w:t xml:space="preserve">6.4.1 Trajectory Set Approximation </w:t>
+      </w:r>
+      <w:commentRangeStart w:id="14"/>
+      <w:r>
+        <w:t>of Reach Set</w:t>
+      </w:r>
+      <w:commentRangeEnd w:id="14"/>
+      <w:r>
+        <w:rPr>
+          <w:rStyle w:val="CommentReference"/>
+          <w:rFonts w:asciiTheme="minorHAnsi" w:eastAsiaTheme="minorHAnsi" w:hAnsiTheme="minorHAnsi" w:cstheme="minorBidi"/>
+          <w:color w:val="auto"/>
+        </w:rPr>
+        <w:commentReference w:id="14"/>
+      </w:r>
       <w:r>
         <w:t xml:space="preserve"> </w:t>
       </w:r>
     </w:p>
     <w:p>
       <w:pPr>
-        <w:pStyle w:val="Heading2"/>
-        <w:rPr>
-          <w:ins w:id="18" w:author="Gomola, Alojz (Alojz Gomola)" w:date="2019-01-24T15:52:00Z"/>
-        </w:rPr>
-      </w:pPr>
-      <w:r>
-        <w:tab/>
-        <w:t>6.5.1 Obstacles</w:t>
-      </w:r>
-    </w:p>
-    <w:p>
-      <w:pPr>
-        <w:pPrChange w:id="19" w:author="Gomola, Alojz (Alojz Gomola)" w:date="2019-01-24T15:52:00Z">
+        <w:pPrChange w:id="15" w:author="Gomola, Alojz (Alojz Gomola)" w:date="2019-01-24T16:33:00Z">
           <w:pPr>
             <w:pStyle w:val="Heading2"/>
           </w:pPr>
         </w:pPrChange>
       </w:pPr>
-      <w:ins w:id="20" w:author="Gomola, Alojz (Alojz Gomola)" w:date="2019-01-24T15:52:00Z">
+      <w:ins w:id="16" w:author="Gomola, Alojz (Alojz Gomola)" w:date="2019-01-24T16:33:00Z">
         <w:r>
           <w:tab/>
-        </w:r>
-        <w:r>
-          <w:t xml:space="preserve">There is need to asses filtered LiDAR readings into detected obstacle </w:t>
-        </w:r>
-      </w:ins>
-      <w:ins w:id="21" w:author="Gomola, Alojz (Alojz Gomola)" w:date="2019-01-24T15:53:00Z">
-        <w:r>
-          <w:t xml:space="preserve">rating associated to each cell. </w:t>
-        </w:r>
-      </w:ins>
-      <w:ins w:id="22" w:author="Gomola, Alojz (Alojz Gomola)" w:date="2019-01-24T15:54:00Z">
-        <w:r>
-          <w:t xml:space="preserve">There are known obstacles in form of a map which </w:t>
-        </w:r>
-      </w:ins>
-      <w:ins w:id="23" w:author="Gomola, Alojz (Alojz Gomola)" w:date="2019-01-24T15:55:00Z">
-        <w:r>
-          <w:t xml:space="preserve">are verified taking into the account </w:t>
-        </w:r>
-      </w:ins>
-      <w:ins w:id="24" w:author="Gomola, Alojz (Alojz Gomola)" w:date="2019-01-24T15:56:00Z">
-        <w:r>
-          <w:t>visibility constraints.</w:t>
-        </w:r>
-      </w:ins>
-      <w:del w:id="25" w:author="Gomola, Alojz (Alojz Gomola)" w:date="2019-01-24T15:54:00Z">
-        <w:r>
-          <w:delText xml:space="preserve"> </w:delText>
-        </w:r>
-      </w:del>
-    </w:p>
-    <w:p>
-      <w:pPr>
-        <w:pStyle w:val="Heading2"/>
-        <w:rPr>
-          <w:ins w:id="26" w:author="Gomola, Alojz (Alojz Gomola)" w:date="2019-01-24T15:56:00Z"/>
-        </w:rPr>
-      </w:pPr>
-      <w:r>
-        <w:tab/>
-        <w:t>6.5.2 Intruders</w:t>
-      </w:r>
-    </w:p>
-    <w:p>
-      <w:pPr>
-        <w:pPrChange w:id="27" w:author="Gomola, Alojz (Alojz Gomola)" w:date="2019-01-24T16:02:00Z">
+          <w:t xml:space="preserve">To achieve finite representation it is necessary to establish general </w:t>
+        </w:r>
+      </w:ins>
+      <w:ins w:id="17" w:author="Gomola, Alojz (Alojz Gomola)" w:date="2019-01-24T16:34:00Z">
+        <w:r>
+          <w:t xml:space="preserve">relationship between the reach sets and trajectory trees, built from a set of </w:t>
+        </w:r>
+      </w:ins>
+      <w:ins w:id="18" w:author="Gomola, Alojz (Alojz Gomola)" w:date="2019-01-24T16:35:00Z">
+        <w:r>
+          <w:t>prototypical</w:t>
+        </w:r>
+      </w:ins>
+      <w:ins w:id="19" w:author="Gomola, Alojz (Alojz Gomola)" w:date="2019-01-24T16:34:00Z">
+        <w:r>
+          <w:t xml:space="preserve"> </w:t>
+        </w:r>
+      </w:ins>
+      <w:ins w:id="20" w:author="Gomola, Alojz (Alojz Gomola)" w:date="2019-01-24T16:35:00Z">
+        <w:r>
+          <w:t>movements</w:t>
+        </w:r>
+      </w:ins>
+      <w:ins w:id="21" w:author="Gomola, Alojz (Alojz Gomola)" w:date="2019-01-24T16:34:00Z">
+        <w:r>
+          <w:t>.</w:t>
+        </w:r>
+      </w:ins>
+    </w:p>
+    <w:p>
+      <w:pPr>
+        <w:pStyle w:val="Heading2"/>
+        <w:rPr>
+          <w:ins w:id="22" w:author="Gomola, Alojz (Alojz Gomola)" w:date="2019-01-24T16:35:00Z"/>
+        </w:rPr>
+      </w:pPr>
+      <w:r>
+        <w:tab/>
+        <w:t xml:space="preserve">6.4.2 Distinctive Properties of the Trajectories </w:t>
+      </w:r>
+    </w:p>
+    <w:p>
+      <w:pPr>
+        <w:pPrChange w:id="23" w:author="Gomola, Alojz (Alojz Gomola)" w:date="2019-01-24T16:35:00Z">
           <w:pPr>
             <w:pStyle w:val="Heading2"/>
           </w:pPr>
         </w:pPrChange>
       </w:pPr>
-      <w:ins w:id="28" w:author="Gomola, Alojz (Alojz Gomola)" w:date="2019-01-24T15:56:00Z">
+      <w:ins w:id="24" w:author="Gomola, Alojz (Alojz Gomola)" w:date="2019-01-24T16:35:00Z">
         <w:r>
           <w:tab/>
-          <w:t xml:space="preserve">The intruder information coming from ADS-B needs to be assessed in relationship to the Avoidance Grid. </w:t>
-        </w:r>
-      </w:ins>
-      <w:ins w:id="29" w:author="Gomola, Alojz (Alojz Gomola)" w:date="2019-01-24T15:57:00Z">
-        <w:r>
-          <w:t xml:space="preserve"> The final assessment consist of time encounter and space encounter</w:t>
-        </w:r>
-      </w:ins>
-      <w:ins w:id="30" w:author="Gomola, Alojz (Alojz Gomola)" w:date="2019-01-24T15:58:00Z">
-        <w:r>
-          <w:t xml:space="preserve"> ratings</w:t>
-        </w:r>
-      </w:ins>
-      <w:ins w:id="31" w:author="Gomola, Alojz (Alojz Gomola)" w:date="2019-01-24T15:57:00Z">
-        <w:r>
-          <w:t>. The space enco</w:t>
-        </w:r>
-      </w:ins>
-      <w:ins w:id="32" w:author="Gomola, Alojz (Alojz Gomola)" w:date="2019-01-24T15:58:00Z">
-        <w:r>
-          <w:t xml:space="preserve">unter rating describes the probability of UAS meeting intruder in same space. The time encounter rating is </w:t>
-        </w:r>
-      </w:ins>
-      <w:ins w:id="33" w:author="Gomola, Alojz (Alojz Gomola)" w:date="2019-01-24T15:59:00Z">
-        <w:r>
-          <w:t xml:space="preserve">reflecting </w:t>
-        </w:r>
-      </w:ins>
-      <w:ins w:id="34" w:author="Gomola, Alojz (Alojz Gomola)" w:date="2019-01-24T16:00:00Z">
-        <w:r>
-          <w:t>simulations</w:t>
-        </w:r>
-      </w:ins>
-      <w:ins w:id="35" w:author="Gomola, Alojz (Alojz Gomola)" w:date="2019-01-24T15:59:00Z">
-        <w:r>
-          <w:t xml:space="preserve"> time in the same cell.</w:t>
-        </w:r>
-      </w:ins>
-      <w:r>
-        <w:t xml:space="preserve"> </w:t>
-      </w:r>
-    </w:p>
-    <w:p>
-      <w:pPr>
-        <w:pStyle w:val="Heading2"/>
-        <w:rPr>
-          <w:ins w:id="36" w:author="Gomola, Alojz (Alojz Gomola)" w:date="2019-01-24T16:00:00Z"/>
-        </w:rPr>
-      </w:pPr>
-      <w:r>
-        <w:tab/>
-        <w:t>6.5.3 Constraints</w:t>
-      </w:r>
-    </w:p>
-    <w:p>
-      <w:pPr>
-        <w:pPrChange w:id="37" w:author="Gomola, Alojz (Alojz Gomola)" w:date="2019-01-24T16:03:00Z">
+          <w:t>A characterization of trajectories is provided to support the selection</w:t>
+        </w:r>
+      </w:ins>
+      <w:ins w:id="25" w:author="Gomola, Alojz (Alojz Gomola)" w:date="2019-01-24T16:36:00Z">
+        <w:r>
+          <w:t xml:space="preserve"> of feasible representatives </w:t>
+        </w:r>
+      </w:ins>
+      <w:ins w:id="26" w:author="Gomola, Alojz (Alojz Gomola)" w:date="2019-01-24T16:37:00Z">
+        <w:r>
+          <w:t>to build a skeleton of the reach set.</w:t>
+        </w:r>
+      </w:ins>
+    </w:p>
+    <w:p>
+      <w:pPr>
+        <w:pStyle w:val="Heading2"/>
+        <w:rPr>
+          <w:ins w:id="27" w:author="Gomola, Alojz (Alojz Gomola)" w:date="2019-01-24T16:37:00Z"/>
+        </w:rPr>
+      </w:pPr>
+      <w:r>
+        <w:tab/>
+        <w:t>6.4.3 Heuristic Trajectory Tree Building</w:t>
+      </w:r>
+    </w:p>
+    <w:p>
+      <w:pPr>
+        <w:ind w:firstLine="720"/>
+        <w:pPrChange w:id="28" w:author="Gomola, Alojz (Alojz Gomola)" w:date="2019-01-24T16:41:00Z">
           <w:pPr>
             <w:pStyle w:val="Heading2"/>
           </w:pPr>
         </w:pPrChange>
       </w:pPr>
-      <w:ins w:id="38" w:author="Gomola, Alojz (Alojz Gomola)" w:date="2019-01-24T16:00:00Z">
-        <w:r>
-          <w:tab/>
-          <w:t xml:space="preserve">There are different constraints from various sources with different impacts. There is a need of </w:t>
-        </w:r>
-      </w:ins>
-      <w:ins w:id="39" w:author="Gomola, Alojz (Alojz Gomola)" w:date="2019-01-24T16:01:00Z">
-        <w:r>
-          <w:t>constraint impact assessment on the cells in the Avoidance Grid.</w:t>
+      <w:ins w:id="29" w:author="Gomola, Alojz (Alojz Gomola)" w:date="2019-01-24T16:37:00Z">
+        <w:r>
+          <w:t xml:space="preserve">There is a need for building tool to create </w:t>
+        </w:r>
+      </w:ins>
+      <w:ins w:id="30" w:author="Gomola, Alojz (Alojz Gomola)" w:date="2019-01-24T16:38:00Z">
+        <w:r>
+          <w:t xml:space="preserve">trajectory set based </w:t>
+        </w:r>
+      </w:ins>
+      <w:ins w:id="31" w:author="Gomola, Alojz (Alojz Gomola)" w:date="2019-01-24T16:37:00Z">
+        <w:r>
+          <w:t xml:space="preserve">reach set approximation </w:t>
+        </w:r>
+      </w:ins>
+      <w:ins w:id="32" w:author="Gomola, Alojz (Alojz Gomola)" w:date="2019-01-24T16:38:00Z">
+        <w:r>
+          <w:t>in the iterative manner.</w:t>
         </w:r>
       </w:ins>
       <w:r>
         <w:t xml:space="preserve"> </w:t>
       </w:r>
-    </w:p>
-    <w:p>
-      <w:pPr>
-        <w:pStyle w:val="Heading2"/>
-        <w:rPr>
-          <w:ins w:id="40" w:author="Gomola, Alojz (Alojz Gomola)" w:date="2019-01-24T16:01:00Z"/>
-        </w:rPr>
-      </w:pPr>
-      <w:r>
-        <w:tab/>
-        <w:t xml:space="preserve">6.5.4 Data fusion </w:t>
-      </w:r>
-    </w:p>
-    <w:p>
-      <w:pPr>
-        <w:pPrChange w:id="41" w:author="Gomola, Alojz (Alojz Gomola)" w:date="2019-01-24T16:01:00Z">
+      <w:ins w:id="33" w:author="Gomola, Alojz (Alojz Gomola)" w:date="2019-01-24T16:39:00Z">
+        <w:r>
+          <w:t xml:space="preserve"> The iterative procedure is based on wave-front expansion algorithm</w:t>
+        </w:r>
+      </w:ins>
+      <w:ins w:id="34" w:author="Gomola, Alojz (Alojz Gomola)" w:date="2019-01-24T16:40:00Z">
+        <w:r>
+          <w:t xml:space="preserve">. The </w:t>
+        </w:r>
+      </w:ins>
+      <w:ins w:id="35" w:author="Gomola, Alojz (Alojz Gomola)" w:date="2019-01-24T16:39:00Z">
+        <w:r>
+          <w:t xml:space="preserve">node selection criteria for trajectory </w:t>
+        </w:r>
+      </w:ins>
+      <w:ins w:id="36" w:author="Gomola, Alojz (Alojz Gomola)" w:date="2019-01-24T16:41:00Z">
+        <w:r>
+          <w:t xml:space="preserve">construction is </w:t>
+        </w:r>
+      </w:ins>
+      <w:ins w:id="37" w:author="Gomola, Alojz (Alojz Gomola)" w:date="2019-01-24T16:42:00Z">
+        <w:r>
+          <w:t>used</w:t>
+        </w:r>
+      </w:ins>
+      <w:ins w:id="38" w:author="Gomola, Alojz (Alojz Gomola)" w:date="2019-01-24T16:39:00Z">
+        <w:r>
+          <w:t xml:space="preserve"> to build </w:t>
+        </w:r>
+      </w:ins>
+      <w:ins w:id="39" w:author="Gomola, Alojz (Alojz Gomola)" w:date="2019-01-24T16:41:00Z">
+        <w:r>
+          <w:t>performance-based reach set approximations.</w:t>
+        </w:r>
+      </w:ins>
+    </w:p>
+    <w:p>
+      <w:pPr>
+        <w:pStyle w:val="Heading2"/>
+        <w:rPr>
+          <w:ins w:id="40" w:author="Gomola, Alojz (Alojz Gomola)" w:date="2019-01-24T16:42:00Z"/>
+        </w:rPr>
+      </w:pPr>
+      <w:r>
+        <w:tab/>
+        <w:t xml:space="preserve">6.4.4 Coverage-Maximizing Reach Set </w:t>
+      </w:r>
+      <w:r>
+        <w:t>Approximation</w:t>
+      </w:r>
+    </w:p>
+    <w:p>
+      <w:pPr>
+        <w:pPrChange w:id="41" w:author="Gomola, Alojz (Alojz Gomola)" w:date="2019-01-24T16:42:00Z">
           <w:pPr>
             <w:pStyle w:val="Heading2"/>
           </w:pPr>
         </w:pPrChange>
       </w:pPr>
-      <w:ins w:id="42" w:author="Gomola, Alojz (Alojz Gomola)" w:date="2019-01-24T16:01:00Z">
+      <w:r>
+        <w:t xml:space="preserve"> </w:t>
+      </w:r>
+      <w:ins w:id="42" w:author="Gomola, Alojz (Alojz Gomola)" w:date="2019-01-24T16:43:00Z">
         <w:r>
           <w:tab/>
-          <w:t xml:space="preserve">There is a need for the final </w:t>
-        </w:r>
-      </w:ins>
-      <w:ins w:id="43" w:author="Gomola, Alojz (Alojz Gomola)" w:date="2019-01-24T16:02:00Z">
-        <w:r>
-          <w:t xml:space="preserve">threat assessment in the Avoidance Grid. The data fusion provides mechanisms to </w:t>
-        </w:r>
-      </w:ins>
-      <w:ins w:id="44" w:author="Gomola, Alojz (Alojz Gomola)" w:date="2019-01-24T16:03:00Z">
-        <w:r>
-          <w:t xml:space="preserve">represent, process, and </w:t>
-        </w:r>
-      </w:ins>
-      <w:ins w:id="45" w:author="Gomola, Alojz (Alojz Gomola)" w:date="2019-01-24T16:02:00Z">
-        <w:r>
-          <w:t xml:space="preserve">assess threat </w:t>
-        </w:r>
-        <w:r>
-          <w:t>in the cell including</w:t>
-        </w:r>
-        <w:r>
-          <w:t xml:space="preserve"> safety of trajectories in the RSA</w:t>
-        </w:r>
-      </w:ins>
-      <w:ins w:id="46" w:author="Gomola, Alojz (Alojz Gomola)" w:date="2019-01-24T16:03:00Z">
+        </w:r>
+      </w:ins>
+      <w:ins w:id="43" w:author="Gomola, Alojz (Alojz Gomola)" w:date="2019-01-24T16:52:00Z">
+        <w:r>
+          <w:t xml:space="preserve">This procedure will produce trajectories maximizing </w:t>
+        </w:r>
+        <w:proofErr w:type="spellStart"/>
+        <w:r>
+          <w:t>agresive</w:t>
+        </w:r>
+        <w:proofErr w:type="spellEnd"/>
+        <w:r>
+          <w:t xml:space="preserve"> </w:t>
+        </w:r>
+        <w:proofErr w:type="spellStart"/>
+        <w:r>
+          <w:t>menuvering</w:t>
+        </w:r>
+        <w:proofErr w:type="spellEnd"/>
+        <w:r>
+          <w:t>, ideal for avoidance tasks</w:t>
+        </w:r>
+      </w:ins>
+    </w:p>
+    <w:p>
+      <w:pPr>
+        <w:pStyle w:val="Heading2"/>
+        <w:rPr>
+          <w:ins w:id="44" w:author="Gomola, Alojz (Alojz Gomola)" w:date="2019-01-24T16:49:00Z"/>
+        </w:rPr>
+      </w:pPr>
+      <w:r>
+        <w:tab/>
+        <w:t xml:space="preserve">6.4.5 Turn-Minimizing Reach Set Approximation </w:t>
+      </w:r>
+    </w:p>
+    <w:p>
+      <w:pPr>
+        <w:pPrChange w:id="45" w:author="Gomola, Alojz (Alojz Gomola)" w:date="2019-01-24T16:49:00Z">
+          <w:pPr>
+            <w:pStyle w:val="Heading2"/>
+          </w:pPr>
+        </w:pPrChange>
+      </w:pPr>
+      <w:ins w:id="46" w:author="Gomola, Alojz (Alojz Gomola)" w:date="2019-01-24T16:49:00Z">
+        <w:r>
+          <w:tab/>
+        </w:r>
+      </w:ins>
+      <w:ins w:id="47" w:author="Gomola, Alojz (Alojz Gomola)" w:date="2019-01-24T16:51:00Z">
+        <w:r>
+          <w:t>This procedure will produce</w:t>
+        </w:r>
+      </w:ins>
+      <w:ins w:id="48" w:author="Gomola, Alojz (Alojz Gomola)" w:date="2019-01-24T16:49:00Z">
+        <w:r>
+          <w:t xml:space="preserve"> </w:t>
+        </w:r>
+      </w:ins>
+      <w:ins w:id="49" w:author="Gomola, Alojz (Alojz Gomola)" w:date="2019-01-24T16:51:00Z">
+        <w:r>
+          <w:t xml:space="preserve">trajectories minimizing </w:t>
+        </w:r>
+      </w:ins>
+      <w:proofErr w:type="spellStart"/>
+      <w:ins w:id="50" w:author="Gomola, Alojz (Alojz Gomola)" w:date="2019-01-24T16:52:00Z">
+        <w:r>
+          <w:t>agresive</w:t>
+        </w:r>
+        <w:proofErr w:type="spellEnd"/>
+        <w:r>
+          <w:t xml:space="preserve"> maneuvering, ideal </w:t>
+        </w:r>
+      </w:ins>
+      <w:ins w:id="51" w:author="Gomola, Alojz (Alojz Gomola)" w:date="2019-01-24T16:49:00Z">
+        <w:r>
+          <w:t xml:space="preserve"> for navigation task</w:t>
+        </w:r>
+      </w:ins>
+      <w:ins w:id="52" w:author="Gomola, Alojz (Alojz Gomola)" w:date="2019-01-24T16:50:00Z">
+        <w:r>
+          <w:t>s</w:t>
+        </w:r>
+      </w:ins>
+      <w:ins w:id="53" w:author="Gomola, Alojz (Alojz Gomola)" w:date="2019-01-24T16:49:00Z">
         <w:r>
           <w:t>.</w:t>
         </w:r>
       </w:ins>
-      <w:ins w:id="47" w:author="Gomola, Alojz (Alojz Gomola)" w:date="2019-01-24T16:01:00Z">
-        <w:r>
-          <w:t xml:space="preserve"> </w:t>
-        </w:r>
-      </w:ins>
-      <w:ins w:id="48" w:author="Gomola, Alojz (Alojz Gomola)" w:date="2019-01-24T16:04:00Z">
-        <w:r>
-          <w:t>The output of the data fusion procedure is used further in Avoidance run (6.6.1)</w:t>
-        </w:r>
-      </w:ins>
-      <w:ins w:id="49" w:author="Gomola, Alojz (Alojz Gomola)" w:date="2019-01-24T16:05:00Z">
-        <w:r>
-          <w:t>.</w:t>
+    </w:p>
+    <w:p>
+      <w:pPr>
+        <w:pStyle w:val="Heading2"/>
+        <w:rPr>
+          <w:ins w:id="54" w:author="Gomola, Alojz (Alojz Gomola)" w:date="2019-01-24T16:53:00Z"/>
+        </w:rPr>
+      </w:pPr>
+      <w:r>
+        <w:tab/>
+        <w:t>6.4.6 ACAS-X like Reach Set Approximation</w:t>
+      </w:r>
+    </w:p>
+    <w:p>
+      <w:pPr>
+        <w:pPrChange w:id="55" w:author="Gomola, Alojz (Alojz Gomola)" w:date="2019-01-24T16:54:00Z">
+          <w:pPr>
+            <w:pStyle w:val="Heading2"/>
+          </w:pPr>
+        </w:pPrChange>
+      </w:pPr>
+      <w:ins w:id="56" w:author="Gomola, Alojz (Alojz Gomola)" w:date="2019-01-24T16:53:00Z">
+        <w:r>
+          <w:tab/>
+          <w:t>This procedure will produce trajectories encoding ACAS-X separation modes, ideal for controlled airspace navigation</w:t>
+        </w:r>
+      </w:ins>
+      <w:r>
+        <w:t xml:space="preserve"> </w:t>
+      </w:r>
+    </w:p>
+    <w:p>
+      <w:pPr>
+        <w:pStyle w:val="Heading2"/>
+        <w:rPr>
+          <w:ins w:id="57" w:author="Gomola, Alojz (Alojz Gomola)" w:date="2019-01-24T16:44:00Z"/>
+        </w:rPr>
+      </w:pPr>
+      <w:r>
+        <w:tab/>
+        <w:t xml:space="preserve">6.4.7 Combined Reach Set Approximation - Tree Merge </w:t>
+      </w:r>
+    </w:p>
+    <w:p>
+      <w:pPr>
+        <w:pPrChange w:id="58" w:author="Gomola, Alojz (Alojz Gomola)" w:date="2019-01-24T16:44:00Z">
+          <w:pPr>
+            <w:pStyle w:val="Heading2"/>
+          </w:pPr>
+        </w:pPrChange>
+      </w:pPr>
+      <w:ins w:id="59" w:author="Gomola, Alojz (Alojz Gomola)" w:date="2019-01-24T16:44:00Z">
+        <w:r>
+          <w:tab/>
+        </w:r>
+      </w:ins>
+      <w:ins w:id="60" w:author="Gomola, Alojz (Alojz Gomola)" w:date="2019-01-24T16:46:00Z">
+        <w:r>
+          <w:t xml:space="preserve">If there is a need to </w:t>
+        </w:r>
+      </w:ins>
+      <w:ins w:id="61" w:author="Gomola, Alojz (Alojz Gomola)" w:date="2019-01-24T16:47:00Z">
+        <w:r>
+          <w:t>improve</w:t>
+        </w:r>
+      </w:ins>
+      <w:ins w:id="62" w:author="Gomola, Alojz (Alojz Gomola)" w:date="2019-01-24T16:46:00Z">
+        <w:r>
+          <w:t xml:space="preserve"> the reach set approximation</w:t>
+        </w:r>
+      </w:ins>
+      <w:ins w:id="63" w:author="Gomola, Alojz (Alojz Gomola)" w:date="2019-01-24T16:48:00Z">
+        <w:r>
+          <w:t xml:space="preserve"> with additional trajectories</w:t>
+        </w:r>
+      </w:ins>
+      <w:ins w:id="64" w:author="Gomola, Alojz (Alojz Gomola)" w:date="2019-01-24T16:46:00Z">
+        <w:r>
+          <w:t xml:space="preserve">, it is possible to </w:t>
+        </w:r>
+      </w:ins>
+      <w:ins w:id="65" w:author="Gomola, Alojz (Alojz Gomola)" w:date="2019-01-24T16:47:00Z">
+        <w:r>
+          <w:t xml:space="preserve">merge it with another </w:t>
+        </w:r>
+      </w:ins>
+      <w:ins w:id="66" w:author="Gomola, Alojz (Alojz Gomola)" w:date="2019-01-24T16:48:00Z">
+        <w:r>
+          <w:t xml:space="preserve">reach set approximation </w:t>
+        </w:r>
+      </w:ins>
+      <w:ins w:id="67" w:author="Gomola, Alojz (Alojz Gomola)" w:date="2019-01-24T16:47:00Z">
+        <w:r>
+          <w:t xml:space="preserve">under certain conditions. </w:t>
         </w:r>
       </w:ins>
     </w:p>
@@ -427,858 +497,1204 @@
       <w:pPr>
         <w:pStyle w:val="Heading1"/>
         <w:rPr>
-          <w:ins w:id="50" w:author="Gomola, Alojz (Alojz Gomola)" w:date="2019-01-24T16:05:00Z"/>
-        </w:rPr>
-      </w:pPr>
-      <w:r>
-        <w:t xml:space="preserve">6.6 Avoidance Concept </w:t>
-      </w:r>
-    </w:p>
-    <w:p>
-      <w:pPr>
-        <w:pPrChange w:id="51" w:author="Gomola, Alojz (Alojz Gomola)" w:date="2019-01-24T16:05:00Z">
+          <w:ins w:id="68" w:author="Gomola, Alojz (Alojz Gomola)" w:date="2019-01-24T15:44:00Z"/>
+        </w:rPr>
+      </w:pPr>
+      <w:r>
+        <w:t>6.5 Situation Representation in the Avoidance Grid</w:t>
+      </w:r>
+    </w:p>
+    <w:p>
+      <w:pPr>
+        <w:pPrChange w:id="69" w:author="Gomola, Alojz (Alojz Gomola)" w:date="2019-01-24T15:44:00Z">
           <w:pPr>
             <w:pStyle w:val="Heading1"/>
           </w:pPr>
         </w:pPrChange>
       </w:pPr>
-      <w:ins w:id="52" w:author="Gomola, Alojz (Alojz Gomola)" w:date="2019-01-24T16:05:00Z">
+      <w:ins w:id="70" w:author="Gomola, Alojz (Alojz Gomola)" w:date="2019-01-24T15:44:00Z">
         <w:r>
           <w:tab/>
         </w:r>
       </w:ins>
-      <w:ins w:id="53" w:author="Gomola, Alojz (Alojz Gomola)" w:date="2019-01-24T16:06:00Z">
-        <w:r>
-          <w:t xml:space="preserve">There is a need for a functional orchestration of previous concepts to achieve avoidance and navigation </w:t>
-        </w:r>
-      </w:ins>
-      <w:ins w:id="54" w:author="Gomola, Alojz (Alojz Gomola)" w:date="2019-01-24T16:07:00Z">
-        <w:r>
-          <w:t xml:space="preserve">capabilities. The avoidance grid </w:t>
-        </w:r>
-      </w:ins>
-      <w:ins w:id="55" w:author="Gomola, Alojz (Alojz Gomola)" w:date="2019-01-24T16:08:00Z">
-        <w:r>
-          <w:t xml:space="preserve"> threat </w:t>
-        </w:r>
-      </w:ins>
-      <w:ins w:id="56" w:author="Gomola, Alojz (Alojz Gomola)" w:date="2019-01-24T16:07:00Z">
-        <w:r>
-          <w:t>assessment done in (sec. 6.5.4)</w:t>
-        </w:r>
-      </w:ins>
-      <w:ins w:id="57" w:author="Gomola, Alojz (Alojz Gomola)" w:date="2019-01-24T16:08:00Z">
-        <w:r>
-          <w:t xml:space="preserve"> needs to be applied on the RSA of choice to produce a safe trajectory for one fixed time. This procedure is described in the </w:t>
+      <w:ins w:id="71" w:author="Gomola, Alojz (Alojz Gomola)" w:date="2019-01-24T15:46:00Z">
+        <w:r>
+          <w:t xml:space="preserve">There is a need to have a safety assessment of the operational space in form of the Avoidance Grid. </w:t>
+        </w:r>
+      </w:ins>
+      <w:ins w:id="72" w:author="Gomola, Alojz (Alojz Gomola)" w:date="2019-01-24T15:49:00Z">
+        <w:r>
+          <w:t>E</w:t>
+        </w:r>
+      </w:ins>
+      <w:ins w:id="73" w:author="Gomola, Alojz (Alojz Gomola)" w:date="2019-01-24T15:46:00Z">
+        <w:r>
+          <w:t xml:space="preserve">ach type of </w:t>
+        </w:r>
+      </w:ins>
+      <w:ins w:id="74" w:author="Gomola, Alojz (Alojz Gomola)" w:date="2019-01-24T15:47:00Z">
+        <w:r>
+          <w:t>threat</w:t>
+        </w:r>
+      </w:ins>
+      <w:ins w:id="75" w:author="Gomola, Alojz (Alojz Gomola)" w:date="2019-01-24T15:46:00Z">
+        <w:r>
+          <w:t xml:space="preserve"> </w:t>
+        </w:r>
+      </w:ins>
+      <w:ins w:id="76" w:author="Gomola, Alojz (Alojz Gomola)" w:date="2019-01-24T15:47:00Z">
+        <w:r>
+          <w:t>coming</w:t>
+        </w:r>
+      </w:ins>
+      <w:ins w:id="77" w:author="Gomola, Alojz (Alojz Gomola)" w:date="2019-01-24T15:46:00Z">
+        <w:r>
+          <w:t xml:space="preserve"> </w:t>
+        </w:r>
+      </w:ins>
+      <w:ins w:id="78" w:author="Gomola, Alojz (Alojz Gomola)" w:date="2019-01-24T15:47:00Z">
+        <w:r>
+          <w:t xml:space="preserve">from different sources (sensors, maps) </w:t>
+        </w:r>
+      </w:ins>
+      <w:ins w:id="79" w:author="Gomola, Alojz (Alojz Gomola)" w:date="2019-01-24T15:51:00Z">
+        <w:r>
+          <w:t xml:space="preserve">like </w:t>
+        </w:r>
+      </w:ins>
+      <w:ins w:id="80" w:author="Gomola, Alojz (Alojz Gomola)" w:date="2019-01-24T15:47:00Z">
+        <w:r>
+          <w:t xml:space="preserve">obstacles, intruders, and </w:t>
         </w:r>
         <w:r>
           <w:lastRenderedPageBreak/>
-          <w:t>avoidance grid run. There is a need to join</w:t>
-        </w:r>
-      </w:ins>
-      <w:ins w:id="58" w:author="Gomola, Alojz (Alojz Gomola)" w:date="2019-01-24T16:09:00Z">
-        <w:r>
-          <w:t xml:space="preserve"> output </w:t>
-        </w:r>
-      </w:ins>
-      <w:ins w:id="59" w:author="Gomola, Alojz (Alojz Gomola)" w:date="2019-01-24T16:08:00Z">
-        <w:r>
-          <w:t>multiple avoidance runs over the time</w:t>
-        </w:r>
-      </w:ins>
-      <w:ins w:id="60" w:author="Gomola, Alojz (Alojz Gomola)" w:date="2019-01-24T16:09:00Z">
-        <w:r>
-          <w:t xml:space="preserve"> to achieve </w:t>
-        </w:r>
-      </w:ins>
-      <w:ins w:id="61" w:author="Gomola, Alojz (Alojz Gomola)" w:date="2019-01-24T16:10:00Z">
-        <w:r>
-          <w:t>the required avoidance/navigation capabilities.  This procedure is described in the navigation run. There is a need to assess the computational complexity of the approach to</w:t>
-        </w:r>
-      </w:ins>
-      <w:ins w:id="62" w:author="Gomola, Alojz (Alojz Gomola)" w:date="2019-01-24T16:11:00Z">
-        <w:r>
-          <w:t xml:space="preserve"> show implementation feasibility.</w:t>
-        </w:r>
-      </w:ins>
-      <w:ins w:id="63" w:author="Gomola, Alojz (Alojz Gomola)" w:date="2019-01-24T16:10:00Z">
+          <w:t xml:space="preserve">constraints </w:t>
+        </w:r>
+      </w:ins>
+      <w:ins w:id="81" w:author="Gomola, Alojz (Alojz Gomola)" w:date="2019-01-24T15:48:00Z">
+        <w:r>
+          <w:t>is</w:t>
+        </w:r>
+      </w:ins>
+      <w:ins w:id="82" w:author="Gomola, Alojz (Alojz Gomola)" w:date="2019-01-24T15:50:00Z">
         <w:r>
           <w:t xml:space="preserve"> </w:t>
         </w:r>
       </w:ins>
-      <w:ins w:id="64" w:author="Gomola, Alojz (Alojz Gomola)" w:date="2019-01-24T16:07:00Z">
+      <w:ins w:id="83" w:author="Gomola, Alojz (Alojz Gomola)" w:date="2019-01-24T15:51:00Z">
+        <w:r>
+          <w:t>handled separately. The data fusion procedure provides unified representation of sourced threats.</w:t>
+        </w:r>
+      </w:ins>
+      <w:ins w:id="84" w:author="Gomola, Alojz (Alojz Gomola)" w:date="2019-01-24T15:48:00Z">
         <w:r>
           <w:t xml:space="preserve"> </w:t>
         </w:r>
       </w:ins>
-    </w:p>
-    <w:p>
-      <w:pPr>
-        <w:pStyle w:val="Heading2"/>
-        <w:rPr>
-          <w:ins w:id="65" w:author="Gomola, Alojz (Alojz Gomola)" w:date="2019-01-24T16:11:00Z"/>
-        </w:rPr>
-      </w:pPr>
-      <w:r>
-        <w:tab/>
-        <w:t xml:space="preserve">6.6.1 Avoidance Grid Run </w:t>
-      </w:r>
-    </w:p>
-    <w:p>
-      <w:pPr>
-        <w:pPrChange w:id="66" w:author="Gomola, Alojz (Alojz Gomola)" w:date="2019-01-24T16:11:00Z">
+      <w:r>
+        <w:t xml:space="preserve"> </w:t>
+      </w:r>
+    </w:p>
+    <w:p>
+      <w:pPr>
+        <w:pStyle w:val="Heading2"/>
+        <w:rPr>
+          <w:ins w:id="85" w:author="Gomola, Alojz (Alojz Gomola)" w:date="2019-01-24T15:52:00Z"/>
+        </w:rPr>
+      </w:pPr>
+      <w:r>
+        <w:tab/>
+        <w:t>6.5.1 Obstacles</w:t>
+      </w:r>
+    </w:p>
+    <w:p>
+      <w:pPr>
+        <w:pPrChange w:id="86" w:author="Gomola, Alojz (Alojz Gomola)" w:date="2019-01-24T15:52:00Z">
           <w:pPr>
             <w:pStyle w:val="Heading2"/>
           </w:pPr>
         </w:pPrChange>
       </w:pPr>
-      <w:ins w:id="67" w:author="Gomola, Alojz (Alojz Gomola)" w:date="2019-01-24T16:11:00Z">
+      <w:ins w:id="87" w:author="Gomola, Alojz (Alojz Gomola)" w:date="2019-01-24T15:52:00Z">
         <w:r>
           <w:tab/>
-          <w:t>Based on the provided threat assessment find the optimal trajectory in compliance with safety and given navigation goal.</w:t>
-        </w:r>
-      </w:ins>
-    </w:p>
-    <w:p>
-      <w:pPr>
-        <w:pStyle w:val="Heading2"/>
-        <w:rPr>
-          <w:ins w:id="68" w:author="Gomola, Alojz (Alojz Gomola)" w:date="2019-01-24T16:12:00Z"/>
-        </w:rPr>
-      </w:pPr>
-      <w:r>
-        <w:tab/>
-        <w:t>6.6.2 Mission Control Run</w:t>
-      </w:r>
-    </w:p>
-    <w:p>
-      <w:pPr>
-        <w:pStyle w:val="NoSpacing"/>
-        <w:pPrChange w:id="69" w:author="Gomola, Alojz (Alojz Gomola)" w:date="2019-01-24T16:16:00Z">
+        </w:r>
+        <w:r>
+          <w:t xml:space="preserve">There is need to asses filtered LiDAR readings into detected obstacle </w:t>
+        </w:r>
+      </w:ins>
+      <w:ins w:id="88" w:author="Gomola, Alojz (Alojz Gomola)" w:date="2019-01-24T15:53:00Z">
+        <w:r>
+          <w:t xml:space="preserve">rating associated to each cell. </w:t>
+        </w:r>
+      </w:ins>
+      <w:ins w:id="89" w:author="Gomola, Alojz (Alojz Gomola)" w:date="2019-01-24T15:54:00Z">
+        <w:r>
+          <w:t xml:space="preserve">There are known obstacles in form of a map which </w:t>
+        </w:r>
+      </w:ins>
+      <w:ins w:id="90" w:author="Gomola, Alojz (Alojz Gomola)" w:date="2019-01-24T15:55:00Z">
+        <w:r>
+          <w:t xml:space="preserve">are verified taking into the account </w:t>
+        </w:r>
+      </w:ins>
+      <w:ins w:id="91" w:author="Gomola, Alojz (Alojz Gomola)" w:date="2019-01-24T15:56:00Z">
+        <w:r>
+          <w:t>visibility constraints.</w:t>
+        </w:r>
+      </w:ins>
+      <w:del w:id="92" w:author="Gomola, Alojz (Alojz Gomola)" w:date="2019-01-24T15:54:00Z">
+        <w:r>
+          <w:delText xml:space="preserve"> </w:delText>
+        </w:r>
+      </w:del>
+    </w:p>
+    <w:p>
+      <w:pPr>
+        <w:pStyle w:val="Heading2"/>
+        <w:rPr>
+          <w:ins w:id="93" w:author="Gomola, Alojz (Alojz Gomola)" w:date="2019-01-24T15:56:00Z"/>
+        </w:rPr>
+      </w:pPr>
+      <w:r>
+        <w:tab/>
+        <w:t>6.5.2 Intruders</w:t>
+      </w:r>
+    </w:p>
+    <w:p>
+      <w:pPr>
+        <w:pPrChange w:id="94" w:author="Gomola, Alojz (Alojz Gomola)" w:date="2019-01-24T16:02:00Z">
           <w:pPr>
             <w:pStyle w:val="Heading2"/>
           </w:pPr>
         </w:pPrChange>
       </w:pPr>
-      <w:ins w:id="70" w:author="Gomola, Alojz (Alojz Gomola)" w:date="2019-01-24T16:12:00Z">
+      <w:ins w:id="95" w:author="Gomola, Alojz (Alojz Gomola)" w:date="2019-01-24T15:56:00Z">
         <w:r>
           <w:tab/>
+          <w:t xml:space="preserve">The intruder information coming from ADS-B needs to be assessed in relationship to the Avoidance Grid. </w:t>
+        </w:r>
+      </w:ins>
+      <w:ins w:id="96" w:author="Gomola, Alojz (Alojz Gomola)" w:date="2019-01-24T15:57:00Z">
+        <w:r>
+          <w:t xml:space="preserve"> The final assessment consist of time encounter and space encounter</w:t>
+        </w:r>
+      </w:ins>
+      <w:ins w:id="97" w:author="Gomola, Alojz (Alojz Gomola)" w:date="2019-01-24T15:58:00Z">
+        <w:r>
+          <w:t xml:space="preserve"> ratings</w:t>
+        </w:r>
+      </w:ins>
+      <w:ins w:id="98" w:author="Gomola, Alojz (Alojz Gomola)" w:date="2019-01-24T15:57:00Z">
+        <w:r>
+          <w:t>. The space enco</w:t>
+        </w:r>
+      </w:ins>
+      <w:ins w:id="99" w:author="Gomola, Alojz (Alojz Gomola)" w:date="2019-01-24T15:58:00Z">
+        <w:r>
+          <w:t xml:space="preserve">unter rating describes the probability of UAS meeting intruder in same space. The time encounter rating is </w:t>
+        </w:r>
+      </w:ins>
+      <w:ins w:id="100" w:author="Gomola, Alojz (Alojz Gomola)" w:date="2019-01-24T15:59:00Z">
+        <w:r>
+          <w:t xml:space="preserve">reflecting </w:t>
+        </w:r>
+      </w:ins>
+      <w:ins w:id="101" w:author="Gomola, Alojz (Alojz Gomola)" w:date="2019-01-24T16:00:00Z">
+        <w:r>
+          <w:t>simulations</w:t>
+        </w:r>
+      </w:ins>
+      <w:ins w:id="102" w:author="Gomola, Alojz (Alojz Gomola)" w:date="2019-01-24T15:59:00Z">
+        <w:r>
+          <w:t xml:space="preserve"> time in the same cell.</w:t>
         </w:r>
       </w:ins>
       <w:r>
         <w:t xml:space="preserve"> </w:t>
       </w:r>
-      <w:ins w:id="71" w:author="Gomola, Alojz (Alojz Gomola)" w:date="2019-01-24T16:13:00Z">
-        <w:r>
-          <w:t>Event</w:t>
-        </w:r>
-      </w:ins>
-      <w:ins w:id="72" w:author="Gomola, Alojz (Alojz Gomola)" w:date="2019-01-24T16:14:00Z">
-        <w:r>
-          <w:t>-</w:t>
-        </w:r>
-      </w:ins>
-      <w:ins w:id="73" w:author="Gomola, Alojz (Alojz Gomola)" w:date="2019-01-24T16:13:00Z">
-        <w:r>
-          <w:t xml:space="preserve">based navigation algorithm </w:t>
-        </w:r>
-      </w:ins>
-      <w:ins w:id="74" w:author="Gomola, Alojz (Alojz Gomola)" w:date="2019-01-24T16:14:00Z">
-        <w:r>
-          <w:t xml:space="preserve">connecting results of the multiple Avoidance Grid Runs over time to generate a trajectory </w:t>
-        </w:r>
-      </w:ins>
-      <w:ins w:id="75" w:author="Gomola, Alojz (Alojz Gomola)" w:date="2019-01-24T16:15:00Z">
-        <w:r>
-          <w:t>satisfying</w:t>
-        </w:r>
-      </w:ins>
-      <w:ins w:id="76" w:author="Gomola, Alojz (Alojz Gomola)" w:date="2019-01-24T16:14:00Z">
-        <w:r>
-          <w:t xml:space="preserve"> the mission.</w:t>
-        </w:r>
-      </w:ins>
-      <w:ins w:id="77" w:author="Gomola, Alojz (Alojz Gomola)" w:date="2019-01-24T16:15:00Z">
-        <w:r>
-          <w:t xml:space="preserve"> The concept of discrete </w:t>
-        </w:r>
-      </w:ins>
-      <w:ins w:id="78" w:author="Gomola, Alojz (Alojz Gomola)" w:date="2019-01-24T16:16:00Z">
-        <w:r>
-          <w:t xml:space="preserve">future </w:t>
-        </w:r>
-      </w:ins>
-      <w:ins w:id="79" w:author="Gomola, Alojz (Alojz Gomola)" w:date="2019-01-24T16:15:00Z">
-        <w:r>
-          <w:t>events is introduce</w:t>
-        </w:r>
-      </w:ins>
-      <w:ins w:id="80" w:author="Gomola, Alojz (Alojz Gomola)" w:date="2019-01-24T16:18:00Z">
-        <w:r>
-          <w:t>d</w:t>
-        </w:r>
-      </w:ins>
-      <w:ins w:id="81" w:author="Gomola, Alojz (Alojz Gomola)" w:date="2019-01-24T16:15:00Z">
-        <w:r>
-          <w:t xml:space="preserve"> to </w:t>
-        </w:r>
-      </w:ins>
-      <w:ins w:id="82" w:author="Gomola, Alojz (Alojz Gomola)" w:date="2019-01-24T16:19:00Z">
-        <w:r>
-          <w:t>support</w:t>
-        </w:r>
-      </w:ins>
-      <w:ins w:id="83" w:author="Gomola, Alojz (Alojz Gomola)" w:date="2019-01-24T16:15:00Z">
-        <w:r>
-          <w:t xml:space="preserve"> processing of various threats and </w:t>
-        </w:r>
-      </w:ins>
-      <w:ins w:id="84" w:author="Gomola, Alojz (Alojz Gomola)" w:date="2019-01-24T16:16:00Z">
-        <w:r>
-          <w:t>commands</w:t>
-        </w:r>
-      </w:ins>
-      <w:ins w:id="85" w:author="Gomola, Alojz (Alojz Gomola)" w:date="2019-01-24T16:15:00Z">
-        <w:r>
-          <w:t>.</w:t>
-        </w:r>
-      </w:ins>
-      <w:ins w:id="86" w:author="Gomola, Alojz (Alojz Gomola)" w:date="2019-01-24T16:16:00Z">
-        <w:r>
-          <w:t xml:space="preserve"> </w:t>
-        </w:r>
-      </w:ins>
-      <w:ins w:id="87" w:author="Gomola, Alojz (Alojz Gomola)" w:date="2019-01-24T16:17:00Z">
-        <w:r>
-          <w:t xml:space="preserve">The overview of </w:t>
-        </w:r>
-      </w:ins>
-      <w:ins w:id="88" w:author="Gomola, Alojz (Alojz Gomola)" w:date="2019-01-24T16:18:00Z">
-        <w:r>
-          <w:t>process</w:t>
-        </w:r>
-      </w:ins>
-      <w:ins w:id="89" w:author="Gomola, Alojz (Alojz Gomola)" w:date="2019-01-24T16:17:00Z">
-        <w:r>
-          <w:t xml:space="preserve"> description and thread orchestration is provided.</w:t>
-        </w:r>
-      </w:ins>
-    </w:p>
-    <w:p>
-      <w:pPr>
-        <w:pStyle w:val="Heading2"/>
-        <w:rPr>
-          <w:ins w:id="90" w:author="Gomola, Alojz (Alojz Gomola)" w:date="2019-01-24T16:20:00Z"/>
-        </w:rPr>
-      </w:pPr>
-      <w:r>
-        <w:tab/>
-      </w:r>
-      <w:commentRangeStart w:id="91"/>
-      <w:r>
-        <w:t>6.6.3 Computation</w:t>
-      </w:r>
-      <w:ins w:id="92" w:author="Gomola, Alojz (Alojz Gomola)" w:date="2019-01-24T14:35:00Z">
-        <w:r>
-          <w:t>al</w:t>
-        </w:r>
-      </w:ins>
-      <w:r>
-        <w:t xml:space="preserve"> Complexity </w:t>
-      </w:r>
-      <w:commentRangeEnd w:id="91"/>
-    </w:p>
-    <w:p>
-      <w:pPr>
-        <w:pPrChange w:id="93" w:author="Gomola, Alojz (Alojz Gomola)" w:date="2019-01-24T16:21:00Z">
+    </w:p>
+    <w:p>
+      <w:pPr>
+        <w:pStyle w:val="Heading2"/>
+        <w:rPr>
+          <w:ins w:id="103" w:author="Gomola, Alojz (Alojz Gomola)" w:date="2019-01-24T16:00:00Z"/>
+        </w:rPr>
+      </w:pPr>
+      <w:r>
+        <w:tab/>
+        <w:t>6.5.3 Constraints</w:t>
+      </w:r>
+    </w:p>
+    <w:p>
+      <w:pPr>
+        <w:pPrChange w:id="104" w:author="Gomola, Alojz (Alojz Gomola)" w:date="2019-01-24T16:03:00Z">
           <w:pPr>
             <w:pStyle w:val="Heading2"/>
           </w:pPr>
         </w:pPrChange>
       </w:pPr>
-      <w:r>
-        <w:rPr>
-          <w:rStyle w:val="CommentReference"/>
-        </w:rPr>
-        <w:commentReference w:id="91"/>
-      </w:r>
-      <w:ins w:id="94" w:author="Gomola, Alojz (Alojz Gomola)" w:date="2019-01-24T16:20:00Z">
-        <w:r>
-          <w:t xml:space="preserve">Brief approach </w:t>
-        </w:r>
-      </w:ins>
-      <w:ins w:id="95" w:author="Gomola, Alojz (Alojz Gomola)" w:date="2019-01-24T16:21:00Z">
-        <w:r>
-          <w:t xml:space="preserve">computational </w:t>
-        </w:r>
-      </w:ins>
-      <w:ins w:id="96" w:author="Gomola, Alojz (Alojz Gomola)" w:date="2019-01-24T16:20:00Z">
-        <w:r>
-          <w:t>complexity analysis</w:t>
-        </w:r>
-      </w:ins>
-      <w:ins w:id="97" w:author="Gomola, Alojz (Alojz Gomola)" w:date="2019-01-24T16:21:00Z">
-        <w:r>
-          <w:t xml:space="preserve"> considering</w:t>
-        </w:r>
-        <w:r>
-          <w:t xml:space="preserve"> navigation/control/data fusion in support of real-time application feasibility.</w:t>
-        </w:r>
-      </w:ins>
-      <w:bookmarkStart w:id="98" w:name="_GoBack"/>
-      <w:bookmarkEnd w:id="98"/>
-      <w:ins w:id="99" w:author="Gomola, Alojz (Alojz Gomola)" w:date="2019-01-24T16:20:00Z">
+      <w:ins w:id="105" w:author="Gomola, Alojz (Alojz Gomola)" w:date="2019-01-24T16:00:00Z">
+        <w:r>
+          <w:tab/>
+          <w:t xml:space="preserve">There are different constraints from various sources with different impacts. There is a need of </w:t>
+        </w:r>
+      </w:ins>
+      <w:ins w:id="106" w:author="Gomola, Alojz (Alojz Gomola)" w:date="2019-01-24T16:01:00Z">
+        <w:r>
+          <w:t>constraint impact assessment on the cells in the Avoidance Grid.</w:t>
+        </w:r>
+      </w:ins>
+      <w:r>
+        <w:t xml:space="preserve"> </w:t>
+      </w:r>
+    </w:p>
+    <w:p>
+      <w:pPr>
+        <w:pStyle w:val="Heading2"/>
+        <w:rPr>
+          <w:ins w:id="107" w:author="Gomola, Alojz (Alojz Gomola)" w:date="2019-01-24T16:01:00Z"/>
+        </w:rPr>
+      </w:pPr>
+      <w:r>
+        <w:tab/>
+        <w:t xml:space="preserve">6.5.4 Data fusion </w:t>
+      </w:r>
+    </w:p>
+    <w:p>
+      <w:pPr>
+        <w:pPrChange w:id="108" w:author="Gomola, Alojz (Alojz Gomola)" w:date="2019-01-24T16:01:00Z">
+          <w:pPr>
+            <w:pStyle w:val="Heading2"/>
+          </w:pPr>
+        </w:pPrChange>
+      </w:pPr>
+      <w:ins w:id="109" w:author="Gomola, Alojz (Alojz Gomola)" w:date="2019-01-24T16:01:00Z">
+        <w:r>
+          <w:tab/>
+          <w:t xml:space="preserve">There is a need for the final </w:t>
+        </w:r>
+      </w:ins>
+      <w:ins w:id="110" w:author="Gomola, Alojz (Alojz Gomola)" w:date="2019-01-24T16:02:00Z">
+        <w:r>
+          <w:t xml:space="preserve">threat assessment in the Avoidance Grid. The data fusion provides mechanisms to </w:t>
+        </w:r>
+      </w:ins>
+      <w:ins w:id="111" w:author="Gomola, Alojz (Alojz Gomola)" w:date="2019-01-24T16:03:00Z">
+        <w:r>
+          <w:t xml:space="preserve">represent, process, and </w:t>
+        </w:r>
+      </w:ins>
+      <w:ins w:id="112" w:author="Gomola, Alojz (Alojz Gomola)" w:date="2019-01-24T16:02:00Z">
+        <w:r>
+          <w:t xml:space="preserve">assess threat </w:t>
+        </w:r>
+        <w:r>
+          <w:t>in the cell including</w:t>
+        </w:r>
+        <w:r>
+          <w:t xml:space="preserve"> safety of trajectories in the RSA</w:t>
+        </w:r>
+      </w:ins>
+      <w:ins w:id="113" w:author="Gomola, Alojz (Alojz Gomola)" w:date="2019-01-24T16:03:00Z">
+        <w:r>
+          <w:t>.</w:t>
+        </w:r>
+      </w:ins>
+      <w:ins w:id="114" w:author="Gomola, Alojz (Alojz Gomola)" w:date="2019-01-24T16:01:00Z">
         <w:r>
           <w:t xml:space="preserve"> </w:t>
         </w:r>
       </w:ins>
+      <w:ins w:id="115" w:author="Gomola, Alojz (Alojz Gomola)" w:date="2019-01-24T16:04:00Z">
+        <w:r>
+          <w:t>The output of the data fusion procedure is used further in Avoidance run (6.6.1)</w:t>
+        </w:r>
+      </w:ins>
+      <w:ins w:id="116" w:author="Gomola, Alojz (Alojz Gomola)" w:date="2019-01-24T16:05:00Z">
+        <w:r>
+          <w:t>.</w:t>
+        </w:r>
+      </w:ins>
     </w:p>
     <w:p>
       <w:pPr>
         <w:pStyle w:val="Heading1"/>
         <w:rPr>
-          <w:ins w:id="100" w:author="Gomola, Alojz (Alojz Gomola)" w:date="2019-01-24T14:50:00Z"/>
-        </w:rPr>
-      </w:pPr>
-      <w:commentRangeStart w:id="101"/>
-      <w:r>
-        <w:t xml:space="preserve">6.7 UTM Prototype Implementation </w:t>
-      </w:r>
-      <w:commentRangeEnd w:id="101"/>
-      <w:r>
-        <w:rPr>
-          <w:rStyle w:val="CommentReference"/>
-          <w:rFonts w:asciiTheme="minorHAnsi" w:eastAsiaTheme="minorHAnsi" w:hAnsiTheme="minorHAnsi" w:cstheme="minorBidi"/>
-          <w:color w:val="auto"/>
-        </w:rPr>
-        <w:commentReference w:id="101"/>
-      </w:r>
-    </w:p>
-    <w:p>
-      <w:pPr>
-        <w:pPrChange w:id="102" w:author="Gomola, Alojz (Alojz Gomola)" w:date="2019-01-24T14:50:00Z">
+          <w:ins w:id="117" w:author="Gomola, Alojz (Alojz Gomola)" w:date="2019-01-24T16:05:00Z"/>
+        </w:rPr>
+      </w:pPr>
+      <w:r>
+        <w:t xml:space="preserve">6.6 Avoidance Concept </w:t>
+      </w:r>
+    </w:p>
+    <w:p>
+      <w:pPr>
+        <w:pPrChange w:id="118" w:author="Gomola, Alojz (Alojz Gomola)" w:date="2019-01-24T16:05:00Z">
           <w:pPr>
             <w:pStyle w:val="Heading1"/>
           </w:pPr>
         </w:pPrChange>
       </w:pPr>
-      <w:ins w:id="103" w:author="Gomola, Alojz (Alojz Gomola)" w:date="2019-01-24T14:50:00Z">
+      <w:ins w:id="119" w:author="Gomola, Alojz (Alojz Gomola)" w:date="2019-01-24T16:05:00Z">
         <w:r>
           <w:tab/>
         </w:r>
-        <w:r>
-          <w:t xml:space="preserve">The UAS system is already equipeed to fend the treat </w:t>
-        </w:r>
-      </w:ins>
-      <w:ins w:id="104" w:author="Gomola, Alojz (Alojz Gomola)" w:date="2019-01-24T14:51:00Z">
-        <w:r>
-          <w:t>itself</w:t>
-        </w:r>
-      </w:ins>
-      <w:ins w:id="105" w:author="Gomola, Alojz (Alojz Gomola)" w:date="2019-01-24T14:50:00Z">
-        <w:r>
-          <w:t>.</w:t>
-        </w:r>
-      </w:ins>
-      <w:ins w:id="106" w:author="Gomola, Alojz (Alojz Gomola)" w:date="2019-01-24T14:51:00Z">
-        <w:r>
-          <w:t xml:space="preserve"> The practical applications require some degree of cooperation with authority (</w:t>
-        </w:r>
-      </w:ins>
-      <w:ins w:id="107" w:author="Gomola, Alojz (Alojz Gomola)" w:date="2019-01-24T14:52:00Z">
-        <w:r>
-          <w:t>UTM</w:t>
-        </w:r>
-      </w:ins>
-      <w:ins w:id="108" w:author="Gomola, Alojz (Alojz Gomola)" w:date="2019-01-24T14:51:00Z">
-        <w:r>
-          <w:t>)</w:t>
-        </w:r>
-      </w:ins>
-      <w:ins w:id="109" w:author="Gomola, Alojz (Alojz Gomola)" w:date="2019-01-24T14:52:00Z">
-        <w:r>
-          <w:t>. The requirements for UTM supervised operations are outlined in (</w:t>
-        </w:r>
-      </w:ins>
-      <w:ins w:id="110" w:author="Gomola, Alojz (Alojz Gomola)" w:date="2019-01-24T14:53:00Z">
-        <w:r>
-          <w:t>sec 2.5</w:t>
-        </w:r>
-      </w:ins>
-      <w:ins w:id="111" w:author="Gomola, Alojz (Alojz Gomola)" w:date="2019-01-24T14:52:00Z">
-        <w:r>
-          <w:t>)</w:t>
-        </w:r>
-      </w:ins>
-      <w:ins w:id="112" w:author="Gomola, Alojz (Alojz Gomola)" w:date="2019-01-24T14:53:00Z">
-        <w:r>
-          <w:t xml:space="preserve">. First the interaction architecture is established. The notable maneuvers and situations are analyzed under VFR/IFR conditions. The position notification message and handling is proposed to </w:t>
-        </w:r>
-      </w:ins>
-      <w:ins w:id="113" w:author="Gomola, Alojz (Alojz Gomola)" w:date="2019-01-24T14:55:00Z">
-        <w:r>
-          <w:t>support</w:t>
-        </w:r>
-      </w:ins>
-      <w:ins w:id="114" w:author="Gomola, Alojz (Alojz Gomola)" w:date="2019-01-24T14:53:00Z">
-        <w:r>
-          <w:t xml:space="preserve"> collision case calculation</w:t>
-        </w:r>
-      </w:ins>
-      <w:ins w:id="115" w:author="Gomola, Alojz (Alojz Gomola)" w:date="2019-01-24T14:55:00Z">
-        <w:r>
-          <w:t>s</w:t>
-        </w:r>
-      </w:ins>
-      <w:ins w:id="116" w:author="Gomola, Alojz (Alojz Gomola)" w:date="2019-01-24T14:53:00Z">
-        <w:r>
-          <w:t xml:space="preserve"> and l</w:t>
-        </w:r>
-      </w:ins>
-      <w:ins w:id="117" w:author="Gomola, Alojz (Alojz Gomola)" w:date="2019-01-24T14:54:00Z">
-        <w:r>
-          <w:t>ife-cycle management.</w:t>
-        </w:r>
-      </w:ins>
-    </w:p>
-    <w:p>
-      <w:pPr>
-        <w:pStyle w:val="Heading2"/>
-        <w:rPr>
-          <w:ins w:id="118" w:author="Gomola, Alojz (Alojz Gomola)" w:date="2019-01-24T14:55:00Z"/>
-        </w:rPr>
-      </w:pPr>
-      <w:r>
-        <w:tab/>
-        <w:t>6.7.1 UTM Architecture</w:t>
-      </w:r>
-    </w:p>
-    <w:p>
-      <w:pPr>
-        <w:pStyle w:val="Heading2"/>
-        <w:rPr>
-          <w:ins w:id="119" w:author="Gomola, Alojz (Alojz Gomola)" w:date="2019-01-24T14:54:00Z"/>
-        </w:rPr>
-      </w:pPr>
-      <w:ins w:id="120" w:author="Gomola, Alojz (Alojz Gomola)" w:date="2019-01-24T14:55:00Z">
-        <w:r>
-          <w:tab/>
-          <w:t xml:space="preserve">The UTM </w:t>
-        </w:r>
-      </w:ins>
-      <w:ins w:id="121" w:author="Gomola, Alojz (Alojz Gomola)" w:date="2019-01-24T14:56:00Z">
-        <w:r>
-          <w:t>authority</w:t>
-        </w:r>
-      </w:ins>
-      <w:ins w:id="122" w:author="Gomola, Alojz (Alojz Gomola)" w:date="2019-01-24T14:55:00Z">
+      </w:ins>
+      <w:ins w:id="120" w:author="Gomola, Alojz (Alojz Gomola)" w:date="2019-01-24T16:06:00Z">
+        <w:r>
+          <w:t xml:space="preserve">There is a need for a functional orchestration of previous concepts to achieve avoidance and navigation </w:t>
+        </w:r>
+      </w:ins>
+      <w:ins w:id="121" w:author="Gomola, Alojz (Alojz Gomola)" w:date="2019-01-24T16:07:00Z">
+        <w:r>
+          <w:t xml:space="preserve">capabilities. The avoidance grid </w:t>
+        </w:r>
+      </w:ins>
+      <w:ins w:id="122" w:author="Gomola, Alojz (Alojz Gomola)" w:date="2019-01-24T16:08:00Z">
+        <w:r>
+          <w:t xml:space="preserve"> threat </w:t>
+        </w:r>
+      </w:ins>
+      <w:ins w:id="123" w:author="Gomola, Alojz (Alojz Gomola)" w:date="2019-01-24T16:07:00Z">
+        <w:r>
+          <w:t>assessment done in (sec. 6.5.4)</w:t>
+        </w:r>
+      </w:ins>
+      <w:ins w:id="124" w:author="Gomola, Alojz (Alojz Gomola)" w:date="2019-01-24T16:08:00Z">
+        <w:r>
+          <w:t xml:space="preserve"> needs to be applied on the RSA of choice to produce a safe trajectory for one fixed time. This procedure is described in the avoidance grid run. There is a need to join</w:t>
+        </w:r>
+      </w:ins>
+      <w:ins w:id="125" w:author="Gomola, Alojz (Alojz Gomola)" w:date="2019-01-24T16:09:00Z">
+        <w:r>
+          <w:t xml:space="preserve"> output </w:t>
+        </w:r>
+      </w:ins>
+      <w:ins w:id="126" w:author="Gomola, Alojz (Alojz Gomola)" w:date="2019-01-24T16:08:00Z">
+        <w:r>
+          <w:t>multiple avoidance runs over the time</w:t>
+        </w:r>
+      </w:ins>
+      <w:ins w:id="127" w:author="Gomola, Alojz (Alojz Gomola)" w:date="2019-01-24T16:09:00Z">
+        <w:r>
+          <w:t xml:space="preserve"> to achieve </w:t>
+        </w:r>
+      </w:ins>
+      <w:ins w:id="128" w:author="Gomola, Alojz (Alojz Gomola)" w:date="2019-01-24T16:10:00Z">
+        <w:r>
+          <w:t>the required avoidance/navigation capabilities.  This procedure is described in the navigation run. There is a need to assess the computational complexity of the approach to</w:t>
+        </w:r>
+      </w:ins>
+      <w:ins w:id="129" w:author="Gomola, Alojz (Alojz Gomola)" w:date="2019-01-24T16:11:00Z">
+        <w:r>
+          <w:t xml:space="preserve"> show implementation feasibility.</w:t>
+        </w:r>
+      </w:ins>
+      <w:ins w:id="130" w:author="Gomola, Alojz (Alojz Gomola)" w:date="2019-01-24T16:10:00Z">
         <w:r>
           <w:t xml:space="preserve"> </w:t>
         </w:r>
       </w:ins>
-      <w:ins w:id="123" w:author="Gomola, Alojz (Alojz Gomola)" w:date="2019-01-24T14:56:00Z">
-        <w:r>
-          <w:t xml:space="preserve">needs to communicate with the UAS </w:t>
-        </w:r>
-      </w:ins>
-      <w:ins w:id="124" w:author="Gomola, Alojz (Alojz Gomola)" w:date="2019-01-24T14:58:00Z">
-        <w:r>
-          <w:t xml:space="preserve">attendants. </w:t>
-        </w:r>
-      </w:ins>
-      <w:ins w:id="125" w:author="Gomola, Alojz (Alojz Gomola)" w:date="2019-01-24T14:56:00Z">
-        <w:r>
-          <w:t xml:space="preserve">The communication scheme is </w:t>
-        </w:r>
-      </w:ins>
-      <w:ins w:id="126" w:author="Gomola, Alojz (Alojz Gomola)" w:date="2019-01-24T14:57:00Z">
-        <w:r>
-          <w:t>asynchronous</w:t>
-        </w:r>
-      </w:ins>
-      <w:ins w:id="127" w:author="Gomola, Alojz (Alojz Gomola)" w:date="2019-01-24T14:56:00Z">
+      <w:ins w:id="131" w:author="Gomola, Alojz (Alojz Gomola)" w:date="2019-01-24T16:07:00Z">
         <w:r>
           <w:t xml:space="preserve"> </w:t>
         </w:r>
       </w:ins>
-      <w:ins w:id="128" w:author="Gomola, Alojz (Alojz Gomola)" w:date="2019-01-24T14:57:00Z">
-        <w:r>
-          <w:t>notification(UAS)-directive(UTM).</w:t>
-        </w:r>
-      </w:ins>
-      <w:r>
-        <w:t xml:space="preserve"> </w:t>
-      </w:r>
-    </w:p>
-    <w:p>
-      <w:pPr>
-        <w:pPrChange w:id="129" w:author="Gomola, Alojz (Alojz Gomola)" w:date="2019-01-24T14:54:00Z">
+    </w:p>
+    <w:p>
+      <w:pPr>
+        <w:pStyle w:val="Heading2"/>
+        <w:rPr>
+          <w:ins w:id="132" w:author="Gomola, Alojz (Alojz Gomola)" w:date="2019-01-24T16:11:00Z"/>
+        </w:rPr>
+      </w:pPr>
+      <w:r>
+        <w:tab/>
+        <w:t xml:space="preserve">6.6.1 Avoidance Grid Run </w:t>
+      </w:r>
+    </w:p>
+    <w:p>
+      <w:pPr>
+        <w:pPrChange w:id="133" w:author="Gomola, Alojz (Alojz Gomola)" w:date="2019-01-24T16:11:00Z">
           <w:pPr>
             <w:pStyle w:val="Heading2"/>
           </w:pPr>
         </w:pPrChange>
       </w:pPr>
-    </w:p>
-    <w:p>
-      <w:pPr>
-        <w:pStyle w:val="Heading2"/>
-        <w:rPr>
-          <w:ins w:id="130" w:author="Gomola, Alojz (Alojz Gomola)" w:date="2019-01-24T14:59:00Z"/>
-        </w:rPr>
-      </w:pPr>
-      <w:r>
-        <w:tab/>
-        <w:t xml:space="preserve">6.7.2 Handling Head-on Approach </w:t>
-      </w:r>
-    </w:p>
-    <w:p>
-      <w:pPr>
-        <w:pPrChange w:id="131" w:author="Gomola, Alojz (Alojz Gomola)" w:date="2019-01-24T14:59:00Z">
+      <w:ins w:id="134" w:author="Gomola, Alojz (Alojz Gomola)" w:date="2019-01-24T16:11:00Z">
+        <w:r>
+          <w:tab/>
+          <w:t>Based on the provided threat assessment find the optimal trajectory in compliance with safety and given navigation goal.</w:t>
+        </w:r>
+      </w:ins>
+    </w:p>
+    <w:p>
+      <w:pPr>
+        <w:pStyle w:val="Heading2"/>
+        <w:rPr>
+          <w:ins w:id="135" w:author="Gomola, Alojz (Alojz Gomola)" w:date="2019-01-24T16:12:00Z"/>
+        </w:rPr>
+      </w:pPr>
+      <w:r>
+        <w:tab/>
+        <w:t>6.6.2 Mission Control Run</w:t>
+      </w:r>
+    </w:p>
+    <w:p>
+      <w:pPr>
+        <w:pStyle w:val="NoSpacing"/>
+        <w:pPrChange w:id="136" w:author="Gomola, Alojz (Alojz Gomola)" w:date="2019-01-24T16:16:00Z">
           <w:pPr>
             <w:pStyle w:val="Heading2"/>
           </w:pPr>
         </w:pPrChange>
       </w:pPr>
-      <w:ins w:id="132" w:author="Gomola, Alojz (Alojz Gomola)" w:date="2019-01-24T14:59:00Z">
+      <w:ins w:id="137" w:author="Gomola, Alojz (Alojz Gomola)" w:date="2019-01-24T16:12:00Z">
         <w:r>
           <w:tab/>
-          <w:t>Two UAS are facing each other head-on</w:t>
-        </w:r>
-      </w:ins>
-      <w:ins w:id="133" w:author="Gomola, Alojz (Alojz Gomola)" w:date="2019-01-24T15:00:00Z">
+        </w:r>
+      </w:ins>
+      <w:r>
+        <w:t xml:space="preserve"> </w:t>
+      </w:r>
+      <w:ins w:id="138" w:author="Gomola, Alojz (Alojz Gomola)" w:date="2019-01-24T16:13:00Z">
+        <w:r>
+          <w:t>Event</w:t>
+        </w:r>
+      </w:ins>
+      <w:ins w:id="139" w:author="Gomola, Alojz (Alojz Gomola)" w:date="2019-01-24T16:14:00Z">
+        <w:r>
+          <w:t>-</w:t>
+        </w:r>
+      </w:ins>
+      <w:ins w:id="140" w:author="Gomola, Alojz (Alojz Gomola)" w:date="2019-01-24T16:13:00Z">
+        <w:r>
+          <w:t xml:space="preserve">based navigation algorithm </w:t>
+        </w:r>
+      </w:ins>
+      <w:ins w:id="141" w:author="Gomola, Alojz (Alojz Gomola)" w:date="2019-01-24T16:14:00Z">
+        <w:r>
+          <w:t xml:space="preserve">connecting results of the multiple Avoidance Grid Runs over time to generate a trajectory </w:t>
+        </w:r>
+      </w:ins>
+      <w:ins w:id="142" w:author="Gomola, Alojz (Alojz Gomola)" w:date="2019-01-24T16:15:00Z">
+        <w:r>
+          <w:t>satisfying</w:t>
+        </w:r>
+      </w:ins>
+      <w:ins w:id="143" w:author="Gomola, Alojz (Alojz Gomola)" w:date="2019-01-24T16:14:00Z">
+        <w:r>
+          <w:t xml:space="preserve"> the mission.</w:t>
+        </w:r>
+      </w:ins>
+      <w:ins w:id="144" w:author="Gomola, Alojz (Alojz Gomola)" w:date="2019-01-24T16:15:00Z">
+        <w:r>
+          <w:t xml:space="preserve"> The concept of discrete </w:t>
+        </w:r>
+      </w:ins>
+      <w:ins w:id="145" w:author="Gomola, Alojz (Alojz Gomola)" w:date="2019-01-24T16:16:00Z">
+        <w:r>
+          <w:t xml:space="preserve">future </w:t>
+        </w:r>
+      </w:ins>
+      <w:ins w:id="146" w:author="Gomola, Alojz (Alojz Gomola)" w:date="2019-01-24T16:15:00Z">
+        <w:r>
+          <w:t>events is introduce</w:t>
+        </w:r>
+      </w:ins>
+      <w:ins w:id="147" w:author="Gomola, Alojz (Alojz Gomola)" w:date="2019-01-24T16:18:00Z">
+        <w:r>
+          <w:t>d</w:t>
+        </w:r>
+      </w:ins>
+      <w:ins w:id="148" w:author="Gomola, Alojz (Alojz Gomola)" w:date="2019-01-24T16:15:00Z">
+        <w:r>
+          <w:t xml:space="preserve"> to </w:t>
+        </w:r>
+      </w:ins>
+      <w:ins w:id="149" w:author="Gomola, Alojz (Alojz Gomola)" w:date="2019-01-24T16:19:00Z">
+        <w:r>
+          <w:t>support</w:t>
+        </w:r>
+      </w:ins>
+      <w:ins w:id="150" w:author="Gomola, Alojz (Alojz Gomola)" w:date="2019-01-24T16:15:00Z">
+        <w:r>
+          <w:t xml:space="preserve"> processing of various threats and </w:t>
+        </w:r>
+      </w:ins>
+      <w:ins w:id="151" w:author="Gomola, Alojz (Alojz Gomola)" w:date="2019-01-24T16:16:00Z">
+        <w:r>
+          <w:t>commands</w:t>
+        </w:r>
+      </w:ins>
+      <w:ins w:id="152" w:author="Gomola, Alojz (Alojz Gomola)" w:date="2019-01-24T16:15:00Z">
         <w:r>
           <w:t>.</w:t>
         </w:r>
       </w:ins>
-      <w:ins w:id="134" w:author="Gomola, Alojz (Alojz Gomola)" w:date="2019-01-24T14:59:00Z">
+      <w:ins w:id="153" w:author="Gomola, Alojz (Alojz Gomola)" w:date="2019-01-24T16:16:00Z">
         <w:r>
           <w:t xml:space="preserve"> </w:t>
         </w:r>
       </w:ins>
-      <w:ins w:id="135" w:author="Gomola, Alojz (Alojz Gomola)" w:date="2019-01-24T15:02:00Z">
-        <w:r>
-          <w:t>There is a need to define triggers for detection</w:t>
-        </w:r>
-      </w:ins>
-      <w:ins w:id="136" w:author="Gomola, Alojz (Alojz Gomola)" w:date="2019-01-24T15:03:00Z">
-        <w:r>
-          <w:t xml:space="preserve"> and</w:t>
-        </w:r>
-      </w:ins>
-      <w:ins w:id="137" w:author="Gomola, Alojz (Alojz Gomola)" w:date="2019-01-24T15:02:00Z">
-        <w:r>
-          <w:t xml:space="preserve"> resolution approach for autonomous UAS. </w:t>
-        </w:r>
-      </w:ins>
-      <w:ins w:id="138" w:author="Gomola, Alojz (Alojz Gomola)" w:date="2019-01-24T15:03:00Z">
-        <w:r>
-          <w:t xml:space="preserve"> R</w:t>
-        </w:r>
-      </w:ins>
-      <w:ins w:id="139" w:author="Gomola, Alojz (Alojz Gomola)" w:date="2019-01-24T14:59:00Z">
-        <w:r>
-          <w:t xml:space="preserve">ules for VFR/IFR modes in manned aviation </w:t>
-        </w:r>
-      </w:ins>
-      <w:ins w:id="140" w:author="Gomola, Alojz (Alojz Gomola)" w:date="2019-01-24T15:03:00Z">
-        <w:r>
-          <w:t xml:space="preserve"> </w:t>
-        </w:r>
-      </w:ins>
-      <w:ins w:id="141" w:author="Gomola, Alojz (Alojz Gomola)" w:date="2019-01-24T14:59:00Z">
-        <w:r>
-          <w:t xml:space="preserve">are </w:t>
-        </w:r>
-      </w:ins>
-      <w:ins w:id="142" w:author="Gomola, Alojz (Alojz Gomola)" w:date="2019-01-24T15:03:00Z">
-        <w:r>
-          <w:t xml:space="preserve">the </w:t>
-        </w:r>
-      </w:ins>
-      <w:ins w:id="143" w:author="Gomola, Alojz (Alojz Gomola)" w:date="2019-01-24T14:59:00Z">
-        <w:r>
-          <w:t xml:space="preserve">base </w:t>
-        </w:r>
-      </w:ins>
-      <w:ins w:id="144" w:author="Gomola, Alojz (Alojz Gomola)" w:date="2019-01-24T15:04:00Z">
-        <w:r>
-          <w:t>for</w:t>
-        </w:r>
-      </w:ins>
-      <w:ins w:id="145" w:author="Gomola, Alojz (Alojz Gomola)" w:date="2019-01-24T14:59:00Z">
-        <w:r>
-          <w:t xml:space="preserve"> the autonomous collision resolution</w:t>
-        </w:r>
-      </w:ins>
-      <w:ins w:id="146" w:author="Gomola, Alojz (Alojz Gomola)" w:date="2019-01-24T15:00:00Z">
-        <w:r>
-          <w:t>. The concept of virtual roundabout is introduced.</w:t>
-        </w:r>
-      </w:ins>
-    </w:p>
-    <w:p>
-      <w:pPr>
-        <w:pStyle w:val="Heading2"/>
-        <w:rPr>
-          <w:ins w:id="147" w:author="Gomola, Alojz (Alojz Gomola)" w:date="2019-01-24T15:04:00Z"/>
-        </w:rPr>
-      </w:pPr>
-      <w:r>
-        <w:tab/>
-        <w:t xml:space="preserve">6.7.3 Handling Converging Maneuver </w:t>
-      </w:r>
-    </w:p>
-    <w:p>
-      <w:pPr>
-        <w:pPrChange w:id="148" w:author="Gomola, Alojz (Alojz Gomola)" w:date="2019-01-24T15:04:00Z">
+      <w:ins w:id="154" w:author="Gomola, Alojz (Alojz Gomola)" w:date="2019-01-24T16:17:00Z">
+        <w:r>
+          <w:t xml:space="preserve">The overview of </w:t>
+        </w:r>
+      </w:ins>
+      <w:ins w:id="155" w:author="Gomola, Alojz (Alojz Gomola)" w:date="2019-01-24T16:18:00Z">
+        <w:r>
+          <w:t>process</w:t>
+        </w:r>
+      </w:ins>
+      <w:ins w:id="156" w:author="Gomola, Alojz (Alojz Gomola)" w:date="2019-01-24T16:17:00Z">
+        <w:r>
+          <w:t xml:space="preserve"> description and thread orchestration is provided.</w:t>
+        </w:r>
+      </w:ins>
+    </w:p>
+    <w:p>
+      <w:pPr>
+        <w:pStyle w:val="Heading2"/>
+        <w:rPr>
+          <w:ins w:id="157" w:author="Gomola, Alojz (Alojz Gomola)" w:date="2019-01-24T16:20:00Z"/>
+        </w:rPr>
+      </w:pPr>
+      <w:r>
+        <w:tab/>
+      </w:r>
+      <w:commentRangeStart w:id="158"/>
+      <w:r>
+        <w:t>6.6.3 Computation</w:t>
+      </w:r>
+      <w:ins w:id="159" w:author="Gomola, Alojz (Alojz Gomola)" w:date="2019-01-24T14:35:00Z">
+        <w:r>
+          <w:t>al</w:t>
+        </w:r>
+      </w:ins>
+      <w:r>
+        <w:t xml:space="preserve"> Complexity </w:t>
+      </w:r>
+      <w:commentRangeEnd w:id="158"/>
+    </w:p>
+    <w:p>
+      <w:pPr>
+        <w:pPrChange w:id="160" w:author="Gomola, Alojz (Alojz Gomola)" w:date="2019-01-24T16:21:00Z">
           <w:pPr>
             <w:pStyle w:val="Heading2"/>
           </w:pPr>
         </w:pPrChange>
       </w:pPr>
-      <w:ins w:id="149" w:author="Gomola, Alojz (Alojz Gomola)" w:date="2019-01-24T15:04:00Z">
+      <w:r>
+        <w:rPr>
+          <w:rStyle w:val="CommentReference"/>
+        </w:rPr>
+        <w:commentReference w:id="158"/>
+      </w:r>
+      <w:ins w:id="161" w:author="Gomola, Alojz (Alojz Gomola)" w:date="2019-01-24T16:20:00Z">
+        <w:r>
+          <w:t xml:space="preserve">Brief approach </w:t>
+        </w:r>
+      </w:ins>
+      <w:ins w:id="162" w:author="Gomola, Alojz (Alojz Gomola)" w:date="2019-01-24T16:21:00Z">
+        <w:r>
+          <w:t xml:space="preserve">computational </w:t>
+        </w:r>
+      </w:ins>
+      <w:ins w:id="163" w:author="Gomola, Alojz (Alojz Gomola)" w:date="2019-01-24T16:20:00Z">
+        <w:r>
+          <w:t>complexity analysis</w:t>
+        </w:r>
+      </w:ins>
+      <w:ins w:id="164" w:author="Gomola, Alojz (Alojz Gomola)" w:date="2019-01-24T16:21:00Z">
+        <w:r>
+          <w:t xml:space="preserve"> considering</w:t>
+        </w:r>
+        <w:r>
+          <w:t xml:space="preserve"> navigation/control/data fusion in support of real-time application feasibility.</w:t>
+        </w:r>
+      </w:ins>
+      <w:ins w:id="165" w:author="Gomola, Alojz (Alojz Gomola)" w:date="2019-01-24T16:20:00Z">
+        <w:r>
+          <w:t xml:space="preserve"> </w:t>
+        </w:r>
+      </w:ins>
+    </w:p>
+    <w:p>
+      <w:pPr>
+        <w:pStyle w:val="Heading1"/>
+        <w:rPr>
+          <w:ins w:id="166" w:author="Gomola, Alojz (Alojz Gomola)" w:date="2019-01-24T14:50:00Z"/>
+        </w:rPr>
+      </w:pPr>
+      <w:commentRangeStart w:id="167"/>
+      <w:r>
+        <w:lastRenderedPageBreak/>
+        <w:t xml:space="preserve">6.7 UTM Prototype Implementation </w:t>
+      </w:r>
+      <w:commentRangeEnd w:id="167"/>
+      <w:r>
+        <w:rPr>
+          <w:rStyle w:val="CommentReference"/>
+          <w:rFonts w:asciiTheme="minorHAnsi" w:eastAsiaTheme="minorHAnsi" w:hAnsiTheme="minorHAnsi" w:cstheme="minorBidi"/>
+          <w:color w:val="auto"/>
+        </w:rPr>
+        <w:commentReference w:id="167"/>
+      </w:r>
+    </w:p>
+    <w:p>
+      <w:pPr>
+        <w:pPrChange w:id="168" w:author="Gomola, Alojz (Alojz Gomola)" w:date="2019-01-24T14:50:00Z">
+          <w:pPr>
+            <w:pStyle w:val="Heading1"/>
+          </w:pPr>
+        </w:pPrChange>
+      </w:pPr>
+      <w:ins w:id="169" w:author="Gomola, Alojz (Alojz Gomola)" w:date="2019-01-24T14:50:00Z">
         <w:r>
           <w:tab/>
         </w:r>
-      </w:ins>
-      <w:ins w:id="150" w:author="Gomola, Alojz (Alojz Gomola)" w:date="2019-01-24T15:06:00Z">
-        <w:r>
-          <w:t>Two</w:t>
-        </w:r>
-      </w:ins>
-      <w:ins w:id="151" w:author="Gomola, Alojz (Alojz Gomola)" w:date="2019-01-24T15:04:00Z">
+        <w:r>
+          <w:t xml:space="preserve">The UAS system is already </w:t>
+        </w:r>
+        <w:proofErr w:type="spellStart"/>
+        <w:r>
+          <w:t>equipeed</w:t>
+        </w:r>
+        <w:proofErr w:type="spellEnd"/>
+        <w:r>
+          <w:t xml:space="preserve"> to fend the treat </w:t>
+        </w:r>
+      </w:ins>
+      <w:ins w:id="170" w:author="Gomola, Alojz (Alojz Gomola)" w:date="2019-01-24T14:51:00Z">
+        <w:r>
+          <w:t>itself</w:t>
+        </w:r>
+      </w:ins>
+      <w:ins w:id="171" w:author="Gomola, Alojz (Alojz Gomola)" w:date="2019-01-24T14:50:00Z">
+        <w:r>
+          <w:t>.</w:t>
+        </w:r>
+      </w:ins>
+      <w:ins w:id="172" w:author="Gomola, Alojz (Alojz Gomola)" w:date="2019-01-24T14:51:00Z">
+        <w:r>
+          <w:t xml:space="preserve"> The practical applications require some degree of cooperation with authority (</w:t>
+        </w:r>
+      </w:ins>
+      <w:ins w:id="173" w:author="Gomola, Alojz (Alojz Gomola)" w:date="2019-01-24T14:52:00Z">
+        <w:r>
+          <w:t>UTM</w:t>
+        </w:r>
+      </w:ins>
+      <w:ins w:id="174" w:author="Gomola, Alojz (Alojz Gomola)" w:date="2019-01-24T14:51:00Z">
+        <w:r>
+          <w:t>)</w:t>
+        </w:r>
+      </w:ins>
+      <w:ins w:id="175" w:author="Gomola, Alojz (Alojz Gomola)" w:date="2019-01-24T14:52:00Z">
+        <w:r>
+          <w:t>. The requirements for UTM supervised operations are outlined in (</w:t>
+        </w:r>
+      </w:ins>
+      <w:ins w:id="176" w:author="Gomola, Alojz (Alojz Gomola)" w:date="2019-01-24T14:53:00Z">
+        <w:r>
+          <w:t>sec 2.5</w:t>
+        </w:r>
+      </w:ins>
+      <w:ins w:id="177" w:author="Gomola, Alojz (Alojz Gomola)" w:date="2019-01-24T14:52:00Z">
+        <w:r>
+          <w:t>)</w:t>
+        </w:r>
+      </w:ins>
+      <w:ins w:id="178" w:author="Gomola, Alojz (Alojz Gomola)" w:date="2019-01-24T14:53:00Z">
+        <w:r>
+          <w:t xml:space="preserve">. First the interaction architecture is established. The notable maneuvers and situations are analyzed under VFR/IFR conditions. The position notification message and handling is proposed to </w:t>
+        </w:r>
+      </w:ins>
+      <w:ins w:id="179" w:author="Gomola, Alojz (Alojz Gomola)" w:date="2019-01-24T14:55:00Z">
+        <w:r>
+          <w:t>support</w:t>
+        </w:r>
+      </w:ins>
+      <w:ins w:id="180" w:author="Gomola, Alojz (Alojz Gomola)" w:date="2019-01-24T14:53:00Z">
+        <w:r>
+          <w:t xml:space="preserve"> collision case calculation</w:t>
+        </w:r>
+      </w:ins>
+      <w:ins w:id="181" w:author="Gomola, Alojz (Alojz Gomola)" w:date="2019-01-24T14:55:00Z">
+        <w:r>
+          <w:t>s</w:t>
+        </w:r>
+      </w:ins>
+      <w:ins w:id="182" w:author="Gomola, Alojz (Alojz Gomola)" w:date="2019-01-24T14:53:00Z">
+        <w:r>
+          <w:t xml:space="preserve"> and l</w:t>
+        </w:r>
+      </w:ins>
+      <w:ins w:id="183" w:author="Gomola, Alojz (Alojz Gomola)" w:date="2019-01-24T14:54:00Z">
+        <w:r>
+          <w:t>ife-cycle management.</w:t>
+        </w:r>
+      </w:ins>
+    </w:p>
+    <w:p>
+      <w:pPr>
+        <w:pStyle w:val="Heading2"/>
+        <w:rPr>
+          <w:ins w:id="184" w:author="Gomola, Alojz (Alojz Gomola)" w:date="2019-01-24T14:55:00Z"/>
+        </w:rPr>
+      </w:pPr>
+      <w:r>
+        <w:tab/>
+        <w:t>6.7.1 UTM Architecture</w:t>
+      </w:r>
+    </w:p>
+    <w:p>
+      <w:pPr>
+        <w:pStyle w:val="Heading2"/>
+        <w:rPr>
+          <w:ins w:id="185" w:author="Gomola, Alojz (Alojz Gomola)" w:date="2019-01-24T14:54:00Z"/>
+        </w:rPr>
+      </w:pPr>
+      <w:ins w:id="186" w:author="Gomola, Alojz (Alojz Gomola)" w:date="2019-01-24T14:55:00Z">
+        <w:r>
+          <w:tab/>
+          <w:t xml:space="preserve">The UTM </w:t>
+        </w:r>
+      </w:ins>
+      <w:ins w:id="187" w:author="Gomola, Alojz (Alojz Gomola)" w:date="2019-01-24T14:56:00Z">
+        <w:r>
+          <w:t>authority</w:t>
+        </w:r>
+      </w:ins>
+      <w:ins w:id="188" w:author="Gomola, Alojz (Alojz Gomola)" w:date="2019-01-24T14:55:00Z">
         <w:r>
           <w:t xml:space="preserve"> </w:t>
         </w:r>
       </w:ins>
-      <w:ins w:id="152" w:author="Gomola, Alojz (Alojz Gomola)" w:date="2019-01-24T15:07:00Z">
-        <w:r>
-          <w:t xml:space="preserve">planned </w:t>
-        </w:r>
-      </w:ins>
-      <w:ins w:id="153" w:author="Gomola, Alojz (Alojz Gomola)" w:date="2019-01-24T15:04:00Z">
-        <w:r>
-          <w:t>trajectories</w:t>
-        </w:r>
-      </w:ins>
-      <w:ins w:id="154" w:author="Gomola, Alojz (Alojz Gomola)" w:date="2019-01-24T15:06:00Z">
-        <w:r>
-          <w:t xml:space="preserve"> of the UAS</w:t>
-        </w:r>
-      </w:ins>
-      <w:ins w:id="155" w:author="Gomola, Alojz (Alojz Gomola)" w:date="2019-01-24T15:04:00Z">
-        <w:r>
-          <w:t xml:space="preserve"> are perpendicular</w:t>
-        </w:r>
-      </w:ins>
-      <w:ins w:id="156" w:author="Gomola, Alojz (Alojz Gomola)" w:date="2019-01-24T15:06:00Z">
-        <w:r>
-          <w:t xml:space="preserve">, thus resulting in protentional collision. </w:t>
-        </w:r>
-      </w:ins>
-      <w:ins w:id="157" w:author="Gomola, Alojz (Alojz Gomola)" w:date="2019-01-24T15:05:00Z">
+      <w:ins w:id="189" w:author="Gomola, Alojz (Alojz Gomola)" w:date="2019-01-24T14:56:00Z">
+        <w:r>
+          <w:t xml:space="preserve">needs to communicate with the UAS </w:t>
+        </w:r>
+      </w:ins>
+      <w:ins w:id="190" w:author="Gomola, Alojz (Alojz Gomola)" w:date="2019-01-24T14:58:00Z">
+        <w:r>
+          <w:t xml:space="preserve">attendants. </w:t>
+        </w:r>
+      </w:ins>
+      <w:ins w:id="191" w:author="Gomola, Alojz (Alojz Gomola)" w:date="2019-01-24T14:56:00Z">
+        <w:r>
+          <w:t xml:space="preserve">The communication scheme is </w:t>
+        </w:r>
+      </w:ins>
+      <w:ins w:id="192" w:author="Gomola, Alojz (Alojz Gomola)" w:date="2019-01-24T14:57:00Z">
+        <w:r>
+          <w:t>asynchronous</w:t>
+        </w:r>
+      </w:ins>
+      <w:ins w:id="193" w:author="Gomola, Alojz (Alojz Gomola)" w:date="2019-01-24T14:56:00Z">
         <w:r>
           <w:t xml:space="preserve"> </w:t>
         </w:r>
       </w:ins>
-      <w:ins w:id="158" w:author="Gomola, Alojz (Alojz Gomola)" w:date="2019-01-24T15:08:00Z">
-        <w:r>
-          <w:t>There is a need to define triggers for detection and resolution approach for autonomous UAS.  Rules for VFR/IFR modes in manned aviation  are the base for the autonomous collision resolution.</w:t>
-        </w:r>
-      </w:ins>
-    </w:p>
-    <w:p>
-      <w:pPr>
-        <w:pStyle w:val="Heading2"/>
-        <w:rPr>
-          <w:ins w:id="159" w:author="Gomola, Alojz (Alojz Gomola)" w:date="2019-01-24T15:08:00Z"/>
-        </w:rPr>
-      </w:pPr>
-      <w:r>
-        <w:tab/>
-        <w:t xml:space="preserve">6.7.4 Handling Overtake Maneuver </w:t>
-      </w:r>
-    </w:p>
-    <w:p>
-      <w:pPr>
-        <w:pPrChange w:id="160" w:author="Gomola, Alojz (Alojz Gomola)" w:date="2019-01-24T15:08:00Z">
+      <w:ins w:id="194" w:author="Gomola, Alojz (Alojz Gomola)" w:date="2019-01-24T14:57:00Z">
+        <w:r>
+          <w:t>notification(UAS)-directive(UTM).</w:t>
+        </w:r>
+      </w:ins>
+      <w:r>
+        <w:t xml:space="preserve"> </w:t>
+      </w:r>
+    </w:p>
+    <w:p>
+      <w:pPr>
+        <w:pPrChange w:id="195" w:author="Gomola, Alojz (Alojz Gomola)" w:date="2019-01-24T14:54:00Z">
           <w:pPr>
             <w:pStyle w:val="Heading2"/>
           </w:pPr>
         </w:pPrChange>
       </w:pPr>
-      <w:ins w:id="161" w:author="Gomola, Alojz (Alojz Gomola)" w:date="2019-01-24T15:08:00Z">
-        <w:r>
-          <w:tab/>
-          <w:t xml:space="preserve">Two UAS are on same airway, </w:t>
-        </w:r>
-      </w:ins>
-      <w:ins w:id="162" w:author="Gomola, Alojz (Alojz Gomola)" w:date="2019-01-24T15:10:00Z">
-        <w:r>
-          <w:t>flying in the same direction</w:t>
-        </w:r>
-      </w:ins>
-      <w:ins w:id="163" w:author="Gomola, Alojz (Alojz Gomola)" w:date="2019-01-24T15:11:00Z">
-        <w:r>
-          <w:t>.</w:t>
-        </w:r>
-      </w:ins>
-      <w:ins w:id="164" w:author="Gomola, Alojz (Alojz Gomola)" w:date="2019-01-24T15:10:00Z">
-        <w:r>
-          <w:t xml:space="preserve"> </w:t>
-        </w:r>
-      </w:ins>
-      <w:ins w:id="165" w:author="Gomola, Alojz (Alojz Gomola)" w:date="2019-01-24T15:11:00Z">
-        <w:r>
-          <w:t>The s</w:t>
-        </w:r>
-      </w:ins>
-      <w:ins w:id="166" w:author="Gomola, Alojz (Alojz Gomola)" w:date="2019-01-24T15:08:00Z">
-        <w:r>
-          <w:t>lower UAS is in front of t</w:t>
-        </w:r>
-      </w:ins>
-      <w:ins w:id="167" w:author="Gomola, Alojz (Alojz Gomola)" w:date="2019-01-24T15:09:00Z">
-        <w:r>
-          <w:t>he faster UAS</w:t>
-        </w:r>
-      </w:ins>
-      <w:ins w:id="168" w:author="Gomola, Alojz (Alojz Gomola)" w:date="2019-01-24T15:10:00Z">
-        <w:r>
-          <w:t>.</w:t>
-        </w:r>
-        <w:r>
-          <w:t xml:space="preserve"> The slower UAS has the rig</w:t>
-        </w:r>
-      </w:ins>
-      <w:ins w:id="169" w:author="Gomola, Alojz (Alojz Gomola)" w:date="2019-01-24T15:11:00Z">
-        <w:r>
-          <w:t>ht of the way</w:t>
-        </w:r>
-      </w:ins>
-      <w:ins w:id="170" w:author="Gomola, Alojz (Alojz Gomola)" w:date="2019-01-24T15:12:00Z">
-        <w:r>
-          <w:t xml:space="preserve"> ,and</w:t>
-        </w:r>
-      </w:ins>
-      <w:ins w:id="171" w:author="Gomola, Alojz (Alojz Gomola)" w:date="2019-01-24T15:11:00Z">
-        <w:r>
-          <w:t xml:space="preserve"> </w:t>
-        </w:r>
-        <w:r>
-          <w:t xml:space="preserve">the </w:t>
-        </w:r>
-        <w:r>
-          <w:t>faster UAS needs to make an overtake.</w:t>
-        </w:r>
-      </w:ins>
-      <w:ins w:id="172" w:author="Gomola, Alojz (Alojz Gomola)" w:date="2019-01-24T15:12:00Z">
-        <w:r>
-          <w:t xml:space="preserve"> </w:t>
-        </w:r>
-        <w:r>
-          <w:t>There is a need to define triggers for detection and resolution approach for autonomous UAS.  Rules for VFR/IFR modes in manned aviation  are the base for the autonomous collision resolution</w:t>
-        </w:r>
-        <w:r>
-          <w:t>.</w:t>
-        </w:r>
-      </w:ins>
-    </w:p>
-    <w:p>
-      <w:pPr>
-        <w:pStyle w:val="Heading2"/>
-        <w:rPr>
-          <w:ins w:id="173" w:author="Gomola, Alojz (Alojz Gomola)" w:date="2019-01-24T15:12:00Z"/>
-        </w:rPr>
-      </w:pPr>
-      <w:r>
-        <w:lastRenderedPageBreak/>
-        <w:tab/>
-        <w:t xml:space="preserve">6.7.5 Position Notification Implementation </w:t>
-      </w:r>
-    </w:p>
-    <w:p>
-      <w:pPr>
-        <w:pPrChange w:id="174" w:author="Gomola, Alojz (Alojz Gomola)" w:date="2019-01-24T15:12:00Z">
+    </w:p>
+    <w:p>
+      <w:pPr>
+        <w:pStyle w:val="Heading2"/>
+        <w:rPr>
+          <w:ins w:id="196" w:author="Gomola, Alojz (Alojz Gomola)" w:date="2019-01-24T14:59:00Z"/>
+        </w:rPr>
+      </w:pPr>
+      <w:r>
+        <w:tab/>
+        <w:t xml:space="preserve">6.7.2 Handling Head-on Approach </w:t>
+      </w:r>
+    </w:p>
+    <w:p>
+      <w:pPr>
+        <w:pPrChange w:id="197" w:author="Gomola, Alojz (Alojz Gomola)" w:date="2019-01-24T14:59:00Z">
           <w:pPr>
             <w:pStyle w:val="Heading2"/>
           </w:pPr>
         </w:pPrChange>
       </w:pPr>
-      <w:ins w:id="175" w:author="Gomola, Alojz (Alojz Gomola)" w:date="2019-01-24T15:12:00Z">
+      <w:ins w:id="198" w:author="Gomola, Alojz (Alojz Gomola)" w:date="2019-01-24T14:59:00Z">
         <w:r>
           <w:tab/>
-          <w:t xml:space="preserve">There is a need to define a “minimal </w:t>
-        </w:r>
-      </w:ins>
-      <w:ins w:id="176" w:author="Gomola, Alojz (Alojz Gomola)" w:date="2019-01-24T15:13:00Z">
-        <w:r>
-          <w:t>“</w:t>
-        </w:r>
-      </w:ins>
-      <w:ins w:id="177" w:author="Gomola, Alojz (Alojz Gomola)" w:date="2019-01-24T15:12:00Z">
-        <w:r>
-          <w:t xml:space="preserve">data-set for </w:t>
-        </w:r>
-      </w:ins>
-      <w:ins w:id="178" w:author="Gomola, Alojz (Alojz Gomola)" w:date="2019-01-24T15:13:00Z">
-        <w:r>
-          <w:t>UAS position notification. The base of such notification is the ADS-B message.</w:t>
-        </w:r>
-      </w:ins>
-    </w:p>
-    <w:p>
-      <w:pPr>
-        <w:pStyle w:val="Heading2"/>
-        <w:rPr>
-          <w:ins w:id="179" w:author="Gomola, Alojz (Alojz Gomola)" w:date="2019-01-24T15:14:00Z"/>
-        </w:rPr>
-      </w:pPr>
-      <w:r>
-        <w:tab/>
-        <w:t>6.7.6 Collision Case Implementation</w:t>
-      </w:r>
-    </w:p>
-    <w:p>
-      <w:pPr>
-        <w:pPrChange w:id="180" w:author="Gomola, Alojz (Alojz Gomola)" w:date="2019-01-24T15:14:00Z">
+          <w:t>Two UAS are facing each other head-on</w:t>
+        </w:r>
+      </w:ins>
+      <w:ins w:id="199" w:author="Gomola, Alojz (Alojz Gomola)" w:date="2019-01-24T15:00:00Z">
+        <w:r>
+          <w:t>.</w:t>
+        </w:r>
+      </w:ins>
+      <w:ins w:id="200" w:author="Gomola, Alojz (Alojz Gomola)" w:date="2019-01-24T14:59:00Z">
+        <w:r>
+          <w:t xml:space="preserve"> </w:t>
+        </w:r>
+      </w:ins>
+      <w:ins w:id="201" w:author="Gomola, Alojz (Alojz Gomola)" w:date="2019-01-24T15:02:00Z">
+        <w:r>
+          <w:t>There is a need to define triggers for detection</w:t>
+        </w:r>
+      </w:ins>
+      <w:ins w:id="202" w:author="Gomola, Alojz (Alojz Gomola)" w:date="2019-01-24T15:03:00Z">
+        <w:r>
+          <w:t xml:space="preserve"> and</w:t>
+        </w:r>
+      </w:ins>
+      <w:ins w:id="203" w:author="Gomola, Alojz (Alojz Gomola)" w:date="2019-01-24T15:02:00Z">
+        <w:r>
+          <w:t xml:space="preserve"> resolution approach for autonomous UAS. </w:t>
+        </w:r>
+      </w:ins>
+      <w:ins w:id="204" w:author="Gomola, Alojz (Alojz Gomola)" w:date="2019-01-24T15:03:00Z">
+        <w:r>
+          <w:t xml:space="preserve"> R</w:t>
+        </w:r>
+      </w:ins>
+      <w:ins w:id="205" w:author="Gomola, Alojz (Alojz Gomola)" w:date="2019-01-24T14:59:00Z">
+        <w:r>
+          <w:t xml:space="preserve">ules for VFR/IFR modes in manned aviation </w:t>
+        </w:r>
+      </w:ins>
+      <w:ins w:id="206" w:author="Gomola, Alojz (Alojz Gomola)" w:date="2019-01-24T15:03:00Z">
+        <w:r>
+          <w:t xml:space="preserve"> </w:t>
+        </w:r>
+      </w:ins>
+      <w:ins w:id="207" w:author="Gomola, Alojz (Alojz Gomola)" w:date="2019-01-24T14:59:00Z">
+        <w:r>
+          <w:t xml:space="preserve">are </w:t>
+        </w:r>
+      </w:ins>
+      <w:ins w:id="208" w:author="Gomola, Alojz (Alojz Gomola)" w:date="2019-01-24T15:03:00Z">
+        <w:r>
+          <w:t xml:space="preserve">the </w:t>
+        </w:r>
+      </w:ins>
+      <w:ins w:id="209" w:author="Gomola, Alojz (Alojz Gomola)" w:date="2019-01-24T14:59:00Z">
+        <w:r>
+          <w:t xml:space="preserve">base </w:t>
+        </w:r>
+      </w:ins>
+      <w:ins w:id="210" w:author="Gomola, Alojz (Alojz Gomola)" w:date="2019-01-24T15:04:00Z">
+        <w:r>
+          <w:t>for</w:t>
+        </w:r>
+      </w:ins>
+      <w:ins w:id="211" w:author="Gomola, Alojz (Alojz Gomola)" w:date="2019-01-24T14:59:00Z">
+        <w:r>
+          <w:t xml:space="preserve"> the autonomous collision resolution</w:t>
+        </w:r>
+      </w:ins>
+      <w:ins w:id="212" w:author="Gomola, Alojz (Alojz Gomola)" w:date="2019-01-24T15:00:00Z">
+        <w:r>
+          <w:t>. The concept of virtual roundabout is introduced.</w:t>
+        </w:r>
+      </w:ins>
+    </w:p>
+    <w:p>
+      <w:pPr>
+        <w:pStyle w:val="Heading2"/>
+        <w:rPr>
+          <w:ins w:id="213" w:author="Gomola, Alojz (Alojz Gomola)" w:date="2019-01-24T15:04:00Z"/>
+        </w:rPr>
+      </w:pPr>
+      <w:r>
+        <w:tab/>
+        <w:t xml:space="preserve">6.7.3 Handling Converging Maneuver </w:t>
+      </w:r>
+    </w:p>
+    <w:p>
+      <w:pPr>
+        <w:pPrChange w:id="214" w:author="Gomola, Alojz (Alojz Gomola)" w:date="2019-01-24T15:04:00Z">
           <w:pPr>
             <w:pStyle w:val="Heading2"/>
           </w:pPr>
         </w:pPrChange>
       </w:pPr>
-      <w:ins w:id="181" w:author="Gomola, Alojz (Alojz Gomola)" w:date="2019-01-24T15:14:00Z">
+      <w:ins w:id="215" w:author="Gomola, Alojz (Alojz Gomola)" w:date="2019-01-24T15:04:00Z">
+        <w:r>
+          <w:tab/>
+        </w:r>
+      </w:ins>
+      <w:ins w:id="216" w:author="Gomola, Alojz (Alojz Gomola)" w:date="2019-01-24T15:06:00Z">
+        <w:r>
+          <w:t>Two</w:t>
+        </w:r>
+      </w:ins>
+      <w:ins w:id="217" w:author="Gomola, Alojz (Alojz Gomola)" w:date="2019-01-24T15:04:00Z">
+        <w:r>
+          <w:t xml:space="preserve"> </w:t>
+        </w:r>
+      </w:ins>
+      <w:ins w:id="218" w:author="Gomola, Alojz (Alojz Gomola)" w:date="2019-01-24T15:07:00Z">
+        <w:r>
+          <w:t xml:space="preserve">planned </w:t>
+        </w:r>
+      </w:ins>
+      <w:ins w:id="219" w:author="Gomola, Alojz (Alojz Gomola)" w:date="2019-01-24T15:04:00Z">
+        <w:r>
+          <w:t>trajectories</w:t>
+        </w:r>
+      </w:ins>
+      <w:ins w:id="220" w:author="Gomola, Alojz (Alojz Gomola)" w:date="2019-01-24T15:06:00Z">
+        <w:r>
+          <w:t xml:space="preserve"> of the UAS</w:t>
+        </w:r>
+      </w:ins>
+      <w:ins w:id="221" w:author="Gomola, Alojz (Alojz Gomola)" w:date="2019-01-24T15:04:00Z">
+        <w:r>
+          <w:t xml:space="preserve"> are perpendicular</w:t>
+        </w:r>
+      </w:ins>
+      <w:ins w:id="222" w:author="Gomola, Alojz (Alojz Gomola)" w:date="2019-01-24T15:06:00Z">
+        <w:r>
+          <w:t xml:space="preserve">, thus resulting in protentional collision. </w:t>
+        </w:r>
+      </w:ins>
+      <w:ins w:id="223" w:author="Gomola, Alojz (Alojz Gomola)" w:date="2019-01-24T15:05:00Z">
+        <w:r>
+          <w:t xml:space="preserve"> </w:t>
+        </w:r>
+      </w:ins>
+      <w:ins w:id="224" w:author="Gomola, Alojz (Alojz Gomola)" w:date="2019-01-24T15:08:00Z">
+        <w:r>
+          <w:t>There is a need to define triggers for detection and resolution approach for autonomous UAS.  Rules for VFR/IFR modes in manned aviation  are the base for the autonomous collision resolution.</w:t>
+        </w:r>
+      </w:ins>
+    </w:p>
+    <w:p>
+      <w:pPr>
+        <w:pStyle w:val="Heading2"/>
+        <w:rPr>
+          <w:ins w:id="225" w:author="Gomola, Alojz (Alojz Gomola)" w:date="2019-01-24T15:08:00Z"/>
+        </w:rPr>
+      </w:pPr>
+      <w:r>
+        <w:tab/>
+        <w:t xml:space="preserve">6.7.4 Handling Overtake Maneuver </w:t>
+      </w:r>
+    </w:p>
+    <w:p>
+      <w:pPr>
+        <w:pPrChange w:id="226" w:author="Gomola, Alojz (Alojz Gomola)" w:date="2019-01-24T15:08:00Z">
+          <w:pPr>
+            <w:pStyle w:val="Heading2"/>
+          </w:pPr>
+        </w:pPrChange>
+      </w:pPr>
+      <w:ins w:id="227" w:author="Gomola, Alojz (Alojz Gomola)" w:date="2019-01-24T15:08:00Z">
+        <w:r>
+          <w:tab/>
+        </w:r>
+      </w:ins>
+      <w:commentRangeStart w:id="228"/>
+      <w:ins w:id="229" w:author="Gomola, Alojz (Alojz Gomola)" w:date="2019-01-24T16:55:00Z">
+        <w:r>
+          <w:t>Summary:</w:t>
+        </w:r>
+        <w:commentRangeEnd w:id="228"/>
+        <w:r>
+          <w:rPr>
+            <w:rStyle w:val="CommentReference"/>
+          </w:rPr>
+          <w:commentReference w:id="228"/>
+        </w:r>
+        <w:r>
+          <w:t xml:space="preserve"> </w:t>
+        </w:r>
+      </w:ins>
+      <w:ins w:id="231" w:author="Gomola, Alojz (Alojz Gomola)" w:date="2019-01-24T15:08:00Z">
+        <w:r>
+          <w:t xml:space="preserve">Two UAS are on same airway, </w:t>
+        </w:r>
+      </w:ins>
+      <w:ins w:id="232" w:author="Gomola, Alojz (Alojz Gomola)" w:date="2019-01-24T15:10:00Z">
+        <w:r>
+          <w:t>flying in the same direction</w:t>
+        </w:r>
+      </w:ins>
+      <w:ins w:id="233" w:author="Gomola, Alojz (Alojz Gomola)" w:date="2019-01-24T15:11:00Z">
+        <w:r>
+          <w:t>.</w:t>
+        </w:r>
+      </w:ins>
+      <w:ins w:id="234" w:author="Gomola, Alojz (Alojz Gomola)" w:date="2019-01-24T15:10:00Z">
+        <w:r>
+          <w:t xml:space="preserve"> </w:t>
+        </w:r>
+      </w:ins>
+      <w:ins w:id="235" w:author="Gomola, Alojz (Alojz Gomola)" w:date="2019-01-24T15:11:00Z">
+        <w:r>
+          <w:t>The s</w:t>
+        </w:r>
+      </w:ins>
+      <w:ins w:id="236" w:author="Gomola, Alojz (Alojz Gomola)" w:date="2019-01-24T15:08:00Z">
+        <w:r>
+          <w:t>lower UAS is in front of t</w:t>
+        </w:r>
+      </w:ins>
+      <w:ins w:id="237" w:author="Gomola, Alojz (Alojz Gomola)" w:date="2019-01-24T15:09:00Z">
+        <w:r>
+          <w:t>he faster UAS</w:t>
+        </w:r>
+      </w:ins>
+      <w:ins w:id="238" w:author="Gomola, Alojz (Alojz Gomola)" w:date="2019-01-24T15:10:00Z">
+        <w:r>
+          <w:t>.</w:t>
+        </w:r>
+        <w:r>
+          <w:t xml:space="preserve"> The slower UAS has the rig</w:t>
+        </w:r>
+      </w:ins>
+      <w:ins w:id="239" w:author="Gomola, Alojz (Alojz Gomola)" w:date="2019-01-24T15:11:00Z">
+        <w:r>
+          <w:t>ht of the way</w:t>
+        </w:r>
+      </w:ins>
+      <w:ins w:id="240" w:author="Gomola, Alojz (Alojz Gomola)" w:date="2019-01-24T15:12:00Z">
+        <w:r>
+          <w:t xml:space="preserve"> ,and</w:t>
+        </w:r>
+      </w:ins>
+      <w:ins w:id="241" w:author="Gomola, Alojz (Alojz Gomola)" w:date="2019-01-24T15:11:00Z">
+        <w:r>
+          <w:t xml:space="preserve"> </w:t>
+        </w:r>
+        <w:r>
+          <w:t xml:space="preserve">the </w:t>
+        </w:r>
+        <w:r>
+          <w:t>faster UAS needs to make an overtake.</w:t>
+        </w:r>
+      </w:ins>
+      <w:ins w:id="242" w:author="Gomola, Alojz (Alojz Gomola)" w:date="2019-01-24T15:12:00Z">
+        <w:r>
+          <w:t xml:space="preserve"> </w:t>
+        </w:r>
+        <w:r>
+          <w:t>There is a need to define triggers for detection and resolution approach for autonomous UAS.  Rules for VFR/IFR modes in manned aviation  are the base for the autonomous collision resolution</w:t>
+        </w:r>
+        <w:r>
+          <w:t>.</w:t>
+        </w:r>
+      </w:ins>
+    </w:p>
+    <w:p>
+      <w:pPr>
+        <w:pStyle w:val="Heading2"/>
+        <w:rPr>
+          <w:ins w:id="243" w:author="Gomola, Alojz (Alojz Gomola)" w:date="2019-01-24T15:12:00Z"/>
+        </w:rPr>
+      </w:pPr>
+      <w:r>
+        <w:tab/>
+        <w:t xml:space="preserve">6.7.5 Position Notification Implementation </w:t>
+      </w:r>
+    </w:p>
+    <w:p>
+      <w:pPr>
+        <w:pPrChange w:id="244" w:author="Gomola, Alojz (Alojz Gomola)" w:date="2019-01-24T15:12:00Z">
+          <w:pPr>
+            <w:pStyle w:val="Heading2"/>
+          </w:pPr>
+        </w:pPrChange>
+      </w:pPr>
+      <w:ins w:id="245" w:author="Gomola, Alojz (Alojz Gomola)" w:date="2019-01-24T15:12:00Z">
+        <w:r>
+          <w:tab/>
+          <w:t xml:space="preserve">There is a need to define a “minimal </w:t>
+        </w:r>
+      </w:ins>
+      <w:ins w:id="246" w:author="Gomola, Alojz (Alojz Gomola)" w:date="2019-01-24T15:13:00Z">
+        <w:r>
+          <w:t>“</w:t>
+        </w:r>
+      </w:ins>
+      <w:ins w:id="247" w:author="Gomola, Alojz (Alojz Gomola)" w:date="2019-01-24T15:12:00Z">
+        <w:r>
+          <w:t xml:space="preserve">data-set for </w:t>
+        </w:r>
+      </w:ins>
+      <w:ins w:id="248" w:author="Gomola, Alojz (Alojz Gomola)" w:date="2019-01-24T15:13:00Z">
+        <w:r>
+          <w:t>UAS position notification. The base of such notification is the ADS-B message.</w:t>
+        </w:r>
+      </w:ins>
+    </w:p>
+    <w:p>
+      <w:pPr>
+        <w:pStyle w:val="Heading2"/>
+        <w:rPr>
+          <w:ins w:id="249" w:author="Gomola, Alojz (Alojz Gomola)" w:date="2019-01-24T15:14:00Z"/>
+        </w:rPr>
+      </w:pPr>
+      <w:r>
+        <w:tab/>
+        <w:t>6.7.6 Collision Case Implementation</w:t>
+      </w:r>
+    </w:p>
+    <w:p>
+      <w:pPr>
+        <w:pPrChange w:id="250" w:author="Gomola, Alojz (Alojz Gomola)" w:date="2019-01-24T15:14:00Z">
+          <w:pPr>
+            <w:pStyle w:val="Heading2"/>
+          </w:pPr>
+        </w:pPrChange>
+      </w:pPr>
+      <w:ins w:id="251" w:author="Gomola, Alojz (Alojz Gomola)" w:date="2019-01-24T15:14:00Z">
         <w:r>
           <w:tab/>
           <w:t xml:space="preserve">The UTM needs to detect and prevent possible collisions. The collision case is a record of such event detection, processing, and closure. Two detection methods are defined, one using linear intersection and other using planned </w:t>
         </w:r>
       </w:ins>
-      <w:ins w:id="182" w:author="Gomola, Alojz (Alojz Gomola)" w:date="2019-01-24T15:16:00Z">
+      <w:ins w:id="252" w:author="Gomola, Alojz (Alojz Gomola)" w:date="2019-01-24T15:16:00Z">
         <w:r>
           <w:t>trajectories</w:t>
         </w:r>
       </w:ins>
-      <w:ins w:id="183" w:author="Gomola, Alojz (Alojz Gomola)" w:date="2019-01-24T15:14:00Z">
+      <w:ins w:id="253" w:author="Gomola, Alojz (Alojz Gomola)" w:date="2019-01-24T15:14:00Z">
         <w:r>
           <w:t xml:space="preserve"> intersection. </w:t>
         </w:r>
       </w:ins>
-      <w:ins w:id="184" w:author="Gomola, Alojz (Alojz Gomola)" w:date="2019-01-24T15:16:00Z">
+      <w:ins w:id="254" w:author="Gomola, Alojz (Alojz Gomola)" w:date="2019-01-24T15:16:00Z">
         <w:r>
           <w:t xml:space="preserve"> The angle of approach and UAS </w:t>
         </w:r>
       </w:ins>
-      <w:ins w:id="185" w:author="Gomola, Alojz (Alojz Gomola)" w:date="2019-01-24T15:17:00Z">
+      <w:ins w:id="255" w:author="Gomola, Alojz (Alojz Gomola)" w:date="2019-01-24T15:17:00Z">
         <w:r>
           <w:t>relative</w:t>
         </w:r>
       </w:ins>
-      <w:ins w:id="186" w:author="Gomola, Alojz (Alojz Gomola)" w:date="2019-01-24T15:16:00Z">
+      <w:ins w:id="256" w:author="Gomola, Alojz (Alojz Gomola)" w:date="2019-01-24T15:16:00Z">
         <w:r>
           <w:t xml:space="preserve"> speed d</w:t>
         </w:r>
       </w:ins>
-      <w:ins w:id="187" w:author="Gomola, Alojz (Alojz Gomola)" w:date="2019-01-24T15:17:00Z">
+      <w:ins w:id="257" w:author="Gomola, Alojz (Alojz Gomola)" w:date="2019-01-24T15:17:00Z">
         <w:r>
           <w:t>etermines the maneuver to be used in situation handling.</w:t>
         </w:r>
@@ -1288,14 +1704,14 @@
       <w:pPr>
         <w:pStyle w:val="Heading1"/>
         <w:rPr>
-          <w:ins w:id="188" w:author="Gomola, Alojz (Alojz Gomola)" w:date="2019-01-24T15:17:00Z"/>
-        </w:rPr>
-      </w:pPr>
-      <w:commentRangeStart w:id="189"/>
+          <w:ins w:id="258" w:author="Gomola, Alojz (Alojz Gomola)" w:date="2019-01-24T15:17:00Z"/>
+        </w:rPr>
+      </w:pPr>
+      <w:commentRangeStart w:id="259"/>
       <w:r>
         <w:t xml:space="preserve">6.8 UTM Directives </w:t>
       </w:r>
-      <w:ins w:id="190" w:author="Gomola, Alojz (Alojz Gomola)" w:date="2019-01-24T14:43:00Z">
+      <w:ins w:id="260" w:author="Gomola, Alojz (Alojz Gomola)" w:date="2019-01-24T14:43:00Z">
         <w:r>
           <w:t xml:space="preserve">Framework </w:t>
         </w:r>
@@ -1303,27 +1719,35 @@
       <w:r>
         <w:t xml:space="preserve">Implementation on UAS </w:t>
       </w:r>
-      <w:commentRangeEnd w:id="189"/>
-    </w:p>
-    <w:p>
-      <w:pPr>
-        <w:pPrChange w:id="191" w:author="Gomola, Alojz (Alojz Gomola)" w:date="2019-01-24T15:18:00Z">
+      <w:commentRangeEnd w:id="259"/>
+    </w:p>
+    <w:p>
+      <w:pPr>
+        <w:pPrChange w:id="261" w:author="Gomola, Alojz (Alojz Gomola)" w:date="2019-01-24T15:18:00Z">
           <w:pPr>
             <w:pStyle w:val="Heading1"/>
           </w:pPr>
         </w:pPrChange>
       </w:pPr>
-      <w:ins w:id="192" w:author="Gomola, Alojz (Alojz Gomola)" w:date="2019-01-24T15:17:00Z">
+      <w:ins w:id="262" w:author="Gomola, Alojz (Alojz Gomola)" w:date="2019-01-24T15:17:00Z">
         <w:r>
           <w:tab/>
         </w:r>
       </w:ins>
-      <w:ins w:id="193" w:author="Gomola, Alojz (Alojz Gomola)" w:date="2019-01-24T15:18:00Z">
-        <w:r>
-          <w:t xml:space="preserve">The standard framework implemention (sec. 6.5) needs to be enhanced for UTM directives following. The rule engine software architecture </w:t>
-        </w:r>
-      </w:ins>
-      <w:ins w:id="194" w:author="Gomola, Alojz (Alojz Gomola)" w:date="2019-01-24T15:19:00Z">
+      <w:ins w:id="263" w:author="Gomola, Alojz (Alojz Gomola)" w:date="2019-01-24T15:18:00Z">
+        <w:r>
+          <w:t xml:space="preserve">The standard framework </w:t>
+        </w:r>
+        <w:proofErr w:type="spellStart"/>
+        <w:r>
+          <w:t>implemention</w:t>
+        </w:r>
+        <w:proofErr w:type="spellEnd"/>
+        <w:r>
+          <w:t xml:space="preserve"> (sec. 6.5) needs to be enhanced for UTM directives following. The rule engine software architecture </w:t>
+        </w:r>
+      </w:ins>
+      <w:ins w:id="264" w:author="Gomola, Alojz (Alojz Gomola)" w:date="2019-01-24T15:19:00Z">
         <w:r>
           <w:t>supports  the addition and removal of rules and regulations</w:t>
         </w:r>
@@ -1332,9 +1756,9 @@
         <w:rPr>
           <w:rStyle w:val="CommentReference"/>
         </w:rPr>
-        <w:commentReference w:id="189"/>
-      </w:r>
-      <w:ins w:id="195" w:author="Gomola, Alojz (Alojz Gomola)" w:date="2019-01-24T15:20:00Z">
+        <w:commentReference w:id="259"/>
+      </w:r>
+      <w:ins w:id="265" w:author="Gomola, Alojz (Alojz Gomola)" w:date="2019-01-24T15:20:00Z">
         <w:r>
           <w:t>.</w:t>
         </w:r>
@@ -1344,7 +1768,7 @@
       <w:pPr>
         <w:pStyle w:val="Heading2"/>
         <w:rPr>
-          <w:ins w:id="196" w:author="Gomola, Alojz (Alojz Gomola)" w:date="2019-01-24T15:20:00Z"/>
+          <w:ins w:id="266" w:author="Gomola, Alojz (Alojz Gomola)" w:date="2019-01-24T15:20:00Z"/>
         </w:rPr>
       </w:pPr>
       <w:r>
@@ -1354,13 +1778,13 @@
     </w:p>
     <w:p>
       <w:pPr>
-        <w:pPrChange w:id="197" w:author="Gomola, Alojz (Alojz Gomola)" w:date="2019-01-24T15:20:00Z">
+        <w:pPrChange w:id="267" w:author="Gomola, Alojz (Alojz Gomola)" w:date="2019-01-24T15:20:00Z">
           <w:pPr>
             <w:pStyle w:val="Heading2"/>
           </w:pPr>
         </w:pPrChange>
       </w:pPr>
-      <w:ins w:id="198" w:author="Gomola, Alojz (Alojz Gomola)" w:date="2019-01-24T15:20:00Z">
+      <w:ins w:id="268" w:author="Gomola, Alojz (Alojz Gomola)" w:date="2019-01-24T15:20:00Z">
         <w:r>
           <w:tab/>
           <w:t>The implementation of the rule engine architecture in our framework environment.</w:t>
@@ -1374,34 +1798,35 @@
       <w:pPr>
         <w:pStyle w:val="Heading2"/>
         <w:rPr>
-          <w:ins w:id="199" w:author="Gomola, Alojz (Alojz Gomola)" w:date="2019-01-24T15:20:00Z"/>
-        </w:rPr>
-      </w:pPr>
-      <w:r>
+          <w:ins w:id="269" w:author="Gomola, Alojz (Alojz Gomola)" w:date="2019-01-24T15:20:00Z"/>
+        </w:rPr>
+      </w:pPr>
+      <w:r>
+        <w:lastRenderedPageBreak/>
         <w:tab/>
         <w:t xml:space="preserve">6.8.2 Rule Engine Setup </w:t>
       </w:r>
     </w:p>
     <w:p>
       <w:pPr>
-        <w:pPrChange w:id="200" w:author="Gomola, Alojz (Alojz Gomola)" w:date="2019-01-24T15:20:00Z">
+        <w:pPrChange w:id="270" w:author="Gomola, Alojz (Alojz Gomola)" w:date="2019-01-24T15:20:00Z">
           <w:pPr>
             <w:pStyle w:val="Heading2"/>
           </w:pPr>
         </w:pPrChange>
       </w:pPr>
-      <w:ins w:id="201" w:author="Gomola, Alojz (Alojz Gomola)" w:date="2019-01-24T15:20:00Z">
+      <w:ins w:id="271" w:author="Gomola, Alojz (Alojz Gomola)" w:date="2019-01-24T15:20:00Z">
         <w:r>
           <w:tab/>
           <w:t>The setup to cover collision case resolution according to (</w:t>
         </w:r>
       </w:ins>
-      <w:ins w:id="202" w:author="Gomola, Alojz (Alojz Gomola)" w:date="2019-01-24T15:21:00Z">
+      <w:ins w:id="272" w:author="Gomola, Alojz (Alojz Gomola)" w:date="2019-01-24T15:21:00Z">
         <w:r>
           <w:t>sec. 6.7.6</w:t>
         </w:r>
       </w:ins>
-      <w:ins w:id="203" w:author="Gomola, Alojz (Alojz Gomola)" w:date="2019-01-24T15:20:00Z">
+      <w:ins w:id="273" w:author="Gomola, Alojz (Alojz Gomola)" w:date="2019-01-24T15:20:00Z">
         <w:r>
           <w:t>)</w:t>
         </w:r>
@@ -1432,18 +1857,18 @@
       <w:r>
         <w:t xml:space="preserve">B </w:t>
       </w:r>
-      <w:commentRangeStart w:id="204"/>
+      <w:commentRangeStart w:id="274"/>
       <w:r>
         <w:t>Simplified Framework Conceptual Scheme</w:t>
       </w:r>
-      <w:commentRangeEnd w:id="204"/>
+      <w:commentRangeEnd w:id="274"/>
       <w:r>
         <w:rPr>
           <w:rStyle w:val="CommentReference"/>
           <w:rFonts w:asciiTheme="minorHAnsi" w:eastAsiaTheme="minorHAnsi" w:hAnsiTheme="minorHAnsi" w:cstheme="minorBidi"/>
           <w:color w:val="auto"/>
         </w:rPr>
-        <w:commentReference w:id="204"/>
+        <w:commentReference w:id="274"/>
       </w:r>
     </w:p>
     <w:p>
@@ -1494,28 +1919,28 @@
       <w:pPr>
         <w:pStyle w:val="Heading1"/>
       </w:pPr>
-      <w:commentRangeStart w:id="205"/>
+      <w:commentRangeStart w:id="275"/>
       <w:r>
         <w:t xml:space="preserve">D Intruder Probabilistic Models </w:t>
       </w:r>
-      <w:commentRangeEnd w:id="205"/>
+      <w:commentRangeEnd w:id="275"/>
       <w:r>
         <w:rPr>
           <w:rStyle w:val="CommentReference"/>
           <w:rFonts w:asciiTheme="minorHAnsi" w:eastAsiaTheme="minorHAnsi" w:hAnsiTheme="minorHAnsi" w:cstheme="minorBidi"/>
           <w:color w:val="auto"/>
         </w:rPr>
-        <w:commentReference w:id="205"/>
-      </w:r>
-    </w:p>
-    <w:p>
-      <w:pPr>
-        <w:pStyle w:val="Heading2"/>
-      </w:pPr>
-      <w:r>
-        <w:tab/>
-      </w:r>
-      <w:commentRangeStart w:id="206"/>
+        <w:commentReference w:id="275"/>
+      </w:r>
+    </w:p>
+    <w:p>
+      <w:pPr>
+        <w:pStyle w:val="Heading2"/>
+      </w:pPr>
+      <w:r>
+        <w:tab/>
+      </w:r>
+      <w:commentRangeStart w:id="276"/>
       <w:r>
         <w:t xml:space="preserve">D.1 </w:t>
       </w:r>
@@ -1546,14 +1971,14 @@
       <w:r>
         <w:t>ing Intruder Intersection</w:t>
       </w:r>
-      <w:commentRangeEnd w:id="206"/>
+      <w:commentRangeEnd w:id="276"/>
       <w:r>
         <w:rPr>
           <w:rStyle w:val="CommentReference"/>
           <w:rFonts w:asciiTheme="minorHAnsi" w:eastAsiaTheme="minorHAnsi" w:hAnsiTheme="minorHAnsi" w:cstheme="minorBidi"/>
           <w:color w:val="auto"/>
         </w:rPr>
-        <w:commentReference w:id="206"/>
+        <w:commentReference w:id="276"/>
       </w:r>
     </w:p>
     <w:p>
@@ -1597,7 +2022,7 @@
       <w:r>
         <w:tab/>
       </w:r>
-      <w:commentRangeStart w:id="207"/>
+      <w:commentRangeStart w:id="277"/>
       <w:r>
         <w:t>F.1 Weather Case</w:t>
       </w:r>
@@ -1607,14 +2032,14 @@
       <w:r>
         <w:t>Implementation</w:t>
       </w:r>
-      <w:commentRangeEnd w:id="207"/>
+      <w:commentRangeEnd w:id="277"/>
       <w:r>
         <w:rPr>
           <w:rStyle w:val="CommentReference"/>
           <w:rFonts w:asciiTheme="minorHAnsi" w:eastAsiaTheme="minorHAnsi" w:hAnsiTheme="minorHAnsi" w:cstheme="minorBidi"/>
           <w:color w:val="auto"/>
         </w:rPr>
-        <w:commentReference w:id="207"/>
+        <w:commentReference w:id="277"/>
       </w:r>
       <w:r>
         <w:t xml:space="preserve"> </w:t>
@@ -1730,7 +2155,7 @@
 
 <file path=word/comments.xml><?xml version="1.0" encoding="utf-8"?>
 <w:comments xmlns:wpc="http://schemas.microsoft.com/office/word/2010/wordprocessingCanvas" xmlns:cx="http://schemas.microsoft.com/office/drawing/2014/chartex" xmlns:cx1="http://schemas.microsoft.com/office/drawing/2015/9/8/chartex" xmlns:cx2="http://schemas.microsoft.com/office/drawing/2015/10/21/chartex" xmlns:cx3="http://schemas.microsoft.com/office/drawing/2016/5/9/chartex" xmlns:cx4="http://schemas.microsoft.com/office/drawing/2016/5/10/chartex" xmlns:cx5="http://schemas.microsoft.com/office/drawing/2016/5/11/chartex" xmlns:mc="http://schemas.openxmlformats.org/markup-compatibility/2006" xmlns:o="urn:schemas-microsoft-com:office:office" xmlns:r="http://schemas.openxmlformats.org/officeDocument/2006/relationships" xmlns:m="http://schemas.openxmlformats.org/officeDocument/2006/math" xmlns:v="urn:schemas-microsoft-com:vml" xmlns:wp14="http://schemas.microsoft.com/office/word/2010/wordprocessingDrawing" xmlns:wp="http://schemas.openxmlformats.org/drawingml/2006/wordprocessingDrawing" xmlns:w10="urn:schemas-microsoft-com:office:word" xmlns:w="http://schemas.openxmlformats.org/wordprocessingml/2006/main" xmlns:w14="http://schemas.microsoft.com/office/word/2010/wordml" xmlns:w15="http://schemas.microsoft.com/office/word/2012/wordml" xmlns:w16se="http://schemas.microsoft.com/office/word/2015/wordml/symex" xmlns:wpg="http://schemas.microsoft.com/office/word/2010/wordprocessingGroup" xmlns:wpi="http://schemas.microsoft.com/office/word/2010/wordprocessingInk" xmlns:wne="http://schemas.microsoft.com/office/word/2006/wordml" xmlns:wps="http://schemas.microsoft.com/office/word/2010/wordprocessingShape" mc:Ignorable="w14 w15 w16se wp14">
-  <w:comment w:id="0" w:author="Gomola, Alojz (Alojz Gomola)" w:date="2019-01-24T14:31:00Z" w:initials="GA(G">
+  <w:comment w:id="14" w:author="Gomola, Alojz (Alojz Gomola)" w:date="2019-01-24T14:31:00Z" w:initials="GA(G">
     <w:p>
       <w:pPr>
         <w:pStyle w:val="CommentText"/>
@@ -1742,11 +2167,19 @@
         <w:annotationRef/>
       </w:r>
       <w:r>
-        <w:t>Remove this its in section header</w:t>
+        <w:t xml:space="preserve">Remove this </w:t>
+      </w:r>
+      <w:proofErr w:type="spellStart"/>
+      <w:r>
+        <w:t>its</w:t>
+      </w:r>
+      <w:proofErr w:type="spellEnd"/>
+      <w:r>
+        <w:t xml:space="preserve"> in section header</w:t>
       </w:r>
     </w:p>
   </w:comment>
-  <w:comment w:id="91" w:author="Gomola, Alojz (Alojz Gomola)" w:date="2019-01-24T14:35:00Z" w:initials="GA(G">
+  <w:comment w:id="158" w:author="Gomola, Alojz (Alojz Gomola)" w:date="2019-01-24T14:35:00Z" w:initials="GA(G">
     <w:p>
       <w:pPr>
         <w:pStyle w:val="CommentText"/>
@@ -1762,7 +2195,7 @@
       </w:r>
     </w:p>
   </w:comment>
-  <w:comment w:id="101" w:author="Gomola, Alojz (Alojz Gomola)" w:date="2019-01-24T14:37:00Z" w:initials="GA(G">
+  <w:comment w:id="167" w:author="Gomola, Alojz (Alojz Gomola)" w:date="2019-01-24T14:37:00Z" w:initials="GA(G">
     <w:p>
       <w:pPr>
         <w:pStyle w:val="CommentText"/>
@@ -1774,11 +2207,14 @@
         <w:annotationRef/>
       </w:r>
       <w:r>
-        <w:t>Section 2.5 Put (UTM ) after section name</w:t>
+        <w:t>Section 2.5 Put (</w:t>
+      </w:r>
+      <w:r>
+        <w:t>UTM ) after section name</w:t>
       </w:r>
     </w:p>
   </w:comment>
-  <w:comment w:id="189" w:author="Gomola, Alojz (Alojz Gomola)" w:date="2019-01-24T14:43:00Z" w:initials="GA(G">
+  <w:comment w:id="228" w:author="Gomola, Alojz (Alojz Gomola)" w:date="2019-01-24T16:55:00Z" w:initials="GA(G">
     <w:p>
       <w:pPr>
         <w:pStyle w:val="CommentText"/>
@@ -1789,9 +2225,30 @@
         </w:rPr>
         <w:annotationRef/>
       </w:r>
+      <w:r>
+        <w:t xml:space="preserve">Name it </w:t>
+      </w:r>
+      <w:r>
+        <w:t>summary</w:t>
+      </w:r>
+      <w:bookmarkStart w:id="230" w:name="_GoBack"/>
+      <w:bookmarkEnd w:id="230"/>
     </w:p>
   </w:comment>
-  <w:comment w:id="204" w:author="Gomola, Alojz (Alojz Gomola)" w:date="2019-01-24T14:18:00Z" w:initials="GA(G">
+  <w:comment w:id="259" w:author="Gomola, Alojz (Alojz Gomola)" w:date="2019-01-24T14:43:00Z" w:initials="GA(G">
+    <w:p>
+      <w:pPr>
+        <w:pStyle w:val="CommentText"/>
+      </w:pPr>
+      <w:r>
+        <w:rPr>
+          <w:rStyle w:val="CommentReference"/>
+        </w:rPr>
+        <w:annotationRef/>
+      </w:r>
+    </w:p>
+  </w:comment>
+  <w:comment w:id="274" w:author="Gomola, Alojz (Alojz Gomola)" w:date="2019-01-24T14:18:00Z" w:initials="GA(G">
     <w:p>
       <w:pPr>
         <w:pStyle w:val="CommentText"/>
@@ -1822,7 +2279,7 @@
       </w:r>
     </w:p>
   </w:comment>
-  <w:comment w:id="205" w:author="Gomola, Alojz (Alojz Gomola)" w:date="2019-01-24T14:19:00Z" w:initials="GA(G">
+  <w:comment w:id="275" w:author="Gomola, Alojz (Alojz Gomola)" w:date="2019-01-24T14:19:00Z" w:initials="GA(G">
     <w:p>
       <w:pPr>
         <w:pStyle w:val="CommentText"/>
@@ -1842,7 +2299,7 @@
       </w:r>
     </w:p>
   </w:comment>
-  <w:comment w:id="206" w:author="Gomola, Alojz (Alojz Gomola)" w:date="2019-01-24T14:28:00Z" w:initials="GA(G">
+  <w:comment w:id="276" w:author="Gomola, Alojz (Alojz Gomola)" w:date="2019-01-24T14:28:00Z" w:initials="GA(G">
     <w:p>
       <w:pPr>
         <w:pStyle w:val="CommentText"/>
@@ -1858,7 +2315,7 @@
       </w:r>
     </w:p>
   </w:comment>
-  <w:comment w:id="207" w:author="Gomola, Alojz (Alojz Gomola)" w:date="2019-01-24T14:29:00Z" w:initials="GA(G">
+  <w:comment w:id="277" w:author="Gomola, Alojz (Alojz Gomola)" w:date="2019-01-24T14:29:00Z" w:initials="GA(G">
     <w:p>
       <w:pPr>
         <w:pStyle w:val="CommentText"/>
@@ -1870,8 +2327,13 @@
         <w:annotationRef/>
       </w:r>
       <w:r>
-        <w:t>+ Implementaiton</w:t>
-      </w:r>
+        <w:t xml:space="preserve">+ </w:t>
+      </w:r>
+      <w:proofErr w:type="spellStart"/>
+      <w:r>
+        <w:t>Implementaiton</w:t>
+      </w:r>
+      <w:proofErr w:type="spellEnd"/>
     </w:p>
   </w:comment>
 </w:comments>
@@ -1882,6 +2344,7 @@
   <w15:commentEx w15:paraId="5B95C759" w15:done="0"/>
   <w15:commentEx w15:paraId="76EA3FEF" w15:done="0"/>
   <w15:commentEx w15:paraId="39F96D5A" w15:done="0"/>
+  <w15:commentEx w15:paraId="205B1D98" w15:done="0"/>
   <w15:commentEx w15:paraId="49B9BC00" w15:done="0"/>
   <w15:commentEx w15:paraId="7A204B40" w15:done="0"/>
   <w15:commentEx w15:paraId="43F3C1B3" w15:done="0"/>
@@ -2948,4 +3411,16 @@
     </a:ext>
   </a:extLst>
 </a:theme>
+</file>
+
+<file path=customXml/item1.xml><?xml version="1.0" encoding="utf-8"?>
+<b:Sources xmlns:b="http://schemas.openxmlformats.org/officeDocument/2006/bibliography" xmlns="http://schemas.openxmlformats.org/officeDocument/2006/bibliography" SelectedStyle="\APASixthEditionOfficeOnline.xsl" StyleName="APA" Version="6"/>
+</file>
+
+<file path=customXml/itemProps1.xml><?xml version="1.0" encoding="utf-8"?>
+<ds:datastoreItem xmlns:ds="http://schemas.openxmlformats.org/officeDocument/2006/customXml" ds:itemID="{63F9E06C-AC9F-4F9E-B5DB-92B1AFD717F2}">
+  <ds:schemaRefs>
+    <ds:schemaRef ds:uri="http://schemas.openxmlformats.org/officeDocument/2006/bibliography"/>
+  </ds:schemaRefs>
+</ds:datastoreItem>
 </file>
</xml_diff>

<commit_message>
[TASK] Intruder intersection model renaming
</commit_message>
<xml_diff>
--- a/NotesJoao/2019-01-24 Introduction to important sections/IntroductionsToImportantSections.docx
+++ b/NotesJoao/2019-01-24 Introduction to important sections/IntroductionsToImportantSections.docx
@@ -17,8 +17,6 @@
       <w:r>
         <w:t xml:space="preserve">6.4 Reach Set Approximation </w:t>
       </w:r>
-      <w:bookmarkStart w:id="0" w:name="_GoBack"/>
-      <w:bookmarkEnd w:id="0"/>
     </w:p>
     <w:p>
       <w:r>
@@ -108,690 +106,690 @@
         <w:tab/>
         <w:t xml:space="preserve">6.4.1 Trajectory Set Approximation </w:t>
       </w:r>
-      <w:commentRangeStart w:id="1"/>
+      <w:commentRangeStart w:id="0"/>
       <w:r>
         <w:t>of Reach Set</w:t>
       </w:r>
-      <w:commentRangeEnd w:id="1"/>
+      <w:commentRangeEnd w:id="0"/>
       <w:r>
         <w:rPr>
           <w:rStyle w:val="CommentReference"/>
           <w:rFonts w:asciiTheme="minorHAnsi" w:eastAsiaTheme="minorHAnsi" w:hAnsiTheme="minorHAnsi" w:cstheme="minorBidi"/>
           <w:color w:val="auto"/>
         </w:rPr>
+        <w:commentReference w:id="0"/>
+      </w:r>
+      <w:r>
+        <w:t xml:space="preserve"> </w:t>
+      </w:r>
+    </w:p>
+    <w:p>
+      <w:r>
+        <w:tab/>
+        <w:t xml:space="preserve">To achieve finite </w:t>
+      </w:r>
+      <w:r>
+        <w:rPr>
+          <w:noProof/>
+        </w:rPr>
+        <w:t>representation</w:t>
+      </w:r>
+      <w:r>
+        <w:rPr>
+          <w:noProof/>
+        </w:rPr>
+        <w:t>,</w:t>
+      </w:r>
+      <w:r>
+        <w:t xml:space="preserve"> it is necessary to establish </w:t>
+      </w:r>
+      <w:r>
+        <w:t xml:space="preserve">a </w:t>
+      </w:r>
+      <w:r>
+        <w:rPr>
+          <w:noProof/>
+        </w:rPr>
+        <w:t>general</w:t>
+      </w:r>
+      <w:r>
+        <w:t xml:space="preserve"> </w:t>
+      </w:r>
+      <w:r>
+        <w:t>relationship between the reach sets and trajectory trees, built from a set of prototypical movements.</w:t>
+      </w:r>
+    </w:p>
+    <w:p>
+      <w:pPr>
+        <w:pStyle w:val="Heading2"/>
+      </w:pPr>
+      <w:r>
+        <w:tab/>
+        <w:t xml:space="preserve">6.4.2 Distinctive Properties of the Trajectories </w:t>
+      </w:r>
+    </w:p>
+    <w:p>
+      <w:r>
+        <w:tab/>
+        <w:t>A characterization of trajectories is provided to support the selection of feasible representatives to build a skeleton of the reach set.</w:t>
+      </w:r>
+    </w:p>
+    <w:p>
+      <w:pPr>
+        <w:pStyle w:val="Heading2"/>
+      </w:pPr>
+      <w:r>
+        <w:tab/>
+        <w:t>6.4.3 Heuristic Trajectory Tree Building</w:t>
+      </w:r>
+    </w:p>
+    <w:p>
+      <w:pPr>
+        <w:ind w:firstLine="720"/>
+      </w:pPr>
+      <w:r>
+        <w:t xml:space="preserve">There is a need for building tool to create trajectory set based reach set approximation </w:t>
+      </w:r>
+      <w:r>
+        <w:rPr>
+          <w:noProof/>
+        </w:rPr>
+        <w:t>i</w:t>
+      </w:r>
+      <w:r>
+        <w:rPr>
+          <w:noProof/>
+        </w:rPr>
+        <w:t>teratively</w:t>
+      </w:r>
+      <w:r>
+        <w:t>.</w:t>
+      </w:r>
+      <w:r>
+        <w:t xml:space="preserve"> </w:t>
+      </w:r>
+      <w:r>
+        <w:t xml:space="preserve"> The iterative procedure </w:t>
+      </w:r>
+      <w:r>
+        <w:rPr>
+          <w:noProof/>
+        </w:rPr>
+        <w:t>is based</w:t>
+      </w:r>
+      <w:r>
+        <w:t xml:space="preserve"> on wave-front expansion algorithm. The node selection criteria for trajectory construction is used to build performance-based reach set approximations.</w:t>
+      </w:r>
+    </w:p>
+    <w:p>
+      <w:pPr>
+        <w:pStyle w:val="Heading2"/>
+      </w:pPr>
+      <w:r>
+        <w:tab/>
+        <w:t xml:space="preserve">6.4.4 Coverage-Maximizing Reach Set </w:t>
+      </w:r>
+      <w:r>
+        <w:t>Approximation</w:t>
+      </w:r>
+    </w:p>
+    <w:p>
+      <w:r>
+        <w:t xml:space="preserve"> </w:t>
+      </w:r>
+      <w:r>
+        <w:tab/>
+      </w:r>
+      <w:r>
+        <w:t xml:space="preserve">This procedure will produce trajectories maximizing </w:t>
+      </w:r>
+      <w:r>
+        <w:rPr>
+          <w:noProof/>
+        </w:rPr>
+        <w:t>ag</w:t>
+      </w:r>
+      <w:r>
+        <w:rPr>
+          <w:noProof/>
+        </w:rPr>
+        <w:t>gres</w:t>
+      </w:r>
+      <w:r>
+        <w:rPr>
+          <w:noProof/>
+        </w:rPr>
+        <w:t>sive</w:t>
+      </w:r>
+      <w:r>
+        <w:t xml:space="preserve"> </w:t>
+      </w:r>
+      <w:r>
+        <w:rPr>
+          <w:noProof/>
+        </w:rPr>
+        <w:t>m</w:t>
+      </w:r>
+      <w:r>
+        <w:rPr>
+          <w:noProof/>
+        </w:rPr>
+        <w:t>ane</w:t>
+      </w:r>
+      <w:r>
+        <w:rPr>
+          <w:noProof/>
+        </w:rPr>
+        <w:t>uvering</w:t>
+      </w:r>
+      <w:r>
+        <w:t>, ideal for avoidance tasks</w:t>
+      </w:r>
+    </w:p>
+    <w:p>
+      <w:pPr>
+        <w:pStyle w:val="Heading2"/>
+      </w:pPr>
+      <w:r>
+        <w:tab/>
+        <w:t xml:space="preserve">6.4.5 Turn-Minimizing Reach Set Approximation </w:t>
+      </w:r>
+    </w:p>
+    <w:p>
+      <w:r>
+        <w:tab/>
+        <w:t xml:space="preserve">This procedure will produce trajectories minimizing </w:t>
+      </w:r>
+      <w:r>
+        <w:rPr>
+          <w:noProof/>
+        </w:rPr>
+        <w:t>ag</w:t>
+      </w:r>
+      <w:r>
+        <w:rPr>
+          <w:noProof/>
+        </w:rPr>
+        <w:t>gres</w:t>
+      </w:r>
+      <w:r>
+        <w:rPr>
+          <w:noProof/>
+        </w:rPr>
+        <w:t>sive</w:t>
+      </w:r>
+      <w:r>
+        <w:t xml:space="preserve"> maneuvering, </w:t>
+      </w:r>
+      <w:r>
+        <w:rPr>
+          <w:noProof/>
+        </w:rPr>
+        <w:t>ideal for</w:t>
+      </w:r>
+      <w:r>
+        <w:t xml:space="preserve"> navigation tasks.</w:t>
+      </w:r>
+    </w:p>
+    <w:p>
+      <w:pPr>
+        <w:pStyle w:val="Heading2"/>
+      </w:pPr>
+      <w:r>
+        <w:tab/>
+        <w:t>6.4.6 ACAS-X like Reach Set Approximation</w:t>
+      </w:r>
+    </w:p>
+    <w:p>
+      <w:r>
+        <w:tab/>
+        <w:t>This procedure will produce trajectories encoding ACAS-X separation modes, ideal for controlled airspace navigation</w:t>
+      </w:r>
+      <w:r>
+        <w:t xml:space="preserve"> </w:t>
+      </w:r>
+    </w:p>
+    <w:p>
+      <w:pPr>
+        <w:pStyle w:val="Heading2"/>
+      </w:pPr>
+      <w:r>
+        <w:tab/>
+        <w:t xml:space="preserve">6.4.7 Combined Reach Set Approximation - Tree Merge </w:t>
+      </w:r>
+    </w:p>
+    <w:p>
+      <w:r>
+        <w:tab/>
+      </w:r>
+      <w:r>
+        <w:t xml:space="preserve">If there is a need to improve the reach set approximation with additional trajectories, it is possible to merge it with another reach set approximation under certain conditions. </w:t>
+      </w:r>
+    </w:p>
+    <w:p>
+      <w:pPr>
+        <w:pStyle w:val="Heading1"/>
+      </w:pPr>
+      <w:r>
+        <w:t>6.5 Situation Representation in the Avoidance Grid</w:t>
+      </w:r>
+    </w:p>
+    <w:p>
+      <w:r>
+        <w:tab/>
+        <w:t xml:space="preserve">There is a need to have a safety assessment of the operational space </w:t>
+      </w:r>
+      <w:r>
+        <w:rPr>
+          <w:noProof/>
+        </w:rPr>
+        <w:t>in</w:t>
+      </w:r>
+      <w:r>
+        <w:rPr>
+          <w:noProof/>
+        </w:rPr>
+        <w:t xml:space="preserve"> the</w:t>
+      </w:r>
+      <w:r>
+        <w:rPr>
+          <w:noProof/>
+        </w:rPr>
+        <w:t xml:space="preserve"> form of</w:t>
+      </w:r>
+      <w:r>
+        <w:t xml:space="preserve"> the Avoidance Grid. Each type of threat coming from different sources (sensors, maps) like obstacles, intruders, and constraints </w:t>
+      </w:r>
+      <w:r>
+        <w:rPr>
+          <w:noProof/>
+        </w:rPr>
+        <w:t>is handled</w:t>
+      </w:r>
+      <w:r>
+        <w:t xml:space="preserve"> separately. The data fusion procedure provides </w:t>
+      </w:r>
+      <w:r>
+        <w:t xml:space="preserve">a </w:t>
+      </w:r>
+      <w:r>
+        <w:rPr>
+          <w:noProof/>
+        </w:rPr>
+        <w:t>unified</w:t>
+      </w:r>
+      <w:r>
+        <w:t xml:space="preserve"> representation of sourced threats. </w:t>
+      </w:r>
+      <w:r>
+        <w:t xml:space="preserve"> </w:t>
+      </w:r>
+    </w:p>
+    <w:p>
+      <w:pPr>
+        <w:pStyle w:val="Heading2"/>
+      </w:pPr>
+      <w:r>
+        <w:lastRenderedPageBreak/>
+        <w:tab/>
+        <w:t>6.5.1 Obstacles</w:t>
+      </w:r>
+    </w:p>
+    <w:p>
+      <w:r>
+        <w:tab/>
+      </w:r>
+      <w:r>
+        <w:t xml:space="preserve">There is </w:t>
+      </w:r>
+      <w:r>
+        <w:t xml:space="preserve">a </w:t>
+      </w:r>
+      <w:r>
+        <w:rPr>
+          <w:noProof/>
+        </w:rPr>
+        <w:t>need</w:t>
+      </w:r>
+      <w:r>
+        <w:t xml:space="preserve"> to asses filtered LiDAR readings into detected obstacle rating associated to each cell. There are known obstacles </w:t>
+      </w:r>
+      <w:r>
+        <w:rPr>
+          <w:noProof/>
+        </w:rPr>
+        <w:t>in</w:t>
+      </w:r>
+      <w:r>
+        <w:rPr>
+          <w:noProof/>
+        </w:rPr>
+        <w:t xml:space="preserve"> the</w:t>
+      </w:r>
+      <w:r>
+        <w:rPr>
+          <w:noProof/>
+        </w:rPr>
+        <w:t xml:space="preserve"> form of</w:t>
+      </w:r>
+      <w:r>
+        <w:t xml:space="preserve"> a map which </w:t>
+      </w:r>
+      <w:r>
+        <w:rPr>
+          <w:noProof/>
+        </w:rPr>
+        <w:t>are verified</w:t>
+      </w:r>
+      <w:r>
+        <w:t xml:space="preserve"> taking into the account visibility constraints.</w:t>
+      </w:r>
+    </w:p>
+    <w:p>
+      <w:pPr>
+        <w:pStyle w:val="Heading2"/>
+      </w:pPr>
+      <w:r>
+        <w:tab/>
+        <w:t>6.5.2 Intruders</w:t>
+      </w:r>
+    </w:p>
+    <w:p>
+      <w:r>
+        <w:tab/>
+        <w:t xml:space="preserve">The intruder information coming from ADS-B needs to </w:t>
+      </w:r>
+      <w:r>
+        <w:rPr>
+          <w:noProof/>
+        </w:rPr>
+        <w:t>be assessed</w:t>
+      </w:r>
+      <w:r>
+        <w:t xml:space="preserve"> in relationship to the Avoidance Grid.  The final assessment </w:t>
+      </w:r>
+      <w:r>
+        <w:rPr>
+          <w:noProof/>
+        </w:rPr>
+        <w:t>consist</w:t>
+      </w:r>
+      <w:r>
+        <w:rPr>
+          <w:noProof/>
+        </w:rPr>
+        <w:t>s</w:t>
+      </w:r>
+      <w:r>
+        <w:t xml:space="preserve"> of time encounter and space encounter ratings. The space encounter rating describes the probability of UAS meeting intruder in </w:t>
+      </w:r>
+      <w:r>
+        <w:t xml:space="preserve">the </w:t>
+      </w:r>
+      <w:r>
+        <w:rPr>
+          <w:noProof/>
+        </w:rPr>
+        <w:t>same</w:t>
+      </w:r>
+      <w:r>
+        <w:t xml:space="preserve"> space. The time encounter rating is reflecting simulations time in the same cell.</w:t>
+      </w:r>
+      <w:r>
+        <w:t xml:space="preserve"> </w:t>
+      </w:r>
+    </w:p>
+    <w:p>
+      <w:pPr>
+        <w:pStyle w:val="Heading2"/>
+      </w:pPr>
+      <w:r>
+        <w:tab/>
+        <w:t>6.5.3 Constraints</w:t>
+      </w:r>
+    </w:p>
+    <w:p>
+      <w:r>
+        <w:tab/>
+        <w:t xml:space="preserve">There are different constraints from various sources with different impacts. There is a need </w:t>
+      </w:r>
+      <w:r>
+        <w:rPr>
+          <w:noProof/>
+        </w:rPr>
+        <w:t>for</w:t>
+      </w:r>
+      <w:r>
+        <w:t xml:space="preserve"> constraint impact assessment on the cells in the Avoidance Grid.</w:t>
+      </w:r>
+      <w:r>
+        <w:t xml:space="preserve"> </w:t>
+      </w:r>
+    </w:p>
+    <w:p>
+      <w:pPr>
+        <w:pStyle w:val="Heading2"/>
+      </w:pPr>
+      <w:r>
+        <w:tab/>
+        <w:t xml:space="preserve">6.5.4 Data fusion </w:t>
+      </w:r>
+    </w:p>
+    <w:p>
+      <w:r>
+        <w:tab/>
+        <w:t xml:space="preserve">There is a need for the final threat assessment in the Avoidance Grid. The data fusion provides mechanisms to </w:t>
+      </w:r>
+      <w:r>
+        <w:t xml:space="preserve">represent, process, and </w:t>
+      </w:r>
+      <w:r>
+        <w:t xml:space="preserve">assess threat </w:t>
+      </w:r>
+      <w:r>
+        <w:t>in the cell including</w:t>
+      </w:r>
+      <w:r>
+        <w:t xml:space="preserve"> </w:t>
+      </w:r>
+      <w:r>
+        <w:t xml:space="preserve">the </w:t>
+      </w:r>
+      <w:r>
+        <w:rPr>
+          <w:noProof/>
+        </w:rPr>
+        <w:t>safety</w:t>
+      </w:r>
+      <w:r>
+        <w:t xml:space="preserve"> of trajectories in the RSA. </w:t>
+      </w:r>
+      <w:r>
+        <w:t>The output of the data fusion procedure is used further in Avoidance run (6.6.1).</w:t>
+      </w:r>
+    </w:p>
+    <w:p>
+      <w:pPr>
+        <w:pStyle w:val="Heading1"/>
+      </w:pPr>
+      <w:r>
+        <w:t xml:space="preserve">6.6 Avoidance Concept </w:t>
+      </w:r>
+    </w:p>
+    <w:p>
+      <w:r>
+        <w:tab/>
+        <w:t xml:space="preserve">There is a need for a functional orchestration of previous concepts to achieve avoidance and navigation capabilities. The avoidance </w:t>
+      </w:r>
+      <w:r>
+        <w:rPr>
+          <w:noProof/>
+        </w:rPr>
+        <w:t>grid threat</w:t>
+      </w:r>
+      <w:r>
+        <w:t xml:space="preserve"> assessment done in (sec. 6.5.4) needs to be applied on the RSA of choice to produce a safe trajectory for one fixed time. This procedure </w:t>
+      </w:r>
+      <w:r>
+        <w:rPr>
+          <w:noProof/>
+        </w:rPr>
+        <w:t>is described</w:t>
+      </w:r>
+      <w:r>
+        <w:t xml:space="preserve"> in the avoidance grid run. There is a need to join output multiple </w:t>
+      </w:r>
+      <w:r>
+        <w:rPr>
+          <w:noProof/>
+        </w:rPr>
+        <w:t>avoidance</w:t>
+      </w:r>
+      <w:r>
+        <w:rPr>
+          <w:noProof/>
+        </w:rPr>
+        <w:t>s</w:t>
+      </w:r>
+      <w:r>
+        <w:t xml:space="preserve"> runs over the time to achieve the required avoidance/navigation capabilities.  This procedure </w:t>
+      </w:r>
+      <w:r>
+        <w:rPr>
+          <w:noProof/>
+        </w:rPr>
+        <w:t>is described</w:t>
+      </w:r>
+      <w:r>
+        <w:t xml:space="preserve"> in the navigation run. There is a need to assess the computational complexity of the approach to show implementation feasibility.  </w:t>
+      </w:r>
+    </w:p>
+    <w:p>
+      <w:pPr>
+        <w:pStyle w:val="Heading2"/>
+      </w:pPr>
+      <w:r>
+        <w:tab/>
+        <w:t xml:space="preserve">6.6.1 Avoidance Grid Run </w:t>
+      </w:r>
+    </w:p>
+    <w:p>
+      <w:r>
+        <w:tab/>
+        <w:t>Based on the provided threat assessment find the optimal trajectory in compliance with safety and given navigation goal.</w:t>
+      </w:r>
+    </w:p>
+    <w:p>
+      <w:pPr>
+        <w:pStyle w:val="Heading2"/>
+      </w:pPr>
+      <w:r>
+        <w:tab/>
+        <w:t>6.6.2 Mission Control Run</w:t>
+      </w:r>
+    </w:p>
+    <w:p>
+      <w:pPr>
+        <w:pStyle w:val="NoSpacing"/>
+      </w:pPr>
+      <w:r>
+        <w:tab/>
+      </w:r>
+      <w:r>
+        <w:t xml:space="preserve"> </w:t>
+      </w:r>
+      <w:r>
+        <w:t>Event</w:t>
+      </w:r>
+      <w:r>
+        <w:t>-</w:t>
+      </w:r>
+      <w:r>
+        <w:t xml:space="preserve">based navigation algorithm </w:t>
+      </w:r>
+      <w:r>
+        <w:t xml:space="preserve">connecting results of the multiple Avoidance Grid Runs over time to generate a trajectory satisfying the mission. The concept of discrete future events is introduced to </w:t>
+      </w:r>
+      <w:r>
+        <w:t>support</w:t>
+      </w:r>
+      <w:r>
+        <w:t xml:space="preserve"> </w:t>
+      </w:r>
+      <w:r>
+        <w:t xml:space="preserve">the </w:t>
+      </w:r>
+      <w:r>
+        <w:rPr>
+          <w:noProof/>
+        </w:rPr>
+        <w:t>processing</w:t>
+      </w:r>
+      <w:r>
+        <w:t xml:space="preserve"> of various threats and commands. The overview of process description and thread orchestration </w:t>
+      </w:r>
+      <w:r>
+        <w:rPr>
+          <w:noProof/>
+        </w:rPr>
+        <w:t>is provided</w:t>
+      </w:r>
+      <w:r>
+        <w:t>.</w:t>
+      </w:r>
+    </w:p>
+    <w:p>
+      <w:pPr>
+        <w:pStyle w:val="Heading2"/>
+      </w:pPr>
+      <w:r>
+        <w:tab/>
+      </w:r>
+      <w:commentRangeStart w:id="1"/>
+      <w:r>
+        <w:t>6.6.3 Computation</w:t>
+      </w:r>
+      <w:r>
+        <w:t>al</w:t>
+      </w:r>
+      <w:r>
+        <w:t xml:space="preserve"> Complexity </w:t>
+      </w:r>
+      <w:commentRangeEnd w:id="1"/>
+    </w:p>
+    <w:p>
+      <w:r>
+        <w:rPr>
+          <w:rStyle w:val="CommentReference"/>
+        </w:rPr>
         <w:commentReference w:id="1"/>
       </w:r>
       <w:r>
+        <w:t>Brief approach computational complexity analysis considering</w:t>
+      </w:r>
+      <w:r>
+        <w:t xml:space="preserve"> navigation/control/data fusion in support of real-time application feasibility.</w:t>
+      </w:r>
+      <w:r>
         <w:t xml:space="preserve"> </w:t>
       </w:r>
     </w:p>
     <w:p>
-      <w:r>
-        <w:tab/>
-        <w:t xml:space="preserve">To achieve finite </w:t>
-      </w:r>
-      <w:r>
-        <w:rPr>
-          <w:noProof/>
-        </w:rPr>
-        <w:t>representation</w:t>
-      </w:r>
-      <w:r>
-        <w:rPr>
-          <w:noProof/>
-        </w:rPr>
-        <w:t>,</w:t>
-      </w:r>
-      <w:r>
-        <w:t xml:space="preserve"> it is necessary to establish </w:t>
-      </w:r>
-      <w:r>
-        <w:t xml:space="preserve">a </w:t>
-      </w:r>
-      <w:r>
-        <w:rPr>
-          <w:noProof/>
-        </w:rPr>
-        <w:t>general</w:t>
-      </w:r>
-      <w:r>
-        <w:t xml:space="preserve"> </w:t>
-      </w:r>
-      <w:r>
-        <w:t>relationship between the reach sets and trajectory trees, built from a set of prototypical movements.</w:t>
-      </w:r>
-    </w:p>
-    <w:p>
-      <w:pPr>
-        <w:pStyle w:val="Heading2"/>
-      </w:pPr>
-      <w:r>
-        <w:tab/>
-        <w:t xml:space="preserve">6.4.2 Distinctive Properties of the Trajectories </w:t>
-      </w:r>
-    </w:p>
-    <w:p>
-      <w:r>
-        <w:tab/>
-        <w:t>A characterization of trajectories is provided to support the selection of feasible representatives to build a skeleton of the reach set.</w:t>
-      </w:r>
-    </w:p>
-    <w:p>
-      <w:pPr>
-        <w:pStyle w:val="Heading2"/>
-      </w:pPr>
-      <w:r>
-        <w:tab/>
-        <w:t>6.4.3 Heuristic Trajectory Tree Building</w:t>
-      </w:r>
-    </w:p>
-    <w:p>
-      <w:pPr>
-        <w:ind w:firstLine="720"/>
-      </w:pPr>
-      <w:r>
-        <w:t xml:space="preserve">There is a need for building tool to create trajectory set based reach set approximation </w:t>
-      </w:r>
-      <w:r>
-        <w:rPr>
-          <w:noProof/>
-        </w:rPr>
-        <w:t>i</w:t>
-      </w:r>
-      <w:r>
-        <w:rPr>
-          <w:noProof/>
-        </w:rPr>
-        <w:t>teratively</w:t>
-      </w:r>
-      <w:r>
-        <w:t>.</w:t>
-      </w:r>
-      <w:r>
-        <w:t xml:space="preserve"> </w:t>
-      </w:r>
-      <w:r>
-        <w:t xml:space="preserve"> The iterative procedure </w:t>
-      </w:r>
-      <w:r>
-        <w:rPr>
-          <w:noProof/>
-        </w:rPr>
-        <w:t>is based</w:t>
-      </w:r>
-      <w:r>
-        <w:t xml:space="preserve"> on wave-front expansion algorithm. The node selection criteria for trajectory construction is used to build performance-based reach set approximations.</w:t>
-      </w:r>
-    </w:p>
-    <w:p>
-      <w:pPr>
-        <w:pStyle w:val="Heading2"/>
-      </w:pPr>
-      <w:r>
-        <w:tab/>
-        <w:t xml:space="preserve">6.4.4 Coverage-Maximizing Reach Set </w:t>
-      </w:r>
-      <w:r>
-        <w:t>Approximation</w:t>
-      </w:r>
-    </w:p>
-    <w:p>
-      <w:r>
-        <w:t xml:space="preserve"> </w:t>
-      </w:r>
-      <w:r>
-        <w:tab/>
-      </w:r>
-      <w:r>
-        <w:t xml:space="preserve">This procedure will produce trajectories maximizing </w:t>
-      </w:r>
-      <w:r>
-        <w:rPr>
-          <w:noProof/>
-        </w:rPr>
-        <w:t>ag</w:t>
-      </w:r>
-      <w:r>
-        <w:rPr>
-          <w:noProof/>
-        </w:rPr>
-        <w:t>gres</w:t>
-      </w:r>
-      <w:r>
-        <w:rPr>
-          <w:noProof/>
-        </w:rPr>
-        <w:t>sive</w:t>
-      </w:r>
-      <w:r>
-        <w:t xml:space="preserve"> </w:t>
-      </w:r>
-      <w:r>
-        <w:rPr>
-          <w:noProof/>
-        </w:rPr>
-        <w:t>m</w:t>
-      </w:r>
-      <w:r>
-        <w:rPr>
-          <w:noProof/>
-        </w:rPr>
-        <w:t>ane</w:t>
-      </w:r>
-      <w:r>
-        <w:rPr>
-          <w:noProof/>
-        </w:rPr>
-        <w:t>uvering</w:t>
-      </w:r>
-      <w:r>
-        <w:t>, ideal for avoidance tasks</w:t>
-      </w:r>
-    </w:p>
-    <w:p>
-      <w:pPr>
-        <w:pStyle w:val="Heading2"/>
-      </w:pPr>
-      <w:r>
-        <w:tab/>
-        <w:t xml:space="preserve">6.4.5 Turn-Minimizing Reach Set Approximation </w:t>
-      </w:r>
-    </w:p>
-    <w:p>
-      <w:r>
-        <w:tab/>
-        <w:t xml:space="preserve">This procedure will produce trajectories minimizing </w:t>
-      </w:r>
-      <w:r>
-        <w:rPr>
-          <w:noProof/>
-        </w:rPr>
-        <w:t>ag</w:t>
-      </w:r>
-      <w:r>
-        <w:rPr>
-          <w:noProof/>
-        </w:rPr>
-        <w:t>gres</w:t>
-      </w:r>
-      <w:r>
-        <w:rPr>
-          <w:noProof/>
-        </w:rPr>
-        <w:t>sive</w:t>
-      </w:r>
-      <w:r>
-        <w:t xml:space="preserve"> maneuvering, </w:t>
-      </w:r>
-      <w:r>
-        <w:rPr>
-          <w:noProof/>
-        </w:rPr>
-        <w:t>ideal for</w:t>
-      </w:r>
-      <w:r>
-        <w:t xml:space="preserve"> navigation tasks.</w:t>
-      </w:r>
-    </w:p>
-    <w:p>
-      <w:pPr>
-        <w:pStyle w:val="Heading2"/>
-      </w:pPr>
-      <w:r>
-        <w:tab/>
-        <w:t>6.4.6 ACAS-X like Reach Set Approximation</w:t>
-      </w:r>
-    </w:p>
-    <w:p>
-      <w:r>
-        <w:tab/>
-        <w:t>This procedure will produce trajectories encoding ACAS-X separation modes, ideal for controlled airspace navigation</w:t>
-      </w:r>
-      <w:r>
-        <w:t xml:space="preserve"> </w:t>
-      </w:r>
-    </w:p>
-    <w:p>
-      <w:pPr>
-        <w:pStyle w:val="Heading2"/>
-      </w:pPr>
-      <w:r>
-        <w:tab/>
-        <w:t xml:space="preserve">6.4.7 Combined Reach Set Approximation - Tree Merge </w:t>
-      </w:r>
-    </w:p>
-    <w:p>
-      <w:r>
-        <w:tab/>
-      </w:r>
-      <w:r>
-        <w:t xml:space="preserve">If there is a need to improve the reach set approximation with additional trajectories, it is possible to merge it with another reach set approximation under certain conditions. </w:t>
-      </w:r>
-    </w:p>
-    <w:p>
       <w:pPr>
         <w:pStyle w:val="Heading1"/>
       </w:pPr>
-      <w:r>
-        <w:t>6.5 Situation Representation in the Avoidance Grid</w:t>
-      </w:r>
-    </w:p>
-    <w:p>
-      <w:r>
-        <w:tab/>
-        <w:t xml:space="preserve">There is a need to have a safety assessment of the operational space </w:t>
-      </w:r>
-      <w:r>
-        <w:rPr>
-          <w:noProof/>
-        </w:rPr>
-        <w:t>in</w:t>
-      </w:r>
-      <w:r>
-        <w:rPr>
-          <w:noProof/>
-        </w:rPr>
-        <w:t xml:space="preserve"> the</w:t>
-      </w:r>
-      <w:r>
-        <w:rPr>
-          <w:noProof/>
-        </w:rPr>
-        <w:t xml:space="preserve"> form of</w:t>
-      </w:r>
-      <w:r>
-        <w:t xml:space="preserve"> the Avoidance Grid. Each type of threat coming from different sources (sensors, maps) like obstacles, intruders, and constraints </w:t>
-      </w:r>
-      <w:r>
-        <w:rPr>
-          <w:noProof/>
-        </w:rPr>
-        <w:t>is handled</w:t>
-      </w:r>
-      <w:r>
-        <w:t xml:space="preserve"> separately. The data fusion procedure provides </w:t>
-      </w:r>
-      <w:r>
-        <w:t xml:space="preserve">a </w:t>
-      </w:r>
-      <w:r>
-        <w:rPr>
-          <w:noProof/>
-        </w:rPr>
-        <w:t>unified</w:t>
-      </w:r>
-      <w:r>
-        <w:t xml:space="preserve"> representation of sourced threats. </w:t>
-      </w:r>
-      <w:r>
-        <w:t xml:space="preserve"> </w:t>
-      </w:r>
-    </w:p>
-    <w:p>
-      <w:pPr>
-        <w:pStyle w:val="Heading2"/>
-      </w:pPr>
-      <w:r>
-        <w:lastRenderedPageBreak/>
-        <w:tab/>
-        <w:t>6.5.1 Obstacles</w:t>
-      </w:r>
-    </w:p>
-    <w:p>
-      <w:r>
-        <w:tab/>
-      </w:r>
-      <w:r>
-        <w:t xml:space="preserve">There is </w:t>
-      </w:r>
-      <w:r>
-        <w:t xml:space="preserve">a </w:t>
-      </w:r>
-      <w:r>
-        <w:rPr>
-          <w:noProof/>
-        </w:rPr>
-        <w:t>need</w:t>
-      </w:r>
-      <w:r>
-        <w:t xml:space="preserve"> to asses filtered LiDAR readings into detected obstacle rating associated to each cell. There are known obstacles </w:t>
-      </w:r>
-      <w:r>
-        <w:rPr>
-          <w:noProof/>
-        </w:rPr>
-        <w:t>in</w:t>
-      </w:r>
-      <w:r>
-        <w:rPr>
-          <w:noProof/>
-        </w:rPr>
-        <w:t xml:space="preserve"> the</w:t>
-      </w:r>
-      <w:r>
-        <w:rPr>
-          <w:noProof/>
-        </w:rPr>
-        <w:t xml:space="preserve"> form of</w:t>
-      </w:r>
-      <w:r>
-        <w:t xml:space="preserve"> a map which </w:t>
-      </w:r>
-      <w:r>
-        <w:rPr>
-          <w:noProof/>
-        </w:rPr>
-        <w:t>are verified</w:t>
-      </w:r>
-      <w:r>
-        <w:t xml:space="preserve"> taking into the account visibility constraints.</w:t>
-      </w:r>
-    </w:p>
-    <w:p>
-      <w:pPr>
-        <w:pStyle w:val="Heading2"/>
-      </w:pPr>
-      <w:r>
-        <w:tab/>
-        <w:t>6.5.2 Intruders</w:t>
-      </w:r>
-    </w:p>
-    <w:p>
-      <w:r>
-        <w:tab/>
-        <w:t xml:space="preserve">The intruder information coming from ADS-B needs to </w:t>
-      </w:r>
-      <w:r>
-        <w:rPr>
-          <w:noProof/>
-        </w:rPr>
-        <w:t>be assessed</w:t>
-      </w:r>
-      <w:r>
-        <w:t xml:space="preserve"> in relationship to the Avoidance Grid.  The final assessment </w:t>
-      </w:r>
-      <w:r>
-        <w:rPr>
-          <w:noProof/>
-        </w:rPr>
-        <w:t>consist</w:t>
-      </w:r>
-      <w:r>
-        <w:rPr>
-          <w:noProof/>
-        </w:rPr>
-        <w:t>s</w:t>
-      </w:r>
-      <w:r>
-        <w:t xml:space="preserve"> of time encounter and space encounter ratings. The space encounter rating describes the probability of UAS meeting intruder in </w:t>
-      </w:r>
-      <w:r>
-        <w:t xml:space="preserve">the </w:t>
-      </w:r>
-      <w:r>
-        <w:rPr>
-          <w:noProof/>
-        </w:rPr>
-        <w:t>same</w:t>
-      </w:r>
-      <w:r>
-        <w:t xml:space="preserve"> space. The time encounter rating is reflecting simulations time in the same cell.</w:t>
-      </w:r>
-      <w:r>
-        <w:t xml:space="preserve"> </w:t>
-      </w:r>
-    </w:p>
-    <w:p>
-      <w:pPr>
-        <w:pStyle w:val="Heading2"/>
-      </w:pPr>
-      <w:r>
-        <w:tab/>
-        <w:t>6.5.3 Constraints</w:t>
-      </w:r>
-    </w:p>
-    <w:p>
-      <w:r>
-        <w:tab/>
-        <w:t xml:space="preserve">There are different constraints from various sources with different impacts. There is a need </w:t>
-      </w:r>
-      <w:r>
-        <w:rPr>
-          <w:noProof/>
-        </w:rPr>
-        <w:t>for</w:t>
-      </w:r>
-      <w:r>
-        <w:t xml:space="preserve"> constraint impact assessment on the cells in the Avoidance Grid.</w:t>
-      </w:r>
-      <w:r>
-        <w:t xml:space="preserve"> </w:t>
-      </w:r>
-    </w:p>
-    <w:p>
-      <w:pPr>
-        <w:pStyle w:val="Heading2"/>
-      </w:pPr>
-      <w:r>
-        <w:tab/>
-        <w:t xml:space="preserve">6.5.4 Data fusion </w:t>
-      </w:r>
-    </w:p>
-    <w:p>
-      <w:r>
-        <w:tab/>
-        <w:t xml:space="preserve">There is a need for the final threat assessment in the Avoidance Grid. The data fusion provides mechanisms to </w:t>
-      </w:r>
-      <w:r>
-        <w:t xml:space="preserve">represent, process, and </w:t>
-      </w:r>
-      <w:r>
-        <w:t xml:space="preserve">assess threat </w:t>
-      </w:r>
-      <w:r>
-        <w:t>in the cell including</w:t>
-      </w:r>
-      <w:r>
-        <w:t xml:space="preserve"> </w:t>
-      </w:r>
-      <w:r>
-        <w:t xml:space="preserve">the </w:t>
-      </w:r>
-      <w:r>
-        <w:rPr>
-          <w:noProof/>
-        </w:rPr>
-        <w:t>safety</w:t>
-      </w:r>
-      <w:r>
-        <w:t xml:space="preserve"> of trajectories in the RSA. </w:t>
-      </w:r>
-      <w:r>
-        <w:t>The output of the data fusion procedure is used further in Avoidance run (6.6.1).</w:t>
-      </w:r>
-    </w:p>
-    <w:p>
-      <w:pPr>
-        <w:pStyle w:val="Heading1"/>
-      </w:pPr>
-      <w:r>
-        <w:t xml:space="preserve">6.6 Avoidance Concept </w:t>
-      </w:r>
-    </w:p>
-    <w:p>
-      <w:r>
-        <w:tab/>
-        <w:t xml:space="preserve">There is a need for a functional orchestration of previous concepts to achieve avoidance and navigation capabilities. The avoidance </w:t>
-      </w:r>
-      <w:r>
-        <w:rPr>
-          <w:noProof/>
-        </w:rPr>
-        <w:t>grid threat</w:t>
-      </w:r>
-      <w:r>
-        <w:t xml:space="preserve"> assessment done in (sec. 6.5.4) needs to be applied on the RSA of choice to produce a safe trajectory for one fixed time. This procedure </w:t>
-      </w:r>
-      <w:r>
-        <w:rPr>
-          <w:noProof/>
-        </w:rPr>
-        <w:t>is described</w:t>
-      </w:r>
-      <w:r>
-        <w:t xml:space="preserve"> in the avoidance grid run. There is a need to join output multiple </w:t>
-      </w:r>
-      <w:r>
-        <w:rPr>
-          <w:noProof/>
-        </w:rPr>
-        <w:t>avoidance</w:t>
-      </w:r>
-      <w:r>
-        <w:rPr>
-          <w:noProof/>
-        </w:rPr>
-        <w:t>s</w:t>
-      </w:r>
-      <w:r>
-        <w:t xml:space="preserve"> runs over the time to achieve the required avoidance/navigation capabilities.  This procedure </w:t>
-      </w:r>
-      <w:r>
-        <w:rPr>
-          <w:noProof/>
-        </w:rPr>
-        <w:t>is described</w:t>
-      </w:r>
-      <w:r>
-        <w:t xml:space="preserve"> in the navigation run. There is a need to assess the computational complexity of the approach to show implementation feasibility.  </w:t>
-      </w:r>
-    </w:p>
-    <w:p>
-      <w:pPr>
-        <w:pStyle w:val="Heading2"/>
-      </w:pPr>
-      <w:r>
-        <w:tab/>
-        <w:t xml:space="preserve">6.6.1 Avoidance Grid Run </w:t>
-      </w:r>
-    </w:p>
-    <w:p>
-      <w:r>
-        <w:tab/>
-        <w:t>Based on the provided threat assessment find the optimal trajectory in compliance with safety and given navigation goal.</w:t>
-      </w:r>
-    </w:p>
-    <w:p>
-      <w:pPr>
-        <w:pStyle w:val="Heading2"/>
-      </w:pPr>
-      <w:r>
-        <w:tab/>
-        <w:t>6.6.2 Mission Control Run</w:t>
-      </w:r>
-    </w:p>
-    <w:p>
-      <w:pPr>
-        <w:pStyle w:val="NoSpacing"/>
-      </w:pPr>
-      <w:r>
-        <w:tab/>
-      </w:r>
-      <w:r>
-        <w:t xml:space="preserve"> </w:t>
-      </w:r>
-      <w:r>
-        <w:t>Event</w:t>
-      </w:r>
-      <w:r>
-        <w:t>-</w:t>
-      </w:r>
-      <w:r>
-        <w:t xml:space="preserve">based navigation algorithm </w:t>
-      </w:r>
-      <w:r>
-        <w:t xml:space="preserve">connecting results of the multiple Avoidance Grid Runs over time to generate a trajectory satisfying the mission. The concept of discrete future events is introduced to </w:t>
-      </w:r>
-      <w:r>
-        <w:t>support</w:t>
-      </w:r>
-      <w:r>
-        <w:t xml:space="preserve"> </w:t>
-      </w:r>
-      <w:r>
-        <w:t xml:space="preserve">the </w:t>
-      </w:r>
-      <w:r>
-        <w:rPr>
-          <w:noProof/>
-        </w:rPr>
-        <w:t>processing</w:t>
-      </w:r>
-      <w:r>
-        <w:t xml:space="preserve"> of various threats and commands. The overview of process description and thread orchestration </w:t>
-      </w:r>
-      <w:r>
-        <w:rPr>
-          <w:noProof/>
-        </w:rPr>
-        <w:t>is provided</w:t>
-      </w:r>
-      <w:r>
-        <w:t>.</w:t>
-      </w:r>
-    </w:p>
-    <w:p>
-      <w:pPr>
-        <w:pStyle w:val="Heading2"/>
-      </w:pPr>
-      <w:r>
-        <w:tab/>
-      </w:r>
       <w:commentRangeStart w:id="2"/>
       <w:r>
-        <w:t>6.6.3 Computation</w:t>
-      </w:r>
-      <w:r>
-        <w:t>al</w:t>
-      </w:r>
-      <w:r>
-        <w:t xml:space="preserve"> Complexity </w:t>
+        <w:t xml:space="preserve">6.7 UTM Prototype Implementation </w:t>
       </w:r>
       <w:commentRangeEnd w:id="2"/>
-    </w:p>
-    <w:p>
-      <w:r>
-        <w:rPr>
-          <w:rStyle w:val="CommentReference"/>
-        </w:rPr>
-        <w:commentReference w:id="2"/>
-      </w:r>
-      <w:r>
-        <w:t>Brief approach computational complexity analysis considering</w:t>
-      </w:r>
-      <w:r>
-        <w:t xml:space="preserve"> navigation/control/data fusion in support of real-time application feasibility.</w:t>
-      </w:r>
-      <w:r>
-        <w:t xml:space="preserve"> </w:t>
-      </w:r>
-    </w:p>
-    <w:p>
-      <w:pPr>
-        <w:pStyle w:val="Heading1"/>
-      </w:pPr>
-      <w:commentRangeStart w:id="3"/>
-      <w:r>
-        <w:t xml:space="preserve">6.7 UTM Prototype Implementation </w:t>
-      </w:r>
-      <w:commentRangeEnd w:id="3"/>
       <w:r>
         <w:rPr>
           <w:rStyle w:val="CommentReference"/>
           <w:rFonts w:asciiTheme="minorHAnsi" w:eastAsiaTheme="minorHAnsi" w:hAnsiTheme="minorHAnsi" w:cstheme="minorBidi"/>
           <w:color w:val="auto"/>
         </w:rPr>
-        <w:commentReference w:id="3"/>
+        <w:commentReference w:id="2"/>
       </w:r>
     </w:p>
     <w:p>
@@ -1077,218 +1075,218 @@
       <w:r>
         <w:tab/>
       </w:r>
+      <w:commentRangeStart w:id="3"/>
+      <w:r>
+        <w:t>Summary:</w:t>
+      </w:r>
+      <w:commentRangeEnd w:id="3"/>
+      <w:r>
+        <w:rPr>
+          <w:rStyle w:val="CommentReference"/>
+        </w:rPr>
+        <w:commentReference w:id="3"/>
+      </w:r>
+      <w:r>
+        <w:t xml:space="preserve"> </w:t>
+      </w:r>
+      <w:r>
+        <w:t xml:space="preserve">Two UAS are on </w:t>
+      </w:r>
+      <w:r>
+        <w:t xml:space="preserve">the </w:t>
+      </w:r>
+      <w:r>
+        <w:rPr>
+          <w:noProof/>
+        </w:rPr>
+        <w:t>same</w:t>
+      </w:r>
+      <w:r>
+        <w:t xml:space="preserve"> airway, flying in the same direction</w:t>
+      </w:r>
+      <w:r>
+        <w:t>.</w:t>
+      </w:r>
+      <w:r>
+        <w:t xml:space="preserve"> </w:t>
+      </w:r>
+      <w:r>
+        <w:t>The s</w:t>
+      </w:r>
+      <w:r>
+        <w:t>lower UAS is in front of the faster UAS.</w:t>
+      </w:r>
+      <w:r>
+        <w:t xml:space="preserve"> The slower UAS </w:t>
+      </w:r>
+      <w:r>
+        <w:rPr>
+          <w:noProof/>
+        </w:rPr>
+        <w:t xml:space="preserve">has the right of </w:t>
+      </w:r>
+      <w:r>
+        <w:rPr>
+          <w:noProof/>
+        </w:rPr>
+        <w:t>way</w:t>
+      </w:r>
+      <w:r>
+        <w:rPr>
+          <w:noProof/>
+        </w:rPr>
+        <w:t>,</w:t>
+      </w:r>
+      <w:r>
+        <w:rPr>
+          <w:noProof/>
+        </w:rPr>
+        <w:t xml:space="preserve"> </w:t>
+      </w:r>
+      <w:r>
+        <w:rPr>
+          <w:noProof/>
+        </w:rPr>
+        <w:t>and</w:t>
+      </w:r>
+      <w:r>
+        <w:t xml:space="preserve"> </w:t>
+      </w:r>
+      <w:r>
+        <w:t xml:space="preserve">the </w:t>
+      </w:r>
+      <w:r>
+        <w:t>faster UAS needs to make an overtake.</w:t>
+      </w:r>
+      <w:r>
+        <w:t xml:space="preserve"> </w:t>
+      </w:r>
+      <w:r>
+        <w:t xml:space="preserve">There is a need to define triggers for detection and resolution approach for autonomous UAS.  Rules for VFR/IFR modes in </w:t>
+      </w:r>
+      <w:r>
+        <w:rPr>
+          <w:noProof/>
+        </w:rPr>
+        <w:t>manned</w:t>
+      </w:r>
+      <w:r>
+        <w:t xml:space="preserve"> </w:t>
+      </w:r>
+      <w:r>
+        <w:rPr>
+          <w:noProof/>
+        </w:rPr>
+        <w:t>aviation are</w:t>
+      </w:r>
+      <w:r>
+        <w:t xml:space="preserve"> the base for the autonomous collision resolution.</w:t>
+      </w:r>
+    </w:p>
+    <w:p>
+      <w:pPr>
+        <w:pStyle w:val="Heading2"/>
+      </w:pPr>
+      <w:r>
+        <w:tab/>
+        <w:t xml:space="preserve">6.7.5 Position Notification Implementation </w:t>
+      </w:r>
+    </w:p>
+    <w:p>
+      <w:r>
+        <w:tab/>
+        <w:t>There is a need to define a “minimal “data-set for UAS position notification. The base of such notification is the ADS-B message.</w:t>
+      </w:r>
+    </w:p>
+    <w:p>
+      <w:pPr>
+        <w:pStyle w:val="Heading2"/>
+      </w:pPr>
+      <w:r>
+        <w:tab/>
+        <w:t>6.7.6 Collision Case Implementation</w:t>
+      </w:r>
+    </w:p>
+    <w:p>
+      <w:r>
+        <w:tab/>
+        <w:t xml:space="preserve">The UTM needs to detect and prevent possible collisions. The collision case is a record of such event detection, processing, and closure. Two detection methods are defined, one using linear intersection and other using planned trajectories intersection.  The angle of approach and UAS relative speed determines the maneuver to </w:t>
+      </w:r>
+      <w:r>
+        <w:rPr>
+          <w:noProof/>
+        </w:rPr>
+        <w:t>be used</w:t>
+      </w:r>
+      <w:r>
+        <w:t xml:space="preserve"> in situation handling.</w:t>
+      </w:r>
+    </w:p>
+    <w:p>
+      <w:pPr>
+        <w:pStyle w:val="Heading1"/>
+      </w:pPr>
       <w:commentRangeStart w:id="4"/>
       <w:r>
-        <w:t>Summary:</w:t>
+        <w:t xml:space="preserve">6.8 UTM Directives </w:t>
+      </w:r>
+      <w:r>
+        <w:t xml:space="preserve">Framework </w:t>
+      </w:r>
+      <w:r>
+        <w:t xml:space="preserve">Implementation on UAS </w:t>
       </w:r>
       <w:commentRangeEnd w:id="4"/>
+    </w:p>
+    <w:p>
+      <w:r>
+        <w:tab/>
+        <w:t xml:space="preserve">The standard framework </w:t>
+      </w:r>
+      <w:r>
+        <w:rPr>
+          <w:noProof/>
+        </w:rPr>
+        <w:t>implemen</w:t>
+      </w:r>
+      <w:r>
+        <w:rPr>
+          <w:noProof/>
+        </w:rPr>
+        <w:t>ta</w:t>
+      </w:r>
+      <w:r>
+        <w:rPr>
+          <w:noProof/>
+        </w:rPr>
+        <w:t>tion</w:t>
+      </w:r>
+      <w:r>
+        <w:t xml:space="preserve"> (sec. 6.5) needs to </w:t>
+      </w:r>
+      <w:r>
+        <w:rPr>
+          <w:noProof/>
+        </w:rPr>
+        <w:t>be enhanced</w:t>
+      </w:r>
+      <w:r>
+        <w:t xml:space="preserve"> for UTM directives following. The rule engine software architecture </w:t>
+      </w:r>
+      <w:r>
+        <w:rPr>
+          <w:noProof/>
+        </w:rPr>
+        <w:t>supports the</w:t>
+      </w:r>
+      <w:r>
+        <w:t xml:space="preserve"> addition and removal of rules and regulations</w:t>
+      </w:r>
       <w:r>
         <w:rPr>
           <w:rStyle w:val="CommentReference"/>
         </w:rPr>
         <w:commentReference w:id="4"/>
-      </w:r>
-      <w:r>
-        <w:t xml:space="preserve"> </w:t>
-      </w:r>
-      <w:r>
-        <w:t xml:space="preserve">Two UAS are on </w:t>
-      </w:r>
-      <w:r>
-        <w:t xml:space="preserve">the </w:t>
-      </w:r>
-      <w:r>
-        <w:rPr>
-          <w:noProof/>
-        </w:rPr>
-        <w:t>same</w:t>
-      </w:r>
-      <w:r>
-        <w:t xml:space="preserve"> airway, flying in the same direction</w:t>
-      </w:r>
-      <w:r>
-        <w:t>.</w:t>
-      </w:r>
-      <w:r>
-        <w:t xml:space="preserve"> </w:t>
-      </w:r>
-      <w:r>
-        <w:t>The s</w:t>
-      </w:r>
-      <w:r>
-        <w:t>lower UAS is in front of the faster UAS.</w:t>
-      </w:r>
-      <w:r>
-        <w:t xml:space="preserve"> The slower UAS </w:t>
-      </w:r>
-      <w:r>
-        <w:rPr>
-          <w:noProof/>
-        </w:rPr>
-        <w:t xml:space="preserve">has the right of </w:t>
-      </w:r>
-      <w:r>
-        <w:rPr>
-          <w:noProof/>
-        </w:rPr>
-        <w:t>way</w:t>
-      </w:r>
-      <w:r>
-        <w:rPr>
-          <w:noProof/>
-        </w:rPr>
-        <w:t>,</w:t>
-      </w:r>
-      <w:r>
-        <w:rPr>
-          <w:noProof/>
-        </w:rPr>
-        <w:t xml:space="preserve"> </w:t>
-      </w:r>
-      <w:r>
-        <w:rPr>
-          <w:noProof/>
-        </w:rPr>
-        <w:t>and</w:t>
-      </w:r>
-      <w:r>
-        <w:t xml:space="preserve"> </w:t>
-      </w:r>
-      <w:r>
-        <w:t xml:space="preserve">the </w:t>
-      </w:r>
-      <w:r>
-        <w:t>faster UAS needs to make an overtake.</w:t>
-      </w:r>
-      <w:r>
-        <w:t xml:space="preserve"> </w:t>
-      </w:r>
-      <w:r>
-        <w:t xml:space="preserve">There is a need to define triggers for detection and resolution approach for autonomous UAS.  Rules for VFR/IFR modes in </w:t>
-      </w:r>
-      <w:r>
-        <w:rPr>
-          <w:noProof/>
-        </w:rPr>
-        <w:t>manned</w:t>
-      </w:r>
-      <w:r>
-        <w:t xml:space="preserve"> </w:t>
-      </w:r>
-      <w:r>
-        <w:rPr>
-          <w:noProof/>
-        </w:rPr>
-        <w:t>aviation are</w:t>
-      </w:r>
-      <w:r>
-        <w:t xml:space="preserve"> the base for the autonomous collision resolution.</w:t>
-      </w:r>
-    </w:p>
-    <w:p>
-      <w:pPr>
-        <w:pStyle w:val="Heading2"/>
-      </w:pPr>
-      <w:r>
-        <w:tab/>
-        <w:t xml:space="preserve">6.7.5 Position Notification Implementation </w:t>
-      </w:r>
-    </w:p>
-    <w:p>
-      <w:r>
-        <w:tab/>
-        <w:t>There is a need to define a “minimal “data-set for UAS position notification. The base of such notification is the ADS-B message.</w:t>
-      </w:r>
-    </w:p>
-    <w:p>
-      <w:pPr>
-        <w:pStyle w:val="Heading2"/>
-      </w:pPr>
-      <w:r>
-        <w:tab/>
-        <w:t>6.7.6 Collision Case Implementation</w:t>
-      </w:r>
-    </w:p>
-    <w:p>
-      <w:r>
-        <w:tab/>
-        <w:t xml:space="preserve">The UTM needs to detect and prevent possible collisions. The collision case is a record of such event detection, processing, and closure. Two detection methods are defined, one using linear intersection and other using planned trajectories intersection.  The angle of approach and UAS relative speed determines the maneuver to </w:t>
-      </w:r>
-      <w:r>
-        <w:rPr>
-          <w:noProof/>
-        </w:rPr>
-        <w:t>be used</w:t>
-      </w:r>
-      <w:r>
-        <w:t xml:space="preserve"> in situation handling.</w:t>
-      </w:r>
-    </w:p>
-    <w:p>
-      <w:pPr>
-        <w:pStyle w:val="Heading1"/>
-      </w:pPr>
-      <w:commentRangeStart w:id="5"/>
-      <w:r>
-        <w:t xml:space="preserve">6.8 UTM Directives </w:t>
-      </w:r>
-      <w:r>
-        <w:t xml:space="preserve">Framework </w:t>
-      </w:r>
-      <w:r>
-        <w:t xml:space="preserve">Implementation on UAS </w:t>
-      </w:r>
-      <w:commentRangeEnd w:id="5"/>
-    </w:p>
-    <w:p>
-      <w:r>
-        <w:tab/>
-        <w:t xml:space="preserve">The standard framework </w:t>
-      </w:r>
-      <w:r>
-        <w:rPr>
-          <w:noProof/>
-        </w:rPr>
-        <w:t>implemen</w:t>
-      </w:r>
-      <w:r>
-        <w:rPr>
-          <w:noProof/>
-        </w:rPr>
-        <w:t>ta</w:t>
-      </w:r>
-      <w:r>
-        <w:rPr>
-          <w:noProof/>
-        </w:rPr>
-        <w:t>tion</w:t>
-      </w:r>
-      <w:r>
-        <w:t xml:space="preserve"> (sec. 6.5) needs to </w:t>
-      </w:r>
-      <w:r>
-        <w:rPr>
-          <w:noProof/>
-        </w:rPr>
-        <w:t>be enhanced</w:t>
-      </w:r>
-      <w:r>
-        <w:t xml:space="preserve"> for UTM directives following. The rule engine software architecture </w:t>
-      </w:r>
-      <w:r>
-        <w:rPr>
-          <w:noProof/>
-        </w:rPr>
-        <w:t>supports the</w:t>
-      </w:r>
-      <w:r>
-        <w:t xml:space="preserve"> addition and removal of rules and regulations</w:t>
-      </w:r>
-      <w:r>
-        <w:rPr>
-          <w:rStyle w:val="CommentReference"/>
-        </w:rPr>
-        <w:commentReference w:id="5"/>
       </w:r>
       <w:r>
         <w:t>.</w:t>
@@ -1370,189 +1368,204 @@
       <w:r>
         <w:t xml:space="preserve">B </w:t>
       </w:r>
+      <w:commentRangeStart w:id="5"/>
       <w:commentRangeStart w:id="6"/>
       <w:r>
         <w:t>Simplified Framework Conceptual Scheme</w:t>
       </w:r>
-      <w:commentRangeEnd w:id="6"/>
+      <w:commentRangeEnd w:id="5"/>
       <w:r>
         <w:rPr>
           <w:rStyle w:val="CommentReference"/>
           <w:rFonts w:asciiTheme="minorHAnsi" w:eastAsiaTheme="minorHAnsi" w:hAnsiTheme="minorHAnsi" w:cstheme="minorBidi"/>
           <w:color w:val="auto"/>
         </w:rPr>
-        <w:commentReference w:id="6"/>
-      </w:r>
-    </w:p>
-    <w:p>
-      <w:pPr>
-        <w:pStyle w:val="Heading1"/>
-      </w:pPr>
-      <w:r>
-        <w:t>C Movement Automaton Theory</w:t>
-      </w:r>
-    </w:p>
-    <w:p>
-      <w:pPr>
-        <w:pStyle w:val="Heading2"/>
-      </w:pPr>
-      <w:r>
-        <w:tab/>
-        <w:t>C.1 Specialization of Hybrid Automaton</w:t>
-      </w:r>
-    </w:p>
-    <w:p>
-      <w:pPr>
-        <w:pStyle w:val="Heading2"/>
-      </w:pPr>
-      <w:r>
-        <w:tab/>
-        <w:t>C.2 Formal Movement Automaton Definition</w:t>
-      </w:r>
-    </w:p>
-    <w:p>
-      <w:pPr>
-        <w:pStyle w:val="Heading2"/>
-      </w:pPr>
-      <w:r>
-        <w:tab/>
-        <w:t>C.3 Segmented Movement Automaton</w:t>
-      </w:r>
-    </w:p>
-    <w:p>
-      <w:pPr>
-        <w:pStyle w:val="Heading2"/>
-      </w:pPr>
-      <w:r>
-        <w:tab/>
-        <w:t>C.4 Reference Trajectory Generator</w:t>
-      </w:r>
-    </w:p>
-    <w:p>
-      <w:pPr>
-        <w:pStyle w:val="Heading1"/>
-      </w:pPr>
-      <w:commentRangeStart w:id="7"/>
-      <w:r>
-        <w:t xml:space="preserve">D Intruder Probabilistic Models </w:t>
-      </w:r>
-      <w:commentRangeEnd w:id="7"/>
+        <w:commentReference w:id="5"/>
+      </w:r>
+      <w:commentRangeEnd w:id="6"/>
       <w:r>
         <w:rPr>
           <w:rStyle w:val="CommentReference"/>
           <w:rFonts w:asciiTheme="minorHAnsi" w:eastAsiaTheme="minorHAnsi" w:hAnsiTheme="minorHAnsi" w:cstheme="minorBidi"/>
           <w:color w:val="auto"/>
         </w:rPr>
-        <w:commentReference w:id="7"/>
-      </w:r>
-    </w:p>
-    <w:p>
-      <w:pPr>
-        <w:pStyle w:val="Heading2"/>
-      </w:pPr>
-      <w:r>
-        <w:tab/>
-      </w:r>
-      <w:commentRangeStart w:id="8"/>
-      <w:r>
-        <w:t xml:space="preserve">D.1 </w:t>
-      </w:r>
-      <w:r>
-        <w:t>Small body direct movement Intruder intersection</w:t>
-      </w:r>
-    </w:p>
-    <w:p>
-      <w:pPr>
-        <w:pStyle w:val="Heading2"/>
-      </w:pPr>
-      <w:r>
-        <w:tab/>
-        <w:t xml:space="preserve">D.2 </w:t>
-      </w:r>
-      <w:r>
-        <w:t>Notable body direct movement intruder intersection</w:t>
-      </w:r>
-    </w:p>
-    <w:p>
-      <w:pPr>
-        <w:pStyle w:val="Heading2"/>
-      </w:pPr>
-      <w:r>
-        <w:tab/>
-        <w:t>D.3 Maneuver</w:t>
-      </w:r>
-      <w:r>
-        <w:t>ing Intruder Intersection</w:t>
-      </w:r>
-      <w:commentRangeEnd w:id="8"/>
+        <w:commentReference w:id="6"/>
+      </w:r>
+    </w:p>
+    <w:p>
+      <w:pPr>
+        <w:pStyle w:val="Heading1"/>
+      </w:pPr>
+      <w:r>
+        <w:t>C Movement Automaton Theory</w:t>
+      </w:r>
+    </w:p>
+    <w:p>
+      <w:pPr>
+        <w:pStyle w:val="Heading2"/>
+      </w:pPr>
+      <w:r>
+        <w:tab/>
+        <w:t>C.1 Specialization of Hybrid Automaton</w:t>
+      </w:r>
+    </w:p>
+    <w:p>
+      <w:pPr>
+        <w:pStyle w:val="Heading2"/>
+      </w:pPr>
+      <w:r>
+        <w:tab/>
+        <w:t>C.2 Formal Movement Automaton Definition</w:t>
+      </w:r>
+    </w:p>
+    <w:p>
+      <w:pPr>
+        <w:pStyle w:val="Heading2"/>
+      </w:pPr>
+      <w:r>
+        <w:tab/>
+        <w:t>C.3 Segmented Movement Automaton</w:t>
+      </w:r>
+    </w:p>
+    <w:p>
+      <w:pPr>
+        <w:pStyle w:val="Heading2"/>
+      </w:pPr>
+      <w:r>
+        <w:tab/>
+        <w:t>C.4 Reference Trajectory Generator</w:t>
+      </w:r>
+    </w:p>
+    <w:p>
+      <w:pPr>
+        <w:pStyle w:val="Heading1"/>
+      </w:pPr>
+      <w:commentRangeStart w:id="7"/>
+      <w:r>
+        <w:t xml:space="preserve">D Intruder Probabilistic Models </w:t>
+      </w:r>
+      <w:commentRangeEnd w:id="7"/>
       <w:r>
         <w:rPr>
           <w:rStyle w:val="CommentReference"/>
           <w:rFonts w:asciiTheme="minorHAnsi" w:eastAsiaTheme="minorHAnsi" w:hAnsiTheme="minorHAnsi" w:cstheme="minorBidi"/>
           <w:color w:val="auto"/>
         </w:rPr>
-        <w:commentReference w:id="8"/>
-      </w:r>
-    </w:p>
-    <w:p>
-      <w:pPr>
-        <w:pStyle w:val="Heading1"/>
-      </w:pPr>
-      <w:r>
-        <w:t xml:space="preserve">E Conflict Resolution Schemes </w:t>
-      </w:r>
-    </w:p>
-    <w:p>
-      <w:pPr>
-        <w:pStyle w:val="Heading2"/>
-      </w:pPr>
-      <w:r>
-        <w:tab/>
-        <w:t>E.1 Cooperative Conflict Resolution</w:t>
-      </w:r>
-    </w:p>
-    <w:p>
-      <w:pPr>
-        <w:pStyle w:val="Heading2"/>
-      </w:pPr>
-      <w:r>
-        <w:tab/>
-        <w:t>E.2 Non-Cooperative Conflict Resolution</w:t>
-      </w:r>
-    </w:p>
-    <w:p>
-      <w:pPr>
-        <w:pStyle w:val="Heading1"/>
-      </w:pPr>
-      <w:r>
-        <w:t xml:space="preserve">F Additional UTM functionality </w:t>
-      </w:r>
-    </w:p>
-    <w:p>
-      <w:pPr>
-        <w:pStyle w:val="Heading2"/>
-      </w:pPr>
-      <w:r>
-        <w:tab/>
-      </w:r>
-      <w:commentRangeStart w:id="9"/>
-      <w:r>
-        <w:t>F.1 Weather Case</w:t>
-      </w:r>
-      <w:r>
-        <w:t xml:space="preserve"> </w:t>
-      </w:r>
-      <w:r>
-        <w:t>Implementation</w:t>
-      </w:r>
-      <w:commentRangeEnd w:id="9"/>
+        <w:commentReference w:id="7"/>
+      </w:r>
+    </w:p>
+    <w:p>
+      <w:pPr>
+        <w:pStyle w:val="Heading2"/>
+      </w:pPr>
+      <w:r>
+        <w:tab/>
+      </w:r>
+      <w:commentRangeStart w:id="8"/>
+      <w:r>
+        <w:t xml:space="preserve">D.1 </w:t>
+      </w:r>
+      <w:r>
+        <w:t>Small body direct movement Intruder intersection</w:t>
+      </w:r>
+    </w:p>
+    <w:p>
+      <w:pPr>
+        <w:pStyle w:val="Heading2"/>
+      </w:pPr>
+      <w:r>
+        <w:tab/>
+        <w:t xml:space="preserve">D.2 </w:t>
+      </w:r>
+      <w:r>
+        <w:t>Notable body direct movement intruder intersection</w:t>
+      </w:r>
+    </w:p>
+    <w:p>
+      <w:pPr>
+        <w:pStyle w:val="Heading2"/>
+      </w:pPr>
+      <w:r>
+        <w:tab/>
+        <w:t xml:space="preserve">D.3 </w:t>
+      </w:r>
+      <w:bookmarkStart w:id="9" w:name="_GoBack"/>
+      <w:r>
+        <w:t>Maneuver</w:t>
+      </w:r>
+      <w:r>
+        <w:t>ing Intruder Intersection</w:t>
+      </w:r>
+      <w:commentRangeEnd w:id="8"/>
       <w:r>
         <w:rPr>
           <w:rStyle w:val="CommentReference"/>
           <w:rFonts w:asciiTheme="minorHAnsi" w:eastAsiaTheme="minorHAnsi" w:hAnsiTheme="minorHAnsi" w:cstheme="minorBidi"/>
           <w:color w:val="auto"/>
         </w:rPr>
-        <w:commentReference w:id="9"/>
+        <w:commentReference w:id="8"/>
+      </w:r>
+      <w:bookmarkEnd w:id="9"/>
+    </w:p>
+    <w:p>
+      <w:pPr>
+        <w:pStyle w:val="Heading1"/>
+      </w:pPr>
+      <w:r>
+        <w:t xml:space="preserve">E Conflict Resolution Schemes </w:t>
+      </w:r>
+    </w:p>
+    <w:p>
+      <w:pPr>
+        <w:pStyle w:val="Heading2"/>
+      </w:pPr>
+      <w:r>
+        <w:tab/>
+        <w:t>E.1 Cooperative Conflict Resolution</w:t>
+      </w:r>
+    </w:p>
+    <w:p>
+      <w:pPr>
+        <w:pStyle w:val="Heading2"/>
+      </w:pPr>
+      <w:r>
+        <w:tab/>
+        <w:t>E.2 Non-Cooperative Conflict Resolution</w:t>
+      </w:r>
+    </w:p>
+    <w:p>
+      <w:pPr>
+        <w:pStyle w:val="Heading1"/>
+      </w:pPr>
+      <w:r>
+        <w:t xml:space="preserve">F Additional UTM functionality </w:t>
+      </w:r>
+    </w:p>
+    <w:p>
+      <w:pPr>
+        <w:pStyle w:val="Heading2"/>
+      </w:pPr>
+      <w:r>
+        <w:tab/>
+      </w:r>
+      <w:commentRangeStart w:id="10"/>
+      <w:r>
+        <w:t>F.1 Weather Case</w:t>
+      </w:r>
+      <w:r>
+        <w:t xml:space="preserve"> </w:t>
+      </w:r>
+      <w:r>
+        <w:t>Implementation</w:t>
+      </w:r>
+      <w:commentRangeEnd w:id="10"/>
+      <w:r>
+        <w:rPr>
+          <w:rStyle w:val="CommentReference"/>
+          <w:rFonts w:asciiTheme="minorHAnsi" w:eastAsiaTheme="minorHAnsi" w:hAnsiTheme="minorHAnsi" w:cstheme="minorBidi"/>
+          <w:color w:val="auto"/>
+        </w:rPr>
+        <w:commentReference w:id="10"/>
       </w:r>
       <w:r>
         <w:t xml:space="preserve"> </w:t>
@@ -1668,7 +1681,7 @@
 
 <file path=word/comments.xml><?xml version="1.0" encoding="utf-8"?>
 <w:comments xmlns:wpc="http://schemas.microsoft.com/office/word/2010/wordprocessingCanvas" xmlns:cx="http://schemas.microsoft.com/office/drawing/2014/chartex" xmlns:cx1="http://schemas.microsoft.com/office/drawing/2015/9/8/chartex" xmlns:cx2="http://schemas.microsoft.com/office/drawing/2015/10/21/chartex" xmlns:cx3="http://schemas.microsoft.com/office/drawing/2016/5/9/chartex" xmlns:cx4="http://schemas.microsoft.com/office/drawing/2016/5/10/chartex" xmlns:cx5="http://schemas.microsoft.com/office/drawing/2016/5/11/chartex" xmlns:mc="http://schemas.openxmlformats.org/markup-compatibility/2006" xmlns:o="urn:schemas-microsoft-com:office:office" xmlns:r="http://schemas.openxmlformats.org/officeDocument/2006/relationships" xmlns:m="http://schemas.openxmlformats.org/officeDocument/2006/math" xmlns:v="urn:schemas-microsoft-com:vml" xmlns:wp14="http://schemas.microsoft.com/office/word/2010/wordprocessingDrawing" xmlns:wp="http://schemas.openxmlformats.org/drawingml/2006/wordprocessingDrawing" xmlns:w10="urn:schemas-microsoft-com:office:word" xmlns:w="http://schemas.openxmlformats.org/wordprocessingml/2006/main" xmlns:w14="http://schemas.microsoft.com/office/word/2010/wordml" xmlns:w15="http://schemas.microsoft.com/office/word/2012/wordml" xmlns:w16se="http://schemas.microsoft.com/office/word/2015/wordml/symex" xmlns:wpg="http://schemas.microsoft.com/office/word/2010/wordprocessingGroup" xmlns:wpi="http://schemas.microsoft.com/office/word/2010/wordprocessingInk" xmlns:wne="http://schemas.microsoft.com/office/word/2006/wordml" xmlns:wps="http://schemas.microsoft.com/office/word/2010/wordprocessingShape" mc:Ignorable="w14 w15 w16se wp14">
-  <w:comment w:id="1" w:author="Gomola, Alojz (Alojz Gomola)" w:date="2019-01-24T14:31:00Z" w:initials="GA(G">
+  <w:comment w:id="0" w:author="Gomola, Alojz (Alojz Gomola)" w:date="2019-01-24T14:31:00Z" w:initials="GA(G">
     <w:p>
       <w:pPr>
         <w:pStyle w:val="CommentText"/>
@@ -1692,7 +1705,7 @@
       </w:r>
     </w:p>
   </w:comment>
-  <w:comment w:id="2" w:author="Gomola, Alojz (Alojz Gomola)" w:date="2019-01-24T14:35:00Z" w:initials="GA(G">
+  <w:comment w:id="1" w:author="Gomola, Alojz (Alojz Gomola)" w:date="2019-01-24T14:35:00Z" w:initials="GA(G">
     <w:p>
       <w:pPr>
         <w:pStyle w:val="CommentText"/>
@@ -1708,7 +1721,7 @@
       </w:r>
     </w:p>
   </w:comment>
-  <w:comment w:id="3" w:author="Gomola, Alojz (Alojz Gomola)" w:date="2019-01-24T14:37:00Z" w:initials="GA(G">
+  <w:comment w:id="2" w:author="Gomola, Alojz (Alojz Gomola)" w:date="2019-01-24T14:37:00Z" w:initials="GA(G">
     <w:p>
       <w:pPr>
         <w:pStyle w:val="CommentText"/>
@@ -1720,11 +1733,14 @@
         <w:annotationRef/>
       </w:r>
       <w:r>
-        <w:t>Section 2.5 Put (UTM ) after section name</w:t>
+        <w:t>Section 2.5 Put (</w:t>
+      </w:r>
+      <w:r>
+        <w:t>UTM ) after section name</w:t>
       </w:r>
     </w:p>
   </w:comment>
-  <w:comment w:id="4" w:author="Gomola, Alojz (Alojz Gomola)" w:date="2019-01-24T16:55:00Z" w:initials="GA(G">
+  <w:comment w:id="3" w:author="Gomola, Alojz (Alojz Gomola)" w:date="2019-01-24T16:55:00Z" w:initials="GA(G">
     <w:p>
       <w:pPr>
         <w:pStyle w:val="CommentText"/>
@@ -1740,7 +1756,7 @@
       </w:r>
     </w:p>
   </w:comment>
-  <w:comment w:id="5" w:author="Gomola, Alojz (Alojz Gomola)" w:date="2019-01-24T14:43:00Z" w:initials="GA(G">
+  <w:comment w:id="4" w:author="Gomola, Alojz (Alojz Gomola)" w:date="2019-01-24T14:43:00Z" w:initials="GA(G">
     <w:p>
       <w:pPr>
         <w:pStyle w:val="CommentText"/>
@@ -1753,7 +1769,7 @@
       </w:r>
     </w:p>
   </w:comment>
-  <w:comment w:id="6" w:author="Gomola, Alojz (Alojz Gomola)" w:date="2019-01-24T14:18:00Z" w:initials="GA(G">
+  <w:comment w:id="5" w:author="Gomola, Alojz (Alojz Gomola)" w:date="2019-01-24T14:18:00Z" w:initials="GA(G">
     <w:p>
       <w:pPr>
         <w:pStyle w:val="CommentText"/>
@@ -1784,6 +1800,22 @@
       </w:r>
     </w:p>
   </w:comment>
+  <w:comment w:id="6" w:author="Gomola, Alojz (Alojz Gomola)" w:date="2019-01-24T17:16:00Z" w:initials="GA(G">
+    <w:p>
+      <w:pPr>
+        <w:pStyle w:val="CommentText"/>
+      </w:pPr>
+      <w:r>
+        <w:rPr>
+          <w:rStyle w:val="CommentReference"/>
+        </w:rPr>
+        <w:annotationRef/>
+      </w:r>
+      <w:r>
+        <w:t>Done</w:t>
+      </w:r>
+    </w:p>
+  </w:comment>
   <w:comment w:id="7" w:author="Gomola, Alojz (Alojz Gomola)" w:date="2019-01-24T14:19:00Z" w:initials="GA(G">
     <w:p>
       <w:pPr>
@@ -1820,7 +1852,7 @@
       </w:r>
     </w:p>
   </w:comment>
-  <w:comment w:id="9" w:author="Gomola, Alojz (Alojz Gomola)" w:date="2019-01-24T14:29:00Z" w:initials="GA(G">
+  <w:comment w:id="10" w:author="Gomola, Alojz (Alojz Gomola)" w:date="2019-01-24T14:29:00Z" w:initials="GA(G">
     <w:p>
       <w:pPr>
         <w:pStyle w:val="CommentText"/>
@@ -1852,6 +1884,7 @@
   <w15:commentEx w15:paraId="205B1D98" w15:done="0"/>
   <w15:commentEx w15:paraId="49B9BC00" w15:done="0"/>
   <w15:commentEx w15:paraId="7A204B40" w15:done="0"/>
+  <w15:commentEx w15:paraId="71E53DCD" w15:paraIdParent="7A204B40" w15:done="0"/>
   <w15:commentEx w15:paraId="43F3C1B3" w15:done="0"/>
   <w15:commentEx w15:paraId="234C7D0C" w15:done="0"/>
   <w15:commentEx w15:paraId="43A2B3C0" w15:done="0"/>
@@ -2933,7 +2966,7 @@
 </file>
 
 <file path=customXml/itemProps1.xml><?xml version="1.0" encoding="utf-8"?>
-<ds:datastoreItem xmlns:ds="http://schemas.openxmlformats.org/officeDocument/2006/customXml" ds:itemID="{AE56A885-F631-4B15-A335-361C466C9BD3}">
+<ds:datastoreItem xmlns:ds="http://schemas.openxmlformats.org/officeDocument/2006/customXml" ds:itemID="{6274C4D5-F15B-49E5-8D46-51E97978AAA4}">
   <ds:schemaRefs>
     <ds:schemaRef ds:uri="http://schemas.openxmlformats.org/officeDocument/2006/bibliography"/>
   </ds:schemaRefs>

</xml_diff>

<commit_message>
[TASK] Added Weather-Case + Implementation into appendix section name
</commit_message>
<xml_diff>
--- a/NotesJoao/2019-01-24 Introduction to important sections/IntroductionsToImportantSections.docx
+++ b/NotesJoao/2019-01-24 Introduction to important sections/IntroductionsToImportantSections.docx
@@ -1441,6 +1441,7 @@
         <w:pStyle w:val="Heading1"/>
       </w:pPr>
       <w:commentRangeStart w:id="7"/>
+      <w:commentRangeStart w:id="8"/>
       <w:r>
         <w:t xml:space="preserve">D Intruder Probabilistic Models </w:t>
       </w:r>
@@ -1453,49 +1454,6 @@
         </w:rPr>
         <w:commentReference w:id="7"/>
       </w:r>
-    </w:p>
-    <w:p>
-      <w:pPr>
-        <w:pStyle w:val="Heading2"/>
-      </w:pPr>
-      <w:r>
-        <w:tab/>
-      </w:r>
-      <w:commentRangeStart w:id="8"/>
-      <w:r>
-        <w:t xml:space="preserve">D.1 </w:t>
-      </w:r>
-      <w:r>
-        <w:t>Small body direct movement Intruder intersection</w:t>
-      </w:r>
-    </w:p>
-    <w:p>
-      <w:pPr>
-        <w:pStyle w:val="Heading2"/>
-      </w:pPr>
-      <w:r>
-        <w:tab/>
-        <w:t xml:space="preserve">D.2 </w:t>
-      </w:r>
-      <w:r>
-        <w:t>Notable body direct movement intruder intersection</w:t>
-      </w:r>
-    </w:p>
-    <w:p>
-      <w:pPr>
-        <w:pStyle w:val="Heading2"/>
-      </w:pPr>
-      <w:r>
-        <w:tab/>
-        <w:t xml:space="preserve">D.3 </w:t>
-      </w:r>
-      <w:bookmarkStart w:id="9" w:name="_GoBack"/>
-      <w:r>
-        <w:t>Maneuver</w:t>
-      </w:r>
-      <w:r>
-        <w:t>ing Intruder Intersection</w:t>
-      </w:r>
       <w:commentRangeEnd w:id="8"/>
       <w:r>
         <w:rPr>
@@ -1505,71 +1463,138 @@
         </w:rPr>
         <w:commentReference w:id="8"/>
       </w:r>
-      <w:bookmarkEnd w:id="9"/>
-    </w:p>
-    <w:p>
-      <w:pPr>
-        <w:pStyle w:val="Heading1"/>
-      </w:pPr>
-      <w:r>
-        <w:t xml:space="preserve">E Conflict Resolution Schemes </w:t>
-      </w:r>
-    </w:p>
-    <w:p>
-      <w:pPr>
-        <w:pStyle w:val="Heading2"/>
-      </w:pPr>
-      <w:r>
-        <w:tab/>
-        <w:t>E.1 Cooperative Conflict Resolution</w:t>
-      </w:r>
-    </w:p>
-    <w:p>
-      <w:pPr>
-        <w:pStyle w:val="Heading2"/>
-      </w:pPr>
-      <w:r>
-        <w:tab/>
-        <w:t>E.2 Non-Cooperative Conflict Resolution</w:t>
-      </w:r>
-    </w:p>
-    <w:p>
-      <w:pPr>
-        <w:pStyle w:val="Heading1"/>
-      </w:pPr>
-      <w:r>
-        <w:t xml:space="preserve">F Additional UTM functionality </w:t>
-      </w:r>
-    </w:p>
-    <w:p>
-      <w:pPr>
-        <w:pStyle w:val="Heading2"/>
-      </w:pPr>
-      <w:r>
-        <w:tab/>
-      </w:r>
+    </w:p>
+    <w:p>
+      <w:pPr>
+        <w:pStyle w:val="Heading2"/>
+      </w:pPr>
+      <w:r>
+        <w:tab/>
+      </w:r>
+      <w:commentRangeStart w:id="9"/>
       <w:commentRangeStart w:id="10"/>
       <w:r>
-        <w:t>F.1 Weather Case</w:t>
-      </w:r>
-      <w:r>
-        <w:t xml:space="preserve"> </w:t>
-      </w:r>
-      <w:r>
-        <w:t>Implementation</w:t>
-      </w:r>
-      <w:commentRangeEnd w:id="10"/>
+        <w:t xml:space="preserve">D.1 </w:t>
+      </w:r>
+      <w:r>
+        <w:t>Small body direct movement Intruder intersection</w:t>
+      </w:r>
+    </w:p>
+    <w:p>
+      <w:pPr>
+        <w:pStyle w:val="Heading2"/>
+      </w:pPr>
+      <w:r>
+        <w:tab/>
+        <w:t xml:space="preserve">D.2 </w:t>
+      </w:r>
+      <w:r>
+        <w:t>Notable body direct movement intruder intersection</w:t>
+      </w:r>
+    </w:p>
+    <w:p>
+      <w:pPr>
+        <w:pStyle w:val="Heading2"/>
+      </w:pPr>
+      <w:r>
+        <w:tab/>
+        <w:t>D.3 Maneuver</w:t>
+      </w:r>
+      <w:r>
+        <w:t>ing Intruder Intersection</w:t>
+      </w:r>
+      <w:commentRangeEnd w:id="9"/>
       <w:r>
         <w:rPr>
           <w:rStyle w:val="CommentReference"/>
           <w:rFonts w:asciiTheme="minorHAnsi" w:eastAsiaTheme="minorHAnsi" w:hAnsiTheme="minorHAnsi" w:cstheme="minorBidi"/>
           <w:color w:val="auto"/>
         </w:rPr>
+        <w:commentReference w:id="9"/>
+      </w:r>
+      <w:commentRangeEnd w:id="10"/>
+      <w:r>
+        <w:rPr>
+          <w:rStyle w:val="CommentReference"/>
+          <w:rFonts w:asciiTheme="minorHAnsi" w:eastAsiaTheme="minorHAnsi" w:hAnsiTheme="minorHAnsi" w:cstheme="minorBidi"/>
+          <w:color w:val="auto"/>
+        </w:rPr>
         <w:commentReference w:id="10"/>
       </w:r>
+    </w:p>
+    <w:p>
+      <w:pPr>
+        <w:pStyle w:val="Heading1"/>
+      </w:pPr>
+      <w:r>
+        <w:t xml:space="preserve">E Conflict Resolution Schemes </w:t>
+      </w:r>
+    </w:p>
+    <w:p>
+      <w:pPr>
+        <w:pStyle w:val="Heading2"/>
+      </w:pPr>
+      <w:r>
+        <w:tab/>
+        <w:t>E.1 Cooperative Conflict Resolution</w:t>
+      </w:r>
+    </w:p>
+    <w:p>
+      <w:pPr>
+        <w:pStyle w:val="Heading2"/>
+      </w:pPr>
+      <w:r>
+        <w:tab/>
+        <w:t>E.2 Non-Cooperative Conflict Resolution</w:t>
+      </w:r>
+    </w:p>
+    <w:p>
+      <w:pPr>
+        <w:pStyle w:val="Heading1"/>
+      </w:pPr>
+      <w:r>
+        <w:t xml:space="preserve">F Additional UTM functionality </w:t>
+      </w:r>
+    </w:p>
+    <w:p>
+      <w:pPr>
+        <w:pStyle w:val="Heading2"/>
+      </w:pPr>
+      <w:r>
+        <w:tab/>
+      </w:r>
+      <w:commentRangeStart w:id="11"/>
+      <w:commentRangeStart w:id="12"/>
+      <w:r>
+        <w:t>F.1 Weather Case</w:t>
+      </w:r>
       <w:r>
         <w:t xml:space="preserve"> </w:t>
       </w:r>
+      <w:r>
+        <w:t>Implementation</w:t>
+      </w:r>
+      <w:commentRangeEnd w:id="11"/>
+      <w:r>
+        <w:rPr>
+          <w:rStyle w:val="CommentReference"/>
+          <w:rFonts w:asciiTheme="minorHAnsi" w:eastAsiaTheme="minorHAnsi" w:hAnsiTheme="minorHAnsi" w:cstheme="minorBidi"/>
+          <w:color w:val="auto"/>
+        </w:rPr>
+        <w:commentReference w:id="11"/>
+      </w:r>
+      <w:commentRangeEnd w:id="12"/>
+      <w:r>
+        <w:rPr>
+          <w:rStyle w:val="CommentReference"/>
+          <w:rFonts w:asciiTheme="minorHAnsi" w:eastAsiaTheme="minorHAnsi" w:hAnsiTheme="minorHAnsi" w:cstheme="minorBidi"/>
+          <w:color w:val="auto"/>
+        </w:rPr>
+        <w:commentReference w:id="12"/>
+      </w:r>
+      <w:r>
+        <w:t xml:space="preserve"> </w:t>
+      </w:r>
     </w:p>
     <w:p>
       <w:pPr>
@@ -1615,6 +1640,8 @@
         <w:tab/>
         <w:t xml:space="preserve">F.6 Rule: Converging Maneuver </w:t>
       </w:r>
+      <w:bookmarkStart w:id="13" w:name="_GoBack"/>
+      <w:bookmarkEnd w:id="13"/>
     </w:p>
     <w:p>
       <w:pPr>
@@ -1835,8 +1862,20 @@
         <w:t>Intruder intersection models</w:t>
       </w:r>
     </w:p>
+    <w:p>
+      <w:pPr>
+        <w:pStyle w:val="CommentText"/>
+        <w:numPr>
+          <w:ilvl w:val="0"/>
+          <w:numId w:val="1"/>
+        </w:numPr>
+      </w:pPr>
+      <w:r>
+        <w:t>Done</w:t>
+      </w:r>
+    </w:p>
   </w:comment>
-  <w:comment w:id="8" w:author="Gomola, Alojz (Alojz Gomola)" w:date="2019-01-24T14:28:00Z" w:initials="GA(G">
+  <w:comment w:id="8" w:author="Gomola, Alojz (Alojz Gomola)" w:date="2019-01-24T17:21:00Z" w:initials="GA(G">
     <w:p>
       <w:pPr>
         <w:pStyle w:val="CommentText"/>
@@ -1848,11 +1887,27 @@
         <w:annotationRef/>
       </w:r>
       <w:r>
+        <w:t>Done</w:t>
+      </w:r>
+    </w:p>
+  </w:comment>
+  <w:comment w:id="9" w:author="Gomola, Alojz (Alojz Gomola)" w:date="2019-01-24T14:28:00Z" w:initials="GA(G">
+    <w:p>
+      <w:pPr>
+        <w:pStyle w:val="CommentText"/>
+      </w:pPr>
+      <w:r>
+        <w:rPr>
+          <w:rStyle w:val="CommentReference"/>
+        </w:rPr>
+        <w:annotationRef/>
+      </w:r>
+      <w:r>
         <w:t>Change the names of the sections</w:t>
       </w:r>
     </w:p>
   </w:comment>
-  <w:comment w:id="10" w:author="Gomola, Alojz (Alojz Gomola)" w:date="2019-01-24T14:29:00Z" w:initials="GA(G">
+  <w:comment w:id="10" w:author="Gomola, Alojz (Alojz Gomola)" w:date="2019-01-24T17:22:00Z" w:initials="GA(G">
     <w:p>
       <w:pPr>
         <w:pStyle w:val="CommentText"/>
@@ -1864,6 +1919,22 @@
         <w:annotationRef/>
       </w:r>
       <w:r>
+        <w:t>Done</w:t>
+      </w:r>
+    </w:p>
+  </w:comment>
+  <w:comment w:id="11" w:author="Gomola, Alojz (Alojz Gomola)" w:date="2019-01-24T14:29:00Z" w:initials="GA(G">
+    <w:p>
+      <w:pPr>
+        <w:pStyle w:val="CommentText"/>
+      </w:pPr>
+      <w:r>
+        <w:rPr>
+          <w:rStyle w:val="CommentReference"/>
+        </w:rPr>
+        <w:annotationRef/>
+      </w:r>
+      <w:r>
         <w:t xml:space="preserve">+ </w:t>
       </w:r>
       <w:proofErr w:type="spellStart"/>
@@ -1871,6 +1942,22 @@
         <w:t>Implementaiton</w:t>
       </w:r>
       <w:proofErr w:type="spellEnd"/>
+    </w:p>
+  </w:comment>
+  <w:comment w:id="12" w:author="Gomola, Alojz (Alojz Gomola)" w:date="2019-01-24T17:22:00Z" w:initials="GA(G">
+    <w:p>
+      <w:pPr>
+        <w:pStyle w:val="CommentText"/>
+      </w:pPr>
+      <w:r>
+        <w:rPr>
+          <w:rStyle w:val="CommentReference"/>
+        </w:rPr>
+        <w:annotationRef/>
+      </w:r>
+      <w:r>
+        <w:t>Done</w:t>
+      </w:r>
     </w:p>
   </w:comment>
 </w:comments>
@@ -1885,9 +1972,12 @@
   <w15:commentEx w15:paraId="49B9BC00" w15:done="0"/>
   <w15:commentEx w15:paraId="7A204B40" w15:done="0"/>
   <w15:commentEx w15:paraId="71E53DCD" w15:paraIdParent="7A204B40" w15:done="0"/>
-  <w15:commentEx w15:paraId="43F3C1B3" w15:done="0"/>
+  <w15:commentEx w15:paraId="6CADCE4F" w15:done="0"/>
+  <w15:commentEx w15:paraId="0F8F53EA" w15:paraIdParent="6CADCE4F" w15:done="0"/>
   <w15:commentEx w15:paraId="234C7D0C" w15:done="0"/>
+  <w15:commentEx w15:paraId="4DE7F1CD" w15:paraIdParent="234C7D0C" w15:done="0"/>
   <w15:commentEx w15:paraId="43A2B3C0" w15:done="0"/>
+  <w15:commentEx w15:paraId="47C1C80C" w15:paraIdParent="43A2B3C0" w15:done="0"/>
 </w15:commentsEx>
 </file>
 
@@ -2966,7 +3056,7 @@
 </file>
 
 <file path=customXml/itemProps1.xml><?xml version="1.0" encoding="utf-8"?>
-<ds:datastoreItem xmlns:ds="http://schemas.openxmlformats.org/officeDocument/2006/customXml" ds:itemID="{6274C4D5-F15B-49E5-8D46-51E97978AAA4}">
+<ds:datastoreItem xmlns:ds="http://schemas.openxmlformats.org/officeDocument/2006/customXml" ds:itemID="{62E26F5C-5D3C-4439-B4A6-10C484C9ADDB}">
   <ds:schemaRefs>
     <ds:schemaRef ds:uri="http://schemas.openxmlformats.org/officeDocument/2006/bibliography"/>
   </ds:schemaRefs>

</xml_diff>

<commit_message>
[Clean build] After Summary sections added
</commit_message>
<xml_diff>
--- a/NotesJoao/2019-01-24 Introduction to important sections/IntroductionsToImportantSections.docx
+++ b/NotesJoao/2019-01-24 Introduction to important sections/IntroductionsToImportantSections.docx
@@ -295,6 +295,9 @@
       <w:r>
         <w:t>, ideal for avoidance tasks</w:t>
       </w:r>
+      <w:r>
+        <w:t>.</w:t>
+      </w:r>
     </w:p>
     <w:p>
       <w:pPr>
@@ -768,6 +771,9 @@
       <w:commentRangeEnd w:id="2"/>
     </w:p>
     <w:p>
+      <w:pPr>
+        <w:ind w:firstLine="720"/>
+      </w:pPr>
       <w:r>
         <w:rPr>
           <w:rStyle w:val="CommentReference"/>
@@ -783,6 +789,11 @@
       <w:r>
         <w:t xml:space="preserve"> </w:t>
       </w:r>
+    </w:p>
+    <w:p>
+      <w:pPr>
+        <w:pStyle w:val="Heading1"/>
+      </w:pPr>
     </w:p>
     <w:p>
       <w:pPr>
@@ -862,513 +873,512 @@
         <w:t>,</w:t>
       </w:r>
       <w:r>
-        <w:t xml:space="preserve"> the interaction architecture is established. The notable maneuvers and </w:t>
-      </w:r>
+        <w:t xml:space="preserve"> the interaction architecture is established. The notable maneuvers and situations </w:t>
+      </w:r>
+      <w:r>
+        <w:rPr>
+          <w:noProof/>
+        </w:rPr>
+        <w:t>are analyzed</w:t>
+      </w:r>
+      <w:r>
+        <w:t xml:space="preserve"> under VFR/IFR conditions. The position notification message and handling </w:t>
+      </w:r>
+      <w:r>
+        <w:rPr>
+          <w:noProof/>
+        </w:rPr>
+        <w:t>are</w:t>
+      </w:r>
+      <w:r>
+        <w:t xml:space="preserve"> proposed to </w:t>
+      </w:r>
+      <w:r>
+        <w:t>support</w:t>
+      </w:r>
+      <w:r>
+        <w:t xml:space="preserve"> collision case calculation</w:t>
+      </w:r>
+      <w:r>
+        <w:t>s</w:t>
+      </w:r>
+      <w:r>
+        <w:t xml:space="preserve"> and life-cycle management.</w:t>
+      </w:r>
+    </w:p>
+    <w:p>
+      <w:pPr>
+        <w:pStyle w:val="Heading2"/>
+      </w:pPr>
+      <w:r>
+        <w:tab/>
+        <w:t>6.7.1 UTM Architecture</w:t>
+      </w:r>
+    </w:p>
+    <w:p>
+      <w:r>
+        <w:tab/>
+        <w:t>The UTM authority needs to communicate with the UAS attendants. The communication scheme is asynchronous notification(UAS)-directive(UTM).</w:t>
+      </w:r>
+      <w:r>
+        <w:t xml:space="preserve"> </w:t>
+      </w:r>
+    </w:p>
+    <w:p/>
+    <w:p>
+      <w:pPr>
+        <w:pStyle w:val="Heading2"/>
+      </w:pPr>
+      <w:r>
+        <w:tab/>
+        <w:t xml:space="preserve">6.7.2 Handling Head-on Approach </w:t>
+      </w:r>
+    </w:p>
+    <w:p>
+      <w:r>
+        <w:tab/>
+        <w:t>Two UAS are facing each other head-on</w:t>
+      </w:r>
+      <w:r>
+        <w:t>.</w:t>
+      </w:r>
+      <w:r>
+        <w:t xml:space="preserve"> </w:t>
+      </w:r>
+      <w:r>
+        <w:t>There is a need to define triggers for detection and resolution approach for autonomous UAS.  R</w:t>
+      </w:r>
+      <w:r>
+        <w:t xml:space="preserve">ules for VFR/IFR modes in </w:t>
+      </w:r>
+      <w:r>
+        <w:rPr>
+          <w:noProof/>
+        </w:rPr>
+        <w:t>manned</w:t>
+      </w:r>
+      <w:r>
+        <w:t xml:space="preserve"> </w:t>
+      </w:r>
+      <w:r>
+        <w:rPr>
+          <w:noProof/>
+        </w:rPr>
+        <w:t>aviation</w:t>
+      </w:r>
+      <w:r>
+        <w:rPr>
+          <w:noProof/>
+        </w:rPr>
+        <w:t xml:space="preserve"> </w:t>
+      </w:r>
+      <w:r>
+        <w:rPr>
+          <w:noProof/>
+        </w:rPr>
+        <w:t>are</w:t>
+      </w:r>
+      <w:r>
+        <w:t xml:space="preserve"> </w:t>
+      </w:r>
+      <w:r>
+        <w:t xml:space="preserve">the </w:t>
+      </w:r>
+      <w:r>
+        <w:t xml:space="preserve">base </w:t>
+      </w:r>
+      <w:r>
+        <w:t>for</w:t>
+      </w:r>
+      <w:r>
+        <w:t xml:space="preserve"> the autonomous collision resolution. The concept of </w:t>
+      </w:r>
+      <w:r>
+        <w:t xml:space="preserve">the </w:t>
+      </w:r>
+      <w:r>
+        <w:rPr>
+          <w:noProof/>
+        </w:rPr>
+        <w:t>virtual</w:t>
+      </w:r>
+      <w:r>
+        <w:t xml:space="preserve"> roundabout </w:t>
+      </w:r>
+      <w:r>
+        <w:rPr>
+          <w:noProof/>
+        </w:rPr>
+        <w:t>is introduced</w:t>
+      </w:r>
+      <w:r>
+        <w:t>.</w:t>
+      </w:r>
+    </w:p>
+    <w:p>
+      <w:pPr>
+        <w:pStyle w:val="Heading2"/>
+      </w:pPr>
+      <w:r>
+        <w:tab/>
+        <w:t xml:space="preserve">6.7.3 Handling Converging Maneuver </w:t>
+      </w:r>
+    </w:p>
+    <w:p>
+      <w:r>
+        <w:tab/>
+      </w:r>
+      <w:r>
+        <w:t>Two</w:t>
+      </w:r>
+      <w:r>
+        <w:t xml:space="preserve"> </w:t>
+      </w:r>
+      <w:r>
+        <w:t xml:space="preserve">planned </w:t>
+      </w:r>
+      <w:r>
+        <w:t>trajectories</w:t>
+      </w:r>
+      <w:r>
+        <w:t xml:space="preserve"> of the UAS</w:t>
+      </w:r>
+      <w:r>
+        <w:t xml:space="preserve"> are perpendicular</w:t>
+      </w:r>
+      <w:r>
+        <w:t xml:space="preserve">, thus resulting in </w:t>
+      </w:r>
+      <w:r>
+        <w:t xml:space="preserve">a </w:t>
+      </w:r>
+      <w:r>
+        <w:rPr>
+          <w:noProof/>
+        </w:rPr>
+        <w:t>protentional</w:t>
+      </w:r>
+      <w:r>
+        <w:t xml:space="preserve"> collision. </w:t>
+      </w:r>
+      <w:r>
+        <w:t xml:space="preserve"> </w:t>
+      </w:r>
+      <w:r>
+        <w:t xml:space="preserve">There is a need to define triggers for detection and resolution approach for autonomous UAS.  Rules for VFR/IFR modes in </w:t>
+      </w:r>
+      <w:r>
+        <w:rPr>
+          <w:noProof/>
+        </w:rPr>
+        <w:t>manned</w:t>
+      </w:r>
+      <w:r>
+        <w:t xml:space="preserve"> </w:t>
+      </w:r>
+      <w:r>
+        <w:rPr>
+          <w:noProof/>
+        </w:rPr>
+        <w:t>aviation are</w:t>
+      </w:r>
+      <w:r>
+        <w:t xml:space="preserve"> the base for the autonomous collision resolution.</w:t>
+      </w:r>
+    </w:p>
+    <w:p>
+      <w:pPr>
+        <w:pStyle w:val="Heading2"/>
+      </w:pPr>
+      <w:r>
+        <w:tab/>
+        <w:t xml:space="preserve">6.7.4 Handling Overtake Maneuver </w:t>
+      </w:r>
+    </w:p>
+    <w:p>
+      <w:r>
+        <w:tab/>
+      </w:r>
+      <w:commentRangeStart w:id="5"/>
+      <w:r>
+        <w:t>Summary:</w:t>
+      </w:r>
+      <w:commentRangeEnd w:id="5"/>
+      <w:r>
+        <w:rPr>
+          <w:rStyle w:val="CommentReference"/>
+        </w:rPr>
+        <w:commentReference w:id="5"/>
+      </w:r>
+      <w:r>
+        <w:t xml:space="preserve"> </w:t>
+      </w:r>
+      <w:r>
+        <w:t xml:space="preserve">Two UAS are on </w:t>
+      </w:r>
+      <w:r>
+        <w:t xml:space="preserve">the </w:t>
+      </w:r>
+      <w:r>
+        <w:rPr>
+          <w:noProof/>
+        </w:rPr>
+        <w:t>same</w:t>
+      </w:r>
+      <w:r>
+        <w:t xml:space="preserve"> airway, flying in the same direction</w:t>
+      </w:r>
+      <w:r>
+        <w:t>.</w:t>
+      </w:r>
+      <w:r>
+        <w:t xml:space="preserve"> </w:t>
+      </w:r>
+      <w:r>
+        <w:t>The s</w:t>
+      </w:r>
+      <w:r>
+        <w:t>lower UAS is in front of the faster UAS.</w:t>
+      </w:r>
+      <w:r>
+        <w:t xml:space="preserve"> The slower UAS </w:t>
+      </w:r>
+      <w:r>
+        <w:rPr>
+          <w:noProof/>
+        </w:rPr>
+        <w:t xml:space="preserve">has the right of </w:t>
+      </w:r>
+      <w:r>
+        <w:rPr>
+          <w:noProof/>
+        </w:rPr>
+        <w:t>way</w:t>
+      </w:r>
+      <w:r>
+        <w:rPr>
+          <w:noProof/>
+        </w:rPr>
+        <w:t>,</w:t>
+      </w:r>
+      <w:r>
+        <w:rPr>
+          <w:noProof/>
+        </w:rPr>
+        <w:t xml:space="preserve"> </w:t>
+      </w:r>
+      <w:r>
+        <w:rPr>
+          <w:noProof/>
+        </w:rPr>
+        <w:t>and</w:t>
+      </w:r>
+      <w:r>
+        <w:t xml:space="preserve"> </w:t>
+      </w:r>
+      <w:r>
+        <w:t xml:space="preserve">the </w:t>
+      </w:r>
+      <w:r>
+        <w:t>faster UAS needs to make an overtake.</w:t>
+      </w:r>
+      <w:r>
+        <w:t xml:space="preserve"> </w:t>
+      </w:r>
+      <w:r>
+        <w:t xml:space="preserve">There is a need to define triggers for detection and resolution approach for autonomous UAS.  Rules for VFR/IFR modes in </w:t>
+      </w:r>
+      <w:r>
+        <w:rPr>
+          <w:noProof/>
+        </w:rPr>
+        <w:t>manned</w:t>
+      </w:r>
+      <w:r>
+        <w:t xml:space="preserve"> </w:t>
+      </w:r>
+      <w:r>
+        <w:rPr>
+          <w:noProof/>
+        </w:rPr>
+        <w:t>aviation are</w:t>
+      </w:r>
+      <w:r>
+        <w:t xml:space="preserve"> the base for the autonomous collision resolution.</w:t>
+      </w:r>
+    </w:p>
+    <w:p>
+      <w:pPr>
+        <w:pStyle w:val="Heading2"/>
+      </w:pPr>
+      <w:r>
+        <w:tab/>
+        <w:t xml:space="preserve">6.7.5 Position Notification Implementation </w:t>
+      </w:r>
+    </w:p>
+    <w:p>
+      <w:r>
+        <w:tab/>
+        <w:t>There is a need to define a “minimal “data-set for UAS position notification. The base of such notification is the ADS-B message.</w:t>
+      </w:r>
+    </w:p>
+    <w:p>
+      <w:pPr>
+        <w:pStyle w:val="Heading2"/>
+      </w:pPr>
+      <w:r>
+        <w:tab/>
+        <w:t>6.7.6 Collision Case Implementation</w:t>
+      </w:r>
+    </w:p>
+    <w:p>
+      <w:r>
+        <w:tab/>
+        <w:t xml:space="preserve">The UTM needs to detect and prevent possible collisions. The collision case is a record of such event detection, processing, and closure. Two detection methods are defined, one using linear intersection and other using planned trajectories intersection.  The angle of approach and UAS relative speed determines the maneuver to </w:t>
+      </w:r>
+      <w:r>
+        <w:rPr>
+          <w:noProof/>
+        </w:rPr>
+        <w:t>be used</w:t>
+      </w:r>
+      <w:r>
+        <w:t xml:space="preserve"> in situation handling.</w:t>
+      </w:r>
+    </w:p>
+    <w:p>
+      <w:pPr>
+        <w:pStyle w:val="Heading1"/>
+      </w:pPr>
+      <w:commentRangeStart w:id="6"/>
+      <w:r>
+        <w:t xml:space="preserve">6.8 UTM Directives </w:t>
+      </w:r>
+      <w:r>
+        <w:t xml:space="preserve">Framework </w:t>
+      </w:r>
+      <w:r>
+        <w:t xml:space="preserve">Implementation on UAS </w:t>
+      </w:r>
+      <w:commentRangeEnd w:id="6"/>
+    </w:p>
+    <w:p>
+      <w:r>
+        <w:tab/>
+        <w:t xml:space="preserve">The standard framework </w:t>
+      </w:r>
+      <w:r>
+        <w:rPr>
+          <w:noProof/>
+        </w:rPr>
+        <w:t>implemen</w:t>
+      </w:r>
+      <w:r>
+        <w:rPr>
+          <w:noProof/>
+        </w:rPr>
+        <w:t>ta</w:t>
+      </w:r>
+      <w:r>
+        <w:rPr>
+          <w:noProof/>
+        </w:rPr>
+        <w:t>tion</w:t>
+      </w:r>
+      <w:r>
+        <w:t xml:space="preserve"> (sec. 6.5) needs to </w:t>
+      </w:r>
+      <w:r>
+        <w:rPr>
+          <w:noProof/>
+        </w:rPr>
+        <w:t>be enhanced</w:t>
+      </w:r>
+      <w:r>
+        <w:t xml:space="preserve"> for UTM directives following. The rule engine software architecture </w:t>
+      </w:r>
+      <w:r>
+        <w:rPr>
+          <w:noProof/>
+        </w:rPr>
+        <w:t>supports the</w:t>
+      </w:r>
+      <w:r>
+        <w:t xml:space="preserve"> addition and removal of rules and regulations</w:t>
+      </w:r>
+      <w:r>
+        <w:rPr>
+          <w:rStyle w:val="CommentReference"/>
+        </w:rPr>
+        <w:commentReference w:id="6"/>
+      </w:r>
+      <w:r>
+        <w:t>.</w:t>
+      </w:r>
+    </w:p>
+    <w:p>
+      <w:pPr>
+        <w:pStyle w:val="Heading2"/>
+      </w:pPr>
       <w:r>
         <w:lastRenderedPageBreak/>
-        <w:t xml:space="preserve">situations </w:t>
-      </w:r>
-      <w:r>
-        <w:rPr>
-          <w:noProof/>
-        </w:rPr>
-        <w:t>are analyzed</w:t>
-      </w:r>
-      <w:r>
-        <w:t xml:space="preserve"> under VFR/IFR conditions. The position notification message and handling </w:t>
-      </w:r>
-      <w:r>
-        <w:rPr>
-          <w:noProof/>
-        </w:rPr>
-        <w:t>are</w:t>
-      </w:r>
-      <w:r>
-        <w:t xml:space="preserve"> proposed to </w:t>
-      </w:r>
-      <w:r>
-        <w:t>support</w:t>
-      </w:r>
-      <w:r>
-        <w:t xml:space="preserve"> collision case calculation</w:t>
-      </w:r>
-      <w:r>
-        <w:t>s</w:t>
-      </w:r>
-      <w:r>
-        <w:t xml:space="preserve"> and life-cycle management.</w:t>
-      </w:r>
-    </w:p>
-    <w:p>
-      <w:pPr>
-        <w:pStyle w:val="Heading2"/>
-      </w:pPr>
-      <w:r>
-        <w:tab/>
-        <w:t>6.7.1 UTM Architecture</w:t>
-      </w:r>
-    </w:p>
-    <w:p>
-      <w:pPr>
-        <w:pStyle w:val="Heading2"/>
-      </w:pPr>
-      <w:r>
-        <w:tab/>
-        <w:t>The UTM authority needs to communicate with the UAS attendants. The communication scheme is asynchronous notification(UAS)-directive(UTM).</w:t>
+        <w:tab/>
+        <w:t>6.8.1 Rule Engine Architecture</w:t>
+      </w:r>
+    </w:p>
+    <w:p>
+      <w:r>
+        <w:tab/>
+        <w:t>The implementation of the rule engine architecture in our framework environment.</w:t>
       </w:r>
       <w:r>
         <w:t xml:space="preserve"> </w:t>
       </w:r>
     </w:p>
+    <w:p>
+      <w:pPr>
+        <w:pStyle w:val="Heading2"/>
+      </w:pPr>
+      <w:r>
+        <w:tab/>
+        <w:t xml:space="preserve">6.8.2 Rule Engine Setup </w:t>
+      </w:r>
+    </w:p>
+    <w:p>
+      <w:r>
+        <w:tab/>
+        <w:t>The setup to cover collision case resolution according to (sec. 6.7.6)</w:t>
+      </w:r>
+      <w:r>
+        <w:t>.</w:t>
+      </w:r>
+      <w:bookmarkStart w:id="7" w:name="_GoBack"/>
+      <w:bookmarkEnd w:id="7"/>
+    </w:p>
     <w:p/>
     <w:p>
       <w:pPr>
-        <w:pStyle w:val="Heading2"/>
-      </w:pPr>
-      <w:r>
-        <w:tab/>
-        <w:t xml:space="preserve">6.7.2 Handling Head-on Approach </w:t>
-      </w:r>
-    </w:p>
-    <w:p>
-      <w:r>
-        <w:tab/>
-        <w:t>Two UAS are facing each other head-on</w:t>
-      </w:r>
-      <w:r>
-        <w:t>.</w:t>
-      </w:r>
-      <w:r>
-        <w:t xml:space="preserve"> </w:t>
-      </w:r>
-      <w:r>
-        <w:t>There is a need to define triggers for detection and resolution approach for autonomous UAS.  R</w:t>
-      </w:r>
-      <w:r>
-        <w:t xml:space="preserve">ules for VFR/IFR modes in </w:t>
-      </w:r>
-      <w:r>
-        <w:rPr>
-          <w:noProof/>
-        </w:rPr>
-        <w:t>manned</w:t>
-      </w:r>
-      <w:r>
-        <w:t xml:space="preserve"> </w:t>
-      </w:r>
-      <w:r>
-        <w:rPr>
-          <w:noProof/>
-        </w:rPr>
-        <w:t>aviation</w:t>
-      </w:r>
-      <w:r>
-        <w:rPr>
-          <w:noProof/>
-        </w:rPr>
-        <w:t xml:space="preserve"> </w:t>
-      </w:r>
-      <w:r>
-        <w:rPr>
-          <w:noProof/>
-        </w:rPr>
-        <w:t>are</w:t>
-      </w:r>
-      <w:r>
-        <w:t xml:space="preserve"> </w:t>
-      </w:r>
-      <w:r>
-        <w:t xml:space="preserve">the </w:t>
-      </w:r>
-      <w:r>
-        <w:t xml:space="preserve">base </w:t>
-      </w:r>
-      <w:r>
-        <w:t>for</w:t>
-      </w:r>
-      <w:r>
-        <w:t xml:space="preserve"> the autonomous collision resolution. The concept of </w:t>
-      </w:r>
-      <w:r>
-        <w:t xml:space="preserve">the </w:t>
-      </w:r>
-      <w:r>
-        <w:rPr>
-          <w:noProof/>
-        </w:rPr>
-        <w:t>virtual</w:t>
-      </w:r>
-      <w:r>
-        <w:t xml:space="preserve"> roundabout </w:t>
-      </w:r>
-      <w:r>
-        <w:rPr>
-          <w:noProof/>
-        </w:rPr>
-        <w:t>is introduced</w:t>
-      </w:r>
-      <w:r>
-        <w:t>.</w:t>
-      </w:r>
-    </w:p>
-    <w:p>
-      <w:pPr>
-        <w:pStyle w:val="Heading2"/>
-      </w:pPr>
-      <w:r>
-        <w:tab/>
-        <w:t xml:space="preserve">6.7.3 Handling Converging Maneuver </w:t>
-      </w:r>
-    </w:p>
-    <w:p>
-      <w:r>
-        <w:tab/>
-      </w:r>
-      <w:r>
-        <w:t>Two</w:t>
-      </w:r>
-      <w:r>
-        <w:t xml:space="preserve"> </w:t>
-      </w:r>
-      <w:r>
-        <w:t xml:space="preserve">planned </w:t>
-      </w:r>
-      <w:r>
-        <w:t>trajectories</w:t>
-      </w:r>
-      <w:r>
-        <w:t xml:space="preserve"> of the UAS</w:t>
-      </w:r>
-      <w:r>
-        <w:t xml:space="preserve"> are perpendicular</w:t>
-      </w:r>
-      <w:r>
-        <w:t xml:space="preserve">, thus resulting in </w:t>
-      </w:r>
-      <w:r>
-        <w:t xml:space="preserve">a </w:t>
-      </w:r>
-      <w:r>
-        <w:rPr>
-          <w:noProof/>
-        </w:rPr>
-        <w:t>protentional</w:t>
-      </w:r>
-      <w:r>
-        <w:t xml:space="preserve"> collision. </w:t>
-      </w:r>
-      <w:r>
-        <w:t xml:space="preserve"> </w:t>
-      </w:r>
-      <w:r>
-        <w:t xml:space="preserve">There is a need to define triggers for detection and resolution approach for autonomous UAS.  Rules for VFR/IFR modes in </w:t>
-      </w:r>
-      <w:r>
-        <w:rPr>
-          <w:noProof/>
-        </w:rPr>
-        <w:t>manned</w:t>
-      </w:r>
-      <w:r>
-        <w:t xml:space="preserve"> </w:t>
-      </w:r>
-      <w:r>
-        <w:rPr>
-          <w:noProof/>
-        </w:rPr>
-        <w:t>aviation are</w:t>
-      </w:r>
-      <w:r>
-        <w:t xml:space="preserve"> the base for the autonomous collision resolution.</w:t>
-      </w:r>
-    </w:p>
-    <w:p>
-      <w:pPr>
-        <w:pStyle w:val="Heading2"/>
-      </w:pPr>
-      <w:r>
-        <w:tab/>
-        <w:t xml:space="preserve">6.7.4 Handling Overtake Maneuver </w:t>
-      </w:r>
-    </w:p>
-    <w:p>
-      <w:r>
-        <w:tab/>
-      </w:r>
-      <w:commentRangeStart w:id="6"/>
-      <w:r>
-        <w:t>Summary:</w:t>
-      </w:r>
-      <w:commentRangeEnd w:id="6"/>
-      <w:r>
-        <w:rPr>
-          <w:rStyle w:val="CommentReference"/>
-        </w:rPr>
-        <w:commentReference w:id="6"/>
-      </w:r>
-      <w:r>
-        <w:t xml:space="preserve"> </w:t>
-      </w:r>
-      <w:r>
-        <w:t xml:space="preserve">Two UAS are on </w:t>
-      </w:r>
-      <w:r>
-        <w:t xml:space="preserve">the </w:t>
-      </w:r>
-      <w:r>
-        <w:rPr>
-          <w:noProof/>
-        </w:rPr>
-        <w:t>same</w:t>
-      </w:r>
-      <w:r>
-        <w:t xml:space="preserve"> airway, flying in the same direction</w:t>
-      </w:r>
-      <w:r>
-        <w:t>.</w:t>
-      </w:r>
-      <w:r>
-        <w:t xml:space="preserve"> </w:t>
-      </w:r>
-      <w:r>
-        <w:t>The s</w:t>
-      </w:r>
-      <w:r>
-        <w:t>lower UAS is in front of the faster UAS.</w:t>
-      </w:r>
-      <w:r>
-        <w:t xml:space="preserve"> The slower UAS </w:t>
-      </w:r>
-      <w:r>
-        <w:rPr>
-          <w:noProof/>
-        </w:rPr>
-        <w:t xml:space="preserve">has the right of </w:t>
-      </w:r>
-      <w:r>
-        <w:rPr>
-          <w:noProof/>
-        </w:rPr>
-        <w:t>way</w:t>
-      </w:r>
-      <w:r>
-        <w:rPr>
-          <w:noProof/>
-        </w:rPr>
-        <w:t>,</w:t>
-      </w:r>
-      <w:r>
-        <w:rPr>
-          <w:noProof/>
-        </w:rPr>
-        <w:t xml:space="preserve"> </w:t>
-      </w:r>
-      <w:r>
-        <w:rPr>
-          <w:noProof/>
-        </w:rPr>
-        <w:t>and</w:t>
-      </w:r>
-      <w:r>
-        <w:t xml:space="preserve"> </w:t>
-      </w:r>
-      <w:r>
-        <w:t xml:space="preserve">the </w:t>
-      </w:r>
-      <w:r>
-        <w:t>faster UAS needs to make an overtake.</w:t>
-      </w:r>
-      <w:r>
-        <w:t xml:space="preserve"> </w:t>
-      </w:r>
-      <w:r>
-        <w:t xml:space="preserve">There is a need to define triggers for detection and resolution approach for autonomous UAS.  Rules for VFR/IFR modes in </w:t>
-      </w:r>
-      <w:r>
-        <w:rPr>
-          <w:noProof/>
-        </w:rPr>
-        <w:t>manned</w:t>
-      </w:r>
-      <w:r>
-        <w:t xml:space="preserve"> </w:t>
-      </w:r>
-      <w:r>
-        <w:rPr>
-          <w:noProof/>
-        </w:rPr>
-        <w:t>aviation are</w:t>
-      </w:r>
-      <w:r>
-        <w:t xml:space="preserve"> the base for the autonomous collision resolution.</w:t>
-      </w:r>
-    </w:p>
-    <w:p>
-      <w:pPr>
-        <w:pStyle w:val="Heading2"/>
-      </w:pPr>
-      <w:r>
-        <w:tab/>
-        <w:t xml:space="preserve">6.7.5 Position Notification Implementation </w:t>
-      </w:r>
-    </w:p>
-    <w:p>
-      <w:r>
-        <w:tab/>
-        <w:t>There is a need to define a “minimal “data-set for UAS position notification. The base of such notification is the ADS-B message.</w:t>
-      </w:r>
-    </w:p>
-    <w:p>
-      <w:pPr>
-        <w:pStyle w:val="Heading2"/>
-      </w:pPr>
-      <w:r>
-        <w:tab/>
-        <w:t>6.7.6 Collision Case Implementation</w:t>
-      </w:r>
-    </w:p>
-    <w:p>
-      <w:r>
-        <w:tab/>
-        <w:t xml:space="preserve">The UTM needs to detect and prevent possible collisions. The collision case is a record of such event detection, processing, and closure. Two detection methods are defined, one using linear intersection and other using planned trajectories intersection.  The angle of approach and UAS relative speed determines the maneuver to </w:t>
-      </w:r>
-      <w:r>
-        <w:rPr>
-          <w:noProof/>
-        </w:rPr>
-        <w:t>be used</w:t>
-      </w:r>
-      <w:r>
-        <w:t xml:space="preserve"> in situation handling.</w:t>
+        <w:pStyle w:val="Title"/>
+      </w:pPr>
+      <w:r>
+        <w:t xml:space="preserve">Appendixes – structure check + Intro </w:t>
+      </w:r>
+      <w:r>
+        <w:rPr>
+          <w:noProof/>
+        </w:rPr>
+        <w:t>??</w:t>
       </w:r>
     </w:p>
     <w:p>
       <w:pPr>
         <w:pStyle w:val="Heading1"/>
       </w:pPr>
-      <w:commentRangeStart w:id="7"/>
-      <w:r>
-        <w:t xml:space="preserve">6.8 UTM Directives </w:t>
-      </w:r>
-      <w:r>
-        <w:t xml:space="preserve">Framework </w:t>
-      </w:r>
-      <w:r>
-        <w:t xml:space="preserve">Implementation on UAS </w:t>
-      </w:r>
-      <w:commentRangeEnd w:id="7"/>
-    </w:p>
-    <w:p>
-      <w:r>
-        <w:tab/>
-        <w:t xml:space="preserve">The standard framework </w:t>
-      </w:r>
-      <w:r>
-        <w:rPr>
-          <w:noProof/>
-        </w:rPr>
-        <w:t>implemen</w:t>
-      </w:r>
-      <w:r>
-        <w:rPr>
-          <w:noProof/>
-        </w:rPr>
-        <w:t>ta</w:t>
-      </w:r>
-      <w:r>
-        <w:rPr>
-          <w:noProof/>
-        </w:rPr>
-        <w:t>tion</w:t>
-      </w:r>
-      <w:r>
-        <w:t xml:space="preserve"> (sec. 6.5) needs to </w:t>
-      </w:r>
-      <w:r>
-        <w:rPr>
-          <w:noProof/>
-        </w:rPr>
-        <w:t>be enhanced</w:t>
-      </w:r>
-      <w:r>
-        <w:t xml:space="preserve"> for UTM directives following. The rule engine software architecture </w:t>
-      </w:r>
-      <w:r>
-        <w:rPr>
-          <w:noProof/>
-        </w:rPr>
-        <w:t>supports the</w:t>
-      </w:r>
-      <w:r>
-        <w:t xml:space="preserve"> addition and removal of rules and regulations</w:t>
-      </w:r>
-      <w:r>
-        <w:rPr>
-          <w:rStyle w:val="CommentReference"/>
-        </w:rPr>
-        <w:commentReference w:id="7"/>
-      </w:r>
-      <w:r>
-        <w:t>.</w:t>
-      </w:r>
-    </w:p>
-    <w:p>
-      <w:pPr>
-        <w:pStyle w:val="Heading2"/>
-      </w:pPr>
-      <w:r>
-        <w:tab/>
-        <w:t>6.8.1 Rule Engine Architecture</w:t>
-      </w:r>
-    </w:p>
-    <w:p>
-      <w:r>
-        <w:tab/>
-        <w:t>The implementation of the rule engine architecture in our framework environment.</w:t>
-      </w:r>
-      <w:r>
-        <w:t xml:space="preserve"> </w:t>
-      </w:r>
-    </w:p>
-    <w:p>
-      <w:pPr>
-        <w:pStyle w:val="Heading2"/>
-      </w:pPr>
-      <w:r>
-        <w:tab/>
-        <w:t xml:space="preserve">6.8.2 Rule Engine Setup </w:t>
-      </w:r>
-    </w:p>
-    <w:p>
-      <w:r>
-        <w:tab/>
-        <w:t>The setup to cover collision case resolution according to (sec. 6.7.6)</w:t>
-      </w:r>
-    </w:p>
-    <w:p/>
-    <w:p>
-      <w:pPr>
-        <w:pStyle w:val="Title"/>
-      </w:pPr>
-      <w:r>
+      <w:r>
+        <w:rPr>
+          <w:noProof/>
+        </w:rPr>
         <w:lastRenderedPageBreak/>
-        <w:t xml:space="preserve">Appendixes – structure check + Intro </w:t>
-      </w:r>
-      <w:r>
-        <w:rPr>
-          <w:noProof/>
-        </w:rPr>
-        <w:t>??</w:t>
-      </w:r>
-    </w:p>
-    <w:p>
-      <w:pPr>
-        <w:pStyle w:val="Heading1"/>
-      </w:pPr>
-      <w:r>
-        <w:rPr>
-          <w:noProof/>
-        </w:rPr>
         <w:t xml:space="preserve">A </w:t>
       </w:r>
       <w:r>
@@ -1738,15 +1748,7 @@
         <w:annotationRef/>
       </w:r>
       <w:r>
-        <w:t xml:space="preserve">Remove this </w:t>
-      </w:r>
-      <w:proofErr w:type="spellStart"/>
-      <w:r>
-        <w:t>its</w:t>
-      </w:r>
-      <w:proofErr w:type="spellEnd"/>
-      <w:r>
-        <w:t xml:space="preserve"> in section header</w:t>
+        <w:t>Remove this its in section header</w:t>
       </w:r>
     </w:p>
   </w:comment>
@@ -1761,6 +1763,9 @@
         </w:rPr>
         <w:annotationRef/>
       </w:r>
+      <w:r>
+        <w:t>Done</w:t>
+      </w:r>
     </w:p>
   </w:comment>
   <w:comment w:id="2" w:author="Gomola, Alojz (Alojz Gomola)" w:date="2019-01-24T14:35:00Z" w:initials="GA(G">
@@ -1791,10 +1796,7 @@
         <w:annotationRef/>
       </w:r>
       <w:r>
-        <w:t>Section 2.5 Put (</w:t>
-      </w:r>
-      <w:r>
-        <w:t>UTM ) after section name</w:t>
+        <w:t>Section 2.5 Put (UTM ) after section name</w:t>
       </w:r>
     </w:p>
   </w:comment>
@@ -1812,11 +1814,9 @@
       <w:r>
         <w:t>Done</w:t>
       </w:r>
-      <w:bookmarkStart w:id="5" w:name="_GoBack"/>
-      <w:bookmarkEnd w:id="5"/>
     </w:p>
   </w:comment>
-  <w:comment w:id="6" w:author="Gomola, Alojz (Alojz Gomola)" w:date="2019-01-24T16:55:00Z" w:initials="GA(G">
+  <w:comment w:id="5" w:author="Gomola, Alojz (Alojz Gomola)" w:date="2019-01-24T16:55:00Z" w:initials="GA(G">
     <w:p>
       <w:pPr>
         <w:pStyle w:val="CommentText"/>
@@ -1832,7 +1832,7 @@
       </w:r>
     </w:p>
   </w:comment>
-  <w:comment w:id="7" w:author="Gomola, Alojz (Alojz Gomola)" w:date="2019-01-24T14:43:00Z" w:initials="GA(G">
+  <w:comment w:id="6" w:author="Gomola, Alojz (Alojz Gomola)" w:date="2019-01-24T14:43:00Z" w:initials="GA(G">
     <w:p>
       <w:pPr>
         <w:pStyle w:val="CommentText"/>
@@ -1984,13 +1984,8 @@
         <w:annotationRef/>
       </w:r>
       <w:r>
-        <w:t xml:space="preserve">+ </w:t>
-      </w:r>
-      <w:proofErr w:type="spellStart"/>
-      <w:r>
-        <w:t>Implementaiton</w:t>
-      </w:r>
-      <w:proofErr w:type="spellEnd"/>
+        <w:t>+ Implementaiton</w:t>
+      </w:r>
     </w:p>
   </w:comment>
   <w:comment w:id="15" w:author="Gomola, Alojz (Alojz Gomola)" w:date="2019-01-24T17:22:00Z" w:initials="GA(G">
@@ -3107,7 +3102,7 @@
 </file>
 
 <file path=customXml/itemProps1.xml><?xml version="1.0" encoding="utf-8"?>
-<ds:datastoreItem xmlns:ds="http://schemas.openxmlformats.org/officeDocument/2006/customXml" ds:itemID="{6333DFA2-E22D-407B-8A82-C4DE44464C40}">
+<ds:datastoreItem xmlns:ds="http://schemas.openxmlformats.org/officeDocument/2006/customXml" ds:itemID="{1F6D1A68-8004-4761-8EE4-5AF08474FEC1}">
   <ds:schemaRefs>
     <ds:schemaRef ds:uri="http://schemas.openxmlformats.org/officeDocument/2006/bibliography"/>
   </ds:schemaRefs>

</xml_diff>